<commit_message>
Started working on DriversController
</commit_message>
<xml_diff>
--- a/Services-Description-SPA-Exam-2014.docx
+++ b/Services-Description-SPA-Exam-2014.docx
@@ -21,26 +21,21 @@
       <w:pPr>
         <w:pStyle w:val="Heading1"/>
       </w:pPr>
-      <w:proofErr w:type="spellStart"/>
       <w:r>
-        <w:t>RESTful</w:t>
+        <w:t>TODO: Explain difference between users and drivers</w:t>
       </w:r>
-      <w:proofErr w:type="spellEnd"/>
+    </w:p>
+    <w:p>
+      <w:pPr>
+        <w:pStyle w:val="Heading1"/>
+      </w:pPr>
       <w:r>
-        <w:t xml:space="preserve"> API Overview</w:t>
+        <w:t>RESTful API Overview</w:t>
       </w:r>
     </w:p>
     <w:p>
       <w:r>
-        <w:t xml:space="preserve">The </w:t>
-      </w:r>
-      <w:proofErr w:type="spellStart"/>
-      <w:r>
-        <w:t>RESTful</w:t>
-      </w:r>
-      <w:proofErr w:type="spellEnd"/>
-      <w:r>
-        <w:t xml:space="preserve"> API is exposing web services to work with the server. The API has the following web service endpoints:</w:t>
+        <w:t>The RESTful API is exposing web services to work with the server. The API has the following web service endpoints:</w:t>
       </w:r>
     </w:p>
     <w:tbl>
@@ -63,9 +58,6 @@
         <w:gridCol w:w="5212"/>
       </w:tblGrid>
       <w:tr>
-        <w:trPr>
-          <w:trHeight w:val="457"/>
-        </w:trPr>
         <w:tc>
           <w:tcPr>
             <w:tcW w:w="1534" w:type="dxa"/>
@@ -73,6 +65,7 @@
           </w:tcPr>
           <w:p>
             <w:pPr>
+              <w:spacing w:after="0" w:line="240" w:lineRule="auto"/>
               <w:jc w:val="center"/>
               <w:rPr>
                 <w:b/>
@@ -93,6 +86,7 @@
           </w:tcPr>
           <w:p>
             <w:pPr>
+              <w:spacing w:after="0" w:line="240" w:lineRule="auto"/>
               <w:jc w:val="center"/>
               <w:rPr>
                 <w:b/>
@@ -113,6 +107,7 @@
           </w:tcPr>
           <w:p>
             <w:pPr>
+              <w:spacing w:after="0" w:line="240" w:lineRule="auto"/>
               <w:jc w:val="center"/>
               <w:rPr>
                 <w:b/>
@@ -128,15 +123,15 @@
         </w:tc>
       </w:tr>
       <w:tr>
-        <w:trPr>
-          <w:trHeight w:val="699"/>
-        </w:trPr>
         <w:tc>
           <w:tcPr>
             <w:tcW w:w="1534" w:type="dxa"/>
             <w:shd w:val="clear" w:color="auto" w:fill="auto"/>
           </w:tcPr>
           <w:p>
+            <w:pPr>
+              <w:spacing w:after="0" w:line="240" w:lineRule="auto"/>
+            </w:pPr>
             <w:r>
               <w:t>POST (public)</w:t>
             </w:r>
@@ -148,13 +143,19 @@
             <w:shd w:val="clear" w:color="auto" w:fill="auto"/>
           </w:tcPr>
           <w:p>
-            <w:proofErr w:type="spellStart"/>
-            <w:r>
-              <w:t>api</w:t>
-            </w:r>
-            <w:proofErr w:type="spellEnd"/>
-            <w:r>
-              <w:t>/users/register</w:t>
+            <w:pPr>
+              <w:spacing w:after="0" w:line="240" w:lineRule="auto"/>
+              <w:rPr>
+                <w:b/>
+                <w:noProof/>
+              </w:rPr>
+            </w:pPr>
+            <w:r>
+              <w:rPr>
+                <w:b/>
+                <w:noProof/>
+              </w:rPr>
+              <w:t>api/users/register</w:t>
             </w:r>
           </w:p>
         </w:tc>
@@ -164,22 +165,34 @@
             <w:shd w:val="clear" w:color="auto" w:fill="auto"/>
           </w:tcPr>
           <w:p>
-            <w:r>
-              <w:t>Registers a new user in the system.</w:t>
+            <w:pPr>
+              <w:spacing w:after="0" w:line="240" w:lineRule="auto"/>
+            </w:pPr>
+            <w:r>
+              <w:t xml:space="preserve">Registers a </w:t>
+            </w:r>
+            <w:r>
+              <w:rPr>
+                <w:b/>
+              </w:rPr>
+              <w:t>new user</w:t>
+            </w:r>
+            <w:r>
+              <w:t xml:space="preserve"> in the system.</w:t>
             </w:r>
           </w:p>
         </w:tc>
       </w:tr>
       <w:tr>
-        <w:trPr>
-          <w:trHeight w:val="699"/>
-        </w:trPr>
         <w:tc>
           <w:tcPr>
             <w:tcW w:w="1534" w:type="dxa"/>
             <w:shd w:val="clear" w:color="auto" w:fill="auto"/>
           </w:tcPr>
           <w:p>
+            <w:pPr>
+              <w:spacing w:after="0" w:line="240" w:lineRule="auto"/>
+            </w:pPr>
             <w:r>
               <w:t>POST (public)</w:t>
             </w:r>
@@ -191,13 +204,19 @@
             <w:shd w:val="clear" w:color="auto" w:fill="auto"/>
           </w:tcPr>
           <w:p>
-            <w:proofErr w:type="spellStart"/>
-            <w:r>
-              <w:t>api</w:t>
-            </w:r>
-            <w:proofErr w:type="spellEnd"/>
-            <w:r>
-              <w:t>/users/login</w:t>
+            <w:pPr>
+              <w:spacing w:after="0" w:line="240" w:lineRule="auto"/>
+              <w:rPr>
+                <w:b/>
+                <w:noProof/>
+              </w:rPr>
+            </w:pPr>
+            <w:r>
+              <w:rPr>
+                <w:b/>
+                <w:noProof/>
+              </w:rPr>
+              <w:t>api/users/login</w:t>
             </w:r>
           </w:p>
         </w:tc>
@@ -208,26 +227,33 @@
           </w:tcPr>
           <w:p>
             <w:pPr>
+              <w:spacing w:after="0" w:line="240" w:lineRule="auto"/>
               <w:rPr>
                 <w:lang w:val="bg-BG"/>
               </w:rPr>
             </w:pPr>
             <w:r>
-              <w:t>Logs in a user in the system.</w:t>
+              <w:rPr>
+                <w:b/>
+              </w:rPr>
+              <w:t>Logs in</w:t>
+            </w:r>
+            <w:r>
+              <w:t xml:space="preserve"> a user in the system.</w:t>
             </w:r>
           </w:p>
         </w:tc>
       </w:tr>
       <w:tr>
-        <w:trPr>
-          <w:trHeight w:val="699"/>
-        </w:trPr>
         <w:tc>
           <w:tcPr>
             <w:tcW w:w="1534" w:type="dxa"/>
             <w:shd w:val="clear" w:color="auto" w:fill="auto"/>
           </w:tcPr>
           <w:p>
+            <w:pPr>
+              <w:spacing w:after="0" w:line="240" w:lineRule="auto"/>
+            </w:pPr>
             <w:r>
               <w:t>GET</w:t>
             </w:r>
@@ -239,19 +265,20 @@
             <w:shd w:val="clear" w:color="auto" w:fill="auto"/>
           </w:tcPr>
           <w:p>
-            <w:proofErr w:type="spellStart"/>
-            <w:r>
-              <w:t>api</w:t>
-            </w:r>
-            <w:proofErr w:type="spellEnd"/>
-            <w:r>
-              <w:t>/users/</w:t>
-            </w:r>
-            <w:proofErr w:type="spellStart"/>
-            <w:r>
-              <w:t>userInfo</w:t>
-            </w:r>
-            <w:proofErr w:type="spellEnd"/>
+            <w:pPr>
+              <w:spacing w:after="0" w:line="240" w:lineRule="auto"/>
+              <w:rPr>
+                <w:b/>
+                <w:noProof/>
+              </w:rPr>
+            </w:pPr>
+            <w:r>
+              <w:rPr>
+                <w:b/>
+                <w:noProof/>
+              </w:rPr>
+              <w:t>api/users/userInfo</w:t>
+            </w:r>
           </w:p>
         </w:tc>
         <w:tc>
@@ -260,22 +287,31 @@
             <w:shd w:val="clear" w:color="auto" w:fill="auto"/>
           </w:tcPr>
           <w:p>
-            <w:r>
-              <w:t>Gets the information about the current logged user</w:t>
+            <w:pPr>
+              <w:spacing w:after="0" w:line="240" w:lineRule="auto"/>
+            </w:pPr>
+            <w:r>
+              <w:t xml:space="preserve">Gets the information about the </w:t>
+            </w:r>
+            <w:r>
+              <w:rPr>
+                <w:b/>
+              </w:rPr>
+              <w:t>current logged user</w:t>
             </w:r>
           </w:p>
         </w:tc>
       </w:tr>
       <w:tr>
-        <w:trPr>
-          <w:trHeight w:val="699"/>
-        </w:trPr>
         <w:tc>
           <w:tcPr>
             <w:tcW w:w="1534" w:type="dxa"/>
             <w:shd w:val="clear" w:color="auto" w:fill="auto"/>
           </w:tcPr>
           <w:p>
+            <w:pPr>
+              <w:spacing w:after="0" w:line="240" w:lineRule="auto"/>
+            </w:pPr>
             <w:r>
               <w:t>POST</w:t>
             </w:r>
@@ -287,13 +323,19 @@
             <w:shd w:val="clear" w:color="auto" w:fill="auto"/>
           </w:tcPr>
           <w:p>
-            <w:proofErr w:type="spellStart"/>
-            <w:r>
-              <w:t>api</w:t>
-            </w:r>
-            <w:proofErr w:type="spellEnd"/>
-            <w:r>
-              <w:t>/users/logout</w:t>
+            <w:pPr>
+              <w:spacing w:after="0" w:line="240" w:lineRule="auto"/>
+              <w:rPr>
+                <w:b/>
+                <w:noProof/>
+              </w:rPr>
+            </w:pPr>
+            <w:r>
+              <w:rPr>
+                <w:b/>
+                <w:noProof/>
+              </w:rPr>
+              <w:t>api/users/logout</w:t>
             </w:r>
           </w:p>
         </w:tc>
@@ -303,22 +345,31 @@
             <w:shd w:val="clear" w:color="auto" w:fill="auto"/>
           </w:tcPr>
           <w:p>
-            <w:r>
-              <w:t>Logs out a user from the system.</w:t>
+            <w:pPr>
+              <w:spacing w:after="0" w:line="240" w:lineRule="auto"/>
+            </w:pPr>
+            <w:r>
+              <w:rPr>
+                <w:b/>
+              </w:rPr>
+              <w:t>Logs out</w:t>
+            </w:r>
+            <w:r>
+              <w:t xml:space="preserve"> a user from the system.</w:t>
             </w:r>
           </w:p>
         </w:tc>
       </w:tr>
       <w:tr>
-        <w:trPr>
-          <w:trHeight w:val="699"/>
-        </w:trPr>
         <w:tc>
           <w:tcPr>
             <w:tcW w:w="1534" w:type="dxa"/>
             <w:shd w:val="clear" w:color="auto" w:fill="auto"/>
           </w:tcPr>
           <w:p>
+            <w:pPr>
+              <w:spacing w:after="0" w:line="240" w:lineRule="auto"/>
+            </w:pPr>
             <w:r>
               <w:t>GET (public)</w:t>
             </w:r>
@@ -330,13 +381,19 @@
             <w:shd w:val="clear" w:color="auto" w:fill="auto"/>
           </w:tcPr>
           <w:p>
-            <w:proofErr w:type="spellStart"/>
-            <w:r>
-              <w:t>api</w:t>
-            </w:r>
-            <w:proofErr w:type="spellEnd"/>
-            <w:r>
-              <w:t>/stats</w:t>
+            <w:pPr>
+              <w:spacing w:after="0" w:line="240" w:lineRule="auto"/>
+              <w:rPr>
+                <w:b/>
+                <w:noProof/>
+              </w:rPr>
+            </w:pPr>
+            <w:r>
+              <w:rPr>
+                <w:b/>
+                <w:noProof/>
+              </w:rPr>
+              <w:t>api/stats</w:t>
             </w:r>
           </w:p>
         </w:tc>
@@ -346,22 +403,34 @@
             <w:shd w:val="clear" w:color="auto" w:fill="auto"/>
           </w:tcPr>
           <w:p>
-            <w:r>
-              <w:t>Gets statistics for the system – total trips, total users, total drivers and total finished trips.</w:t>
+            <w:pPr>
+              <w:spacing w:after="0" w:line="240" w:lineRule="auto"/>
+            </w:pPr>
+            <w:r>
+              <w:t xml:space="preserve">Gets </w:t>
+            </w:r>
+            <w:r>
+              <w:rPr>
+                <w:b/>
+              </w:rPr>
+              <w:t>statistics</w:t>
+            </w:r>
+            <w:r>
+              <w:t xml:space="preserve"> for the system – total trips, total users, total drivers and total finished trips.</w:t>
             </w:r>
           </w:p>
         </w:tc>
       </w:tr>
       <w:tr>
-        <w:trPr>
-          <w:trHeight w:val="699"/>
-        </w:trPr>
         <w:tc>
           <w:tcPr>
             <w:tcW w:w="1534" w:type="dxa"/>
             <w:shd w:val="clear" w:color="auto" w:fill="auto"/>
           </w:tcPr>
           <w:p>
+            <w:pPr>
+              <w:spacing w:after="0" w:line="240" w:lineRule="auto"/>
+            </w:pPr>
             <w:r>
               <w:t>POST</w:t>
             </w:r>
@@ -374,17 +443,17 @@
           </w:tcPr>
           <w:p>
             <w:pPr>
-              <w:rPr>
+              <w:spacing w:after="0" w:line="240" w:lineRule="auto"/>
+              <w:rPr>
+                <w:noProof/>
                 <w:lang w:val="bg-BG"/>
               </w:rPr>
             </w:pPr>
-            <w:proofErr w:type="spellStart"/>
-            <w:r>
-              <w:t>api</w:t>
-            </w:r>
-            <w:proofErr w:type="spellEnd"/>
-            <w:r>
-              <w:t>/trips</w:t>
+            <w:r>
+              <w:rPr>
+                <w:noProof/>
+              </w:rPr>
+              <w:t>api/trips</w:t>
             </w:r>
           </w:p>
         </w:tc>
@@ -394,6 +463,9 @@
             <w:shd w:val="clear" w:color="auto" w:fill="auto"/>
           </w:tcPr>
           <w:p>
+            <w:pPr>
+              <w:spacing w:after="0" w:line="240" w:lineRule="auto"/>
+            </w:pPr>
             <w:r>
               <w:t>Creates a new trip with current user as driver.</w:t>
             </w:r>
@@ -401,15 +473,15 @@
         </w:tc>
       </w:tr>
       <w:tr>
-        <w:trPr>
-          <w:trHeight w:val="699"/>
-        </w:trPr>
         <w:tc>
           <w:tcPr>
             <w:tcW w:w="1534" w:type="dxa"/>
             <w:shd w:val="clear" w:color="auto" w:fill="auto"/>
           </w:tcPr>
           <w:p>
+            <w:pPr>
+              <w:spacing w:after="0" w:line="240" w:lineRule="auto"/>
+            </w:pPr>
             <w:r>
               <w:t>GET (public)</w:t>
             </w:r>
@@ -422,17 +494,17 @@
           </w:tcPr>
           <w:p>
             <w:pPr>
-              <w:rPr>
+              <w:spacing w:after="0" w:line="240" w:lineRule="auto"/>
+              <w:rPr>
+                <w:noProof/>
                 <w:lang w:val="bg-BG"/>
               </w:rPr>
             </w:pPr>
-            <w:proofErr w:type="spellStart"/>
-            <w:r>
-              <w:t>api</w:t>
-            </w:r>
-            <w:proofErr w:type="spellEnd"/>
-            <w:r>
-              <w:t>/trips</w:t>
+            <w:r>
+              <w:rPr>
+                <w:noProof/>
+              </w:rPr>
+              <w:t>api/trips</w:t>
             </w:r>
           </w:p>
         </w:tc>
@@ -442,6 +514,9 @@
             <w:shd w:val="clear" w:color="auto" w:fill="auto"/>
           </w:tcPr>
           <w:p>
+            <w:pPr>
+              <w:spacing w:after="0" w:line="240" w:lineRule="auto"/>
+            </w:pPr>
             <w:r>
               <w:t>Gets top 10 trips, no matter the free seats. Sorted by their date of creation.</w:t>
             </w:r>
@@ -449,15 +524,15 @@
         </w:tc>
       </w:tr>
       <w:tr>
-        <w:trPr>
-          <w:trHeight w:val="699"/>
-        </w:trPr>
         <w:tc>
           <w:tcPr>
             <w:tcW w:w="1534" w:type="dxa"/>
             <w:shd w:val="clear" w:color="auto" w:fill="auto"/>
           </w:tcPr>
           <w:p>
+            <w:pPr>
+              <w:spacing w:after="0" w:line="240" w:lineRule="auto"/>
+            </w:pPr>
             <w:r>
               <w:t>GET</w:t>
             </w:r>
@@ -469,21 +544,17 @@
             <w:shd w:val="clear" w:color="auto" w:fill="auto"/>
           </w:tcPr>
           <w:p>
-            <w:proofErr w:type="spellStart"/>
-            <w:r>
-              <w:t>api</w:t>
-            </w:r>
-            <w:proofErr w:type="spellEnd"/>
-            <w:r>
-              <w:t>/</w:t>
-            </w:r>
-            <w:proofErr w:type="spellStart"/>
-            <w:r>
-              <w:t>trips?page</w:t>
-            </w:r>
-            <w:proofErr w:type="spellEnd"/>
-            <w:r>
-              <w:t>=P</w:t>
+            <w:pPr>
+              <w:spacing w:after="0" w:line="240" w:lineRule="auto"/>
+              <w:rPr>
+                <w:noProof/>
+              </w:rPr>
+            </w:pPr>
+            <w:r>
+              <w:rPr>
+                <w:noProof/>
+              </w:rPr>
+              <w:t>api/trips?page=P</w:t>
             </w:r>
           </w:p>
         </w:tc>
@@ -493,6 +564,9 @@
             <w:shd w:val="clear" w:color="auto" w:fill="auto"/>
           </w:tcPr>
           <w:p>
+            <w:pPr>
+              <w:spacing w:after="0" w:line="240" w:lineRule="auto"/>
+            </w:pPr>
             <w:r>
               <w:t>Gets the trips at positions from page P. All trips are sorted by date of creation and are at most 10.</w:t>
             </w:r>
@@ -500,15 +574,15 @@
         </w:tc>
       </w:tr>
       <w:tr>
-        <w:trPr>
-          <w:trHeight w:val="699"/>
-        </w:trPr>
         <w:tc>
           <w:tcPr>
             <w:tcW w:w="1534" w:type="dxa"/>
             <w:shd w:val="clear" w:color="auto" w:fill="auto"/>
           </w:tcPr>
           <w:p>
+            <w:pPr>
+              <w:spacing w:after="0" w:line="240" w:lineRule="auto"/>
+            </w:pPr>
             <w:r>
               <w:t>GET</w:t>
             </w:r>
@@ -520,37 +594,17 @@
             <w:shd w:val="clear" w:color="auto" w:fill="auto"/>
           </w:tcPr>
           <w:p>
-            <w:proofErr w:type="spellStart"/>
-            <w:r>
-              <w:t>api</w:t>
-            </w:r>
-            <w:proofErr w:type="spellEnd"/>
-            <w:r>
-              <w:t>/</w:t>
-            </w:r>
-            <w:proofErr w:type="spellStart"/>
-            <w:r>
-              <w:t>trips?page</w:t>
-            </w:r>
-            <w:proofErr w:type="spellEnd"/>
-            <w:r>
-              <w:t>=</w:t>
-            </w:r>
-            <w:proofErr w:type="spellStart"/>
-            <w:r>
-              <w:t>P&amp;sort</w:t>
-            </w:r>
-            <w:proofErr w:type="spellEnd"/>
-            <w:r>
-              <w:t>=</w:t>
-            </w:r>
-            <w:proofErr w:type="spellStart"/>
-            <w:r>
-              <w:t>S&amp;order</w:t>
-            </w:r>
-            <w:proofErr w:type="spellEnd"/>
-            <w:r>
-              <w:t>=O</w:t>
+            <w:pPr>
+              <w:spacing w:after="0" w:line="240" w:lineRule="auto"/>
+              <w:rPr>
+                <w:noProof/>
+              </w:rPr>
+            </w:pPr>
+            <w:r>
+              <w:rPr>
+                <w:noProof/>
+              </w:rPr>
+              <w:t>api/trips?page=P&amp;sort=S&amp;order=O</w:t>
             </w:r>
           </w:p>
         </w:tc>
@@ -560,46 +614,25 @@
             <w:shd w:val="clear" w:color="auto" w:fill="auto"/>
           </w:tcPr>
           <w:p>
-            <w:r>
-              <w:t>Gets the trips at positions from page P. All trips are sorted by “driver”, “date”, “seats” and are at most 10. Order is “</w:t>
-            </w:r>
-            <w:proofErr w:type="spellStart"/>
-            <w:r>
-              <w:t>asc</w:t>
-            </w:r>
-            <w:proofErr w:type="spellEnd"/>
-            <w:r>
-              <w:t>” or “</w:t>
-            </w:r>
-            <w:proofErr w:type="spellStart"/>
-            <w:r>
-              <w:t>desc</w:t>
-            </w:r>
-            <w:proofErr w:type="spellEnd"/>
-            <w:r>
-              <w:t>”. If order is missing, it is assumed “</w:t>
-            </w:r>
-            <w:proofErr w:type="spellStart"/>
-            <w:r>
-              <w:t>asc</w:t>
-            </w:r>
-            <w:proofErr w:type="spellEnd"/>
-            <w:r>
-              <w:t>” as default.</w:t>
+            <w:pPr>
+              <w:spacing w:after="0" w:line="240" w:lineRule="auto"/>
+            </w:pPr>
+            <w:r>
+              <w:t>Gets the trips at positions from page P. All trips are sorted by “driver”, “date”, “seats” and are at most 10. Order is “asc” or “desc”. If order is missing, it is assumed “asc” as default.</w:t>
             </w:r>
           </w:p>
         </w:tc>
       </w:tr>
       <w:tr>
-        <w:trPr>
-          <w:trHeight w:val="699"/>
-        </w:trPr>
         <w:tc>
           <w:tcPr>
             <w:tcW w:w="1534" w:type="dxa"/>
             <w:shd w:val="clear" w:color="auto" w:fill="auto"/>
           </w:tcPr>
           <w:p>
+            <w:pPr>
+              <w:spacing w:after="0" w:line="240" w:lineRule="auto"/>
+            </w:pPr>
             <w:r>
               <w:t>GET</w:t>
             </w:r>
@@ -611,37 +644,17 @@
             <w:shd w:val="clear" w:color="auto" w:fill="auto"/>
           </w:tcPr>
           <w:p>
-            <w:proofErr w:type="spellStart"/>
-            <w:r>
-              <w:t>api</w:t>
-            </w:r>
-            <w:proofErr w:type="spellEnd"/>
-            <w:r>
-              <w:t>/</w:t>
-            </w:r>
-            <w:proofErr w:type="spellStart"/>
-            <w:r>
-              <w:t>trips?page</w:t>
-            </w:r>
-            <w:proofErr w:type="spellEnd"/>
-            <w:r>
-              <w:t>=</w:t>
-            </w:r>
-            <w:proofErr w:type="spellStart"/>
-            <w:r>
-              <w:t>P&amp;from</w:t>
-            </w:r>
-            <w:proofErr w:type="spellEnd"/>
-            <w:r>
-              <w:t>=</w:t>
-            </w:r>
-            <w:proofErr w:type="spellStart"/>
-            <w:r>
-              <w:t>F&amp;to</w:t>
-            </w:r>
-            <w:proofErr w:type="spellEnd"/>
-            <w:r>
-              <w:t>=T</w:t>
+            <w:pPr>
+              <w:spacing w:after="0" w:line="240" w:lineRule="auto"/>
+              <w:rPr>
+                <w:noProof/>
+              </w:rPr>
+            </w:pPr>
+            <w:r>
+              <w:rPr>
+                <w:noProof/>
+              </w:rPr>
+              <w:t>api/trips?page=P&amp;from=F&amp;to=T</w:t>
             </w:r>
           </w:p>
         </w:tc>
@@ -651,11 +664,17 @@
             <w:shd w:val="clear" w:color="auto" w:fill="auto"/>
           </w:tcPr>
           <w:p>
+            <w:pPr>
+              <w:spacing w:after="0" w:line="240" w:lineRule="auto"/>
+            </w:pPr>
             <w:r>
               <w:t>Gets the trips at positions from page P.</w:t>
             </w:r>
           </w:p>
           <w:p>
+            <w:pPr>
+              <w:spacing w:after="0" w:line="240" w:lineRule="auto"/>
+            </w:pPr>
             <w:r>
               <w:t>Trips are filtered by from town (F) and to town (T) (one of which may be missing). All trips are sorted by date of creation and are at most 10.</w:t>
             </w:r>
@@ -663,15 +682,15 @@
         </w:tc>
       </w:tr>
       <w:tr>
-        <w:trPr>
-          <w:trHeight w:val="699"/>
-        </w:trPr>
         <w:tc>
           <w:tcPr>
             <w:tcW w:w="1534" w:type="dxa"/>
             <w:shd w:val="clear" w:color="auto" w:fill="auto"/>
           </w:tcPr>
           <w:p>
+            <w:pPr>
+              <w:spacing w:after="0" w:line="240" w:lineRule="auto"/>
+            </w:pPr>
             <w:r>
               <w:t>GET</w:t>
             </w:r>
@@ -683,29 +702,17 @@
             <w:shd w:val="clear" w:color="auto" w:fill="auto"/>
           </w:tcPr>
           <w:p>
-            <w:proofErr w:type="spellStart"/>
-            <w:r>
-              <w:t>api</w:t>
-            </w:r>
-            <w:proofErr w:type="spellEnd"/>
-            <w:r>
-              <w:t>/</w:t>
-            </w:r>
-            <w:proofErr w:type="spellStart"/>
-            <w:r>
-              <w:t>trips?page</w:t>
-            </w:r>
-            <w:proofErr w:type="spellEnd"/>
-            <w:r>
-              <w:t>=</w:t>
-            </w:r>
-            <w:proofErr w:type="spellStart"/>
-            <w:r>
-              <w:t>P&amp;finished</w:t>
-            </w:r>
-            <w:proofErr w:type="spellEnd"/>
-            <w:r>
-              <w:t>=true</w:t>
+            <w:pPr>
+              <w:spacing w:after="0" w:line="240" w:lineRule="auto"/>
+              <w:rPr>
+                <w:noProof/>
+              </w:rPr>
+            </w:pPr>
+            <w:r>
+              <w:rPr>
+                <w:noProof/>
+              </w:rPr>
+              <w:t>api/trips?page=P&amp;finished=true</w:t>
             </w:r>
           </w:p>
         </w:tc>
@@ -715,6 +722,9 @@
             <w:shd w:val="clear" w:color="auto" w:fill="auto"/>
           </w:tcPr>
           <w:p>
+            <w:pPr>
+              <w:spacing w:after="0" w:line="240" w:lineRule="auto"/>
+            </w:pPr>
             <w:r>
               <w:t>Gets the trips at positions from page P, includes all the already finished trips (with time of travel earlier than the current time). By default, if finished is missing, the server returns only the upcoming trips.</w:t>
             </w:r>
@@ -722,15 +732,393 @@
         </w:tc>
       </w:tr>
       <w:tr>
-        <w:trPr>
-          <w:trHeight w:val="699"/>
-        </w:trPr>
         <w:tc>
           <w:tcPr>
             <w:tcW w:w="1534" w:type="dxa"/>
             <w:shd w:val="clear" w:color="auto" w:fill="auto"/>
           </w:tcPr>
           <w:p>
+            <w:pPr>
+              <w:spacing w:after="0" w:line="240" w:lineRule="auto"/>
+            </w:pPr>
+            <w:r>
+              <w:t>GET</w:t>
+            </w:r>
+          </w:p>
+        </w:tc>
+        <w:tc>
+          <w:tcPr>
+            <w:tcW w:w="3681" w:type="dxa"/>
+            <w:shd w:val="clear" w:color="auto" w:fill="auto"/>
+          </w:tcPr>
+          <w:p>
+            <w:pPr>
+              <w:spacing w:after="0" w:line="240" w:lineRule="auto"/>
+              <w:rPr>
+                <w:noProof/>
+              </w:rPr>
+            </w:pPr>
+            <w:r>
+              <w:rPr>
+                <w:noProof/>
+              </w:rPr>
+              <w:t>api/trips?page=P&amp;isMine=true</w:t>
+            </w:r>
+          </w:p>
+        </w:tc>
+        <w:tc>
+          <w:tcPr>
+            <w:tcW w:w="5212" w:type="dxa"/>
+            <w:shd w:val="clear" w:color="auto" w:fill="auto"/>
+          </w:tcPr>
+          <w:p>
+            <w:pPr>
+              <w:spacing w:after="0" w:line="240" w:lineRule="auto"/>
+            </w:pPr>
+            <w:r>
+              <w:t>Gets the trips at positions from page P. Filters the trips by only the current user’s created or joined trips.</w:t>
+            </w:r>
+          </w:p>
+        </w:tc>
+      </w:tr>
+      <w:tr>
+        <w:tc>
+          <w:tcPr>
+            <w:tcW w:w="1534" w:type="dxa"/>
+            <w:shd w:val="clear" w:color="auto" w:fill="auto"/>
+          </w:tcPr>
+          <w:p>
+            <w:pPr>
+              <w:spacing w:after="0" w:line="240" w:lineRule="auto"/>
+            </w:pPr>
+            <w:r>
+              <w:t>GET</w:t>
+            </w:r>
+          </w:p>
+        </w:tc>
+        <w:tc>
+          <w:tcPr>
+            <w:tcW w:w="3681" w:type="dxa"/>
+            <w:shd w:val="clear" w:color="auto" w:fill="auto"/>
+          </w:tcPr>
+          <w:p>
+            <w:pPr>
+              <w:spacing w:after="0" w:line="240" w:lineRule="auto"/>
+              <w:rPr>
+                <w:noProof/>
+              </w:rPr>
+            </w:pPr>
+            <w:r>
+              <w:rPr>
+                <w:noProof/>
+              </w:rPr>
+              <w:t>api/trips/{tripId}</w:t>
+            </w:r>
+          </w:p>
+        </w:tc>
+        <w:tc>
+          <w:tcPr>
+            <w:tcW w:w="5212" w:type="dxa"/>
+            <w:shd w:val="clear" w:color="auto" w:fill="auto"/>
+          </w:tcPr>
+          <w:p>
+            <w:pPr>
+              <w:spacing w:after="0" w:line="240" w:lineRule="auto"/>
+            </w:pPr>
+            <w:r>
+              <w:t>Gets trip with id = tripId providing all the passengers usernames.</w:t>
+            </w:r>
+          </w:p>
+        </w:tc>
+      </w:tr>
+      <w:tr>
+        <w:tc>
+          <w:tcPr>
+            <w:tcW w:w="1534" w:type="dxa"/>
+            <w:shd w:val="clear" w:color="auto" w:fill="auto"/>
+          </w:tcPr>
+          <w:p>
+            <w:pPr>
+              <w:spacing w:after="0" w:line="240" w:lineRule="auto"/>
+            </w:pPr>
+            <w:r>
+              <w:t>PUT</w:t>
+            </w:r>
+          </w:p>
+        </w:tc>
+        <w:tc>
+          <w:tcPr>
+            <w:tcW w:w="3681" w:type="dxa"/>
+            <w:shd w:val="clear" w:color="auto" w:fill="auto"/>
+          </w:tcPr>
+          <w:p>
+            <w:pPr>
+              <w:spacing w:after="0" w:line="240" w:lineRule="auto"/>
+              <w:rPr>
+                <w:noProof/>
+              </w:rPr>
+            </w:pPr>
+            <w:r>
+              <w:rPr>
+                <w:noProof/>
+              </w:rPr>
+              <w:t>api/trips/{tripId}</w:t>
+            </w:r>
+          </w:p>
+        </w:tc>
+        <w:tc>
+          <w:tcPr>
+            <w:tcW w:w="5212" w:type="dxa"/>
+            <w:shd w:val="clear" w:color="auto" w:fill="auto"/>
+          </w:tcPr>
+          <w:p>
+            <w:pPr>
+              <w:spacing w:after="0" w:line="240" w:lineRule="auto"/>
+            </w:pPr>
+            <w:r>
+              <w:t>Join a trip with id = tripId with available seats – assigns the current user as passenger.</w:t>
+            </w:r>
+          </w:p>
+        </w:tc>
+      </w:tr>
+      <w:tr>
+        <w:tc>
+          <w:tcPr>
+            <w:tcW w:w="1534" w:type="dxa"/>
+            <w:shd w:val="clear" w:color="auto" w:fill="auto"/>
+          </w:tcPr>
+          <w:p>
+            <w:pPr>
+              <w:spacing w:after="0" w:line="240" w:lineRule="auto"/>
+            </w:pPr>
+            <w:r>
+              <w:t>GET (public)</w:t>
+            </w:r>
+          </w:p>
+        </w:tc>
+        <w:tc>
+          <w:tcPr>
+            <w:tcW w:w="3681" w:type="dxa"/>
+            <w:shd w:val="clear" w:color="auto" w:fill="auto"/>
+          </w:tcPr>
+          <w:p>
+            <w:pPr>
+              <w:spacing w:after="0" w:line="240" w:lineRule="auto"/>
+              <w:rPr>
+                <w:b/>
+                <w:noProof/>
+              </w:rPr>
+            </w:pPr>
+            <w:r>
+              <w:rPr>
+                <w:b/>
+                <w:noProof/>
+              </w:rPr>
+              <w:t>api/drivers</w:t>
+            </w:r>
+          </w:p>
+        </w:tc>
+        <w:tc>
+          <w:tcPr>
+            <w:tcW w:w="5212" w:type="dxa"/>
+            <w:shd w:val="clear" w:color="auto" w:fill="auto"/>
+          </w:tcPr>
+          <w:p>
+            <w:pPr>
+              <w:spacing w:after="0" w:line="240" w:lineRule="auto"/>
+            </w:pPr>
+            <w:r>
+              <w:t xml:space="preserve">Get </w:t>
+            </w:r>
+            <w:r>
+              <w:rPr>
+                <w:b/>
+              </w:rPr>
+              <w:t xml:space="preserve">top 10 </w:t>
+            </w:r>
+            <w:r>
+              <w:rPr>
+                <w:b/>
+              </w:rPr>
+              <w:t>drivers</w:t>
+            </w:r>
+            <w:r>
+              <w:t xml:space="preserve">, sorted by </w:t>
+            </w:r>
+            <w:r>
+              <w:t xml:space="preserve">number of </w:t>
+            </w:r>
+            <w:r>
+              <w:t xml:space="preserve">total </w:t>
+            </w:r>
+            <w:r>
+              <w:t>trips</w:t>
+            </w:r>
+            <w:r>
+              <w:t xml:space="preserve"> (desc)</w:t>
+            </w:r>
+            <w:r>
+              <w:t xml:space="preserve"> and then by username</w:t>
+            </w:r>
+            <w:r>
+              <w:t xml:space="preserve"> (asc)</w:t>
+            </w:r>
+            <w:r>
+              <w:t>.</w:t>
+            </w:r>
+          </w:p>
+        </w:tc>
+      </w:tr>
+      <w:tr>
+        <w:tc>
+          <w:tcPr>
+            <w:tcW w:w="1534" w:type="dxa"/>
+            <w:shd w:val="clear" w:color="auto" w:fill="auto"/>
+          </w:tcPr>
+          <w:p>
+            <w:pPr>
+              <w:spacing w:after="0" w:line="240" w:lineRule="auto"/>
+            </w:pPr>
+            <w:r>
+              <w:t>GET</w:t>
+            </w:r>
+          </w:p>
+        </w:tc>
+        <w:tc>
+          <w:tcPr>
+            <w:tcW w:w="3681" w:type="dxa"/>
+            <w:shd w:val="clear" w:color="auto" w:fill="auto"/>
+          </w:tcPr>
+          <w:p>
+            <w:pPr>
+              <w:spacing w:after="0" w:line="240" w:lineRule="auto"/>
+              <w:rPr>
+                <w:noProof/>
+              </w:rPr>
+            </w:pPr>
+            <w:r>
+              <w:rPr>
+                <w:noProof/>
+              </w:rPr>
+              <w:t>api/drivers?page=P</w:t>
+            </w:r>
+          </w:p>
+        </w:tc>
+        <w:tc>
+          <w:tcPr>
+            <w:tcW w:w="5212" w:type="dxa"/>
+            <w:shd w:val="clear" w:color="auto" w:fill="auto"/>
+          </w:tcPr>
+          <w:p>
+            <w:pPr>
+              <w:spacing w:after="0" w:line="240" w:lineRule="auto"/>
+            </w:pPr>
+            <w:r>
+              <w:t xml:space="preserve">Gets the drivers at positions from page P, </w:t>
+            </w:r>
+            <w:r>
+              <w:t>sorted by number of</w:t>
+            </w:r>
+            <w:r>
+              <w:t xml:space="preserve"> </w:t>
+            </w:r>
+            <w:r>
+              <w:t>total</w:t>
+            </w:r>
+            <w:r>
+              <w:t xml:space="preserve"> trips (desc) and then by username (asc)</w:t>
+            </w:r>
+            <w:r>
+              <w:t>.</w:t>
+            </w:r>
+          </w:p>
+        </w:tc>
+      </w:tr>
+      <w:tr>
+        <w:tc>
+          <w:tcPr>
+            <w:tcW w:w="1534" w:type="dxa"/>
+            <w:shd w:val="clear" w:color="auto" w:fill="auto"/>
+          </w:tcPr>
+          <w:p>
+            <w:pPr>
+              <w:spacing w:after="0" w:line="240" w:lineRule="auto"/>
+            </w:pPr>
+            <w:r>
+              <w:t>GET</w:t>
+            </w:r>
+          </w:p>
+        </w:tc>
+        <w:tc>
+          <w:tcPr>
+            <w:tcW w:w="3681" w:type="dxa"/>
+            <w:shd w:val="clear" w:color="auto" w:fill="auto"/>
+          </w:tcPr>
+          <w:p>
+            <w:pPr>
+              <w:spacing w:after="0" w:line="240" w:lineRule="auto"/>
+              <w:rPr>
+                <w:noProof/>
+              </w:rPr>
+            </w:pPr>
+            <w:r>
+              <w:rPr>
+                <w:noProof/>
+              </w:rPr>
+              <w:t>api/drivers?page=P&amp;username=U</w:t>
+            </w:r>
+          </w:p>
+        </w:tc>
+        <w:tc>
+          <w:tcPr>
+            <w:tcW w:w="5212" w:type="dxa"/>
+            <w:shd w:val="clear" w:color="auto" w:fill="auto"/>
+          </w:tcPr>
+          <w:p>
+            <w:pPr>
+              <w:spacing w:after="0" w:line="240" w:lineRule="auto"/>
+            </w:pPr>
+            <w:r>
+              <w:t xml:space="preserve">Gets the drivers at positions from page P, </w:t>
+            </w:r>
+            <w:r>
+              <w:t xml:space="preserve">sorted by number of </w:t>
+            </w:r>
+            <w:r>
+              <w:t xml:space="preserve">total </w:t>
+            </w:r>
+            <w:r>
+              <w:t>trips (desc) and then by username (asc)</w:t>
+            </w:r>
+            <w:r>
+              <w:t xml:space="preserve"> </w:t>
+            </w:r>
+            <w:r>
+              <w:lastRenderedPageBreak/>
+              <w:t>and filtered by username (filter is “</w:t>
+            </w:r>
+            <w:r>
+              <w:rPr>
+                <w:i/>
+              </w:rPr>
+              <w:t>contains</w:t>
+            </w:r>
+            <w:r>
+              <w:t>” and case-insensitive).</w:t>
+            </w:r>
+          </w:p>
+        </w:tc>
+      </w:tr>
+      <w:tr>
+        <w:tc>
+          <w:tcPr>
+            <w:tcW w:w="1534" w:type="dxa"/>
+            <w:shd w:val="clear" w:color="auto" w:fill="auto"/>
+          </w:tcPr>
+          <w:p>
+            <w:pPr>
+              <w:spacing w:after="0" w:line="240" w:lineRule="auto"/>
+            </w:pPr>
             <w:r>
               <w:lastRenderedPageBreak/>
               <w:t>GET</w:t>
@@ -743,29 +1131,17 @@
             <w:shd w:val="clear" w:color="auto" w:fill="auto"/>
           </w:tcPr>
           <w:p>
-            <w:proofErr w:type="spellStart"/>
-            <w:r>
-              <w:t>api</w:t>
-            </w:r>
-            <w:proofErr w:type="spellEnd"/>
-            <w:r>
-              <w:t>/</w:t>
-            </w:r>
-            <w:proofErr w:type="spellStart"/>
-            <w:r>
-              <w:t>trips?page</w:t>
-            </w:r>
-            <w:proofErr w:type="spellEnd"/>
-            <w:r>
-              <w:t>=</w:t>
-            </w:r>
-            <w:proofErr w:type="spellStart"/>
-            <w:r>
-              <w:t>P&amp;isMine</w:t>
-            </w:r>
-            <w:proofErr w:type="spellEnd"/>
-            <w:r>
-              <w:t>=true</w:t>
+            <w:pPr>
+              <w:spacing w:after="0" w:line="240" w:lineRule="auto"/>
+              <w:rPr>
+                <w:noProof/>
+              </w:rPr>
+            </w:pPr>
+            <w:r>
+              <w:rPr>
+                <w:noProof/>
+              </w:rPr>
+              <w:t>api/drivers/{driverId}</w:t>
             </w:r>
           </w:p>
         </w:tc>
@@ -775,347 +1151,11 @@
             <w:shd w:val="clear" w:color="auto" w:fill="auto"/>
           </w:tcPr>
           <w:p>
-            <w:r>
-              <w:t>Gets the trips at positions from page P. Filters the trips by only the current user’s created or joined trips.</w:t>
-            </w:r>
-          </w:p>
-        </w:tc>
-      </w:tr>
-      <w:tr>
-        <w:trPr>
-          <w:trHeight w:val="699"/>
-        </w:trPr>
-        <w:tc>
-          <w:tcPr>
-            <w:tcW w:w="1534" w:type="dxa"/>
-            <w:shd w:val="clear" w:color="auto" w:fill="auto"/>
-          </w:tcPr>
-          <w:p>
-            <w:r>
-              <w:t>GET</w:t>
-            </w:r>
-          </w:p>
-        </w:tc>
-        <w:tc>
-          <w:tcPr>
-            <w:tcW w:w="3681" w:type="dxa"/>
-            <w:shd w:val="clear" w:color="auto" w:fill="auto"/>
-          </w:tcPr>
-          <w:p>
-            <w:proofErr w:type="spellStart"/>
-            <w:r>
-              <w:t>api</w:t>
-            </w:r>
-            <w:proofErr w:type="spellEnd"/>
-            <w:r>
-              <w:t>/trips/{</w:t>
-            </w:r>
-            <w:proofErr w:type="spellStart"/>
-            <w:r>
-              <w:t>tripId</w:t>
-            </w:r>
-            <w:proofErr w:type="spellEnd"/>
-            <w:r>
-              <w:t>}</w:t>
-            </w:r>
-          </w:p>
-        </w:tc>
-        <w:tc>
-          <w:tcPr>
-            <w:tcW w:w="5212" w:type="dxa"/>
-            <w:shd w:val="clear" w:color="auto" w:fill="auto"/>
-          </w:tcPr>
-          <w:p>
-            <w:r>
-              <w:t xml:space="preserve">Gets trip with id = </w:t>
-            </w:r>
-            <w:proofErr w:type="spellStart"/>
-            <w:r>
-              <w:t>tripId</w:t>
-            </w:r>
-            <w:proofErr w:type="spellEnd"/>
-            <w:r>
-              <w:t xml:space="preserve"> providing all the passengers usernames.</w:t>
-            </w:r>
-          </w:p>
-        </w:tc>
-      </w:tr>
-      <w:tr>
-        <w:trPr>
-          <w:trHeight w:val="699"/>
-        </w:trPr>
-        <w:tc>
-          <w:tcPr>
-            <w:tcW w:w="1534" w:type="dxa"/>
-            <w:shd w:val="clear" w:color="auto" w:fill="auto"/>
-          </w:tcPr>
-          <w:p>
-            <w:r>
-              <w:t>PUT</w:t>
-            </w:r>
-          </w:p>
-        </w:tc>
-        <w:tc>
-          <w:tcPr>
-            <w:tcW w:w="3681" w:type="dxa"/>
-            <w:shd w:val="clear" w:color="auto" w:fill="auto"/>
-          </w:tcPr>
-          <w:p>
-            <w:proofErr w:type="spellStart"/>
-            <w:r>
-              <w:t>api</w:t>
-            </w:r>
-            <w:proofErr w:type="spellEnd"/>
-            <w:r>
-              <w:t>/trips/{</w:t>
-            </w:r>
-            <w:proofErr w:type="spellStart"/>
-            <w:r>
-              <w:t>tripId</w:t>
-            </w:r>
-            <w:proofErr w:type="spellEnd"/>
-            <w:r>
-              <w:t>}</w:t>
-            </w:r>
-          </w:p>
-        </w:tc>
-        <w:tc>
-          <w:tcPr>
-            <w:tcW w:w="5212" w:type="dxa"/>
-            <w:shd w:val="clear" w:color="auto" w:fill="auto"/>
-          </w:tcPr>
-          <w:p>
-            <w:r>
-              <w:t xml:space="preserve">Join a trip with id = </w:t>
-            </w:r>
-            <w:proofErr w:type="spellStart"/>
-            <w:r>
-              <w:t>tripId</w:t>
-            </w:r>
-            <w:proofErr w:type="spellEnd"/>
-            <w:r>
-              <w:t xml:space="preserve"> with available seats – assigns the current user as passenger.</w:t>
-            </w:r>
-          </w:p>
-        </w:tc>
-      </w:tr>
-      <w:tr>
-        <w:trPr>
-          <w:trHeight w:val="699"/>
-        </w:trPr>
-        <w:tc>
-          <w:tcPr>
-            <w:tcW w:w="1534" w:type="dxa"/>
-            <w:shd w:val="clear" w:color="auto" w:fill="auto"/>
-          </w:tcPr>
-          <w:p>
-            <w:r>
-              <w:t>GET (public)</w:t>
-            </w:r>
-          </w:p>
-        </w:tc>
-        <w:tc>
-          <w:tcPr>
-            <w:tcW w:w="3681" w:type="dxa"/>
-            <w:shd w:val="clear" w:color="auto" w:fill="auto"/>
-          </w:tcPr>
-          <w:p>
-            <w:proofErr w:type="spellStart"/>
-            <w:r>
-              <w:t>api</w:t>
-            </w:r>
-            <w:proofErr w:type="spellEnd"/>
-            <w:r>
-              <w:t>/drivers</w:t>
-            </w:r>
-          </w:p>
-        </w:tc>
-        <w:tc>
-          <w:tcPr>
-            <w:tcW w:w="5212" w:type="dxa"/>
-            <w:shd w:val="clear" w:color="auto" w:fill="auto"/>
-          </w:tcPr>
-          <w:p>
-            <w:r>
-              <w:t>Get top 10 drivers, sorted by username.</w:t>
-            </w:r>
-          </w:p>
-        </w:tc>
-      </w:tr>
-      <w:tr>
-        <w:trPr>
-          <w:trHeight w:val="699"/>
-        </w:trPr>
-        <w:tc>
-          <w:tcPr>
-            <w:tcW w:w="1534" w:type="dxa"/>
-            <w:shd w:val="clear" w:color="auto" w:fill="auto"/>
-          </w:tcPr>
-          <w:p>
-            <w:r>
-              <w:t>GET</w:t>
-            </w:r>
-          </w:p>
-        </w:tc>
-        <w:tc>
-          <w:tcPr>
-            <w:tcW w:w="3681" w:type="dxa"/>
-            <w:shd w:val="clear" w:color="auto" w:fill="auto"/>
-          </w:tcPr>
-          <w:p>
-            <w:proofErr w:type="spellStart"/>
-            <w:r>
-              <w:t>api</w:t>
-            </w:r>
-            <w:proofErr w:type="spellEnd"/>
-            <w:r>
-              <w:t>/</w:t>
-            </w:r>
-            <w:proofErr w:type="spellStart"/>
-            <w:r>
-              <w:t>drivers?page</w:t>
-            </w:r>
-            <w:proofErr w:type="spellEnd"/>
-            <w:r>
-              <w:t>=P</w:t>
-            </w:r>
-          </w:p>
-        </w:tc>
-        <w:tc>
-          <w:tcPr>
-            <w:tcW w:w="5212" w:type="dxa"/>
-            <w:shd w:val="clear" w:color="auto" w:fill="auto"/>
-          </w:tcPr>
-          <w:p>
-            <w:r>
-              <w:t>Gets the drivers at positions from page P, sorted by username.</w:t>
-            </w:r>
-          </w:p>
-        </w:tc>
-      </w:tr>
-      <w:tr>
-        <w:trPr>
-          <w:trHeight w:val="699"/>
-        </w:trPr>
-        <w:tc>
-          <w:tcPr>
-            <w:tcW w:w="1534" w:type="dxa"/>
-            <w:shd w:val="clear" w:color="auto" w:fill="auto"/>
-          </w:tcPr>
-          <w:p>
-            <w:r>
-              <w:t>GET</w:t>
-            </w:r>
-          </w:p>
-        </w:tc>
-        <w:tc>
-          <w:tcPr>
-            <w:tcW w:w="3681" w:type="dxa"/>
-            <w:shd w:val="clear" w:color="auto" w:fill="auto"/>
-          </w:tcPr>
-          <w:p>
-            <w:proofErr w:type="spellStart"/>
-            <w:r>
-              <w:t>api</w:t>
-            </w:r>
-            <w:proofErr w:type="spellEnd"/>
-            <w:r>
-              <w:t>/</w:t>
-            </w:r>
-            <w:proofErr w:type="spellStart"/>
-            <w:r>
-              <w:t>drivers?page</w:t>
-            </w:r>
-            <w:proofErr w:type="spellEnd"/>
-            <w:r>
-              <w:t>=</w:t>
-            </w:r>
-            <w:proofErr w:type="spellStart"/>
-            <w:r>
-              <w:t>P&amp;username</w:t>
-            </w:r>
-            <w:proofErr w:type="spellEnd"/>
-            <w:r>
-              <w:t>=U</w:t>
-            </w:r>
-          </w:p>
-        </w:tc>
-        <w:tc>
-          <w:tcPr>
-            <w:tcW w:w="5212" w:type="dxa"/>
-            <w:shd w:val="clear" w:color="auto" w:fill="auto"/>
-          </w:tcPr>
-          <w:p>
-            <w:r>
-              <w:t>Gets the drivers at positions from page P, sorted by username and filtered by username (filter is “</w:t>
-            </w:r>
-            <w:r>
-              <w:rPr>
-                <w:i/>
-              </w:rPr>
-              <w:t>contains</w:t>
-            </w:r>
-            <w:r>
-              <w:t>” and case-insensitive).</w:t>
-            </w:r>
-          </w:p>
-        </w:tc>
-      </w:tr>
-      <w:tr>
-        <w:trPr>
-          <w:trHeight w:val="699"/>
-        </w:trPr>
-        <w:tc>
-          <w:tcPr>
-            <w:tcW w:w="1534" w:type="dxa"/>
-            <w:shd w:val="clear" w:color="auto" w:fill="auto"/>
-          </w:tcPr>
-          <w:p>
-            <w:r>
-              <w:t>GET</w:t>
-            </w:r>
-          </w:p>
-        </w:tc>
-        <w:tc>
-          <w:tcPr>
-            <w:tcW w:w="3681" w:type="dxa"/>
-            <w:shd w:val="clear" w:color="auto" w:fill="auto"/>
-          </w:tcPr>
-          <w:p>
-            <w:proofErr w:type="spellStart"/>
-            <w:r>
-              <w:t>api</w:t>
-            </w:r>
-            <w:proofErr w:type="spellEnd"/>
-            <w:r>
-              <w:t>/drivers/{</w:t>
-            </w:r>
-            <w:proofErr w:type="spellStart"/>
-            <w:r>
-              <w:t>driverId</w:t>
-            </w:r>
-            <w:proofErr w:type="spellEnd"/>
-            <w:r>
-              <w:t>}</w:t>
-            </w:r>
-          </w:p>
-        </w:tc>
-        <w:tc>
-          <w:tcPr>
-            <w:tcW w:w="5212" w:type="dxa"/>
-            <w:shd w:val="clear" w:color="auto" w:fill="auto"/>
-          </w:tcPr>
-          <w:p>
-            <w:r>
-              <w:t xml:space="preserve">Gets driver with id = </w:t>
-            </w:r>
-            <w:proofErr w:type="spellStart"/>
-            <w:r>
-              <w:t>driverId</w:t>
-            </w:r>
-            <w:proofErr w:type="spellEnd"/>
-            <w:r>
-              <w:t>, along with his/her 50 most recent upcoming trips.</w:t>
+            <w:pPr>
+              <w:spacing w:after="0" w:line="240" w:lineRule="auto"/>
+            </w:pPr>
+            <w:r>
+              <w:t>Gets driver with id = driverId, along with his/her 50 most recent upcoming trips.</w:t>
             </w:r>
           </w:p>
         </w:tc>
@@ -1198,7 +1238,6 @@
         </w:rPr>
         <w:t xml:space="preserve"> and </w:t>
       </w:r>
-      <w:proofErr w:type="spellStart"/>
       <w:r>
         <w:rPr>
           <w:b/>
@@ -1206,7 +1245,6 @@
         </w:rPr>
         <w:t>isMine</w:t>
       </w:r>
-      <w:proofErr w:type="spellEnd"/>
       <w:r>
         <w:rPr>
           <w:b/>
@@ -1239,53 +1277,12 @@
         </w:rPr>
         <w:t xml:space="preserve"> parameter. For example </w:t>
       </w:r>
-      <w:proofErr w:type="spellStart"/>
       <w:r>
         <w:rPr>
           <w:b/>
           <w:i/>
         </w:rPr>
-        <w:t>api</w:t>
-      </w:r>
-      <w:proofErr w:type="spellEnd"/>
-      <w:r>
-        <w:rPr>
-          <w:b/>
-          <w:i/>
-        </w:rPr>
-        <w:t>/</w:t>
-      </w:r>
-      <w:proofErr w:type="spellStart"/>
-      <w:r>
-        <w:rPr>
-          <w:b/>
-          <w:i/>
-        </w:rPr>
-        <w:t>trips?page</w:t>
-      </w:r>
-      <w:proofErr w:type="spellEnd"/>
-      <w:r>
-        <w:rPr>
-          <w:b/>
-          <w:i/>
-        </w:rPr>
-        <w:t>=5&amp;sort=</w:t>
-      </w:r>
-      <w:proofErr w:type="spellStart"/>
-      <w:r>
-        <w:rPr>
-          <w:b/>
-          <w:i/>
-        </w:rPr>
-        <w:t>seats&amp;to</w:t>
-      </w:r>
-      <w:proofErr w:type="spellEnd"/>
-      <w:r>
-        <w:rPr>
-          <w:b/>
-          <w:i/>
-        </w:rPr>
-        <w:t>=Sofia</w:t>
+        <w:t>api/trips?page=5&amp;sort=seats&amp;to=Sofia</w:t>
       </w:r>
       <w:r>
         <w:rPr>
@@ -1307,7 +1304,21 @@
         <w:rPr>
           <w:b/>
         </w:rPr>
-        <w:t>*NOTE: Paging numeration always starts from 1.</w:t>
+        <w:t>*NOTE: Paging numeration always starts from 1</w:t>
+      </w:r>
+      <w:r>
+        <w:rPr>
+          <w:b/>
+        </w:rPr>
+        <w:t xml:space="preserve"> (there is no page 0)</w:t>
+      </w:r>
+      <w:bookmarkStart w:id="0" w:name="_GoBack"/>
+      <w:bookmarkEnd w:id="0"/>
+      <w:r>
+        <w:rPr>
+          <w:b/>
+        </w:rPr>
+        <w:t>.</w:t>
       </w:r>
       <w:r>
         <w:rPr>
@@ -1323,13 +1334,8 @@
       <w:pPr>
         <w:pStyle w:val="Heading1"/>
       </w:pPr>
-      <w:proofErr w:type="spellStart"/>
       <w:r>
-        <w:t>RESTful</w:t>
-      </w:r>
-      <w:proofErr w:type="spellEnd"/>
-      <w:r>
-        <w:t xml:space="preserve"> API Details</w:t>
+        <w:t>RESTful API Details</w:t>
       </w:r>
     </w:p>
     <w:p>
@@ -1384,13 +1390,8 @@
             <w:pPr>
               <w:pStyle w:val="Apiaddress"/>
             </w:pPr>
-            <w:proofErr w:type="spellStart"/>
-            <w:r>
-              <w:t>api</w:t>
-            </w:r>
-            <w:proofErr w:type="spellEnd"/>
-            <w:r>
-              <w:t>/users/register</w:t>
+            <w:r>
+              <w:t>api/users/register</w:t>
             </w:r>
           </w:p>
         </w:tc>
@@ -1487,61 +1488,25 @@
                 <w:sz w:val="20"/>
                 <w:szCs w:val="20"/>
               </w:rPr>
-              <w:t xml:space="preserve">   "</w:t>
-            </w:r>
-            <w:proofErr w:type="spellStart"/>
-            <w:r>
-              <w:rPr>
-                <w:rFonts w:ascii="Consolas" w:hAnsi="Consolas" w:cs="Consolas"/>
-                <w:sz w:val="20"/>
-                <w:szCs w:val="20"/>
-              </w:rPr>
-              <w:t>confirmPassword</w:t>
-            </w:r>
-            <w:proofErr w:type="spellEnd"/>
-            <w:r>
-              <w:rPr>
-                <w:rFonts w:ascii="Consolas" w:hAnsi="Consolas" w:cs="Consolas"/>
-                <w:sz w:val="20"/>
-                <w:szCs w:val="20"/>
-              </w:rPr>
-              <w:t>": "12345678",</w:t>
-            </w:r>
-          </w:p>
-          <w:p>
-            <w:pPr>
-              <w:spacing w:after="0"/>
-              <w:rPr>
-                <w:rFonts w:ascii="Consolas" w:hAnsi="Consolas" w:cs="Consolas"/>
-                <w:sz w:val="20"/>
-                <w:szCs w:val="20"/>
-              </w:rPr>
-            </w:pPr>
-            <w:r>
-              <w:rPr>
-                <w:rFonts w:ascii="Consolas" w:hAnsi="Consolas" w:cs="Consolas"/>
-                <w:sz w:val="20"/>
-                <w:szCs w:val="20"/>
-              </w:rPr>
-              <w:t xml:space="preserve">   "</w:t>
-            </w:r>
-            <w:proofErr w:type="spellStart"/>
-            <w:r>
-              <w:rPr>
-                <w:rFonts w:ascii="Consolas" w:hAnsi="Consolas" w:cs="Consolas"/>
-                <w:sz w:val="20"/>
-                <w:szCs w:val="20"/>
-              </w:rPr>
-              <w:t>isDriver</w:t>
-            </w:r>
-            <w:proofErr w:type="spellEnd"/>
-            <w:r>
-              <w:rPr>
-                <w:rFonts w:ascii="Consolas" w:hAnsi="Consolas" w:cs="Consolas"/>
-                <w:sz w:val="20"/>
-                <w:szCs w:val="20"/>
-              </w:rPr>
-              <w:t>": "true",</w:t>
+              <w:t xml:space="preserve">   "confirmPassword": "12345678",</w:t>
+            </w:r>
+          </w:p>
+          <w:p>
+            <w:pPr>
+              <w:spacing w:after="0"/>
+              <w:rPr>
+                <w:rFonts w:ascii="Consolas" w:hAnsi="Consolas" w:cs="Consolas"/>
+                <w:sz w:val="20"/>
+                <w:szCs w:val="20"/>
+              </w:rPr>
+            </w:pPr>
+            <w:r>
+              <w:rPr>
+                <w:rFonts w:ascii="Consolas" w:hAnsi="Consolas" w:cs="Consolas"/>
+                <w:sz w:val="20"/>
+                <w:szCs w:val="20"/>
+              </w:rPr>
+              <w:t xml:space="preserve">   "isDriver": "true",</w:t>
             </w:r>
           </w:p>
           <w:p>
@@ -1682,13 +1647,8 @@
             <w:pPr>
               <w:pStyle w:val="Apiaddress"/>
             </w:pPr>
-            <w:proofErr w:type="spellStart"/>
-            <w:r>
-              <w:t>api</w:t>
-            </w:r>
-            <w:proofErr w:type="spellEnd"/>
-            <w:r>
-              <w:t>/users/login</w:t>
+            <w:r>
+              <w:t>api/users/login</w:t>
             </w:r>
           </w:p>
         </w:tc>
@@ -1749,25 +1709,7 @@
                 <w:sz w:val="20"/>
                 <w:szCs w:val="20"/>
               </w:rPr>
-              <w:t>{  "</w:t>
-            </w:r>
-            <w:proofErr w:type="spellStart"/>
-            <w:r>
-              <w:rPr>
-                <w:rFonts w:ascii="Consolas" w:hAnsi="Consolas" w:cs="Consolas"/>
-                <w:sz w:val="20"/>
-                <w:szCs w:val="20"/>
-              </w:rPr>
-              <w:t>grant_type</w:t>
-            </w:r>
-            <w:proofErr w:type="spellEnd"/>
-            <w:r>
-              <w:rPr>
-                <w:rFonts w:ascii="Consolas" w:hAnsi="Consolas" w:cs="Consolas"/>
-                <w:sz w:val="20"/>
-                <w:szCs w:val="20"/>
-              </w:rPr>
-              <w:t>": "password"</w:t>
+              <w:t>{  "grant_type": "password"</w:t>
             </w:r>
           </w:p>
           <w:p>
@@ -1868,33 +1810,15 @@
                 <w:sz w:val="20"/>
                 <w:szCs w:val="20"/>
               </w:rPr>
-              <w:t xml:space="preserve">    "</w:t>
-            </w:r>
-            <w:proofErr w:type="spellStart"/>
-            <w:r>
-              <w:rPr>
-                <w:rFonts w:ascii="Consolas" w:hAnsi="Consolas" w:cs="Consolas"/>
-                <w:sz w:val="20"/>
-                <w:szCs w:val="20"/>
-              </w:rPr>
-              <w:t>a</w:t>
-            </w:r>
-            <w:r>
-              <w:rPr>
-                <w:rFonts w:ascii="Consolas" w:hAnsi="Consolas" w:cs="Consolas"/>
-                <w:sz w:val="20"/>
-                <w:szCs w:val="20"/>
-              </w:rPr>
-              <w:t>ccess_token</w:t>
-            </w:r>
-            <w:proofErr w:type="spellEnd"/>
-            <w:r>
-              <w:rPr>
-                <w:rFonts w:ascii="Consolas" w:hAnsi="Consolas" w:cs="Consolas"/>
-                <w:sz w:val="20"/>
-                <w:szCs w:val="20"/>
-              </w:rPr>
-              <w:t>": "deYtpuVHa4Ba-1t-.</w:t>
+              <w:t xml:space="preserve">    "a</w:t>
+            </w:r>
+            <w:r>
+              <w:rPr>
+                <w:rFonts w:ascii="Consolas" w:hAnsi="Consolas" w:cs="Consolas"/>
+                <w:sz w:val="20"/>
+                <w:szCs w:val="20"/>
+              </w:rPr>
+              <w:t>ccess_token": "deYtpuVHa4Ba-1t-.</w:t>
             </w:r>
             <w:r>
               <w:rPr>
@@ -1920,98 +1844,43 @@
                 <w:sz w:val="20"/>
                 <w:szCs w:val="20"/>
               </w:rPr>
-              <w:t xml:space="preserve">    "</w:t>
-            </w:r>
-            <w:proofErr w:type="spellStart"/>
-            <w:r>
-              <w:rPr>
-                <w:rFonts w:ascii="Consolas" w:hAnsi="Consolas" w:cs="Consolas"/>
-                <w:sz w:val="20"/>
-                <w:szCs w:val="20"/>
-              </w:rPr>
-              <w:t>token_type</w:t>
-            </w:r>
-            <w:proofErr w:type="spellEnd"/>
-            <w:r>
-              <w:rPr>
-                <w:rFonts w:ascii="Consolas" w:hAnsi="Consolas" w:cs="Consolas"/>
-                <w:sz w:val="20"/>
-                <w:szCs w:val="20"/>
-              </w:rPr>
-              <w:t>": "bearer",</w:t>
-            </w:r>
-          </w:p>
-          <w:p>
-            <w:pPr>
-              <w:spacing w:after="0"/>
-              <w:rPr>
-                <w:rFonts w:ascii="Consolas" w:hAnsi="Consolas" w:cs="Consolas"/>
-                <w:sz w:val="20"/>
-                <w:szCs w:val="20"/>
-              </w:rPr>
-            </w:pPr>
-            <w:r>
-              <w:rPr>
-                <w:rFonts w:ascii="Consolas" w:hAnsi="Consolas" w:cs="Consolas"/>
-                <w:sz w:val="20"/>
-                <w:szCs w:val="20"/>
-              </w:rPr>
-              <w:t xml:space="preserve">    "</w:t>
-            </w:r>
-            <w:proofErr w:type="spellStart"/>
-            <w:r>
-              <w:rPr>
-                <w:rFonts w:ascii="Consolas" w:hAnsi="Consolas" w:cs="Consolas"/>
-                <w:sz w:val="20"/>
-                <w:szCs w:val="20"/>
-              </w:rPr>
-              <w:t>expires_in</w:t>
-            </w:r>
-            <w:proofErr w:type="spellEnd"/>
-            <w:r>
-              <w:rPr>
-                <w:rFonts w:ascii="Consolas" w:hAnsi="Consolas" w:cs="Consolas"/>
-                <w:sz w:val="20"/>
-                <w:szCs w:val="20"/>
-              </w:rPr>
-              <w:t>": 1209599,</w:t>
-            </w:r>
-          </w:p>
-          <w:p>
-            <w:pPr>
-              <w:spacing w:after="0"/>
-              <w:rPr>
-                <w:rFonts w:ascii="Consolas" w:hAnsi="Consolas" w:cs="Consolas"/>
-                <w:sz w:val="20"/>
-                <w:szCs w:val="20"/>
-              </w:rPr>
-            </w:pPr>
-            <w:r>
-              <w:rPr>
-                <w:rFonts w:ascii="Consolas" w:hAnsi="Consolas" w:cs="Consolas"/>
-                <w:sz w:val="20"/>
-                <w:szCs w:val="20"/>
-              </w:rPr>
-              <w:lastRenderedPageBreak/>
-              <w:t xml:space="preserve">    "</w:t>
-            </w:r>
-            <w:proofErr w:type="spellStart"/>
-            <w:r>
-              <w:rPr>
-                <w:rFonts w:ascii="Consolas" w:hAnsi="Consolas" w:cs="Consolas"/>
-                <w:sz w:val="20"/>
-                <w:szCs w:val="20"/>
-              </w:rPr>
-              <w:t>userName</w:t>
-            </w:r>
-            <w:proofErr w:type="spellEnd"/>
-            <w:r>
-              <w:rPr>
-                <w:rFonts w:ascii="Consolas" w:hAnsi="Consolas" w:cs="Consolas"/>
-                <w:sz w:val="20"/>
-                <w:szCs w:val="20"/>
-              </w:rPr>
-              <w:t>": "test@test.com",</w:t>
+              <w:t xml:space="preserve">    "token_type": "bearer",</w:t>
+            </w:r>
+          </w:p>
+          <w:p>
+            <w:pPr>
+              <w:spacing w:after="0"/>
+              <w:rPr>
+                <w:rFonts w:ascii="Consolas" w:hAnsi="Consolas" w:cs="Consolas"/>
+                <w:sz w:val="20"/>
+                <w:szCs w:val="20"/>
+              </w:rPr>
+            </w:pPr>
+            <w:r>
+              <w:rPr>
+                <w:rFonts w:ascii="Consolas" w:hAnsi="Consolas" w:cs="Consolas"/>
+                <w:sz w:val="20"/>
+                <w:szCs w:val="20"/>
+              </w:rPr>
+              <w:t xml:space="preserve">    "expires_in": 1209599,</w:t>
+            </w:r>
+          </w:p>
+          <w:p>
+            <w:pPr>
+              <w:spacing w:after="0"/>
+              <w:rPr>
+                <w:rFonts w:ascii="Consolas" w:hAnsi="Consolas" w:cs="Consolas"/>
+                <w:sz w:val="20"/>
+                <w:szCs w:val="20"/>
+              </w:rPr>
+            </w:pPr>
+            <w:r>
+              <w:rPr>
+                <w:rFonts w:ascii="Consolas" w:hAnsi="Consolas" w:cs="Consolas"/>
+                <w:sz w:val="20"/>
+                <w:szCs w:val="20"/>
+              </w:rPr>
+              <w:t xml:space="preserve">    "userName": "test@test.com",</w:t>
             </w:r>
           </w:p>
           <w:p>
@@ -2122,19 +1991,9 @@
             <w:pPr>
               <w:pStyle w:val="Apiaddress"/>
             </w:pPr>
-            <w:proofErr w:type="spellStart"/>
-            <w:r>
-              <w:t>api</w:t>
-            </w:r>
-            <w:proofErr w:type="spellEnd"/>
-            <w:r>
-              <w:t>/users/</w:t>
-            </w:r>
-            <w:proofErr w:type="spellStart"/>
-            <w:r>
-              <w:t>userInfo</w:t>
-            </w:r>
-            <w:proofErr w:type="spellEnd"/>
+            <w:r>
+              <w:t>api/users/userInfo</w:t>
+            </w:r>
           </w:p>
         </w:tc>
         <w:tc>
@@ -2293,25 +2152,7 @@
                 <w:sz w:val="20"/>
                 <w:szCs w:val="20"/>
               </w:rPr>
-              <w:t xml:space="preserve">    "</w:t>
-            </w:r>
-            <w:proofErr w:type="spellStart"/>
-            <w:r>
-              <w:rPr>
-                <w:rFonts w:ascii="Consolas" w:hAnsi="Consolas" w:cs="Consolas"/>
-                <w:sz w:val="20"/>
-                <w:szCs w:val="20"/>
-              </w:rPr>
-              <w:t>isDriver</w:t>
-            </w:r>
-            <w:proofErr w:type="spellEnd"/>
-            <w:r>
-              <w:rPr>
-                <w:rFonts w:ascii="Consolas" w:hAnsi="Consolas" w:cs="Consolas"/>
-                <w:sz w:val="20"/>
-                <w:szCs w:val="20"/>
-              </w:rPr>
-              <w:t>": true,</w:t>
+              <w:t xml:space="preserve">    "isDriver": true,</w:t>
             </w:r>
           </w:p>
           <w:p>
@@ -2371,6 +2212,7 @@
         <w:rPr>
           <w:b/>
         </w:rPr>
+        <w:lastRenderedPageBreak/>
         <w:t>Logout</w:t>
       </w:r>
     </w:p>
@@ -2408,21 +2250,12 @@
                 <w:b/>
               </w:rPr>
             </w:pPr>
-            <w:proofErr w:type="spellStart"/>
             <w:r>
               <w:rPr>
                 <w:rStyle w:val="Strong"/>
                 <w:b/>
               </w:rPr>
-              <w:t>api</w:t>
-            </w:r>
-            <w:proofErr w:type="spellEnd"/>
-            <w:r>
-              <w:rPr>
-                <w:rStyle w:val="Strong"/>
-                <w:b/>
-              </w:rPr>
-              <w:t>/users/logout</w:t>
+              <w:t>api/users/logout</w:t>
             </w:r>
           </w:p>
         </w:tc>
@@ -2610,13 +2443,8 @@
             <w:pPr>
               <w:pStyle w:val="Apiaddress"/>
             </w:pPr>
-            <w:proofErr w:type="spellStart"/>
-            <w:r>
-              <w:t>api</w:t>
-            </w:r>
-            <w:proofErr w:type="spellEnd"/>
-            <w:r>
-              <w:t>/stats</w:t>
+            <w:r>
+              <w:t>api/stats</w:t>
             </w:r>
           </w:p>
         </w:tc>
@@ -2701,23 +2529,7 @@
                 <w:sz w:val="20"/>
                 <w:szCs w:val="20"/>
               </w:rPr>
-              <w:t xml:space="preserve">    "trips": </w:t>
-            </w:r>
-            <w:r>
-              <w:rPr>
-                <w:rFonts w:ascii="Consolas" w:hAnsi="Consolas" w:cs="Consolas"/>
-                <w:sz w:val="20"/>
-                <w:szCs w:val="20"/>
-              </w:rPr>
-              <w:t>1337</w:t>
-            </w:r>
-            <w:r>
-              <w:rPr>
-                <w:rFonts w:ascii="Consolas" w:hAnsi="Consolas" w:cs="Consolas"/>
-                <w:sz w:val="20"/>
-                <w:szCs w:val="20"/>
-              </w:rPr>
-              <w:t>,</w:t>
+              <w:t xml:space="preserve">    "trips": 1337,</w:t>
             </w:r>
           </w:p>
           <w:p>
@@ -2738,25 +2550,7 @@
                 <w:sz w:val="20"/>
                 <w:szCs w:val="20"/>
               </w:rPr>
-              <w:t xml:space="preserve">    "</w:t>
-            </w:r>
-            <w:proofErr w:type="spellStart"/>
-            <w:r>
-              <w:rPr>
-                <w:rFonts w:ascii="Consolas" w:hAnsi="Consolas" w:cs="Consolas"/>
-                <w:sz w:val="20"/>
-                <w:szCs w:val="20"/>
-              </w:rPr>
-              <w:t>finishedTrips</w:t>
-            </w:r>
-            <w:proofErr w:type="spellEnd"/>
-            <w:r>
-              <w:rPr>
-                <w:rFonts w:ascii="Consolas" w:hAnsi="Consolas" w:cs="Consolas"/>
-                <w:sz w:val="20"/>
-                <w:szCs w:val="20"/>
-              </w:rPr>
-              <w:t>": 9</w:t>
+              <w:t xml:space="preserve">    "finishedTrips": 9</w:t>
             </w:r>
             <w:r>
               <w:rPr>
@@ -2772,15 +2566,7 @@
                 <w:sz w:val="20"/>
                 <w:szCs w:val="20"/>
               </w:rPr>
-              <w:t>9</w:t>
-            </w:r>
-            <w:r>
-              <w:rPr>
-                <w:rFonts w:ascii="Consolas" w:hAnsi="Consolas" w:cs="Consolas"/>
-                <w:sz w:val="20"/>
-                <w:szCs w:val="20"/>
-              </w:rPr>
-              <w:t>,</w:t>
+              <w:t>9,</w:t>
             </w:r>
           </w:p>
           <w:p>
@@ -2924,13 +2710,8 @@
             <w:pPr>
               <w:pStyle w:val="Apiaddress"/>
             </w:pPr>
-            <w:proofErr w:type="spellStart"/>
-            <w:r>
-              <w:t>api</w:t>
-            </w:r>
-            <w:proofErr w:type="spellEnd"/>
-            <w:r>
-              <w:t>/trips</w:t>
+            <w:r>
+              <w:t>api/trips</w:t>
             </w:r>
           </w:p>
         </w:tc>
@@ -3054,36 +2835,8 @@
                 <w:sz w:val="20"/>
                 <w:szCs w:val="20"/>
               </w:rPr>
-              <w:t xml:space="preserve">From, to, </w:t>
-            </w:r>
-            <w:proofErr w:type="spellStart"/>
-            <w:r>
-              <w:rPr>
-                <w:rFonts w:ascii="Consolas" w:hAnsi="Consolas" w:cs="Consolas"/>
-                <w:sz w:val="20"/>
-                <w:szCs w:val="20"/>
-              </w:rPr>
-              <w:t>dateOfLeaving</w:t>
-            </w:r>
-            <w:proofErr w:type="spellEnd"/>
-            <w:r>
-              <w:rPr>
-                <w:rFonts w:ascii="Consolas" w:hAnsi="Consolas" w:cs="Consolas"/>
-                <w:sz w:val="20"/>
-                <w:szCs w:val="20"/>
-              </w:rPr>
-              <w:t xml:space="preserve">, </w:t>
-            </w:r>
-            <w:proofErr w:type="spellStart"/>
-            <w:r>
-              <w:rPr>
-                <w:rFonts w:ascii="Consolas" w:hAnsi="Consolas" w:cs="Consolas"/>
-                <w:sz w:val="20"/>
-                <w:szCs w:val="20"/>
-              </w:rPr>
-              <w:t>numberOfFreeSeats</w:t>
-            </w:r>
-            <w:proofErr w:type="spellEnd"/>
+              <w:t>From, to, dateOfLeaving, numberOfFreeSeats</w:t>
+            </w:r>
           </w:p>
         </w:tc>
       </w:tr>
@@ -3129,90 +2882,8 @@
                 <w:sz w:val="20"/>
                 <w:szCs w:val="20"/>
               </w:rPr>
-              <w:t xml:space="preserve">Id, </w:t>
-            </w:r>
-            <w:proofErr w:type="spellStart"/>
-            <w:r>
-              <w:rPr>
-                <w:rFonts w:ascii="Consolas" w:hAnsi="Consolas" w:cs="Consolas"/>
-                <w:sz w:val="20"/>
-                <w:szCs w:val="20"/>
-              </w:rPr>
-              <w:t>driverId</w:t>
-            </w:r>
-            <w:proofErr w:type="spellEnd"/>
-            <w:r>
-              <w:rPr>
-                <w:rFonts w:ascii="Consolas" w:hAnsi="Consolas" w:cs="Consolas"/>
-                <w:sz w:val="20"/>
-                <w:szCs w:val="20"/>
-              </w:rPr>
-              <w:t xml:space="preserve">, </w:t>
-            </w:r>
-            <w:proofErr w:type="spellStart"/>
-            <w:r>
-              <w:rPr>
-                <w:rFonts w:ascii="Consolas" w:hAnsi="Consolas" w:cs="Consolas"/>
-                <w:sz w:val="20"/>
-                <w:szCs w:val="20"/>
-              </w:rPr>
-              <w:t>driverName</w:t>
-            </w:r>
-            <w:proofErr w:type="spellEnd"/>
-            <w:r>
-              <w:rPr>
-                <w:rFonts w:ascii="Consolas" w:hAnsi="Consolas" w:cs="Consolas"/>
-                <w:sz w:val="20"/>
-                <w:szCs w:val="20"/>
-              </w:rPr>
-              <w:t xml:space="preserve">, from, to, </w:t>
-            </w:r>
-            <w:proofErr w:type="spellStart"/>
-            <w:r>
-              <w:rPr>
-                <w:rFonts w:ascii="Consolas" w:hAnsi="Consolas" w:cs="Consolas"/>
-                <w:sz w:val="20"/>
-                <w:szCs w:val="20"/>
-              </w:rPr>
-              <w:t>dateOfCreating</w:t>
-            </w:r>
-            <w:proofErr w:type="spellEnd"/>
-            <w:r>
-              <w:rPr>
-                <w:rFonts w:ascii="Consolas" w:hAnsi="Consolas" w:cs="Consolas"/>
-                <w:sz w:val="20"/>
-                <w:szCs w:val="20"/>
-              </w:rPr>
-              <w:t xml:space="preserve">, </w:t>
-            </w:r>
-            <w:proofErr w:type="spellStart"/>
-            <w:r>
-              <w:rPr>
-                <w:rFonts w:ascii="Consolas" w:hAnsi="Consolas" w:cs="Consolas"/>
-                <w:sz w:val="20"/>
-                <w:szCs w:val="20"/>
-              </w:rPr>
-              <w:t>dateOfLeaving</w:t>
-            </w:r>
-            <w:proofErr w:type="spellEnd"/>
-            <w:r>
-              <w:rPr>
-                <w:rFonts w:ascii="Consolas" w:hAnsi="Consolas" w:cs="Consolas"/>
-                <w:sz w:val="20"/>
-                <w:szCs w:val="20"/>
-              </w:rPr>
-              <w:t xml:space="preserve">, </w:t>
-            </w:r>
-            <w:proofErr w:type="spellStart"/>
-            <w:r>
-              <w:rPr>
-                <w:rFonts w:ascii="Consolas" w:hAnsi="Consolas" w:cs="Consolas"/>
-                <w:sz w:val="20"/>
-                <w:szCs w:val="20"/>
-              </w:rPr>
-              <w:t>numberOfFreeSeats</w:t>
-            </w:r>
-            <w:proofErr w:type="spellEnd"/>
+              <w:t>Id, driverId, driverName, from, to, dateOfCreating, dateOfLeaving, numberOfFreeSeats</w:t>
+            </w:r>
           </w:p>
         </w:tc>
       </w:tr>
@@ -3268,13 +2939,8 @@
             <w:pPr>
               <w:pStyle w:val="Apiaddress"/>
             </w:pPr>
-            <w:proofErr w:type="spellStart"/>
-            <w:r>
-              <w:t>api</w:t>
-            </w:r>
-            <w:proofErr w:type="spellEnd"/>
-            <w:r>
-              <w:t>/trips</w:t>
+            <w:r>
+              <w:t>api/trips</w:t>
             </w:r>
           </w:p>
         </w:tc>
@@ -3398,115 +3064,7 @@
                 <w:sz w:val="20"/>
                 <w:szCs w:val="20"/>
               </w:rPr>
-              <w:t xml:space="preserve">Collection of { Id, </w:t>
-            </w:r>
-            <w:proofErr w:type="spellStart"/>
-            <w:r>
-              <w:rPr>
-                <w:rFonts w:ascii="Consolas" w:hAnsi="Consolas" w:cs="Consolas"/>
-                <w:sz w:val="20"/>
-                <w:szCs w:val="20"/>
-              </w:rPr>
-              <w:t>driverId</w:t>
-            </w:r>
-            <w:proofErr w:type="spellEnd"/>
-            <w:r>
-              <w:rPr>
-                <w:rFonts w:ascii="Consolas" w:hAnsi="Consolas" w:cs="Consolas"/>
-                <w:sz w:val="20"/>
-                <w:szCs w:val="20"/>
-              </w:rPr>
-              <w:t xml:space="preserve">, </w:t>
-            </w:r>
-            <w:proofErr w:type="spellStart"/>
-            <w:r>
-              <w:rPr>
-                <w:rFonts w:ascii="Consolas" w:hAnsi="Consolas" w:cs="Consolas"/>
-                <w:sz w:val="20"/>
-                <w:szCs w:val="20"/>
-              </w:rPr>
-              <w:t>driverName</w:t>
-            </w:r>
-            <w:proofErr w:type="spellEnd"/>
-            <w:r>
-              <w:rPr>
-                <w:rFonts w:ascii="Consolas" w:hAnsi="Consolas" w:cs="Consolas"/>
-                <w:sz w:val="20"/>
-                <w:szCs w:val="20"/>
-              </w:rPr>
-              <w:t xml:space="preserve">, from, to, </w:t>
-            </w:r>
-            <w:proofErr w:type="spellStart"/>
-            <w:r>
-              <w:rPr>
-                <w:rFonts w:ascii="Consolas" w:hAnsi="Consolas" w:cs="Consolas"/>
-                <w:sz w:val="20"/>
-                <w:szCs w:val="20"/>
-              </w:rPr>
-              <w:t>dateOfCreating</w:t>
-            </w:r>
-            <w:proofErr w:type="spellEnd"/>
-            <w:r>
-              <w:rPr>
-                <w:rFonts w:ascii="Consolas" w:hAnsi="Consolas" w:cs="Consolas"/>
-                <w:sz w:val="20"/>
-                <w:szCs w:val="20"/>
-              </w:rPr>
-              <w:t xml:space="preserve">, </w:t>
-            </w:r>
-            <w:proofErr w:type="spellStart"/>
-            <w:r>
-              <w:rPr>
-                <w:rFonts w:ascii="Consolas" w:hAnsi="Consolas" w:cs="Consolas"/>
-                <w:sz w:val="20"/>
-                <w:szCs w:val="20"/>
-              </w:rPr>
-              <w:t>dateOfLeaving</w:t>
-            </w:r>
-            <w:proofErr w:type="spellEnd"/>
-            <w:r>
-              <w:rPr>
-                <w:rFonts w:ascii="Consolas" w:hAnsi="Consolas" w:cs="Consolas"/>
-                <w:sz w:val="20"/>
-                <w:szCs w:val="20"/>
-              </w:rPr>
-              <w:t xml:space="preserve">, </w:t>
-            </w:r>
-            <w:proofErr w:type="spellStart"/>
-            <w:r>
-              <w:rPr>
-                <w:rFonts w:ascii="Consolas" w:hAnsi="Consolas" w:cs="Consolas"/>
-                <w:sz w:val="20"/>
-                <w:szCs w:val="20"/>
-              </w:rPr>
-              <w:t>numberOfFreeSeats</w:t>
-            </w:r>
-            <w:proofErr w:type="spellEnd"/>
-            <w:r>
-              <w:rPr>
-                <w:rFonts w:ascii="Consolas" w:hAnsi="Consolas" w:cs="Consolas"/>
-                <w:sz w:val="20"/>
-                <w:szCs w:val="20"/>
-              </w:rPr>
-              <w:t xml:space="preserve">, </w:t>
-            </w:r>
-            <w:proofErr w:type="spellStart"/>
-            <w:r>
-              <w:rPr>
-                <w:rFonts w:ascii="Consolas" w:hAnsi="Consolas" w:cs="Consolas"/>
-                <w:sz w:val="20"/>
-                <w:szCs w:val="20"/>
-              </w:rPr>
-              <w:t>isMine</w:t>
-            </w:r>
-            <w:proofErr w:type="spellEnd"/>
-            <w:r>
-              <w:rPr>
-                <w:rFonts w:ascii="Consolas" w:hAnsi="Consolas" w:cs="Consolas"/>
-                <w:sz w:val="20"/>
-                <w:szCs w:val="20"/>
-              </w:rPr>
-              <w:t xml:space="preserve"> }</w:t>
+              <w:t>Collection of { Id, driverId, driverName, from, to, dateOfCreating, dateOfLeaving, numberOfFreeSeats, isMine }</w:t>
             </w:r>
           </w:p>
         </w:tc>
@@ -3514,6 +3072,7 @@
     </w:tbl>
     <w:p>
       <w:pPr>
+        <w:spacing w:after="60"/>
         <w:rPr>
           <w:b/>
         </w:rPr>
@@ -3576,21 +3135,8 @@
             <w:pPr>
               <w:pStyle w:val="Apiaddress"/>
             </w:pPr>
-            <w:proofErr w:type="spellStart"/>
-            <w:r>
-              <w:t>api</w:t>
-            </w:r>
-            <w:proofErr w:type="spellEnd"/>
-            <w:r>
-              <w:t>/trips/{</w:t>
-            </w:r>
-            <w:proofErr w:type="spellStart"/>
-            <w:r>
-              <w:t>tripId</w:t>
-            </w:r>
-            <w:proofErr w:type="spellEnd"/>
-            <w:r>
-              <w:t>}</w:t>
+            <w:r>
+              <w:t>api/trips/{tripId}</w:t>
             </w:r>
           </w:p>
         </w:tc>
@@ -3714,133 +3260,7 @@
                 <w:sz w:val="20"/>
                 <w:szCs w:val="20"/>
               </w:rPr>
-              <w:t xml:space="preserve">Id, </w:t>
-            </w:r>
-            <w:proofErr w:type="spellStart"/>
-            <w:r>
-              <w:rPr>
-                <w:rFonts w:ascii="Consolas" w:hAnsi="Consolas" w:cs="Consolas"/>
-                <w:sz w:val="20"/>
-                <w:szCs w:val="20"/>
-              </w:rPr>
-              <w:t>driverId</w:t>
-            </w:r>
-            <w:proofErr w:type="spellEnd"/>
-            <w:r>
-              <w:rPr>
-                <w:rFonts w:ascii="Consolas" w:hAnsi="Consolas" w:cs="Consolas"/>
-                <w:sz w:val="20"/>
-                <w:szCs w:val="20"/>
-              </w:rPr>
-              <w:t xml:space="preserve">, </w:t>
-            </w:r>
-            <w:proofErr w:type="spellStart"/>
-            <w:r>
-              <w:rPr>
-                <w:rFonts w:ascii="Consolas" w:hAnsi="Consolas" w:cs="Consolas"/>
-                <w:sz w:val="20"/>
-                <w:szCs w:val="20"/>
-              </w:rPr>
-              <w:t>driverName</w:t>
-            </w:r>
-            <w:proofErr w:type="spellEnd"/>
-            <w:r>
-              <w:rPr>
-                <w:rFonts w:ascii="Consolas" w:hAnsi="Consolas" w:cs="Consolas"/>
-                <w:sz w:val="20"/>
-                <w:szCs w:val="20"/>
-              </w:rPr>
-              <w:t xml:space="preserve">, from, to, </w:t>
-            </w:r>
-            <w:proofErr w:type="spellStart"/>
-            <w:r>
-              <w:rPr>
-                <w:rFonts w:ascii="Consolas" w:hAnsi="Consolas" w:cs="Consolas"/>
-                <w:sz w:val="20"/>
-                <w:szCs w:val="20"/>
-              </w:rPr>
-              <w:t>dateOfCreating</w:t>
-            </w:r>
-            <w:proofErr w:type="spellEnd"/>
-            <w:r>
-              <w:rPr>
-                <w:rFonts w:ascii="Consolas" w:hAnsi="Consolas" w:cs="Consolas"/>
-                <w:sz w:val="20"/>
-                <w:szCs w:val="20"/>
-              </w:rPr>
-              <w:t xml:space="preserve">, </w:t>
-            </w:r>
-            <w:proofErr w:type="spellStart"/>
-            <w:r>
-              <w:rPr>
-                <w:rFonts w:ascii="Consolas" w:hAnsi="Consolas" w:cs="Consolas"/>
-                <w:sz w:val="20"/>
-                <w:szCs w:val="20"/>
-              </w:rPr>
-              <w:t>dateOfLeaving</w:t>
-            </w:r>
-            <w:proofErr w:type="spellEnd"/>
-            <w:r>
-              <w:rPr>
-                <w:rFonts w:ascii="Consolas" w:hAnsi="Consolas" w:cs="Consolas"/>
-                <w:sz w:val="20"/>
-                <w:szCs w:val="20"/>
-              </w:rPr>
-              <w:t xml:space="preserve">, </w:t>
-            </w:r>
-            <w:proofErr w:type="spellStart"/>
-            <w:r>
-              <w:rPr>
-                <w:rFonts w:ascii="Consolas" w:hAnsi="Consolas" w:cs="Consolas"/>
-                <w:sz w:val="20"/>
-                <w:szCs w:val="20"/>
-              </w:rPr>
-              <w:t>numberOfFreeSeats</w:t>
-            </w:r>
-            <w:proofErr w:type="spellEnd"/>
-            <w:r>
-              <w:rPr>
-                <w:rFonts w:ascii="Consolas" w:hAnsi="Consolas" w:cs="Consolas"/>
-                <w:sz w:val="20"/>
-                <w:szCs w:val="20"/>
-              </w:rPr>
-              <w:t xml:space="preserve">, </w:t>
-            </w:r>
-            <w:proofErr w:type="spellStart"/>
-            <w:r>
-              <w:rPr>
-                <w:rFonts w:ascii="Consolas" w:hAnsi="Consolas" w:cs="Consolas"/>
-                <w:sz w:val="20"/>
-                <w:szCs w:val="20"/>
-              </w:rPr>
-              <w:t>isMine</w:t>
-            </w:r>
-            <w:proofErr w:type="spellEnd"/>
-            <w:r>
-              <w:rPr>
-                <w:rFonts w:ascii="Consolas" w:hAnsi="Consolas" w:cs="Consolas"/>
-                <w:sz w:val="20"/>
-                <w:szCs w:val="20"/>
-              </w:rPr>
-              <w:t xml:space="preserve">, Collection of { </w:t>
-            </w:r>
-            <w:proofErr w:type="spellStart"/>
-            <w:r>
-              <w:rPr>
-                <w:rFonts w:ascii="Consolas" w:hAnsi="Consolas" w:cs="Consolas"/>
-                <w:sz w:val="20"/>
-                <w:szCs w:val="20"/>
-              </w:rPr>
-              <w:t>passengerNames</w:t>
-            </w:r>
-            <w:proofErr w:type="spellEnd"/>
-            <w:r>
-              <w:rPr>
-                <w:rFonts w:ascii="Consolas" w:hAnsi="Consolas" w:cs="Consolas"/>
-                <w:sz w:val="20"/>
-                <w:szCs w:val="20"/>
-              </w:rPr>
-              <w:t xml:space="preserve"> as string }</w:t>
+              <w:t>Id, driverId, driverName, from, to, dateOfCreating, dateOfLeaving, numberOfFreeSeats, isMine, Collection of { passengerNames as string }</w:t>
             </w:r>
           </w:p>
         </w:tc>
@@ -3897,21 +3317,8 @@
             <w:pPr>
               <w:pStyle w:val="Apiaddress"/>
             </w:pPr>
-            <w:proofErr w:type="spellStart"/>
-            <w:r>
-              <w:t>api</w:t>
-            </w:r>
-            <w:proofErr w:type="spellEnd"/>
-            <w:r>
-              <w:t>/trips/{</w:t>
-            </w:r>
-            <w:proofErr w:type="spellStart"/>
-            <w:r>
-              <w:t>tripId</w:t>
-            </w:r>
-            <w:proofErr w:type="spellEnd"/>
-            <w:r>
-              <w:t>}</w:t>
+            <w:r>
+              <w:t>api/trips/{tripId}</w:t>
             </w:r>
           </w:p>
         </w:tc>
@@ -4053,6 +3460,7 @@
         <w:pStyle w:val="Heading2"/>
       </w:pPr>
       <w:r>
+        <w:lastRenderedPageBreak/>
         <w:t>Drivers</w:t>
       </w:r>
     </w:p>
@@ -4100,13 +3508,11 @@
             <w:pPr>
               <w:pStyle w:val="Apiaddress"/>
             </w:pPr>
-            <w:proofErr w:type="spellStart"/>
-            <w:r>
-              <w:t>api</w:t>
-            </w:r>
-            <w:proofErr w:type="spellEnd"/>
-            <w:r>
-              <w:t>/drivers</w:t>
+            <w:r>
+              <w:t>api/drivers</w:t>
+            </w:r>
+            <w:r>
+              <w:t>?page=1&amp;username=TEST.com</w:t>
             </w:r>
           </w:p>
         </w:tc>
@@ -4230,43 +3636,485 @@
                 <w:sz w:val="20"/>
                 <w:szCs w:val="20"/>
               </w:rPr>
-              <w:t xml:space="preserve">Collection of { Id, name, </w:t>
-            </w:r>
-            <w:proofErr w:type="spellStart"/>
-            <w:r>
-              <w:rPr>
-                <w:rFonts w:ascii="Consolas" w:hAnsi="Consolas" w:cs="Consolas"/>
-                <w:sz w:val="20"/>
-                <w:szCs w:val="20"/>
-              </w:rPr>
-              <w:t>numberOfUpcomingTrips</w:t>
-            </w:r>
-            <w:proofErr w:type="spellEnd"/>
-            <w:r>
-              <w:rPr>
-                <w:rFonts w:ascii="Consolas" w:hAnsi="Consolas" w:cs="Consolas"/>
-                <w:sz w:val="20"/>
-                <w:szCs w:val="20"/>
-              </w:rPr>
-              <w:t xml:space="preserve">, </w:t>
-            </w:r>
-            <w:proofErr w:type="spellStart"/>
-            <w:r>
-              <w:rPr>
-                <w:rFonts w:ascii="Consolas" w:hAnsi="Consolas" w:cs="Consolas"/>
-                <w:sz w:val="20"/>
-                <w:szCs w:val="20"/>
-              </w:rPr>
-              <w:t>numberOfTotalTrips</w:t>
-            </w:r>
-            <w:proofErr w:type="spellEnd"/>
-            <w:r>
-              <w:rPr>
-                <w:rFonts w:ascii="Consolas" w:hAnsi="Consolas" w:cs="Consolas"/>
-                <w:sz w:val="20"/>
-                <w:szCs w:val="20"/>
-              </w:rPr>
-              <w:t xml:space="preserve"> }</w:t>
+              <w:t>[</w:t>
+            </w:r>
+          </w:p>
+          <w:p>
+            <w:pPr>
+              <w:spacing w:after="0"/>
+              <w:rPr>
+                <w:rFonts w:ascii="Consolas" w:hAnsi="Consolas" w:cs="Consolas"/>
+                <w:sz w:val="20"/>
+                <w:szCs w:val="20"/>
+              </w:rPr>
+            </w:pPr>
+            <w:r>
+              <w:rPr>
+                <w:rFonts w:ascii="Consolas" w:hAnsi="Consolas" w:cs="Consolas"/>
+                <w:sz w:val="20"/>
+                <w:szCs w:val="20"/>
+              </w:rPr>
+              <w:t xml:space="preserve">    {</w:t>
+            </w:r>
+          </w:p>
+          <w:p>
+            <w:pPr>
+              <w:spacing w:after="0"/>
+              <w:rPr>
+                <w:rFonts w:ascii="Consolas" w:hAnsi="Consolas" w:cs="Consolas"/>
+                <w:sz w:val="20"/>
+                <w:szCs w:val="20"/>
+              </w:rPr>
+            </w:pPr>
+            <w:r>
+              <w:rPr>
+                <w:rFonts w:ascii="Consolas" w:hAnsi="Consolas" w:cs="Consolas"/>
+                <w:sz w:val="20"/>
+                <w:szCs w:val="20"/>
+              </w:rPr>
+              <w:t xml:space="preserve">        "id": "</w:t>
+            </w:r>
+            <w:r>
+              <w:rPr>
+                <w:rFonts w:ascii="Consolas" w:hAnsi="Consolas" w:cs="Consolas"/>
+                <w:sz w:val="20"/>
+                <w:szCs w:val="20"/>
+              </w:rPr>
+              <w:t>1c25d2fc-f2f5-4e63-bef1-01a2c4374e26</w:t>
+            </w:r>
+            <w:r>
+              <w:rPr>
+                <w:rFonts w:ascii="Consolas" w:hAnsi="Consolas" w:cs="Consolas"/>
+                <w:sz w:val="20"/>
+                <w:szCs w:val="20"/>
+              </w:rPr>
+              <w:t>",</w:t>
+            </w:r>
+          </w:p>
+          <w:p>
+            <w:pPr>
+              <w:spacing w:after="0"/>
+              <w:rPr>
+                <w:rFonts w:ascii="Consolas" w:hAnsi="Consolas" w:cs="Consolas"/>
+                <w:sz w:val="20"/>
+                <w:szCs w:val="20"/>
+              </w:rPr>
+            </w:pPr>
+            <w:r>
+              <w:rPr>
+                <w:rFonts w:ascii="Consolas" w:hAnsi="Consolas" w:cs="Consolas"/>
+                <w:sz w:val="20"/>
+                <w:szCs w:val="20"/>
+              </w:rPr>
+              <w:t xml:space="preserve">        "name": "</w:t>
+            </w:r>
+            <w:r>
+              <w:rPr>
+                <w:rFonts w:ascii="Consolas" w:hAnsi="Consolas" w:cs="Consolas"/>
+                <w:sz w:val="20"/>
+                <w:szCs w:val="20"/>
+              </w:rPr>
+              <w:t>zzzz</w:t>
+            </w:r>
+            <w:r>
+              <w:rPr>
+                <w:rFonts w:ascii="Consolas" w:hAnsi="Consolas" w:cs="Consolas"/>
+                <w:sz w:val="20"/>
+                <w:szCs w:val="20"/>
+              </w:rPr>
+              <w:t>@test.com",</w:t>
+            </w:r>
+          </w:p>
+          <w:p>
+            <w:pPr>
+              <w:spacing w:after="0"/>
+              <w:rPr>
+                <w:rFonts w:ascii="Consolas" w:hAnsi="Consolas" w:cs="Consolas"/>
+                <w:sz w:val="20"/>
+                <w:szCs w:val="20"/>
+              </w:rPr>
+            </w:pPr>
+            <w:r>
+              <w:rPr>
+                <w:rFonts w:ascii="Consolas" w:hAnsi="Consolas" w:cs="Consolas"/>
+                <w:sz w:val="20"/>
+                <w:szCs w:val="20"/>
+              </w:rPr>
+              <w:t xml:space="preserve">        "numberOfUpcomingTrips": </w:t>
+            </w:r>
+            <w:r>
+              <w:rPr>
+                <w:rFonts w:ascii="Consolas" w:hAnsi="Consolas" w:cs="Consolas"/>
+                <w:sz w:val="20"/>
+                <w:szCs w:val="20"/>
+              </w:rPr>
+              <w:t>3</w:t>
+            </w:r>
+            <w:r>
+              <w:rPr>
+                <w:rFonts w:ascii="Consolas" w:hAnsi="Consolas" w:cs="Consolas"/>
+                <w:sz w:val="20"/>
+                <w:szCs w:val="20"/>
+              </w:rPr>
+              <w:t>,</w:t>
+            </w:r>
+          </w:p>
+          <w:p>
+            <w:pPr>
+              <w:spacing w:after="0"/>
+              <w:rPr>
+                <w:rFonts w:ascii="Consolas" w:hAnsi="Consolas" w:cs="Consolas"/>
+                <w:sz w:val="20"/>
+                <w:szCs w:val="20"/>
+              </w:rPr>
+            </w:pPr>
+            <w:r>
+              <w:rPr>
+                <w:rFonts w:ascii="Consolas" w:hAnsi="Consolas" w:cs="Consolas"/>
+                <w:sz w:val="20"/>
+                <w:szCs w:val="20"/>
+              </w:rPr>
+              <w:t xml:space="preserve">        "numberOfTotalTrips": </w:t>
+            </w:r>
+            <w:r>
+              <w:rPr>
+                <w:rFonts w:ascii="Consolas" w:hAnsi="Consolas" w:cs="Consolas"/>
+                <w:sz w:val="20"/>
+                <w:szCs w:val="20"/>
+              </w:rPr>
+              <w:t>1</w:t>
+            </w:r>
+            <w:r>
+              <w:rPr>
+                <w:rFonts w:ascii="Consolas" w:hAnsi="Consolas" w:cs="Consolas"/>
+                <w:sz w:val="20"/>
+                <w:szCs w:val="20"/>
+              </w:rPr>
+              <w:t>0</w:t>
+            </w:r>
+          </w:p>
+          <w:p>
+            <w:pPr>
+              <w:spacing w:after="0"/>
+              <w:rPr>
+                <w:rFonts w:ascii="Consolas" w:hAnsi="Consolas" w:cs="Consolas"/>
+                <w:sz w:val="20"/>
+                <w:szCs w:val="20"/>
+              </w:rPr>
+            </w:pPr>
+            <w:r>
+              <w:rPr>
+                <w:rFonts w:ascii="Consolas" w:hAnsi="Consolas" w:cs="Consolas"/>
+                <w:sz w:val="20"/>
+                <w:szCs w:val="20"/>
+              </w:rPr>
+              <w:t xml:space="preserve">    }</w:t>
+            </w:r>
+            <w:r>
+              <w:rPr>
+                <w:rFonts w:ascii="Consolas" w:hAnsi="Consolas" w:cs="Consolas"/>
+                <w:sz w:val="20"/>
+                <w:szCs w:val="20"/>
+              </w:rPr>
+              <w:t>,</w:t>
+            </w:r>
+          </w:p>
+          <w:p>
+            <w:pPr>
+              <w:spacing w:after="0"/>
+              <w:rPr>
+                <w:rFonts w:ascii="Consolas" w:hAnsi="Consolas" w:cs="Consolas"/>
+                <w:sz w:val="20"/>
+                <w:szCs w:val="20"/>
+              </w:rPr>
+            </w:pPr>
+            <w:r>
+              <w:rPr>
+                <w:rFonts w:ascii="Consolas" w:hAnsi="Consolas" w:cs="Consolas"/>
+                <w:sz w:val="20"/>
+                <w:szCs w:val="20"/>
+              </w:rPr>
+              <w:t xml:space="preserve">    {</w:t>
+            </w:r>
+          </w:p>
+          <w:p>
+            <w:pPr>
+              <w:spacing w:after="0"/>
+              <w:rPr>
+                <w:rFonts w:ascii="Consolas" w:hAnsi="Consolas" w:cs="Consolas"/>
+                <w:sz w:val="20"/>
+                <w:szCs w:val="20"/>
+              </w:rPr>
+            </w:pPr>
+            <w:r>
+              <w:rPr>
+                <w:rFonts w:ascii="Consolas" w:hAnsi="Consolas" w:cs="Consolas"/>
+                <w:sz w:val="20"/>
+                <w:szCs w:val="20"/>
+              </w:rPr>
+              <w:t xml:space="preserve">        "id": "36f11831-545c-4228-b0b6-be54832884e6",</w:t>
+            </w:r>
+          </w:p>
+          <w:p>
+            <w:pPr>
+              <w:spacing w:after="0"/>
+              <w:rPr>
+                <w:rFonts w:ascii="Consolas" w:hAnsi="Consolas" w:cs="Consolas"/>
+                <w:sz w:val="20"/>
+                <w:szCs w:val="20"/>
+              </w:rPr>
+            </w:pPr>
+            <w:r>
+              <w:rPr>
+                <w:rFonts w:ascii="Consolas" w:hAnsi="Consolas" w:cs="Consolas"/>
+                <w:sz w:val="20"/>
+                <w:szCs w:val="20"/>
+              </w:rPr>
+              <w:t xml:space="preserve">        "name": "test</w:t>
+            </w:r>
+            <w:r>
+              <w:rPr>
+                <w:rFonts w:ascii="Consolas" w:hAnsi="Consolas" w:cs="Consolas"/>
+                <w:sz w:val="20"/>
+                <w:szCs w:val="20"/>
+              </w:rPr>
+              <w:t>1</w:t>
+            </w:r>
+            <w:r>
+              <w:rPr>
+                <w:rFonts w:ascii="Consolas" w:hAnsi="Consolas" w:cs="Consolas"/>
+                <w:sz w:val="20"/>
+                <w:szCs w:val="20"/>
+              </w:rPr>
+              <w:t>@test.com",</w:t>
+            </w:r>
+          </w:p>
+          <w:p>
+            <w:pPr>
+              <w:spacing w:after="0"/>
+              <w:rPr>
+                <w:rFonts w:ascii="Consolas" w:hAnsi="Consolas" w:cs="Consolas"/>
+                <w:sz w:val="20"/>
+                <w:szCs w:val="20"/>
+              </w:rPr>
+            </w:pPr>
+            <w:r>
+              <w:rPr>
+                <w:rFonts w:ascii="Consolas" w:hAnsi="Consolas" w:cs="Consolas"/>
+                <w:sz w:val="20"/>
+                <w:szCs w:val="20"/>
+              </w:rPr>
+              <w:t xml:space="preserve">        "numberOfUpcomingTrips": </w:t>
+            </w:r>
+            <w:r>
+              <w:rPr>
+                <w:rFonts w:ascii="Consolas" w:hAnsi="Consolas" w:cs="Consolas"/>
+                <w:sz w:val="20"/>
+                <w:szCs w:val="20"/>
+              </w:rPr>
+              <w:t>1</w:t>
+            </w:r>
+            <w:r>
+              <w:rPr>
+                <w:rFonts w:ascii="Consolas" w:hAnsi="Consolas" w:cs="Consolas"/>
+                <w:sz w:val="20"/>
+                <w:szCs w:val="20"/>
+              </w:rPr>
+              <w:t>,</w:t>
+            </w:r>
+          </w:p>
+          <w:p>
+            <w:pPr>
+              <w:spacing w:after="0"/>
+              <w:rPr>
+                <w:rFonts w:ascii="Consolas" w:hAnsi="Consolas" w:cs="Consolas"/>
+                <w:sz w:val="20"/>
+                <w:szCs w:val="20"/>
+              </w:rPr>
+            </w:pPr>
+            <w:r>
+              <w:rPr>
+                <w:rFonts w:ascii="Consolas" w:hAnsi="Consolas" w:cs="Consolas"/>
+                <w:sz w:val="20"/>
+                <w:szCs w:val="20"/>
+              </w:rPr>
+              <w:t xml:space="preserve">        "numberOfTotalTrips": </w:t>
+            </w:r>
+            <w:r>
+              <w:rPr>
+                <w:rFonts w:ascii="Consolas" w:hAnsi="Consolas" w:cs="Consolas"/>
+                <w:sz w:val="20"/>
+                <w:szCs w:val="20"/>
+              </w:rPr>
+              <w:t>8</w:t>
+            </w:r>
+          </w:p>
+          <w:p>
+            <w:pPr>
+              <w:spacing w:after="0"/>
+              <w:rPr>
+                <w:rFonts w:ascii="Consolas" w:hAnsi="Consolas" w:cs="Consolas"/>
+                <w:sz w:val="20"/>
+                <w:szCs w:val="20"/>
+              </w:rPr>
+            </w:pPr>
+            <w:r>
+              <w:rPr>
+                <w:rFonts w:ascii="Consolas" w:hAnsi="Consolas" w:cs="Consolas"/>
+                <w:sz w:val="20"/>
+                <w:szCs w:val="20"/>
+              </w:rPr>
+              <w:t xml:space="preserve">    }</w:t>
+            </w:r>
+            <w:r>
+              <w:rPr>
+                <w:rFonts w:ascii="Consolas" w:hAnsi="Consolas" w:cs="Consolas"/>
+                <w:sz w:val="20"/>
+                <w:szCs w:val="20"/>
+              </w:rPr>
+              <w:t>,</w:t>
+            </w:r>
+          </w:p>
+          <w:p>
+            <w:pPr>
+              <w:spacing w:after="0"/>
+              <w:rPr>
+                <w:rFonts w:ascii="Consolas" w:hAnsi="Consolas" w:cs="Consolas"/>
+                <w:sz w:val="20"/>
+                <w:szCs w:val="20"/>
+              </w:rPr>
+            </w:pPr>
+            <w:r>
+              <w:rPr>
+                <w:rFonts w:ascii="Consolas" w:hAnsi="Consolas" w:cs="Consolas"/>
+                <w:sz w:val="20"/>
+                <w:szCs w:val="20"/>
+              </w:rPr>
+              <w:t xml:space="preserve">    {</w:t>
+            </w:r>
+          </w:p>
+          <w:p>
+            <w:pPr>
+              <w:spacing w:after="0"/>
+              <w:rPr>
+                <w:rFonts w:ascii="Consolas" w:hAnsi="Consolas" w:cs="Consolas"/>
+                <w:sz w:val="20"/>
+                <w:szCs w:val="20"/>
+              </w:rPr>
+            </w:pPr>
+            <w:r>
+              <w:rPr>
+                <w:rFonts w:ascii="Consolas" w:hAnsi="Consolas" w:cs="Consolas"/>
+                <w:sz w:val="20"/>
+                <w:szCs w:val="20"/>
+              </w:rPr>
+              <w:t xml:space="preserve">        "id": "39b7c196-ceec-4cec-b4ac-5e0f979f51c8",</w:t>
+            </w:r>
+          </w:p>
+          <w:p>
+            <w:pPr>
+              <w:spacing w:after="0"/>
+              <w:rPr>
+                <w:rFonts w:ascii="Consolas" w:hAnsi="Consolas" w:cs="Consolas"/>
+                <w:sz w:val="20"/>
+                <w:szCs w:val="20"/>
+              </w:rPr>
+            </w:pPr>
+            <w:r>
+              <w:rPr>
+                <w:rFonts w:ascii="Consolas" w:hAnsi="Consolas" w:cs="Consolas"/>
+                <w:sz w:val="20"/>
+                <w:szCs w:val="20"/>
+              </w:rPr>
+              <w:t xml:space="preserve">        "name": "test2@test.com",</w:t>
+            </w:r>
+          </w:p>
+          <w:p>
+            <w:pPr>
+              <w:spacing w:after="0"/>
+              <w:rPr>
+                <w:rFonts w:ascii="Consolas" w:hAnsi="Consolas" w:cs="Consolas"/>
+                <w:sz w:val="20"/>
+                <w:szCs w:val="20"/>
+              </w:rPr>
+            </w:pPr>
+            <w:r>
+              <w:rPr>
+                <w:rFonts w:ascii="Consolas" w:hAnsi="Consolas" w:cs="Consolas"/>
+                <w:sz w:val="20"/>
+                <w:szCs w:val="20"/>
+              </w:rPr>
+              <w:t xml:space="preserve">  </w:t>
+            </w:r>
+            <w:r>
+              <w:rPr>
+                <w:rFonts w:ascii="Consolas" w:hAnsi="Consolas" w:cs="Consolas"/>
+                <w:sz w:val="20"/>
+                <w:szCs w:val="20"/>
+              </w:rPr>
+              <w:t xml:space="preserve">      "numberOfUpcomingTrips": 2</w:t>
+            </w:r>
+            <w:r>
+              <w:rPr>
+                <w:rFonts w:ascii="Consolas" w:hAnsi="Consolas" w:cs="Consolas"/>
+                <w:sz w:val="20"/>
+                <w:szCs w:val="20"/>
+              </w:rPr>
+              <w:t>,</w:t>
+            </w:r>
+          </w:p>
+          <w:p>
+            <w:pPr>
+              <w:spacing w:after="0"/>
+              <w:rPr>
+                <w:rFonts w:ascii="Consolas" w:hAnsi="Consolas" w:cs="Consolas"/>
+                <w:sz w:val="20"/>
+                <w:szCs w:val="20"/>
+              </w:rPr>
+            </w:pPr>
+            <w:r>
+              <w:rPr>
+                <w:rFonts w:ascii="Consolas" w:hAnsi="Consolas" w:cs="Consolas"/>
+                <w:sz w:val="20"/>
+                <w:szCs w:val="20"/>
+              </w:rPr>
+              <w:t xml:space="preserve">        "numberOfTotalTrips": 8</w:t>
+            </w:r>
+          </w:p>
+          <w:p>
+            <w:pPr>
+              <w:spacing w:after="0"/>
+              <w:rPr>
+                <w:rFonts w:ascii="Consolas" w:hAnsi="Consolas" w:cs="Consolas"/>
+                <w:sz w:val="20"/>
+                <w:szCs w:val="20"/>
+              </w:rPr>
+            </w:pPr>
+            <w:r>
+              <w:rPr>
+                <w:rFonts w:ascii="Consolas" w:hAnsi="Consolas" w:cs="Consolas"/>
+                <w:sz w:val="20"/>
+                <w:szCs w:val="20"/>
+              </w:rPr>
+              <w:t xml:space="preserve">    }</w:t>
+            </w:r>
+          </w:p>
+          <w:p>
+            <w:pPr>
+              <w:spacing w:after="0"/>
+              <w:rPr>
+                <w:rFonts w:ascii="Consolas" w:hAnsi="Consolas" w:cs="Consolas"/>
+                <w:sz w:val="20"/>
+                <w:szCs w:val="20"/>
+              </w:rPr>
+            </w:pPr>
+            <w:r>
+              <w:rPr>
+                <w:rFonts w:ascii="Consolas" w:hAnsi="Consolas" w:cs="Consolas"/>
+                <w:sz w:val="20"/>
+                <w:szCs w:val="20"/>
+              </w:rPr>
+              <w:t>]</w:t>
             </w:r>
           </w:p>
         </w:tc>
@@ -4274,6 +4122,7 @@
     </w:tbl>
     <w:p>
       <w:pPr>
+        <w:spacing w:after="60"/>
         <w:rPr>
           <w:b/>
         </w:rPr>
@@ -4282,7 +4131,99 @@
         <w:rPr>
           <w:b/>
         </w:rPr>
-        <w:t>*NOTE: All other GET requests to drivers return the same data but filtered, sorted and paged.</w:t>
+        <w:t>*NOTE: All other GET requests to drivers ret</w:t>
+      </w:r>
+      <w:r>
+        <w:rPr>
+          <w:b/>
+        </w:rPr>
+        <w:t xml:space="preserve">urn the same data but filtered </w:t>
+      </w:r>
+      <w:r>
+        <w:rPr>
+          <w:b/>
+        </w:rPr>
+        <w:t>and paged.</w:t>
+      </w:r>
+    </w:p>
+    <w:p>
+      <w:pPr>
+        <w:spacing w:after="60"/>
+        <w:rPr>
+          <w:b/>
+        </w:rPr>
+      </w:pPr>
+      <w:r>
+        <w:rPr>
+          <w:b/>
+        </w:rPr>
+        <w:t xml:space="preserve">*NOTE: If you send the request without the Authorization header you will receive the </w:t>
+      </w:r>
+      <w:r>
+        <w:rPr>
+          <w:b/>
+        </w:rPr>
+        <w:t>top 10 drivers, sorted by number of trips (</w:t>
+      </w:r>
+      <w:r>
+        <w:rPr>
+          <w:b/>
+        </w:rPr>
+        <w:t xml:space="preserve">in </w:t>
+      </w:r>
+      <w:r>
+        <w:rPr>
+          <w:b/>
+        </w:rPr>
+        <w:t>desc</w:t>
+      </w:r>
+      <w:r>
+        <w:rPr>
+          <w:b/>
+        </w:rPr>
+        <w:t>ending order</w:t>
+      </w:r>
+      <w:r>
+        <w:rPr>
+          <w:b/>
+        </w:rPr>
+        <w:t>) and then by username (</w:t>
+      </w:r>
+      <w:r>
+        <w:rPr>
+          <w:b/>
+        </w:rPr>
+        <w:t xml:space="preserve">in </w:t>
+      </w:r>
+      <w:r>
+        <w:rPr>
+          <w:b/>
+        </w:rPr>
+        <w:t>asc</w:t>
+      </w:r>
+      <w:r>
+        <w:rPr>
+          <w:b/>
+        </w:rPr>
+        <w:t>ending order</w:t>
+      </w:r>
+      <w:r>
+        <w:rPr>
+          <w:b/>
+        </w:rPr>
+        <w:t>)</w:t>
+      </w:r>
+      <w:r>
+        <w:rPr>
+          <w:b/>
+        </w:rPr>
+        <w:t xml:space="preserve"> with no paging and filtering</w:t>
+      </w:r>
+      <w:r>
+        <w:rPr>
+          <w:b/>
+        </w:rPr>
+        <w:t>.</w:t>
       </w:r>
     </w:p>
     <w:p>
@@ -4336,21 +4277,8 @@
             <w:pPr>
               <w:pStyle w:val="Apiaddress"/>
             </w:pPr>
-            <w:proofErr w:type="spellStart"/>
-            <w:r>
-              <w:t>api</w:t>
-            </w:r>
-            <w:proofErr w:type="spellEnd"/>
-            <w:r>
-              <w:t>/drivers/{</w:t>
-            </w:r>
-            <w:proofErr w:type="spellStart"/>
-            <w:r>
-              <w:t>driverId</w:t>
-            </w:r>
-            <w:proofErr w:type="spellEnd"/>
-            <w:r>
-              <w:t>}</w:t>
+            <w:r>
+              <w:t>api/drivers/{driverId}</w:t>
             </w:r>
           </w:p>
         </w:tc>
@@ -4474,131 +4402,12 @@
                 <w:sz w:val="20"/>
                 <w:szCs w:val="20"/>
               </w:rPr>
-              <w:t xml:space="preserve">Id, name, </w:t>
-            </w:r>
-            <w:proofErr w:type="spellStart"/>
-            <w:r>
-              <w:rPr>
-                <w:rFonts w:ascii="Consolas" w:hAnsi="Consolas" w:cs="Consolas"/>
-                <w:sz w:val="20"/>
-                <w:szCs w:val="20"/>
-              </w:rPr>
-              <w:t>numberOfUpcomingTrips</w:t>
-            </w:r>
-            <w:proofErr w:type="spellEnd"/>
-            <w:r>
-              <w:rPr>
-                <w:rFonts w:ascii="Consolas" w:hAnsi="Consolas" w:cs="Consolas"/>
-                <w:sz w:val="20"/>
-                <w:szCs w:val="20"/>
-              </w:rPr>
-              <w:t xml:space="preserve">, </w:t>
-            </w:r>
-            <w:proofErr w:type="spellStart"/>
-            <w:r>
-              <w:rPr>
-                <w:rFonts w:ascii="Consolas" w:hAnsi="Consolas" w:cs="Consolas"/>
-                <w:sz w:val="20"/>
-                <w:szCs w:val="20"/>
-              </w:rPr>
-              <w:t>numberOfTotalTrips</w:t>
-            </w:r>
-            <w:proofErr w:type="spellEnd"/>
-            <w:r>
-              <w:rPr>
-                <w:rFonts w:ascii="Consolas" w:hAnsi="Consolas" w:cs="Consolas"/>
-                <w:sz w:val="20"/>
-                <w:szCs w:val="20"/>
-              </w:rPr>
-              <w:t xml:space="preserve">, Collection of { Id, from, to, </w:t>
-            </w:r>
-            <w:proofErr w:type="spellStart"/>
-            <w:r>
-              <w:rPr>
-                <w:rFonts w:ascii="Consolas" w:hAnsi="Consolas" w:cs="Consolas"/>
-                <w:sz w:val="20"/>
-                <w:szCs w:val="20"/>
-              </w:rPr>
-              <w:t>da</w:t>
-            </w:r>
-            <w:bookmarkStart w:id="0" w:name="_GoBack"/>
-            <w:bookmarkEnd w:id="0"/>
-            <w:r>
-              <w:rPr>
-                <w:rFonts w:ascii="Consolas" w:hAnsi="Consolas" w:cs="Consolas"/>
-                <w:sz w:val="20"/>
-                <w:szCs w:val="20"/>
-              </w:rPr>
-              <w:t>teOfCreating</w:t>
-            </w:r>
-            <w:proofErr w:type="spellEnd"/>
-            <w:r>
-              <w:rPr>
-                <w:rFonts w:ascii="Consolas" w:hAnsi="Consolas" w:cs="Consolas"/>
-                <w:sz w:val="20"/>
-                <w:szCs w:val="20"/>
-              </w:rPr>
-              <w:t xml:space="preserve">, </w:t>
-            </w:r>
-            <w:proofErr w:type="spellStart"/>
-            <w:r>
-              <w:rPr>
-                <w:rFonts w:ascii="Consolas" w:hAnsi="Consolas" w:cs="Consolas"/>
-                <w:sz w:val="20"/>
-                <w:szCs w:val="20"/>
-              </w:rPr>
-              <w:t>dateOfLeaving</w:t>
-            </w:r>
-            <w:proofErr w:type="spellEnd"/>
-            <w:r>
-              <w:rPr>
-                <w:rFonts w:ascii="Consolas" w:hAnsi="Consolas" w:cs="Consolas"/>
-                <w:sz w:val="20"/>
-                <w:szCs w:val="20"/>
-              </w:rPr>
-              <w:t xml:space="preserve">, </w:t>
-            </w:r>
-            <w:proofErr w:type="spellStart"/>
-            <w:r>
-              <w:rPr>
-                <w:rFonts w:ascii="Consolas" w:hAnsi="Consolas" w:cs="Consolas"/>
-                <w:sz w:val="20"/>
-                <w:szCs w:val="20"/>
-              </w:rPr>
-              <w:t>numberOfFreeSeats</w:t>
-            </w:r>
-            <w:proofErr w:type="spellEnd"/>
-            <w:r>
-              <w:rPr>
-                <w:rFonts w:ascii="Consolas" w:hAnsi="Consolas" w:cs="Consolas"/>
-                <w:sz w:val="20"/>
-                <w:szCs w:val="20"/>
-              </w:rPr>
-              <w:t xml:space="preserve">, </w:t>
-            </w:r>
-            <w:proofErr w:type="spellStart"/>
-            <w:r>
-              <w:rPr>
-                <w:rFonts w:ascii="Consolas" w:hAnsi="Consolas" w:cs="Consolas"/>
-                <w:sz w:val="20"/>
-                <w:szCs w:val="20"/>
-              </w:rPr>
-              <w:t>isMine</w:t>
-            </w:r>
-            <w:proofErr w:type="spellEnd"/>
-            <w:r>
-              <w:rPr>
-                <w:rFonts w:ascii="Consolas" w:hAnsi="Consolas" w:cs="Consolas"/>
-                <w:sz w:val="20"/>
-                <w:szCs w:val="20"/>
-              </w:rPr>
-              <w:t xml:space="preserve"> }</w:t>
+              <w:t>Id, name, numberOfUpcomingTrips, numberOfTotalTrips, Collection of { Id, from, to, dateOfCreating, dateOfLeaving, numberOfFreeSeats, isMine }</w:t>
             </w:r>
           </w:p>
         </w:tc>
       </w:tr>
     </w:tbl>
-    <w:p/>
     <w:p/>
     <w:sectPr>
       <w:headerReference w:type="default" r:id="rId10"/>
@@ -4750,7 +4559,7 @@
                               <w:sz w:val="18"/>
                               <w:szCs w:val="18"/>
                             </w:rPr>
-                            <w:t>3</w:t>
+                            <w:t>2</w:t>
                           </w:r>
                           <w:r>
                             <w:rPr>
@@ -4900,7 +4709,7 @@
                         <w:sz w:val="18"/>
                         <w:szCs w:val="18"/>
                       </w:rPr>
-                      <w:t>3</w:t>
+                      <w:t>2</w:t>
                     </w:r>
                     <w:r>
                       <w:rPr>
@@ -7225,15 +7034,6 @@
 </file>
 
 <file path=customXml/item1.xml><?xml version="1.0" encoding="utf-8"?>
-<?mso-contentType ?>
-<FormTemplates xmlns="http://schemas.microsoft.com/sharepoint/v3/contenttype/forms">
-  <Display>DocumentLibraryForm</Display>
-  <Edit>DocumentLibraryForm</Edit>
-  <New>DocumentLibraryForm</New>
-</FormTemplates>
-</file>
-
-<file path=customXml/item2.xml><?xml version="1.0" encoding="utf-8"?>
 <ct:contentTypeSchema xmlns:ct="http://schemas.microsoft.com/office/2006/metadata/contentType" xmlns:ma="http://schemas.microsoft.com/office/2006/metadata/properties/metaAttributes" ct:_="" ma:_="" ma:contentTypeName="Document" ma:contentTypeID="0x010100754C260290954C49852BB7D7B9C287FA" ma:contentTypeVersion="0" ma:contentTypeDescription="Create a new document." ma:contentTypeScope="" ma:versionID="34a920e0f0f4ab29dd93ab58aec213b5">
   <xsd:schema xmlns:xsd="http://www.w3.org/2001/XMLSchema" xmlns:xs="http://www.w3.org/2001/XMLSchema" xmlns:p="http://schemas.microsoft.com/office/2006/metadata/properties" targetNamespace="http://schemas.microsoft.com/office/2006/metadata/properties" ma:root="true" ma:fieldsID="c64490b4aec6201516c3a874156f37b2">
     <xsd:element name="properties">
@@ -7347,6 +7147,15 @@
 </ct:contentTypeSchema>
 </file>
 
+<file path=customXml/item2.xml><?xml version="1.0" encoding="utf-8"?>
+<?mso-contentType ?>
+<FormTemplates xmlns="http://schemas.microsoft.com/sharepoint/v3/contenttype/forms">
+  <Display>DocumentLibraryForm</Display>
+  <Edit>DocumentLibraryForm</Edit>
+  <New>DocumentLibraryForm</New>
+</FormTemplates>
+</file>
+
 <file path=customXml/item3.xml><?xml version="1.0" encoding="utf-8"?>
 <p:properties xmlns:p="http://schemas.microsoft.com/office/2006/metadata/properties" xmlns:xsi="http://www.w3.org/2001/XMLSchema-instance" xmlns:pc="http://schemas.microsoft.com/office/infopath/2007/PartnerControls">
   <documentManagement/>
@@ -7358,14 +7167,6 @@
 </file>
 
 <file path=customXml/itemProps1.xml><?xml version="1.0" encoding="utf-8"?>
-<ds:datastoreItem xmlns:ds="http://schemas.openxmlformats.org/officeDocument/2006/customXml" ds:itemID="{88D5DB8E-F92D-49ED-81F8-4B1853AF6E1F}">
-  <ds:schemaRefs>
-    <ds:schemaRef ds:uri="http://schemas.microsoft.com/sharepoint/v3/contenttype/forms"/>
-  </ds:schemaRefs>
-</ds:datastoreItem>
-</file>
-
-<file path=customXml/itemProps2.xml><?xml version="1.0" encoding="utf-8"?>
 <ds:datastoreItem xmlns:ds="http://schemas.openxmlformats.org/officeDocument/2006/customXml" ds:itemID="{E7CDBC5B-9E6D-45AE-9F74-4FDB34E7EB64}">
   <ds:schemaRefs>
     <ds:schemaRef ds:uri="http://schemas.microsoft.com/office/2006/metadata/contentType"/>
@@ -7381,6 +7182,14 @@
 </ds:datastoreItem>
 </file>
 
+<file path=customXml/itemProps2.xml><?xml version="1.0" encoding="utf-8"?>
+<ds:datastoreItem xmlns:ds="http://schemas.openxmlformats.org/officeDocument/2006/customXml" ds:itemID="{88D5DB8E-F92D-49ED-81F8-4B1853AF6E1F}">
+  <ds:schemaRefs>
+    <ds:schemaRef ds:uri="http://schemas.microsoft.com/sharepoint/v3/contenttype/forms"/>
+  </ds:schemaRefs>
+</ds:datastoreItem>
+</file>
+
 <file path=customXml/itemProps3.xml><?xml version="1.0" encoding="utf-8"?>
 <ds:datastoreItem xmlns:ds="http://schemas.openxmlformats.org/officeDocument/2006/customXml" ds:itemID="{F66FAEDF-A9F1-41FF-9D75-207FDAF2C736}">
   <ds:schemaRefs>
@@ -7391,7 +7200,7 @@
 </file>
 
 <file path=customXml/itemProps4.xml><?xml version="1.0" encoding="utf-8"?>
-<ds:datastoreItem xmlns:ds="http://schemas.openxmlformats.org/officeDocument/2006/customXml" ds:itemID="{463D94F7-E137-4A91-9427-50E3DC20006E}">
+<ds:datastoreItem xmlns:ds="http://schemas.openxmlformats.org/officeDocument/2006/customXml" ds:itemID="{62DB96ED-1B11-42E4-8958-79D71A0B5F11}">
   <ds:schemaRefs>
     <ds:schemaRef ds:uri="http://schemas.openxmlformats.org/officeDocument/2006/bibliography"/>
   </ds:schemaRefs>

</xml_diff>

<commit_message>
Implemented seeding of cities Refactored seeding in Configuration.cs
</commit_message>
<xml_diff>
--- a/Services-Description-SPA-Exam-2014.docx
+++ b/Services-Description-SPA-Exam-2014.docx
@@ -5258,7 +5258,7 @@
                 <w:szCs w:val="20"/>
               </w:rPr>
               <w:tab/>
-              <w:t>id: "4d729ca3-3745-4894-a989-133383dc8a87"</w:t>
+              <w:t>id: "52f9631d-0af7-49b0-81b1-5b0476131022"</w:t>
             </w:r>
           </w:p>
           <w:p>
@@ -5277,7 +5277,7 @@
                 <w:szCs w:val="20"/>
               </w:rPr>
               <w:tab/>
-              <w:t>name: "test12@test.com"</w:t>
+              <w:t>name: "test34@test.com"</w:t>
             </w:r>
           </w:p>
           <w:p>
@@ -5349,7 +5349,7 @@
                 <w:sz w:val="20"/>
                 <w:szCs w:val="20"/>
               </w:rPr>
-              <w:t>: 7</w:t>
+              <w:t>: 8</w:t>
             </w:r>
           </w:p>
           <w:p>
@@ -5430,7 +5430,7 @@
                 <w:szCs w:val="20"/>
               </w:rPr>
               <w:tab/>
-              <w:t>id: "5003598c-2912-48c3-8a63-55fe80a794a3"</w:t>
+              <w:t>id: "f40b8944-f439-4ac5-a5f2-d3089bf6bb31"</w:t>
             </w:r>
           </w:p>
           <w:p>
@@ -5465,7 +5465,7 @@
                 <w:szCs w:val="20"/>
               </w:rPr>
               <w:tab/>
-              <w:t>from: null</w:t>
+              <w:t>from: "Pernik"</w:t>
             </w:r>
           </w:p>
           <w:p>
@@ -5500,7 +5500,25 @@
                 <w:szCs w:val="20"/>
               </w:rPr>
               <w:tab/>
-              <w:t>to: null</w:t>
+              <w:t>to: "</w:t>
+            </w:r>
+            <w:proofErr w:type="spellStart"/>
+            <w:r>
+              <w:rPr>
+                <w:rFonts w:ascii="Consolas" w:hAnsi="Consolas" w:cs="Consolas"/>
+                <w:sz w:val="20"/>
+                <w:szCs w:val="20"/>
+              </w:rPr>
+              <w:t>Breznik</w:t>
+            </w:r>
+            <w:proofErr w:type="spellEnd"/>
+            <w:r>
+              <w:rPr>
+                <w:rFonts w:ascii="Consolas" w:hAnsi="Consolas" w:cs="Consolas"/>
+                <w:sz w:val="20"/>
+                <w:szCs w:val="20"/>
+              </w:rPr>
+              <w:t>"</w:t>
             </w:r>
           </w:p>
           <w:p>
@@ -5552,7 +5570,7 @@
                 <w:sz w:val="20"/>
                 <w:szCs w:val="20"/>
               </w:rPr>
-              <w:t>: "2014-10-05T12:01:06.323"</w:t>
+              <w:t>: "2014-11-15T15:27:21.97"</w:t>
             </w:r>
           </w:p>
           <w:p>
@@ -5604,7 +5622,7 @@
                 <w:sz w:val="20"/>
                 <w:szCs w:val="20"/>
               </w:rPr>
-              <w:t>: -3</w:t>
+              <w:t>: 3</w:t>
             </w:r>
           </w:p>
           <w:p>
@@ -5656,15 +5674,7 @@
                 <w:sz w:val="20"/>
                 <w:szCs w:val="20"/>
               </w:rPr>
-              <w:t xml:space="preserve">: </w:t>
-            </w:r>
-            <w:r>
-              <w:rPr>
-                <w:rFonts w:ascii="Consolas" w:hAnsi="Consolas" w:cs="Consolas"/>
-                <w:sz w:val="20"/>
-                <w:szCs w:val="20"/>
-              </w:rPr>
-              <w:t>true</w:t>
+              <w:t>: false</w:t>
             </w:r>
           </w:p>
           <w:p>
@@ -5753,7 +5763,7 @@
                 <w:szCs w:val="20"/>
               </w:rPr>
               <w:tab/>
-              <w:t>id: "5df05335-d967-41b4-b5d7-2fd5aad80d0a"</w:t>
+              <w:t>id: "382bc60e-d39f-48d0-bdd4-cc26f38736c5"</w:t>
             </w:r>
           </w:p>
           <w:p>
@@ -5788,7 +5798,25 @@
                 <w:szCs w:val="20"/>
               </w:rPr>
               <w:tab/>
-              <w:t>from: null</w:t>
+              <w:t>from: "</w:t>
+            </w:r>
+            <w:proofErr w:type="spellStart"/>
+            <w:r>
+              <w:rPr>
+                <w:rFonts w:ascii="Consolas" w:hAnsi="Consolas" w:cs="Consolas"/>
+                <w:sz w:val="20"/>
+                <w:szCs w:val="20"/>
+              </w:rPr>
+              <w:t>Balgarovo</w:t>
+            </w:r>
+            <w:proofErr w:type="spellEnd"/>
+            <w:r>
+              <w:rPr>
+                <w:rFonts w:ascii="Consolas" w:hAnsi="Consolas" w:cs="Consolas"/>
+                <w:sz w:val="20"/>
+                <w:szCs w:val="20"/>
+              </w:rPr>
+              <w:t>"</w:t>
             </w:r>
           </w:p>
           <w:p>
@@ -5823,7 +5851,7 @@
                 <w:szCs w:val="20"/>
               </w:rPr>
               <w:tab/>
-              <w:t>to: null</w:t>
+              <w:t>to: "Sliven"</w:t>
             </w:r>
           </w:p>
           <w:p>
@@ -5875,7 +5903,7 @@
                 <w:sz w:val="20"/>
                 <w:szCs w:val="20"/>
               </w:rPr>
-              <w:t>: "2014-10-08T12:01:06.327"</w:t>
+              <w:t>: "2014-11-23T15:27:21.99"</w:t>
             </w:r>
           </w:p>
           <w:p>
@@ -5927,7 +5955,7 @@
                 <w:sz w:val="20"/>
                 <w:szCs w:val="20"/>
               </w:rPr>
-              <w:t>: -3</w:t>
+              <w:t>: 2</w:t>
             </w:r>
           </w:p>
           <w:p>
@@ -5980,15 +6008,7 @@
                 <w:sz w:val="20"/>
                 <w:szCs w:val="20"/>
               </w:rPr>
-              <w:t xml:space="preserve">: </w:t>
-            </w:r>
-            <w:r>
-              <w:rPr>
-                <w:rFonts w:ascii="Consolas" w:hAnsi="Consolas" w:cs="Consolas"/>
-                <w:sz w:val="20"/>
-                <w:szCs w:val="20"/>
-              </w:rPr>
-              <w:t>true</w:t>
+              <w:t>: false</w:t>
             </w:r>
           </w:p>
           <w:p>
@@ -6077,7 +6097,7 @@
                 <w:szCs w:val="20"/>
               </w:rPr>
               <w:tab/>
-              <w:t>id: "acee6d17-8231-4b3f-943c-a62585ade1ae"</w:t>
+              <w:t>id: "65171854-ae73-493c-8cb9-7ab842bba0c6"</w:t>
             </w:r>
           </w:p>
           <w:p>
@@ -6112,7 +6132,25 @@
                 <w:szCs w:val="20"/>
               </w:rPr>
               <w:tab/>
-              <w:t>from: null</w:t>
+              <w:t>from: "</w:t>
+            </w:r>
+            <w:proofErr w:type="spellStart"/>
+            <w:r>
+              <w:rPr>
+                <w:rFonts w:ascii="Consolas" w:hAnsi="Consolas" w:cs="Consolas"/>
+                <w:sz w:val="20"/>
+                <w:szCs w:val="20"/>
+              </w:rPr>
+              <w:t>Kostenets</w:t>
+            </w:r>
+            <w:proofErr w:type="spellEnd"/>
+            <w:r>
+              <w:rPr>
+                <w:rFonts w:ascii="Consolas" w:hAnsi="Consolas" w:cs="Consolas"/>
+                <w:sz w:val="20"/>
+                <w:szCs w:val="20"/>
+              </w:rPr>
+              <w:t>"</w:t>
             </w:r>
           </w:p>
           <w:p>
@@ -6147,7 +6185,25 @@
                 <w:szCs w:val="20"/>
               </w:rPr>
               <w:tab/>
-              <w:t>to: null</w:t>
+              <w:t>to: "</w:t>
+            </w:r>
+            <w:proofErr w:type="spellStart"/>
+            <w:r>
+              <w:rPr>
+                <w:rFonts w:ascii="Consolas" w:hAnsi="Consolas" w:cs="Consolas"/>
+                <w:sz w:val="20"/>
+                <w:szCs w:val="20"/>
+              </w:rPr>
+              <w:t>Chernomorets</w:t>
+            </w:r>
+            <w:proofErr w:type="spellEnd"/>
+            <w:r>
+              <w:rPr>
+                <w:rFonts w:ascii="Consolas" w:hAnsi="Consolas" w:cs="Consolas"/>
+                <w:sz w:val="20"/>
+                <w:szCs w:val="20"/>
+              </w:rPr>
+              <w:t>"</w:t>
             </w:r>
           </w:p>
           <w:p>
@@ -6199,7 +6255,7 @@
                 <w:sz w:val="20"/>
                 <w:szCs w:val="20"/>
               </w:rPr>
-              <w:t>: "2014-10-22T12:01:06.347"</w:t>
+              <w:t>: "2014-12-22T15:27:22.077"</w:t>
             </w:r>
           </w:p>
           <w:p>
@@ -6251,7 +6307,7 @@
                 <w:sz w:val="20"/>
                 <w:szCs w:val="20"/>
               </w:rPr>
-              <w:t>: -3</w:t>
+              <w:t>: 3</w:t>
             </w:r>
           </w:p>
           <w:p>
@@ -6303,82 +6359,74 @@
                 <w:sz w:val="20"/>
                 <w:szCs w:val="20"/>
               </w:rPr>
-              <w:t xml:space="preserve">: </w:t>
-            </w:r>
-            <w:r>
-              <w:rPr>
-                <w:rFonts w:ascii="Consolas" w:hAnsi="Consolas" w:cs="Consolas"/>
-                <w:sz w:val="20"/>
-                <w:szCs w:val="20"/>
-              </w:rPr>
-              <w:t>true</w:t>
+              <w:t>: false</w:t>
+            </w:r>
+          </w:p>
+          <w:p>
+            <w:pPr>
+              <w:spacing w:after="0"/>
+              <w:rPr>
+                <w:rFonts w:ascii="Consolas" w:hAnsi="Consolas" w:cs="Consolas"/>
+                <w:sz w:val="20"/>
+                <w:szCs w:val="20"/>
+              </w:rPr>
+            </w:pPr>
+            <w:r>
+              <w:rPr>
+                <w:rFonts w:ascii="Consolas" w:hAnsi="Consolas" w:cs="Consolas"/>
+                <w:sz w:val="20"/>
+                <w:szCs w:val="20"/>
+              </w:rPr>
+              <w:tab/>
+            </w:r>
+            <w:r>
+              <w:rPr>
+                <w:rFonts w:ascii="Consolas" w:hAnsi="Consolas" w:cs="Consolas"/>
+                <w:sz w:val="20"/>
+                <w:szCs w:val="20"/>
+              </w:rPr>
+              <w:tab/>
+              <w:t>}</w:t>
+            </w:r>
+          </w:p>
+          <w:p>
+            <w:pPr>
+              <w:spacing w:after="0"/>
+              <w:rPr>
+                <w:rFonts w:ascii="Consolas" w:hAnsi="Consolas" w:cs="Consolas"/>
+                <w:sz w:val="20"/>
+                <w:szCs w:val="20"/>
+              </w:rPr>
+            </w:pPr>
+            <w:r>
+              <w:rPr>
+                <w:rFonts w:ascii="Consolas" w:hAnsi="Consolas" w:cs="Consolas"/>
+                <w:sz w:val="20"/>
+                <w:szCs w:val="20"/>
+              </w:rPr>
+              <w:tab/>
+              <w:t>]</w:t>
+            </w:r>
+          </w:p>
+          <w:p>
+            <w:pPr>
+              <w:spacing w:after="0"/>
+              <w:rPr>
+                <w:rFonts w:ascii="Consolas" w:hAnsi="Consolas" w:cs="Consolas"/>
+                <w:sz w:val="20"/>
+                <w:szCs w:val="20"/>
+              </w:rPr>
+            </w:pPr>
+            <w:r>
+              <w:rPr>
+                <w:rFonts w:ascii="Consolas" w:hAnsi="Consolas" w:cs="Consolas"/>
+                <w:sz w:val="20"/>
+                <w:szCs w:val="20"/>
+              </w:rPr>
+              <w:t>}</w:t>
             </w:r>
             <w:bookmarkStart w:id="2" w:name="_GoBack"/>
             <w:bookmarkEnd w:id="2"/>
-          </w:p>
-          <w:p>
-            <w:pPr>
-              <w:spacing w:after="0"/>
-              <w:rPr>
-                <w:rFonts w:ascii="Consolas" w:hAnsi="Consolas" w:cs="Consolas"/>
-                <w:sz w:val="20"/>
-                <w:szCs w:val="20"/>
-              </w:rPr>
-            </w:pPr>
-            <w:r>
-              <w:rPr>
-                <w:rFonts w:ascii="Consolas" w:hAnsi="Consolas" w:cs="Consolas"/>
-                <w:sz w:val="20"/>
-                <w:szCs w:val="20"/>
-              </w:rPr>
-              <w:tab/>
-            </w:r>
-            <w:r>
-              <w:rPr>
-                <w:rFonts w:ascii="Consolas" w:hAnsi="Consolas" w:cs="Consolas"/>
-                <w:sz w:val="20"/>
-                <w:szCs w:val="20"/>
-              </w:rPr>
-              <w:tab/>
-              <w:t>}</w:t>
-            </w:r>
-          </w:p>
-          <w:p>
-            <w:pPr>
-              <w:spacing w:after="0"/>
-              <w:rPr>
-                <w:rFonts w:ascii="Consolas" w:hAnsi="Consolas" w:cs="Consolas"/>
-                <w:sz w:val="20"/>
-                <w:szCs w:val="20"/>
-              </w:rPr>
-            </w:pPr>
-            <w:r>
-              <w:rPr>
-                <w:rFonts w:ascii="Consolas" w:hAnsi="Consolas" w:cs="Consolas"/>
-                <w:sz w:val="20"/>
-                <w:szCs w:val="20"/>
-              </w:rPr>
-              <w:tab/>
-              <w:t>]</w:t>
-            </w:r>
-          </w:p>
-          <w:p>
-            <w:pPr>
-              <w:spacing w:after="0"/>
-              <w:rPr>
-                <w:rFonts w:ascii="Consolas" w:hAnsi="Consolas" w:cs="Consolas"/>
-                <w:sz w:val="20"/>
-                <w:szCs w:val="20"/>
-              </w:rPr>
-            </w:pPr>
-            <w:r>
-              <w:rPr>
-                <w:rFonts w:ascii="Consolas" w:hAnsi="Consolas" w:cs="Consolas"/>
-                <w:sz w:val="20"/>
-                <w:szCs w:val="20"/>
-              </w:rPr>
-              <w:t>}</w:t>
-            </w:r>
           </w:p>
         </w:tc>
       </w:tr>
@@ -9175,7 +9223,7 @@
 </file>
 
 <file path=customXml/itemProps4.xml><?xml version="1.0" encoding="utf-8"?>
-<ds:datastoreItem xmlns:ds="http://schemas.openxmlformats.org/officeDocument/2006/customXml" ds:itemID="{1782CE2B-4DC2-4756-9D15-8131A8477320}">
+<ds:datastoreItem xmlns:ds="http://schemas.openxmlformats.org/officeDocument/2006/customXml" ds:itemID="{6921FBB2-FDF1-48DB-B7C7-48426AD3E93B}">
   <ds:schemaRefs>
     <ds:schemaRef ds:uri="http://schemas.openxmlformats.org/officeDocument/2006/bibliography"/>
   </ds:schemaRefs>

</xml_diff>

<commit_message>
Implemented /api/cities (list of strings with all cities sorted by name)
</commit_message>
<xml_diff>
--- a/Services-Description-SPA-Exam-2014.docx
+++ b/Services-Description-SPA-Exam-2014.docx
@@ -29,13 +29,26 @@
       <w:pPr>
         <w:pStyle w:val="Heading1"/>
       </w:pPr>
+      <w:proofErr w:type="spellStart"/>
       <w:r>
-        <w:t>RESTful API Overview</w:t>
+        <w:t>RESTful</w:t>
+      </w:r>
+      <w:proofErr w:type="spellEnd"/>
+      <w:r>
+        <w:t xml:space="preserve"> API Overview</w:t>
       </w:r>
     </w:p>
     <w:p>
       <w:r>
-        <w:t>The RESTful API is exposing web services to work with the server. The API has the following web service endpoints:</w:t>
+        <w:t xml:space="preserve">The </w:t>
+      </w:r>
+      <w:proofErr w:type="spellStart"/>
+      <w:r>
+        <w:t>RESTful</w:t>
+      </w:r>
+      <w:proofErr w:type="spellEnd"/>
+      <w:r>
+        <w:t xml:space="preserve"> API is exposing web services to work with the server. The API has the following web service endpoints:</w:t>
       </w:r>
     </w:p>
     <w:tbl>
@@ -432,6 +445,61 @@
               <w:spacing w:after="0" w:line="240" w:lineRule="auto"/>
             </w:pPr>
             <w:r>
+              <w:t>GET (public)</w:t>
+            </w:r>
+          </w:p>
+        </w:tc>
+        <w:tc>
+          <w:tcPr>
+            <w:tcW w:w="3681" w:type="dxa"/>
+            <w:shd w:val="clear" w:color="auto" w:fill="auto"/>
+          </w:tcPr>
+          <w:p>
+            <w:pPr>
+              <w:spacing w:after="0" w:line="240" w:lineRule="auto"/>
+              <w:rPr>
+                <w:b/>
+                <w:noProof/>
+              </w:rPr>
+            </w:pPr>
+            <w:r>
+              <w:rPr>
+                <w:b/>
+                <w:noProof/>
+              </w:rPr>
+              <w:t>api/cities</w:t>
+            </w:r>
+          </w:p>
+        </w:tc>
+        <w:tc>
+          <w:tcPr>
+            <w:tcW w:w="5212" w:type="dxa"/>
+            <w:shd w:val="clear" w:color="auto" w:fill="auto"/>
+          </w:tcPr>
+          <w:p>
+            <w:pPr>
+              <w:spacing w:after="0" w:line="240" w:lineRule="auto"/>
+            </w:pPr>
+            <w:r>
+              <w:t>Gets l</w:t>
+            </w:r>
+            <w:r>
+              <w:t>ist of strings with all cities sorted by name</w:t>
+            </w:r>
+          </w:p>
+        </w:tc>
+      </w:tr>
+      <w:tr>
+        <w:tc>
+          <w:tcPr>
+            <w:tcW w:w="1534" w:type="dxa"/>
+            <w:shd w:val="clear" w:color="auto" w:fill="auto"/>
+          </w:tcPr>
+          <w:p>
+            <w:pPr>
+              <w:spacing w:after="0" w:line="240" w:lineRule="auto"/>
+            </w:pPr>
+            <w:r>
               <w:t>POST</w:t>
             </w:r>
           </w:p>
@@ -618,7 +686,31 @@
               <w:spacing w:after="0" w:line="240" w:lineRule="auto"/>
             </w:pPr>
             <w:r>
-              <w:t>Gets the trips at positions from page P. All trips are sorted by “driver”, “date”, “seats” and are at most 10. Order is “asc” or “desc”. If order is missing, it is assumed “asc” as default.</w:t>
+              <w:t>Gets the trips at positions from page P. All trips are sorted by “driver”, “date”, “seats” and are at most 10. Order is “</w:t>
+            </w:r>
+            <w:proofErr w:type="spellStart"/>
+            <w:r>
+              <w:t>asc</w:t>
+            </w:r>
+            <w:proofErr w:type="spellEnd"/>
+            <w:r>
+              <w:t>” or “</w:t>
+            </w:r>
+            <w:proofErr w:type="spellStart"/>
+            <w:r>
+              <w:t>desc</w:t>
+            </w:r>
+            <w:proofErr w:type="spellEnd"/>
+            <w:r>
+              <w:t>”. If order is missing, it is assumed “</w:t>
+            </w:r>
+            <w:proofErr w:type="spellStart"/>
+            <w:r>
+              <w:t>asc</w:t>
+            </w:r>
+            <w:proofErr w:type="spellEnd"/>
+            <w:r>
+              <w:t>” as default.</w:t>
             </w:r>
           </w:p>
         </w:tc>
@@ -826,7 +918,15 @@
               <w:spacing w:after="0" w:line="240" w:lineRule="auto"/>
             </w:pPr>
             <w:r>
-              <w:t>Gets trip with id = tripId providing all the passengers usernames.</w:t>
+              <w:t xml:space="preserve">Gets trip with id = </w:t>
+            </w:r>
+            <w:proofErr w:type="spellStart"/>
+            <w:r>
+              <w:t>tripId</w:t>
+            </w:r>
+            <w:proofErr w:type="spellEnd"/>
+            <w:r>
+              <w:t xml:space="preserve"> providing all the passengers usernames.</w:t>
             </w:r>
           </w:p>
         </w:tc>
@@ -876,7 +976,15 @@
               <w:spacing w:after="0" w:line="240" w:lineRule="auto"/>
             </w:pPr>
             <w:r>
-              <w:t>Join a trip with id = tripId with available seats – assigns the current user as passenger.</w:t>
+              <w:t xml:space="preserve">Join a trip with id = </w:t>
+            </w:r>
+            <w:proofErr w:type="spellStart"/>
+            <w:r>
+              <w:t>tripId</w:t>
+            </w:r>
+            <w:proofErr w:type="spellEnd"/>
+            <w:r>
+              <w:t xml:space="preserve"> with available seats – assigns the current user as passenger.</w:t>
             </w:r>
           </w:p>
         </w:tc>
@@ -955,13 +1063,29 @@
               <w:t>trips</w:t>
             </w:r>
             <w:r>
-              <w:t xml:space="preserve"> (desc)</w:t>
+              <w:t xml:space="preserve"> (</w:t>
+            </w:r>
+            <w:proofErr w:type="spellStart"/>
+            <w:r>
+              <w:t>desc</w:t>
+            </w:r>
+            <w:proofErr w:type="spellEnd"/>
+            <w:r>
+              <w:t>)</w:t>
             </w:r>
             <w:r>
               <w:t xml:space="preserve"> and then by username</w:t>
             </w:r>
             <w:r>
-              <w:t xml:space="preserve"> (asc)</w:t>
+              <w:t xml:space="preserve"> (</w:t>
+            </w:r>
+            <w:proofErr w:type="spellStart"/>
+            <w:r>
+              <w:t>asc</w:t>
+            </w:r>
+            <w:proofErr w:type="spellEnd"/>
+            <w:r>
+              <w:t>)</w:t>
             </w:r>
             <w:r>
               <w:t>.</w:t>
@@ -1025,7 +1149,23 @@
               <w:t xml:space="preserve"> total</w:t>
             </w:r>
             <w:r>
-              <w:t xml:space="preserve"> trips (desc) and then by username (asc)</w:t>
+              <w:t xml:space="preserve"> trips (</w:t>
+            </w:r>
+            <w:proofErr w:type="spellStart"/>
+            <w:r>
+              <w:t>desc</w:t>
+            </w:r>
+            <w:proofErr w:type="spellEnd"/>
+            <w:r>
+              <w:t>) and then by username (</w:t>
+            </w:r>
+            <w:proofErr w:type="spellStart"/>
+            <w:r>
+              <w:t>asc</w:t>
+            </w:r>
+            <w:proofErr w:type="spellEnd"/>
+            <w:r>
+              <w:t>)</w:t>
             </w:r>
             <w:r>
               <w:t>.</w:t>
@@ -1044,6 +1184,7 @@
               <w:spacing w:after="0" w:line="240" w:lineRule="auto"/>
             </w:pPr>
             <w:r>
+              <w:lastRenderedPageBreak/>
               <w:t>GET</w:t>
             </w:r>
           </w:p>
@@ -1089,7 +1230,23 @@
               <w:t xml:space="preserve">total </w:t>
             </w:r>
             <w:r>
-              <w:t xml:space="preserve">trips (desc) and then by username (asc) </w:t>
+              <w:t>trips (</w:t>
+            </w:r>
+            <w:proofErr w:type="spellStart"/>
+            <w:r>
+              <w:t>desc</w:t>
+            </w:r>
+            <w:proofErr w:type="spellEnd"/>
+            <w:r>
+              <w:t>) and then by username (</w:t>
+            </w:r>
+            <w:proofErr w:type="spellStart"/>
+            <w:r>
+              <w:t>asc</w:t>
+            </w:r>
+            <w:proofErr w:type="spellEnd"/>
+            <w:r>
+              <w:t xml:space="preserve">) </w:t>
             </w:r>
             <w:r>
               <w:t>and filtered by username (filter is “</w:t>
@@ -1117,7 +1274,6 @@
               <w:spacing w:after="0" w:line="240" w:lineRule="auto"/>
             </w:pPr>
             <w:r>
-              <w:lastRenderedPageBreak/>
               <w:t>GET</w:t>
             </w:r>
           </w:p>
@@ -1243,6 +1399,7 @@
         </w:rPr>
         <w:t xml:space="preserve"> and </w:t>
       </w:r>
+      <w:proofErr w:type="spellStart"/>
       <w:r>
         <w:rPr>
           <w:b/>
@@ -1250,6 +1407,7 @@
         </w:rPr>
         <w:t>isMine</w:t>
       </w:r>
+      <w:proofErr w:type="spellEnd"/>
       <w:r>
         <w:rPr>
           <w:b/>
@@ -1282,12 +1440,53 @@
         </w:rPr>
         <w:t xml:space="preserve"> parameter. For example </w:t>
       </w:r>
+      <w:proofErr w:type="spellStart"/>
       <w:r>
         <w:rPr>
           <w:b/>
           <w:i/>
         </w:rPr>
-        <w:t>api/trips?page=5&amp;sort=seats&amp;to=Sofia</w:t>
+        <w:t>api</w:t>
+      </w:r>
+      <w:proofErr w:type="spellEnd"/>
+      <w:r>
+        <w:rPr>
+          <w:b/>
+          <w:i/>
+        </w:rPr>
+        <w:t>/</w:t>
+      </w:r>
+      <w:proofErr w:type="spellStart"/>
+      <w:r>
+        <w:rPr>
+          <w:b/>
+          <w:i/>
+        </w:rPr>
+        <w:t>trips?page</w:t>
+      </w:r>
+      <w:proofErr w:type="spellEnd"/>
+      <w:r>
+        <w:rPr>
+          <w:b/>
+          <w:i/>
+        </w:rPr>
+        <w:t>=5&amp;sort=</w:t>
+      </w:r>
+      <w:proofErr w:type="spellStart"/>
+      <w:r>
+        <w:rPr>
+          <w:b/>
+          <w:i/>
+        </w:rPr>
+        <w:t>seats&amp;to</w:t>
+      </w:r>
+      <w:proofErr w:type="spellEnd"/>
+      <w:r>
+        <w:rPr>
+          <w:b/>
+          <w:i/>
+        </w:rPr>
+        <w:t>=Sofia</w:t>
       </w:r>
       <w:r>
         <w:rPr>
@@ -1337,8 +1536,13 @@
       <w:pPr>
         <w:pStyle w:val="Heading1"/>
       </w:pPr>
+      <w:proofErr w:type="spellStart"/>
       <w:r>
-        <w:t>RESTful API Details</w:t>
+        <w:t>RESTful</w:t>
+      </w:r>
+      <w:proofErr w:type="spellEnd"/>
+      <w:r>
+        <w:t xml:space="preserve"> API Details</w:t>
       </w:r>
     </w:p>
     <w:p>
@@ -1393,8 +1597,13 @@
             <w:pPr>
               <w:pStyle w:val="Apiaddress"/>
             </w:pPr>
-            <w:r>
-              <w:t>api/users/register</w:t>
+            <w:proofErr w:type="spellStart"/>
+            <w:r>
+              <w:t>api</w:t>
+            </w:r>
+            <w:proofErr w:type="spellEnd"/>
+            <w:r>
+              <w:t>/users/register</w:t>
             </w:r>
           </w:p>
         </w:tc>
@@ -1491,25 +1700,61 @@
                 <w:sz w:val="20"/>
                 <w:szCs w:val="20"/>
               </w:rPr>
-              <w:t xml:space="preserve">   "confirmPassword": "12345678",</w:t>
-            </w:r>
-          </w:p>
-          <w:p>
-            <w:pPr>
-              <w:spacing w:after="0"/>
-              <w:rPr>
-                <w:rFonts w:ascii="Consolas" w:hAnsi="Consolas" w:cs="Consolas"/>
-                <w:sz w:val="20"/>
-                <w:szCs w:val="20"/>
-              </w:rPr>
-            </w:pPr>
-            <w:r>
-              <w:rPr>
-                <w:rFonts w:ascii="Consolas" w:hAnsi="Consolas" w:cs="Consolas"/>
-                <w:sz w:val="20"/>
-                <w:szCs w:val="20"/>
-              </w:rPr>
-              <w:t xml:space="preserve">   "isDriver": "true",</w:t>
+              <w:t xml:space="preserve">   "</w:t>
+            </w:r>
+            <w:proofErr w:type="spellStart"/>
+            <w:r>
+              <w:rPr>
+                <w:rFonts w:ascii="Consolas" w:hAnsi="Consolas" w:cs="Consolas"/>
+                <w:sz w:val="20"/>
+                <w:szCs w:val="20"/>
+              </w:rPr>
+              <w:t>confirmPassword</w:t>
+            </w:r>
+            <w:proofErr w:type="spellEnd"/>
+            <w:r>
+              <w:rPr>
+                <w:rFonts w:ascii="Consolas" w:hAnsi="Consolas" w:cs="Consolas"/>
+                <w:sz w:val="20"/>
+                <w:szCs w:val="20"/>
+              </w:rPr>
+              <w:t>": "12345678",</w:t>
+            </w:r>
+          </w:p>
+          <w:p>
+            <w:pPr>
+              <w:spacing w:after="0"/>
+              <w:rPr>
+                <w:rFonts w:ascii="Consolas" w:hAnsi="Consolas" w:cs="Consolas"/>
+                <w:sz w:val="20"/>
+                <w:szCs w:val="20"/>
+              </w:rPr>
+            </w:pPr>
+            <w:r>
+              <w:rPr>
+                <w:rFonts w:ascii="Consolas" w:hAnsi="Consolas" w:cs="Consolas"/>
+                <w:sz w:val="20"/>
+                <w:szCs w:val="20"/>
+              </w:rPr>
+              <w:t xml:space="preserve">   "</w:t>
+            </w:r>
+            <w:proofErr w:type="spellStart"/>
+            <w:r>
+              <w:rPr>
+                <w:rFonts w:ascii="Consolas" w:hAnsi="Consolas" w:cs="Consolas"/>
+                <w:sz w:val="20"/>
+                <w:szCs w:val="20"/>
+              </w:rPr>
+              <w:t>isDriver</w:t>
+            </w:r>
+            <w:proofErr w:type="spellEnd"/>
+            <w:r>
+              <w:rPr>
+                <w:rFonts w:ascii="Consolas" w:hAnsi="Consolas" w:cs="Consolas"/>
+                <w:sz w:val="20"/>
+                <w:szCs w:val="20"/>
+              </w:rPr>
+              <w:t>": "true",</w:t>
             </w:r>
           </w:p>
           <w:p>
@@ -1650,8 +1895,13 @@
             <w:pPr>
               <w:pStyle w:val="Apiaddress"/>
             </w:pPr>
-            <w:r>
-              <w:t>api/users/login</w:t>
+            <w:proofErr w:type="spellStart"/>
+            <w:r>
+              <w:t>api</w:t>
+            </w:r>
+            <w:proofErr w:type="spellEnd"/>
+            <w:r>
+              <w:t>/users/login</w:t>
             </w:r>
           </w:p>
         </w:tc>
@@ -1712,7 +1962,25 @@
                 <w:sz w:val="20"/>
                 <w:szCs w:val="20"/>
               </w:rPr>
-              <w:t>{  "grant_type": "password"</w:t>
+              <w:t>{  "</w:t>
+            </w:r>
+            <w:proofErr w:type="spellStart"/>
+            <w:r>
+              <w:rPr>
+                <w:rFonts w:ascii="Consolas" w:hAnsi="Consolas" w:cs="Consolas"/>
+                <w:sz w:val="20"/>
+                <w:szCs w:val="20"/>
+              </w:rPr>
+              <w:t>grant_type</w:t>
+            </w:r>
+            <w:proofErr w:type="spellEnd"/>
+            <w:r>
+              <w:rPr>
+                <w:rFonts w:ascii="Consolas" w:hAnsi="Consolas" w:cs="Consolas"/>
+                <w:sz w:val="20"/>
+                <w:szCs w:val="20"/>
+              </w:rPr>
+              <w:t>": "password"</w:t>
             </w:r>
           </w:p>
           <w:p>
@@ -1813,15 +2081,33 @@
                 <w:sz w:val="20"/>
                 <w:szCs w:val="20"/>
               </w:rPr>
-              <w:t xml:space="preserve">    "a</w:t>
-            </w:r>
-            <w:r>
-              <w:rPr>
-                <w:rFonts w:ascii="Consolas" w:hAnsi="Consolas" w:cs="Consolas"/>
-                <w:sz w:val="20"/>
-                <w:szCs w:val="20"/>
-              </w:rPr>
-              <w:t>ccess_token": "deYtpuVHa4Ba-1t-.</w:t>
+              <w:t xml:space="preserve">    "</w:t>
+            </w:r>
+            <w:proofErr w:type="spellStart"/>
+            <w:r>
+              <w:rPr>
+                <w:rFonts w:ascii="Consolas" w:hAnsi="Consolas" w:cs="Consolas"/>
+                <w:sz w:val="20"/>
+                <w:szCs w:val="20"/>
+              </w:rPr>
+              <w:t>a</w:t>
+            </w:r>
+            <w:r>
+              <w:rPr>
+                <w:rFonts w:ascii="Consolas" w:hAnsi="Consolas" w:cs="Consolas"/>
+                <w:sz w:val="20"/>
+                <w:szCs w:val="20"/>
+              </w:rPr>
+              <w:t>ccess_token</w:t>
+            </w:r>
+            <w:proofErr w:type="spellEnd"/>
+            <w:r>
+              <w:rPr>
+                <w:rFonts w:ascii="Consolas" w:hAnsi="Consolas" w:cs="Consolas"/>
+                <w:sz w:val="20"/>
+                <w:szCs w:val="20"/>
+              </w:rPr>
+              <w:t>": "deYtpuVHa4Ba-1t-.</w:t>
             </w:r>
             <w:r>
               <w:rPr>
@@ -1847,43 +2133,97 @@
                 <w:sz w:val="20"/>
                 <w:szCs w:val="20"/>
               </w:rPr>
-              <w:t xml:space="preserve">    "token_type": "bearer",</w:t>
-            </w:r>
-          </w:p>
-          <w:p>
-            <w:pPr>
-              <w:spacing w:after="0"/>
-              <w:rPr>
-                <w:rFonts w:ascii="Consolas" w:hAnsi="Consolas" w:cs="Consolas"/>
-                <w:sz w:val="20"/>
-                <w:szCs w:val="20"/>
-              </w:rPr>
-            </w:pPr>
-            <w:r>
-              <w:rPr>
-                <w:rFonts w:ascii="Consolas" w:hAnsi="Consolas" w:cs="Consolas"/>
-                <w:sz w:val="20"/>
-                <w:szCs w:val="20"/>
-              </w:rPr>
-              <w:t xml:space="preserve">    "expires_in": 1209599,</w:t>
-            </w:r>
-          </w:p>
-          <w:p>
-            <w:pPr>
-              <w:spacing w:after="0"/>
-              <w:rPr>
-                <w:rFonts w:ascii="Consolas" w:hAnsi="Consolas" w:cs="Consolas"/>
-                <w:sz w:val="20"/>
-                <w:szCs w:val="20"/>
-              </w:rPr>
-            </w:pPr>
-            <w:r>
-              <w:rPr>
-                <w:rFonts w:ascii="Consolas" w:hAnsi="Consolas" w:cs="Consolas"/>
-                <w:sz w:val="20"/>
-                <w:szCs w:val="20"/>
-              </w:rPr>
-              <w:t xml:space="preserve">    "userName": "test@test.com",</w:t>
+              <w:t xml:space="preserve">    "</w:t>
+            </w:r>
+            <w:proofErr w:type="spellStart"/>
+            <w:r>
+              <w:rPr>
+                <w:rFonts w:ascii="Consolas" w:hAnsi="Consolas" w:cs="Consolas"/>
+                <w:sz w:val="20"/>
+                <w:szCs w:val="20"/>
+              </w:rPr>
+              <w:t>token_type</w:t>
+            </w:r>
+            <w:proofErr w:type="spellEnd"/>
+            <w:r>
+              <w:rPr>
+                <w:rFonts w:ascii="Consolas" w:hAnsi="Consolas" w:cs="Consolas"/>
+                <w:sz w:val="20"/>
+                <w:szCs w:val="20"/>
+              </w:rPr>
+              <w:t>": "bearer",</w:t>
+            </w:r>
+          </w:p>
+          <w:p>
+            <w:pPr>
+              <w:spacing w:after="0"/>
+              <w:rPr>
+                <w:rFonts w:ascii="Consolas" w:hAnsi="Consolas" w:cs="Consolas"/>
+                <w:sz w:val="20"/>
+                <w:szCs w:val="20"/>
+              </w:rPr>
+            </w:pPr>
+            <w:r>
+              <w:rPr>
+                <w:rFonts w:ascii="Consolas" w:hAnsi="Consolas" w:cs="Consolas"/>
+                <w:sz w:val="20"/>
+                <w:szCs w:val="20"/>
+              </w:rPr>
+              <w:t xml:space="preserve">    "</w:t>
+            </w:r>
+            <w:proofErr w:type="spellStart"/>
+            <w:r>
+              <w:rPr>
+                <w:rFonts w:ascii="Consolas" w:hAnsi="Consolas" w:cs="Consolas"/>
+                <w:sz w:val="20"/>
+                <w:szCs w:val="20"/>
+              </w:rPr>
+              <w:t>expires_in</w:t>
+            </w:r>
+            <w:proofErr w:type="spellEnd"/>
+            <w:r>
+              <w:rPr>
+                <w:rFonts w:ascii="Consolas" w:hAnsi="Consolas" w:cs="Consolas"/>
+                <w:sz w:val="20"/>
+                <w:szCs w:val="20"/>
+              </w:rPr>
+              <w:t>": 1209599,</w:t>
+            </w:r>
+          </w:p>
+          <w:p>
+            <w:pPr>
+              <w:spacing w:after="0"/>
+              <w:rPr>
+                <w:rFonts w:ascii="Consolas" w:hAnsi="Consolas" w:cs="Consolas"/>
+                <w:sz w:val="20"/>
+                <w:szCs w:val="20"/>
+              </w:rPr>
+            </w:pPr>
+            <w:r>
+              <w:rPr>
+                <w:rFonts w:ascii="Consolas" w:hAnsi="Consolas" w:cs="Consolas"/>
+                <w:sz w:val="20"/>
+                <w:szCs w:val="20"/>
+              </w:rPr>
+              <w:t xml:space="preserve">    "</w:t>
+            </w:r>
+            <w:proofErr w:type="spellStart"/>
+            <w:r>
+              <w:rPr>
+                <w:rFonts w:ascii="Consolas" w:hAnsi="Consolas" w:cs="Consolas"/>
+                <w:sz w:val="20"/>
+                <w:szCs w:val="20"/>
+              </w:rPr>
+              <w:t>userName</w:t>
+            </w:r>
+            <w:proofErr w:type="spellEnd"/>
+            <w:r>
+              <w:rPr>
+                <w:rFonts w:ascii="Consolas" w:hAnsi="Consolas" w:cs="Consolas"/>
+                <w:sz w:val="20"/>
+                <w:szCs w:val="20"/>
+              </w:rPr>
+              <w:t>": "test@test.com",</w:t>
             </w:r>
           </w:p>
           <w:p>
@@ -1994,9 +2334,19 @@
             <w:pPr>
               <w:pStyle w:val="Apiaddress"/>
             </w:pPr>
-            <w:r>
-              <w:t>api/users/userInfo</w:t>
-            </w:r>
+            <w:proofErr w:type="spellStart"/>
+            <w:r>
+              <w:t>api</w:t>
+            </w:r>
+            <w:proofErr w:type="spellEnd"/>
+            <w:r>
+              <w:t>/users/</w:t>
+            </w:r>
+            <w:proofErr w:type="spellStart"/>
+            <w:r>
+              <w:t>userInfo</w:t>
+            </w:r>
+            <w:proofErr w:type="spellEnd"/>
           </w:p>
         </w:tc>
         <w:tc>
@@ -2155,7 +2505,25 @@
                 <w:sz w:val="20"/>
                 <w:szCs w:val="20"/>
               </w:rPr>
-              <w:t xml:space="preserve">    "isDriver": true,</w:t>
+              <w:t xml:space="preserve">    "</w:t>
+            </w:r>
+            <w:proofErr w:type="spellStart"/>
+            <w:r>
+              <w:rPr>
+                <w:rFonts w:ascii="Consolas" w:hAnsi="Consolas" w:cs="Consolas"/>
+                <w:sz w:val="20"/>
+                <w:szCs w:val="20"/>
+              </w:rPr>
+              <w:t>isDriver</w:t>
+            </w:r>
+            <w:proofErr w:type="spellEnd"/>
+            <w:r>
+              <w:rPr>
+                <w:rFonts w:ascii="Consolas" w:hAnsi="Consolas" w:cs="Consolas"/>
+                <w:sz w:val="20"/>
+                <w:szCs w:val="20"/>
+              </w:rPr>
+              <w:t>": true,</w:t>
             </w:r>
           </w:p>
           <w:p>
@@ -2215,6 +2583,7 @@
         <w:rPr>
           <w:b/>
         </w:rPr>
+        <w:lastRenderedPageBreak/>
         <w:t>Logout</w:t>
       </w:r>
     </w:p>
@@ -2252,12 +2621,21 @@
                 <w:b/>
               </w:rPr>
             </w:pPr>
+            <w:proofErr w:type="spellStart"/>
             <w:r>
               <w:rPr>
                 <w:rStyle w:val="Strong"/>
                 <w:b/>
               </w:rPr>
-              <w:t>api/users/logout</w:t>
+              <w:t>api</w:t>
+            </w:r>
+            <w:proofErr w:type="spellEnd"/>
+            <w:r>
+              <w:rPr>
+                <w:rStyle w:val="Strong"/>
+                <w:b/>
+              </w:rPr>
+              <w:t>/users/logout</w:t>
             </w:r>
           </w:p>
         </w:tc>
@@ -2356,7 +2734,6 @@
               <w:rPr>
                 <w:b/>
               </w:rPr>
-              <w:lastRenderedPageBreak/>
               <w:t>Response</w:t>
             </w:r>
           </w:p>
@@ -2446,8 +2823,13 @@
             <w:pPr>
               <w:pStyle w:val="Apiaddress"/>
             </w:pPr>
-            <w:r>
-              <w:t>api/stats</w:t>
+            <w:proofErr w:type="spellStart"/>
+            <w:r>
+              <w:t>api</w:t>
+            </w:r>
+            <w:proofErr w:type="spellEnd"/>
+            <w:r>
+              <w:t>/stats</w:t>
             </w:r>
           </w:p>
         </w:tc>
@@ -2553,23 +2935,25 @@
                 <w:sz w:val="20"/>
                 <w:szCs w:val="20"/>
               </w:rPr>
-              <w:t xml:space="preserve">    "finishedTrips": 9</w:t>
-            </w:r>
-            <w:r>
-              <w:rPr>
-                <w:rFonts w:ascii="Consolas" w:hAnsi="Consolas" w:cs="Consolas"/>
-                <w:sz w:val="20"/>
-                <w:szCs w:val="20"/>
-              </w:rPr>
-              <w:t>1</w:t>
-            </w:r>
-            <w:r>
-              <w:rPr>
-                <w:rFonts w:ascii="Consolas" w:hAnsi="Consolas" w:cs="Consolas"/>
-                <w:sz w:val="20"/>
-                <w:szCs w:val="20"/>
-              </w:rPr>
-              <w:t>9,</w:t>
+              <w:t xml:space="preserve">    "</w:t>
+            </w:r>
+            <w:proofErr w:type="spellStart"/>
+            <w:r>
+              <w:rPr>
+                <w:rFonts w:ascii="Consolas" w:hAnsi="Consolas" w:cs="Consolas"/>
+                <w:sz w:val="20"/>
+                <w:szCs w:val="20"/>
+              </w:rPr>
+              <w:t>finishedTrips</w:t>
+            </w:r>
+            <w:proofErr w:type="spellEnd"/>
+            <w:r>
+              <w:rPr>
+                <w:rFonts w:ascii="Consolas" w:hAnsi="Consolas" w:cs="Consolas"/>
+                <w:sz w:val="20"/>
+                <w:szCs w:val="20"/>
+              </w:rPr>
+              <w:t>": 919,</w:t>
             </w:r>
           </w:p>
           <w:p>
@@ -2590,23 +2974,7 @@
                 <w:sz w:val="20"/>
                 <w:szCs w:val="20"/>
               </w:rPr>
-              <w:t xml:space="preserve">    "users": 6</w:t>
-            </w:r>
-            <w:r>
-              <w:rPr>
-                <w:rFonts w:ascii="Consolas" w:hAnsi="Consolas" w:cs="Consolas"/>
-                <w:sz w:val="20"/>
-                <w:szCs w:val="20"/>
-              </w:rPr>
-              <w:t>54</w:t>
-            </w:r>
-            <w:r>
-              <w:rPr>
-                <w:rFonts w:ascii="Consolas" w:hAnsi="Consolas" w:cs="Consolas"/>
-                <w:sz w:val="20"/>
-                <w:szCs w:val="20"/>
-              </w:rPr>
-              <w:t>,</w:t>
+              <w:t xml:space="preserve">    "users": 654,</w:t>
             </w:r>
           </w:p>
           <w:p>
@@ -2649,6 +3017,145 @@
                 <w:szCs w:val="20"/>
               </w:rPr>
               <w:t>}</w:t>
+            </w:r>
+          </w:p>
+        </w:tc>
+      </w:tr>
+    </w:tbl>
+    <w:p>
+      <w:pPr>
+        <w:rPr>
+          <w:b/>
+        </w:rPr>
+      </w:pPr>
+    </w:p>
+    <w:p>
+      <w:pPr>
+        <w:pStyle w:val="Heading2"/>
+      </w:pPr>
+      <w:r>
+        <w:t>Cities</w:t>
+      </w:r>
+    </w:p>
+    <w:tbl>
+      <w:tblPr>
+        <w:tblW w:w="0" w:type="auto"/>
+        <w:tblBorders>
+          <w:top w:val="single" w:sz="4" w:space="0" w:color="000000"/>
+          <w:left w:val="single" w:sz="4" w:space="0" w:color="000000"/>
+          <w:bottom w:val="single" w:sz="4" w:space="0" w:color="000000"/>
+          <w:right w:val="single" w:sz="4" w:space="0" w:color="000000"/>
+          <w:insideH w:val="single" w:sz="4" w:space="0" w:color="000000"/>
+          <w:insideV w:val="single" w:sz="4" w:space="0" w:color="000000"/>
+        </w:tblBorders>
+        <w:tblLook w:val="04A0" w:firstRow="1" w:lastRow="0" w:firstColumn="1" w:lastColumn="0" w:noHBand="0" w:noVBand="1"/>
+      </w:tblPr>
+      <w:tblGrid>
+        <w:gridCol w:w="1152"/>
+        <w:gridCol w:w="8318"/>
+        <w:gridCol w:w="951"/>
+      </w:tblGrid>
+      <w:tr>
+        <w:tc>
+          <w:tcPr>
+            <w:tcW w:w="9470" w:type="dxa"/>
+            <w:gridSpan w:val="2"/>
+            <w:shd w:val="clear" w:color="auto" w:fill="D7D2D9" w:themeFill="accent6" w:themeFillTint="66"/>
+          </w:tcPr>
+          <w:p>
+            <w:pPr>
+              <w:pStyle w:val="Apiaddress"/>
+            </w:pPr>
+            <w:proofErr w:type="spellStart"/>
+            <w:r>
+              <w:t>api</w:t>
+            </w:r>
+            <w:proofErr w:type="spellEnd"/>
+            <w:r>
+              <w:t>/</w:t>
+            </w:r>
+            <w:r>
+              <w:t>cities</w:t>
+            </w:r>
+          </w:p>
+        </w:tc>
+        <w:tc>
+          <w:tcPr>
+            <w:tcW w:w="951" w:type="dxa"/>
+            <w:shd w:val="clear" w:color="auto" w:fill="D7D2D9" w:themeFill="accent6" w:themeFillTint="66"/>
+          </w:tcPr>
+          <w:p>
+            <w:pPr>
+              <w:pStyle w:val="Apiaddress"/>
+            </w:pPr>
+            <w:r>
+              <w:t>GET</w:t>
+            </w:r>
+          </w:p>
+        </w:tc>
+      </w:tr>
+      <w:tr>
+        <w:tc>
+          <w:tcPr>
+            <w:tcW w:w="1152" w:type="dxa"/>
+            <w:shd w:val="clear" w:color="auto" w:fill="auto"/>
+          </w:tcPr>
+          <w:p>
+            <w:pPr>
+              <w:spacing w:after="0"/>
+              <w:rPr>
+                <w:b/>
+              </w:rPr>
+            </w:pPr>
+            <w:r>
+              <w:rPr>
+                <w:b/>
+              </w:rPr>
+              <w:t>Response</w:t>
+            </w:r>
+          </w:p>
+        </w:tc>
+        <w:tc>
+          <w:tcPr>
+            <w:tcW w:w="9269" w:type="dxa"/>
+            <w:gridSpan w:val="2"/>
+            <w:shd w:val="clear" w:color="auto" w:fill="auto"/>
+          </w:tcPr>
+          <w:p>
+            <w:pPr>
+              <w:tabs>
+                <w:tab w:val="left" w:pos="870"/>
+              </w:tabs>
+              <w:spacing w:after="0"/>
+              <w:rPr>
+                <w:rFonts w:ascii="Consolas" w:hAnsi="Consolas" w:cs="Consolas"/>
+                <w:sz w:val="20"/>
+                <w:szCs w:val="20"/>
+              </w:rPr>
+            </w:pPr>
+            <w:r>
+              <w:rPr>
+                <w:rFonts w:ascii="Consolas" w:hAnsi="Consolas" w:cs="Consolas"/>
+                <w:sz w:val="20"/>
+                <w:szCs w:val="20"/>
+              </w:rPr>
+              <w:t>["Aheloy","Ahtopol","Aksakovo",</w:t>
+            </w:r>
+            <w:r>
+              <w:rPr>
+                <w:rFonts w:ascii="Consolas" w:hAnsi="Consolas" w:cs="Consolas"/>
+                <w:sz w:val="20"/>
+                <w:szCs w:val="20"/>
+              </w:rPr>
+              <w:t>...,</w:t>
+            </w:r>
+            <w:r>
+              <w:rPr>
+                <w:rFonts w:ascii="Consolas" w:hAnsi="Consolas" w:cs="Consolas"/>
+                <w:sz w:val="20"/>
+                <w:szCs w:val="20"/>
+              </w:rPr>
+              <w:t>"Zlataritsa","Zlatitsa","Zlatograd"]</w:t>
             </w:r>
           </w:p>
         </w:tc>
@@ -2668,6 +3175,8 @@
       <w:r>
         <w:t>Trips</w:t>
       </w:r>
+      <w:bookmarkStart w:id="0" w:name="_GoBack"/>
+      <w:bookmarkEnd w:id="0"/>
     </w:p>
     <w:p>
       <w:pPr>
@@ -2713,8 +3222,13 @@
             <w:pPr>
               <w:pStyle w:val="Apiaddress"/>
             </w:pPr>
-            <w:r>
-              <w:t>api/trips</w:t>
+            <w:proofErr w:type="spellStart"/>
+            <w:r>
+              <w:t>api</w:t>
+            </w:r>
+            <w:proofErr w:type="spellEnd"/>
+            <w:r>
+              <w:t>/trips</w:t>
             </w:r>
           </w:p>
         </w:tc>
@@ -2838,8 +3352,36 @@
                 <w:sz w:val="20"/>
                 <w:szCs w:val="20"/>
               </w:rPr>
-              <w:t>From, to, dateOfLeaving, numberOfFreeSeats</w:t>
-            </w:r>
+              <w:t xml:space="preserve">From, to, </w:t>
+            </w:r>
+            <w:proofErr w:type="spellStart"/>
+            <w:r>
+              <w:rPr>
+                <w:rFonts w:ascii="Consolas" w:hAnsi="Consolas" w:cs="Consolas"/>
+                <w:sz w:val="20"/>
+                <w:szCs w:val="20"/>
+              </w:rPr>
+              <w:t>dateOfLeaving</w:t>
+            </w:r>
+            <w:proofErr w:type="spellEnd"/>
+            <w:r>
+              <w:rPr>
+                <w:rFonts w:ascii="Consolas" w:hAnsi="Consolas" w:cs="Consolas"/>
+                <w:sz w:val="20"/>
+                <w:szCs w:val="20"/>
+              </w:rPr>
+              <w:t xml:space="preserve">, </w:t>
+            </w:r>
+            <w:proofErr w:type="spellStart"/>
+            <w:r>
+              <w:rPr>
+                <w:rFonts w:ascii="Consolas" w:hAnsi="Consolas" w:cs="Consolas"/>
+                <w:sz w:val="20"/>
+                <w:szCs w:val="20"/>
+              </w:rPr>
+              <w:t>numberOfFreeSeats</w:t>
+            </w:r>
+            <w:proofErr w:type="spellEnd"/>
           </w:p>
         </w:tc>
       </w:tr>
@@ -2885,8 +3427,90 @@
                 <w:sz w:val="20"/>
                 <w:szCs w:val="20"/>
               </w:rPr>
-              <w:t>Id, driverId, driverName, from, to, dateOfCreating, dateOfLeaving, numberOfFreeSeats</w:t>
-            </w:r>
+              <w:t xml:space="preserve">Id, </w:t>
+            </w:r>
+            <w:proofErr w:type="spellStart"/>
+            <w:r>
+              <w:rPr>
+                <w:rFonts w:ascii="Consolas" w:hAnsi="Consolas" w:cs="Consolas"/>
+                <w:sz w:val="20"/>
+                <w:szCs w:val="20"/>
+              </w:rPr>
+              <w:t>driverId</w:t>
+            </w:r>
+            <w:proofErr w:type="spellEnd"/>
+            <w:r>
+              <w:rPr>
+                <w:rFonts w:ascii="Consolas" w:hAnsi="Consolas" w:cs="Consolas"/>
+                <w:sz w:val="20"/>
+                <w:szCs w:val="20"/>
+              </w:rPr>
+              <w:t xml:space="preserve">, </w:t>
+            </w:r>
+            <w:proofErr w:type="spellStart"/>
+            <w:r>
+              <w:rPr>
+                <w:rFonts w:ascii="Consolas" w:hAnsi="Consolas" w:cs="Consolas"/>
+                <w:sz w:val="20"/>
+                <w:szCs w:val="20"/>
+              </w:rPr>
+              <w:t>driverName</w:t>
+            </w:r>
+            <w:proofErr w:type="spellEnd"/>
+            <w:r>
+              <w:rPr>
+                <w:rFonts w:ascii="Consolas" w:hAnsi="Consolas" w:cs="Consolas"/>
+                <w:sz w:val="20"/>
+                <w:szCs w:val="20"/>
+              </w:rPr>
+              <w:t xml:space="preserve">, from, to, </w:t>
+            </w:r>
+            <w:proofErr w:type="spellStart"/>
+            <w:r>
+              <w:rPr>
+                <w:rFonts w:ascii="Consolas" w:hAnsi="Consolas" w:cs="Consolas"/>
+                <w:sz w:val="20"/>
+                <w:szCs w:val="20"/>
+              </w:rPr>
+              <w:t>dateOfCreating</w:t>
+            </w:r>
+            <w:proofErr w:type="spellEnd"/>
+            <w:r>
+              <w:rPr>
+                <w:rFonts w:ascii="Consolas" w:hAnsi="Consolas" w:cs="Consolas"/>
+                <w:sz w:val="20"/>
+                <w:szCs w:val="20"/>
+              </w:rPr>
+              <w:t xml:space="preserve">, </w:t>
+            </w:r>
+            <w:proofErr w:type="spellStart"/>
+            <w:r>
+              <w:rPr>
+                <w:rFonts w:ascii="Consolas" w:hAnsi="Consolas" w:cs="Consolas"/>
+                <w:sz w:val="20"/>
+                <w:szCs w:val="20"/>
+              </w:rPr>
+              <w:t>dateOfLeaving</w:t>
+            </w:r>
+            <w:proofErr w:type="spellEnd"/>
+            <w:r>
+              <w:rPr>
+                <w:rFonts w:ascii="Consolas" w:hAnsi="Consolas" w:cs="Consolas"/>
+                <w:sz w:val="20"/>
+                <w:szCs w:val="20"/>
+              </w:rPr>
+              <w:t xml:space="preserve">, </w:t>
+            </w:r>
+            <w:proofErr w:type="spellStart"/>
+            <w:r>
+              <w:rPr>
+                <w:rFonts w:ascii="Consolas" w:hAnsi="Consolas" w:cs="Consolas"/>
+                <w:sz w:val="20"/>
+                <w:szCs w:val="20"/>
+              </w:rPr>
+              <w:t>numberOfFreeSeats</w:t>
+            </w:r>
+            <w:proofErr w:type="spellEnd"/>
           </w:p>
         </w:tc>
       </w:tr>
@@ -2942,8 +3566,13 @@
             <w:pPr>
               <w:pStyle w:val="Apiaddress"/>
             </w:pPr>
-            <w:r>
-              <w:t>api/trips</w:t>
+            <w:proofErr w:type="spellStart"/>
+            <w:r>
+              <w:t>api</w:t>
+            </w:r>
+            <w:proofErr w:type="spellEnd"/>
+            <w:r>
+              <w:t>/trips</w:t>
             </w:r>
           </w:p>
         </w:tc>
@@ -3067,7 +3696,115 @@
                 <w:sz w:val="20"/>
                 <w:szCs w:val="20"/>
               </w:rPr>
-              <w:t>Collection of { Id, driverId, driverName, from, to, dateOfCreating, dateOfLeaving, numberOfFreeSeats, isMine }</w:t>
+              <w:t xml:space="preserve">Collection of { Id, </w:t>
+            </w:r>
+            <w:proofErr w:type="spellStart"/>
+            <w:r>
+              <w:rPr>
+                <w:rFonts w:ascii="Consolas" w:hAnsi="Consolas" w:cs="Consolas"/>
+                <w:sz w:val="20"/>
+                <w:szCs w:val="20"/>
+              </w:rPr>
+              <w:t>driverId</w:t>
+            </w:r>
+            <w:proofErr w:type="spellEnd"/>
+            <w:r>
+              <w:rPr>
+                <w:rFonts w:ascii="Consolas" w:hAnsi="Consolas" w:cs="Consolas"/>
+                <w:sz w:val="20"/>
+                <w:szCs w:val="20"/>
+              </w:rPr>
+              <w:t xml:space="preserve">, </w:t>
+            </w:r>
+            <w:proofErr w:type="spellStart"/>
+            <w:r>
+              <w:rPr>
+                <w:rFonts w:ascii="Consolas" w:hAnsi="Consolas" w:cs="Consolas"/>
+                <w:sz w:val="20"/>
+                <w:szCs w:val="20"/>
+              </w:rPr>
+              <w:t>driverName</w:t>
+            </w:r>
+            <w:proofErr w:type="spellEnd"/>
+            <w:r>
+              <w:rPr>
+                <w:rFonts w:ascii="Consolas" w:hAnsi="Consolas" w:cs="Consolas"/>
+                <w:sz w:val="20"/>
+                <w:szCs w:val="20"/>
+              </w:rPr>
+              <w:t xml:space="preserve">, from, to, </w:t>
+            </w:r>
+            <w:proofErr w:type="spellStart"/>
+            <w:r>
+              <w:rPr>
+                <w:rFonts w:ascii="Consolas" w:hAnsi="Consolas" w:cs="Consolas"/>
+                <w:sz w:val="20"/>
+                <w:szCs w:val="20"/>
+              </w:rPr>
+              <w:t>dateOfCreating</w:t>
+            </w:r>
+            <w:proofErr w:type="spellEnd"/>
+            <w:r>
+              <w:rPr>
+                <w:rFonts w:ascii="Consolas" w:hAnsi="Consolas" w:cs="Consolas"/>
+                <w:sz w:val="20"/>
+                <w:szCs w:val="20"/>
+              </w:rPr>
+              <w:t xml:space="preserve">, </w:t>
+            </w:r>
+            <w:proofErr w:type="spellStart"/>
+            <w:r>
+              <w:rPr>
+                <w:rFonts w:ascii="Consolas" w:hAnsi="Consolas" w:cs="Consolas"/>
+                <w:sz w:val="20"/>
+                <w:szCs w:val="20"/>
+              </w:rPr>
+              <w:t>dateOfLeaving</w:t>
+            </w:r>
+            <w:proofErr w:type="spellEnd"/>
+            <w:r>
+              <w:rPr>
+                <w:rFonts w:ascii="Consolas" w:hAnsi="Consolas" w:cs="Consolas"/>
+                <w:sz w:val="20"/>
+                <w:szCs w:val="20"/>
+              </w:rPr>
+              <w:t xml:space="preserve">, </w:t>
+            </w:r>
+            <w:proofErr w:type="spellStart"/>
+            <w:r>
+              <w:rPr>
+                <w:rFonts w:ascii="Consolas" w:hAnsi="Consolas" w:cs="Consolas"/>
+                <w:sz w:val="20"/>
+                <w:szCs w:val="20"/>
+              </w:rPr>
+              <w:t>numberOfFreeSeats</w:t>
+            </w:r>
+            <w:proofErr w:type="spellEnd"/>
+            <w:r>
+              <w:rPr>
+                <w:rFonts w:ascii="Consolas" w:hAnsi="Consolas" w:cs="Consolas"/>
+                <w:sz w:val="20"/>
+                <w:szCs w:val="20"/>
+              </w:rPr>
+              <w:t xml:space="preserve">, </w:t>
+            </w:r>
+            <w:proofErr w:type="spellStart"/>
+            <w:r>
+              <w:rPr>
+                <w:rFonts w:ascii="Consolas" w:hAnsi="Consolas" w:cs="Consolas"/>
+                <w:sz w:val="20"/>
+                <w:szCs w:val="20"/>
+              </w:rPr>
+              <w:t>isMine</w:t>
+            </w:r>
+            <w:proofErr w:type="spellEnd"/>
+            <w:r>
+              <w:rPr>
+                <w:rFonts w:ascii="Consolas" w:hAnsi="Consolas" w:cs="Consolas"/>
+                <w:sz w:val="20"/>
+                <w:szCs w:val="20"/>
+              </w:rPr>
+              <w:t xml:space="preserve"> }</w:t>
             </w:r>
           </w:p>
         </w:tc>
@@ -3138,8 +3875,21 @@
             <w:pPr>
               <w:pStyle w:val="Apiaddress"/>
             </w:pPr>
-            <w:r>
-              <w:t>api/trips/{tripId}</w:t>
+            <w:proofErr w:type="spellStart"/>
+            <w:r>
+              <w:t>api</w:t>
+            </w:r>
+            <w:proofErr w:type="spellEnd"/>
+            <w:r>
+              <w:t>/trips/{</w:t>
+            </w:r>
+            <w:proofErr w:type="spellStart"/>
+            <w:r>
+              <w:t>tripId</w:t>
+            </w:r>
+            <w:proofErr w:type="spellEnd"/>
+            <w:r>
+              <w:t>}</w:t>
             </w:r>
           </w:p>
         </w:tc>
@@ -3263,7 +4013,133 @@
                 <w:sz w:val="20"/>
                 <w:szCs w:val="20"/>
               </w:rPr>
-              <w:t>Id, driverId, driverName, from, to, dateOfCreating, dateOfLeaving, numberOfFreeSeats, isMine, Collection of { passengerNames as string }</w:t>
+              <w:t xml:space="preserve">Id, </w:t>
+            </w:r>
+            <w:proofErr w:type="spellStart"/>
+            <w:r>
+              <w:rPr>
+                <w:rFonts w:ascii="Consolas" w:hAnsi="Consolas" w:cs="Consolas"/>
+                <w:sz w:val="20"/>
+                <w:szCs w:val="20"/>
+              </w:rPr>
+              <w:t>driverId</w:t>
+            </w:r>
+            <w:proofErr w:type="spellEnd"/>
+            <w:r>
+              <w:rPr>
+                <w:rFonts w:ascii="Consolas" w:hAnsi="Consolas" w:cs="Consolas"/>
+                <w:sz w:val="20"/>
+                <w:szCs w:val="20"/>
+              </w:rPr>
+              <w:t xml:space="preserve">, </w:t>
+            </w:r>
+            <w:proofErr w:type="spellStart"/>
+            <w:r>
+              <w:rPr>
+                <w:rFonts w:ascii="Consolas" w:hAnsi="Consolas" w:cs="Consolas"/>
+                <w:sz w:val="20"/>
+                <w:szCs w:val="20"/>
+              </w:rPr>
+              <w:t>driverName</w:t>
+            </w:r>
+            <w:proofErr w:type="spellEnd"/>
+            <w:r>
+              <w:rPr>
+                <w:rFonts w:ascii="Consolas" w:hAnsi="Consolas" w:cs="Consolas"/>
+                <w:sz w:val="20"/>
+                <w:szCs w:val="20"/>
+              </w:rPr>
+              <w:t xml:space="preserve">, from, to, </w:t>
+            </w:r>
+            <w:proofErr w:type="spellStart"/>
+            <w:r>
+              <w:rPr>
+                <w:rFonts w:ascii="Consolas" w:hAnsi="Consolas" w:cs="Consolas"/>
+                <w:sz w:val="20"/>
+                <w:szCs w:val="20"/>
+              </w:rPr>
+              <w:t>dateOfCreating</w:t>
+            </w:r>
+            <w:proofErr w:type="spellEnd"/>
+            <w:r>
+              <w:rPr>
+                <w:rFonts w:ascii="Consolas" w:hAnsi="Consolas" w:cs="Consolas"/>
+                <w:sz w:val="20"/>
+                <w:szCs w:val="20"/>
+              </w:rPr>
+              <w:t xml:space="preserve">, </w:t>
+            </w:r>
+            <w:proofErr w:type="spellStart"/>
+            <w:r>
+              <w:rPr>
+                <w:rFonts w:ascii="Consolas" w:hAnsi="Consolas" w:cs="Consolas"/>
+                <w:sz w:val="20"/>
+                <w:szCs w:val="20"/>
+              </w:rPr>
+              <w:t>dateOfLeaving</w:t>
+            </w:r>
+            <w:proofErr w:type="spellEnd"/>
+            <w:r>
+              <w:rPr>
+                <w:rFonts w:ascii="Consolas" w:hAnsi="Consolas" w:cs="Consolas"/>
+                <w:sz w:val="20"/>
+                <w:szCs w:val="20"/>
+              </w:rPr>
+              <w:t xml:space="preserve">, </w:t>
+            </w:r>
+            <w:proofErr w:type="spellStart"/>
+            <w:r>
+              <w:rPr>
+                <w:rFonts w:ascii="Consolas" w:hAnsi="Consolas" w:cs="Consolas"/>
+                <w:sz w:val="20"/>
+                <w:szCs w:val="20"/>
+              </w:rPr>
+              <w:t>numberOfFreeSeats</w:t>
+            </w:r>
+            <w:proofErr w:type="spellEnd"/>
+            <w:r>
+              <w:rPr>
+                <w:rFonts w:ascii="Consolas" w:hAnsi="Consolas" w:cs="Consolas"/>
+                <w:sz w:val="20"/>
+                <w:szCs w:val="20"/>
+              </w:rPr>
+              <w:t xml:space="preserve">, </w:t>
+            </w:r>
+            <w:proofErr w:type="spellStart"/>
+            <w:r>
+              <w:rPr>
+                <w:rFonts w:ascii="Consolas" w:hAnsi="Consolas" w:cs="Consolas"/>
+                <w:sz w:val="20"/>
+                <w:szCs w:val="20"/>
+              </w:rPr>
+              <w:t>isMine</w:t>
+            </w:r>
+            <w:proofErr w:type="spellEnd"/>
+            <w:r>
+              <w:rPr>
+                <w:rFonts w:ascii="Consolas" w:hAnsi="Consolas" w:cs="Consolas"/>
+                <w:sz w:val="20"/>
+                <w:szCs w:val="20"/>
+              </w:rPr>
+              <w:t xml:space="preserve">, Collection of { </w:t>
+            </w:r>
+            <w:proofErr w:type="spellStart"/>
+            <w:r>
+              <w:rPr>
+                <w:rFonts w:ascii="Consolas" w:hAnsi="Consolas" w:cs="Consolas"/>
+                <w:sz w:val="20"/>
+                <w:szCs w:val="20"/>
+              </w:rPr>
+              <w:t>passengerNames</w:t>
+            </w:r>
+            <w:proofErr w:type="spellEnd"/>
+            <w:r>
+              <w:rPr>
+                <w:rFonts w:ascii="Consolas" w:hAnsi="Consolas" w:cs="Consolas"/>
+                <w:sz w:val="20"/>
+                <w:szCs w:val="20"/>
+              </w:rPr>
+              <w:t xml:space="preserve"> as string }</w:t>
             </w:r>
           </w:p>
         </w:tc>
@@ -3287,6 +4163,7 @@
         <w:rPr>
           <w:b/>
         </w:rPr>
+        <w:lastRenderedPageBreak/>
         <w:t>Join trip</w:t>
       </w:r>
     </w:p>
@@ -3320,8 +4197,21 @@
             <w:pPr>
               <w:pStyle w:val="Apiaddress"/>
             </w:pPr>
-            <w:r>
-              <w:t>api/trips/{tripId}</w:t>
+            <w:proofErr w:type="spellStart"/>
+            <w:r>
+              <w:t>api</w:t>
+            </w:r>
+            <w:proofErr w:type="spellEnd"/>
+            <w:r>
+              <w:t>/trips/{</w:t>
+            </w:r>
+            <w:proofErr w:type="spellStart"/>
+            <w:r>
+              <w:t>tripId</w:t>
+            </w:r>
+            <w:proofErr w:type="spellEnd"/>
+            <w:r>
+              <w:t>}</w:t>
             </w:r>
           </w:p>
         </w:tc>
@@ -3550,7 +4440,6 @@
               <w:rPr>
                 <w:b/>
               </w:rPr>
-              <w:lastRenderedPageBreak/>
               <w:t>Headers</w:t>
             </w:r>
           </w:p>
@@ -3693,8 +4582,6 @@
               </w:rPr>
               <w:t>est44</w:t>
             </w:r>
-            <w:bookmarkStart w:id="0" w:name="_GoBack"/>
-            <w:bookmarkEnd w:id="0"/>
             <w:r>
               <w:rPr>
                 <w:rFonts w:ascii="Consolas" w:hAnsi="Consolas" w:cs="Consolas"/>
@@ -3719,25 +4606,61 @@
                 <w:sz w:val="20"/>
                 <w:szCs w:val="20"/>
               </w:rPr>
-              <w:t xml:space="preserve">    "numberOfUpcomingTrips": 3,</w:t>
-            </w:r>
-          </w:p>
-          <w:p>
-            <w:pPr>
-              <w:spacing w:after="0"/>
-              <w:rPr>
-                <w:rFonts w:ascii="Consolas" w:hAnsi="Consolas" w:cs="Consolas"/>
-                <w:sz w:val="20"/>
-                <w:szCs w:val="20"/>
-              </w:rPr>
-            </w:pPr>
-            <w:r>
-              <w:rPr>
-                <w:rFonts w:ascii="Consolas" w:hAnsi="Consolas" w:cs="Consolas"/>
-                <w:sz w:val="20"/>
-                <w:szCs w:val="20"/>
-              </w:rPr>
-              <w:t xml:space="preserve">    "numberOfTotalTrips": 10</w:t>
+              <w:t xml:space="preserve">    "</w:t>
+            </w:r>
+            <w:proofErr w:type="spellStart"/>
+            <w:r>
+              <w:rPr>
+                <w:rFonts w:ascii="Consolas" w:hAnsi="Consolas" w:cs="Consolas"/>
+                <w:sz w:val="20"/>
+                <w:szCs w:val="20"/>
+              </w:rPr>
+              <w:t>numberOfUpcomingTrips</w:t>
+            </w:r>
+            <w:proofErr w:type="spellEnd"/>
+            <w:r>
+              <w:rPr>
+                <w:rFonts w:ascii="Consolas" w:hAnsi="Consolas" w:cs="Consolas"/>
+                <w:sz w:val="20"/>
+                <w:szCs w:val="20"/>
+              </w:rPr>
+              <w:t>": 3,</w:t>
+            </w:r>
+          </w:p>
+          <w:p>
+            <w:pPr>
+              <w:spacing w:after="0"/>
+              <w:rPr>
+                <w:rFonts w:ascii="Consolas" w:hAnsi="Consolas" w:cs="Consolas"/>
+                <w:sz w:val="20"/>
+                <w:szCs w:val="20"/>
+              </w:rPr>
+            </w:pPr>
+            <w:r>
+              <w:rPr>
+                <w:rFonts w:ascii="Consolas" w:hAnsi="Consolas" w:cs="Consolas"/>
+                <w:sz w:val="20"/>
+                <w:szCs w:val="20"/>
+              </w:rPr>
+              <w:t xml:space="preserve">    "</w:t>
+            </w:r>
+            <w:proofErr w:type="spellStart"/>
+            <w:r>
+              <w:rPr>
+                <w:rFonts w:ascii="Consolas" w:hAnsi="Consolas" w:cs="Consolas"/>
+                <w:sz w:val="20"/>
+                <w:szCs w:val="20"/>
+              </w:rPr>
+              <w:t>numberOfTotalTrips</w:t>
+            </w:r>
+            <w:proofErr w:type="spellEnd"/>
+            <w:r>
+              <w:rPr>
+                <w:rFonts w:ascii="Consolas" w:hAnsi="Consolas" w:cs="Consolas"/>
+                <w:sz w:val="20"/>
+                <w:szCs w:val="20"/>
+              </w:rPr>
+              <w:t>": 10</w:t>
             </w:r>
           </w:p>
           <w:p>
@@ -3825,25 +4748,61 @@
                 <w:sz w:val="20"/>
                 <w:szCs w:val="20"/>
               </w:rPr>
-              <w:t xml:space="preserve">    "numberOfUpcomingTrips": 1,</w:t>
-            </w:r>
-          </w:p>
-          <w:p>
-            <w:pPr>
-              <w:spacing w:after="0"/>
-              <w:rPr>
-                <w:rFonts w:ascii="Consolas" w:hAnsi="Consolas" w:cs="Consolas"/>
-                <w:sz w:val="20"/>
-                <w:szCs w:val="20"/>
-              </w:rPr>
-            </w:pPr>
-            <w:r>
-              <w:rPr>
-                <w:rFonts w:ascii="Consolas" w:hAnsi="Consolas" w:cs="Consolas"/>
-                <w:sz w:val="20"/>
-                <w:szCs w:val="20"/>
-              </w:rPr>
-              <w:t xml:space="preserve">    "numberOfTotalTrips": 8</w:t>
+              <w:t xml:space="preserve">    "</w:t>
+            </w:r>
+            <w:proofErr w:type="spellStart"/>
+            <w:r>
+              <w:rPr>
+                <w:rFonts w:ascii="Consolas" w:hAnsi="Consolas" w:cs="Consolas"/>
+                <w:sz w:val="20"/>
+                <w:szCs w:val="20"/>
+              </w:rPr>
+              <w:t>numberOfUpcomingTrips</w:t>
+            </w:r>
+            <w:proofErr w:type="spellEnd"/>
+            <w:r>
+              <w:rPr>
+                <w:rFonts w:ascii="Consolas" w:hAnsi="Consolas" w:cs="Consolas"/>
+                <w:sz w:val="20"/>
+                <w:szCs w:val="20"/>
+              </w:rPr>
+              <w:t>": 1,</w:t>
+            </w:r>
+          </w:p>
+          <w:p>
+            <w:pPr>
+              <w:spacing w:after="0"/>
+              <w:rPr>
+                <w:rFonts w:ascii="Consolas" w:hAnsi="Consolas" w:cs="Consolas"/>
+                <w:sz w:val="20"/>
+                <w:szCs w:val="20"/>
+              </w:rPr>
+            </w:pPr>
+            <w:r>
+              <w:rPr>
+                <w:rFonts w:ascii="Consolas" w:hAnsi="Consolas" w:cs="Consolas"/>
+                <w:sz w:val="20"/>
+                <w:szCs w:val="20"/>
+              </w:rPr>
+              <w:t xml:space="preserve">    "</w:t>
+            </w:r>
+            <w:proofErr w:type="spellStart"/>
+            <w:r>
+              <w:rPr>
+                <w:rFonts w:ascii="Consolas" w:hAnsi="Consolas" w:cs="Consolas"/>
+                <w:sz w:val="20"/>
+                <w:szCs w:val="20"/>
+              </w:rPr>
+              <w:t>numberOfTotalTrips</w:t>
+            </w:r>
+            <w:proofErr w:type="spellEnd"/>
+            <w:r>
+              <w:rPr>
+                <w:rFonts w:ascii="Consolas" w:hAnsi="Consolas" w:cs="Consolas"/>
+                <w:sz w:val="20"/>
+                <w:szCs w:val="20"/>
+              </w:rPr>
+              <w:t>": 8</w:t>
             </w:r>
           </w:p>
           <w:p>
@@ -3958,7 +4917,25 @@
                 <w:sz w:val="20"/>
                 <w:szCs w:val="20"/>
               </w:rPr>
-              <w:t xml:space="preserve">    "numberOfUpcomingTrips": 3</w:t>
+              <w:t xml:space="preserve">    "</w:t>
+            </w:r>
+            <w:proofErr w:type="spellStart"/>
+            <w:r>
+              <w:rPr>
+                <w:rFonts w:ascii="Consolas" w:hAnsi="Consolas" w:cs="Consolas"/>
+                <w:sz w:val="20"/>
+                <w:szCs w:val="20"/>
+              </w:rPr>
+              <w:t>numberOfUpcomingTrips</w:t>
+            </w:r>
+            <w:proofErr w:type="spellEnd"/>
+            <w:r>
+              <w:rPr>
+                <w:rFonts w:ascii="Consolas" w:hAnsi="Consolas" w:cs="Consolas"/>
+                <w:sz w:val="20"/>
+                <w:szCs w:val="20"/>
+              </w:rPr>
+              <w:t>": 3</w:t>
             </w:r>
             <w:r>
               <w:rPr>
@@ -3984,7 +4961,25 @@
                 <w:sz w:val="20"/>
                 <w:szCs w:val="20"/>
               </w:rPr>
-              <w:t xml:space="preserve">    "numberOfTotalTrips": 8</w:t>
+              <w:t xml:space="preserve">    "</w:t>
+            </w:r>
+            <w:proofErr w:type="spellStart"/>
+            <w:r>
+              <w:rPr>
+                <w:rFonts w:ascii="Consolas" w:hAnsi="Consolas" w:cs="Consolas"/>
+                <w:sz w:val="20"/>
+                <w:szCs w:val="20"/>
+              </w:rPr>
+              <w:t>numberOfTotalTrips</w:t>
+            </w:r>
+            <w:proofErr w:type="spellEnd"/>
+            <w:r>
+              <w:rPr>
+                <w:rFonts w:ascii="Consolas" w:hAnsi="Consolas" w:cs="Consolas"/>
+                <w:sz w:val="20"/>
+                <w:szCs w:val="20"/>
+              </w:rPr>
+              <w:t>": 8</w:t>
             </w:r>
           </w:p>
           <w:p>
@@ -4161,8 +5156,21 @@
             <w:pPr>
               <w:pStyle w:val="Apiaddress"/>
             </w:pPr>
-            <w:r>
-              <w:t>api/drivers/{driverId}</w:t>
+            <w:proofErr w:type="spellStart"/>
+            <w:r>
+              <w:t>api</w:t>
+            </w:r>
+            <w:proofErr w:type="spellEnd"/>
+            <w:r>
+              <w:t>/drivers/{</w:t>
+            </w:r>
+            <w:proofErr w:type="spellStart"/>
+            <w:r>
+              <w:t>driverId</w:t>
+            </w:r>
+            <w:proofErr w:type="spellEnd"/>
+            <w:r>
+              <w:t>}</w:t>
             </w:r>
           </w:p>
         </w:tc>
@@ -4340,25 +5348,61 @@
                 <w:sz w:val="20"/>
                 <w:szCs w:val="20"/>
               </w:rPr>
-              <w:t xml:space="preserve">    "numberOfUpcomingTrips": 3,</w:t>
-            </w:r>
-          </w:p>
-          <w:p>
-            <w:pPr>
-              <w:spacing w:after="0"/>
-              <w:rPr>
-                <w:rFonts w:ascii="Consolas" w:hAnsi="Consolas" w:cs="Consolas"/>
-                <w:sz w:val="20"/>
-                <w:szCs w:val="20"/>
-              </w:rPr>
-            </w:pPr>
-            <w:r>
-              <w:rPr>
-                <w:rFonts w:ascii="Consolas" w:hAnsi="Consolas" w:cs="Consolas"/>
-                <w:sz w:val="20"/>
-                <w:szCs w:val="20"/>
-              </w:rPr>
-              <w:t xml:space="preserve">    "numberOfTotalTrips": 8,</w:t>
+              <w:t xml:space="preserve">    "</w:t>
+            </w:r>
+            <w:proofErr w:type="spellStart"/>
+            <w:r>
+              <w:rPr>
+                <w:rFonts w:ascii="Consolas" w:hAnsi="Consolas" w:cs="Consolas"/>
+                <w:sz w:val="20"/>
+                <w:szCs w:val="20"/>
+              </w:rPr>
+              <w:t>numberOfUpcomingTrips</w:t>
+            </w:r>
+            <w:proofErr w:type="spellEnd"/>
+            <w:r>
+              <w:rPr>
+                <w:rFonts w:ascii="Consolas" w:hAnsi="Consolas" w:cs="Consolas"/>
+                <w:sz w:val="20"/>
+                <w:szCs w:val="20"/>
+              </w:rPr>
+              <w:t>": 3,</w:t>
+            </w:r>
+          </w:p>
+          <w:p>
+            <w:pPr>
+              <w:spacing w:after="0"/>
+              <w:rPr>
+                <w:rFonts w:ascii="Consolas" w:hAnsi="Consolas" w:cs="Consolas"/>
+                <w:sz w:val="20"/>
+                <w:szCs w:val="20"/>
+              </w:rPr>
+            </w:pPr>
+            <w:r>
+              <w:rPr>
+                <w:rFonts w:ascii="Consolas" w:hAnsi="Consolas" w:cs="Consolas"/>
+                <w:sz w:val="20"/>
+                <w:szCs w:val="20"/>
+              </w:rPr>
+              <w:t xml:space="preserve">    "</w:t>
+            </w:r>
+            <w:proofErr w:type="spellStart"/>
+            <w:r>
+              <w:rPr>
+                <w:rFonts w:ascii="Consolas" w:hAnsi="Consolas" w:cs="Consolas"/>
+                <w:sz w:val="20"/>
+                <w:szCs w:val="20"/>
+              </w:rPr>
+              <w:t>numberOfTotalTrips</w:t>
+            </w:r>
+            <w:proofErr w:type="spellEnd"/>
+            <w:r>
+              <w:rPr>
+                <w:rFonts w:ascii="Consolas" w:hAnsi="Consolas" w:cs="Consolas"/>
+                <w:sz w:val="20"/>
+                <w:szCs w:val="20"/>
+              </w:rPr>
+              <w:t>": 8,</w:t>
             </w:r>
           </w:p>
           <w:p>
@@ -4430,61 +5474,133 @@
                 <w:sz w:val="20"/>
                 <w:szCs w:val="20"/>
               </w:rPr>
-              <w:t xml:space="preserve">        "to": "Breznik",</w:t>
-            </w:r>
-          </w:p>
-          <w:p>
-            <w:pPr>
-              <w:spacing w:after="0"/>
-              <w:rPr>
-                <w:rFonts w:ascii="Consolas" w:hAnsi="Consolas" w:cs="Consolas"/>
-                <w:sz w:val="20"/>
-                <w:szCs w:val="20"/>
-              </w:rPr>
-            </w:pPr>
-            <w:r>
-              <w:rPr>
-                <w:rFonts w:ascii="Consolas" w:hAnsi="Consolas" w:cs="Consolas"/>
-                <w:sz w:val="20"/>
-                <w:szCs w:val="20"/>
-              </w:rPr>
-              <w:t xml:space="preserve">        "departureDate": "2014-11-15T15:27:21.97",</w:t>
-            </w:r>
-          </w:p>
-          <w:p>
-            <w:pPr>
-              <w:spacing w:after="0"/>
-              <w:rPr>
-                <w:rFonts w:ascii="Consolas" w:hAnsi="Consolas" w:cs="Consolas"/>
-                <w:sz w:val="20"/>
-                <w:szCs w:val="20"/>
-              </w:rPr>
-            </w:pPr>
-            <w:r>
-              <w:rPr>
-                <w:rFonts w:ascii="Consolas" w:hAnsi="Consolas" w:cs="Consolas"/>
-                <w:sz w:val="20"/>
-                <w:szCs w:val="20"/>
-              </w:rPr>
-              <w:t xml:space="preserve">        "numberOfFreeSeats": 3,</w:t>
-            </w:r>
-          </w:p>
-          <w:p>
-            <w:pPr>
-              <w:spacing w:after="0"/>
-              <w:rPr>
-                <w:rFonts w:ascii="Consolas" w:hAnsi="Consolas" w:cs="Consolas"/>
-                <w:sz w:val="20"/>
-                <w:szCs w:val="20"/>
-              </w:rPr>
-            </w:pPr>
-            <w:r>
-              <w:rPr>
-                <w:rFonts w:ascii="Consolas" w:hAnsi="Consolas" w:cs="Consolas"/>
-                <w:sz w:val="20"/>
-                <w:szCs w:val="20"/>
-              </w:rPr>
-              <w:t xml:space="preserve">        "isMine": true</w:t>
+              <w:t xml:space="preserve">        "to": "</w:t>
+            </w:r>
+            <w:proofErr w:type="spellStart"/>
+            <w:r>
+              <w:rPr>
+                <w:rFonts w:ascii="Consolas" w:hAnsi="Consolas" w:cs="Consolas"/>
+                <w:sz w:val="20"/>
+                <w:szCs w:val="20"/>
+              </w:rPr>
+              <w:t>Breznik</w:t>
+            </w:r>
+            <w:proofErr w:type="spellEnd"/>
+            <w:r>
+              <w:rPr>
+                <w:rFonts w:ascii="Consolas" w:hAnsi="Consolas" w:cs="Consolas"/>
+                <w:sz w:val="20"/>
+                <w:szCs w:val="20"/>
+              </w:rPr>
+              <w:t>",</w:t>
+            </w:r>
+          </w:p>
+          <w:p>
+            <w:pPr>
+              <w:spacing w:after="0"/>
+              <w:rPr>
+                <w:rFonts w:ascii="Consolas" w:hAnsi="Consolas" w:cs="Consolas"/>
+                <w:sz w:val="20"/>
+                <w:szCs w:val="20"/>
+              </w:rPr>
+            </w:pPr>
+            <w:r>
+              <w:rPr>
+                <w:rFonts w:ascii="Consolas" w:hAnsi="Consolas" w:cs="Consolas"/>
+                <w:sz w:val="20"/>
+                <w:szCs w:val="20"/>
+              </w:rPr>
+              <w:t xml:space="preserve">        "</w:t>
+            </w:r>
+            <w:proofErr w:type="spellStart"/>
+            <w:r>
+              <w:rPr>
+                <w:rFonts w:ascii="Consolas" w:hAnsi="Consolas" w:cs="Consolas"/>
+                <w:sz w:val="20"/>
+                <w:szCs w:val="20"/>
+              </w:rPr>
+              <w:t>departureDate</w:t>
+            </w:r>
+            <w:proofErr w:type="spellEnd"/>
+            <w:r>
+              <w:rPr>
+                <w:rFonts w:ascii="Consolas" w:hAnsi="Consolas" w:cs="Consolas"/>
+                <w:sz w:val="20"/>
+                <w:szCs w:val="20"/>
+              </w:rPr>
+              <w:t>": "2014-11-15T15:27:21.97",</w:t>
+            </w:r>
+          </w:p>
+          <w:p>
+            <w:pPr>
+              <w:spacing w:after="0"/>
+              <w:rPr>
+                <w:rFonts w:ascii="Consolas" w:hAnsi="Consolas" w:cs="Consolas"/>
+                <w:sz w:val="20"/>
+                <w:szCs w:val="20"/>
+              </w:rPr>
+            </w:pPr>
+            <w:r>
+              <w:rPr>
+                <w:rFonts w:ascii="Consolas" w:hAnsi="Consolas" w:cs="Consolas"/>
+                <w:sz w:val="20"/>
+                <w:szCs w:val="20"/>
+              </w:rPr>
+              <w:t xml:space="preserve">        "</w:t>
+            </w:r>
+            <w:proofErr w:type="spellStart"/>
+            <w:r>
+              <w:rPr>
+                <w:rFonts w:ascii="Consolas" w:hAnsi="Consolas" w:cs="Consolas"/>
+                <w:sz w:val="20"/>
+                <w:szCs w:val="20"/>
+              </w:rPr>
+              <w:t>numberOfFreeSeats</w:t>
+            </w:r>
+            <w:proofErr w:type="spellEnd"/>
+            <w:r>
+              <w:rPr>
+                <w:rFonts w:ascii="Consolas" w:hAnsi="Consolas" w:cs="Consolas"/>
+                <w:sz w:val="20"/>
+                <w:szCs w:val="20"/>
+              </w:rPr>
+              <w:t>": 3,</w:t>
+            </w:r>
+          </w:p>
+          <w:p>
+            <w:pPr>
+              <w:spacing w:after="0"/>
+              <w:rPr>
+                <w:rFonts w:ascii="Consolas" w:hAnsi="Consolas" w:cs="Consolas"/>
+                <w:sz w:val="20"/>
+                <w:szCs w:val="20"/>
+              </w:rPr>
+            </w:pPr>
+            <w:r>
+              <w:rPr>
+                <w:rFonts w:ascii="Consolas" w:hAnsi="Consolas" w:cs="Consolas"/>
+                <w:sz w:val="20"/>
+                <w:szCs w:val="20"/>
+              </w:rPr>
+              <w:t xml:space="preserve">        "</w:t>
+            </w:r>
+            <w:proofErr w:type="spellStart"/>
+            <w:r>
+              <w:rPr>
+                <w:rFonts w:ascii="Consolas" w:hAnsi="Consolas" w:cs="Consolas"/>
+                <w:sz w:val="20"/>
+                <w:szCs w:val="20"/>
+              </w:rPr>
+              <w:t>isMine</w:t>
+            </w:r>
+            <w:proofErr w:type="spellEnd"/>
+            <w:r>
+              <w:rPr>
+                <w:rFonts w:ascii="Consolas" w:hAnsi="Consolas" w:cs="Consolas"/>
+                <w:sz w:val="20"/>
+                <w:szCs w:val="20"/>
+              </w:rPr>
+              <w:t>": true</w:t>
             </w:r>
           </w:p>
           <w:p>
@@ -4538,7 +5654,26 @@
                 <w:sz w:val="20"/>
                 <w:szCs w:val="20"/>
               </w:rPr>
-              <w:t xml:space="preserve">        "from": "Balgarovo",</w:t>
+              <w:lastRenderedPageBreak/>
+              <w:t xml:space="preserve">        "from": "</w:t>
+            </w:r>
+            <w:proofErr w:type="spellStart"/>
+            <w:r>
+              <w:rPr>
+                <w:rFonts w:ascii="Consolas" w:hAnsi="Consolas" w:cs="Consolas"/>
+                <w:sz w:val="20"/>
+                <w:szCs w:val="20"/>
+              </w:rPr>
+              <w:t>Balgarovo</w:t>
+            </w:r>
+            <w:proofErr w:type="spellEnd"/>
+            <w:r>
+              <w:rPr>
+                <w:rFonts w:ascii="Consolas" w:hAnsi="Consolas" w:cs="Consolas"/>
+                <w:sz w:val="20"/>
+                <w:szCs w:val="20"/>
+              </w:rPr>
+              <w:t>",</w:t>
             </w:r>
           </w:p>
           <w:p>
@@ -4574,43 +5709,97 @@
                 <w:sz w:val="20"/>
                 <w:szCs w:val="20"/>
               </w:rPr>
-              <w:t xml:space="preserve">        "departureDate": "2014-11-23T15:27:21.99",</w:t>
-            </w:r>
-          </w:p>
-          <w:p>
-            <w:pPr>
-              <w:spacing w:after="0"/>
-              <w:rPr>
-                <w:rFonts w:ascii="Consolas" w:hAnsi="Consolas" w:cs="Consolas"/>
-                <w:sz w:val="20"/>
-                <w:szCs w:val="20"/>
-              </w:rPr>
-            </w:pPr>
-            <w:r>
-              <w:rPr>
-                <w:rFonts w:ascii="Consolas" w:hAnsi="Consolas" w:cs="Consolas"/>
-                <w:sz w:val="20"/>
-                <w:szCs w:val="20"/>
-              </w:rPr>
-              <w:t xml:space="preserve">        "numberOfFreeSeats": 2,</w:t>
-            </w:r>
-          </w:p>
-          <w:p>
-            <w:pPr>
-              <w:spacing w:after="0"/>
-              <w:rPr>
-                <w:rFonts w:ascii="Consolas" w:hAnsi="Consolas" w:cs="Consolas"/>
-                <w:sz w:val="20"/>
-                <w:szCs w:val="20"/>
-              </w:rPr>
-            </w:pPr>
-            <w:r>
-              <w:rPr>
-                <w:rFonts w:ascii="Consolas" w:hAnsi="Consolas" w:cs="Consolas"/>
-                <w:sz w:val="20"/>
-                <w:szCs w:val="20"/>
-              </w:rPr>
-              <w:t xml:space="preserve">        "isMine": true</w:t>
+              <w:t xml:space="preserve">        "</w:t>
+            </w:r>
+            <w:proofErr w:type="spellStart"/>
+            <w:r>
+              <w:rPr>
+                <w:rFonts w:ascii="Consolas" w:hAnsi="Consolas" w:cs="Consolas"/>
+                <w:sz w:val="20"/>
+                <w:szCs w:val="20"/>
+              </w:rPr>
+              <w:t>departureDate</w:t>
+            </w:r>
+            <w:proofErr w:type="spellEnd"/>
+            <w:r>
+              <w:rPr>
+                <w:rFonts w:ascii="Consolas" w:hAnsi="Consolas" w:cs="Consolas"/>
+                <w:sz w:val="20"/>
+                <w:szCs w:val="20"/>
+              </w:rPr>
+              <w:t>": "2014-11-23T15:27:21.99",</w:t>
+            </w:r>
+          </w:p>
+          <w:p>
+            <w:pPr>
+              <w:spacing w:after="0"/>
+              <w:rPr>
+                <w:rFonts w:ascii="Consolas" w:hAnsi="Consolas" w:cs="Consolas"/>
+                <w:sz w:val="20"/>
+                <w:szCs w:val="20"/>
+              </w:rPr>
+            </w:pPr>
+            <w:r>
+              <w:rPr>
+                <w:rFonts w:ascii="Consolas" w:hAnsi="Consolas" w:cs="Consolas"/>
+                <w:sz w:val="20"/>
+                <w:szCs w:val="20"/>
+              </w:rPr>
+              <w:t xml:space="preserve">        "</w:t>
+            </w:r>
+            <w:proofErr w:type="spellStart"/>
+            <w:r>
+              <w:rPr>
+                <w:rFonts w:ascii="Consolas" w:hAnsi="Consolas" w:cs="Consolas"/>
+                <w:sz w:val="20"/>
+                <w:szCs w:val="20"/>
+              </w:rPr>
+              <w:t>numberOfFreeSeats</w:t>
+            </w:r>
+            <w:proofErr w:type="spellEnd"/>
+            <w:r>
+              <w:rPr>
+                <w:rFonts w:ascii="Consolas" w:hAnsi="Consolas" w:cs="Consolas"/>
+                <w:sz w:val="20"/>
+                <w:szCs w:val="20"/>
+              </w:rPr>
+              <w:t>": 2,</w:t>
+            </w:r>
+          </w:p>
+          <w:p>
+            <w:pPr>
+              <w:spacing w:after="0"/>
+              <w:rPr>
+                <w:rFonts w:ascii="Consolas" w:hAnsi="Consolas" w:cs="Consolas"/>
+                <w:sz w:val="20"/>
+                <w:szCs w:val="20"/>
+              </w:rPr>
+            </w:pPr>
+            <w:r>
+              <w:rPr>
+                <w:rFonts w:ascii="Consolas" w:hAnsi="Consolas" w:cs="Consolas"/>
+                <w:sz w:val="20"/>
+                <w:szCs w:val="20"/>
+              </w:rPr>
+              <w:t xml:space="preserve">        "</w:t>
+            </w:r>
+            <w:proofErr w:type="spellStart"/>
+            <w:r>
+              <w:rPr>
+                <w:rFonts w:ascii="Consolas" w:hAnsi="Consolas" w:cs="Consolas"/>
+                <w:sz w:val="20"/>
+                <w:szCs w:val="20"/>
+              </w:rPr>
+              <w:t>isMine</w:t>
+            </w:r>
+            <w:proofErr w:type="spellEnd"/>
+            <w:r>
+              <w:rPr>
+                <w:rFonts w:ascii="Consolas" w:hAnsi="Consolas" w:cs="Consolas"/>
+                <w:sz w:val="20"/>
+                <w:szCs w:val="20"/>
+              </w:rPr>
+              <w:t>": true</w:t>
             </w:r>
           </w:p>
           <w:p>
@@ -4664,80 +5853,169 @@
                 <w:sz w:val="20"/>
                 <w:szCs w:val="20"/>
               </w:rPr>
-              <w:t xml:space="preserve">        "from": "Kostenets",</w:t>
-            </w:r>
-          </w:p>
-          <w:p>
-            <w:pPr>
-              <w:spacing w:after="0"/>
-              <w:rPr>
-                <w:rFonts w:ascii="Consolas" w:hAnsi="Consolas" w:cs="Consolas"/>
-                <w:sz w:val="20"/>
-                <w:szCs w:val="20"/>
-              </w:rPr>
-            </w:pPr>
-            <w:r>
-              <w:rPr>
-                <w:rFonts w:ascii="Consolas" w:hAnsi="Consolas" w:cs="Consolas"/>
-                <w:sz w:val="20"/>
-                <w:szCs w:val="20"/>
-              </w:rPr>
-              <w:t xml:space="preserve">        "to": "Chernomorets",</w:t>
-            </w:r>
-          </w:p>
-          <w:p>
-            <w:pPr>
-              <w:spacing w:after="0"/>
-              <w:rPr>
-                <w:rFonts w:ascii="Consolas" w:hAnsi="Consolas" w:cs="Consolas"/>
-                <w:sz w:val="20"/>
-                <w:szCs w:val="20"/>
-              </w:rPr>
-            </w:pPr>
-            <w:r>
-              <w:rPr>
-                <w:rFonts w:ascii="Consolas" w:hAnsi="Consolas" w:cs="Consolas"/>
-                <w:sz w:val="20"/>
-                <w:szCs w:val="20"/>
-              </w:rPr>
-              <w:t xml:space="preserve">        "departureDate": "2014-12-22T15:27:22.077",</w:t>
-            </w:r>
-          </w:p>
-          <w:p>
-            <w:pPr>
-              <w:spacing w:after="0"/>
-              <w:rPr>
-                <w:rFonts w:ascii="Consolas" w:hAnsi="Consolas" w:cs="Consolas"/>
-                <w:sz w:val="20"/>
-                <w:szCs w:val="20"/>
-              </w:rPr>
-            </w:pPr>
-            <w:r>
-              <w:rPr>
-                <w:rFonts w:ascii="Consolas" w:hAnsi="Consolas" w:cs="Consolas"/>
-                <w:sz w:val="20"/>
-                <w:szCs w:val="20"/>
-              </w:rPr>
-              <w:lastRenderedPageBreak/>
-              <w:t xml:space="preserve">        "numberOfFreeSeats": 3,</w:t>
-            </w:r>
-          </w:p>
-          <w:p>
-            <w:pPr>
-              <w:spacing w:after="0"/>
-              <w:rPr>
-                <w:rFonts w:ascii="Consolas" w:hAnsi="Consolas" w:cs="Consolas"/>
-                <w:sz w:val="20"/>
-                <w:szCs w:val="20"/>
-              </w:rPr>
-            </w:pPr>
-            <w:r>
-              <w:rPr>
-                <w:rFonts w:ascii="Consolas" w:hAnsi="Consolas" w:cs="Consolas"/>
-                <w:sz w:val="20"/>
-                <w:szCs w:val="20"/>
-              </w:rPr>
-              <w:t xml:space="preserve">        "isMine": true</w:t>
+              <w:t xml:space="preserve">        "from": "</w:t>
+            </w:r>
+            <w:proofErr w:type="spellStart"/>
+            <w:r>
+              <w:rPr>
+                <w:rFonts w:ascii="Consolas" w:hAnsi="Consolas" w:cs="Consolas"/>
+                <w:sz w:val="20"/>
+                <w:szCs w:val="20"/>
+              </w:rPr>
+              <w:t>Kostenets</w:t>
+            </w:r>
+            <w:proofErr w:type="spellEnd"/>
+            <w:r>
+              <w:rPr>
+                <w:rFonts w:ascii="Consolas" w:hAnsi="Consolas" w:cs="Consolas"/>
+                <w:sz w:val="20"/>
+                <w:szCs w:val="20"/>
+              </w:rPr>
+              <w:t>",</w:t>
+            </w:r>
+          </w:p>
+          <w:p>
+            <w:pPr>
+              <w:spacing w:after="0"/>
+              <w:rPr>
+                <w:rFonts w:ascii="Consolas" w:hAnsi="Consolas" w:cs="Consolas"/>
+                <w:sz w:val="20"/>
+                <w:szCs w:val="20"/>
+              </w:rPr>
+            </w:pPr>
+            <w:r>
+              <w:rPr>
+                <w:rFonts w:ascii="Consolas" w:hAnsi="Consolas" w:cs="Consolas"/>
+                <w:sz w:val="20"/>
+                <w:szCs w:val="20"/>
+              </w:rPr>
+              <w:t xml:space="preserve">        "to": "</w:t>
+            </w:r>
+            <w:proofErr w:type="spellStart"/>
+            <w:r>
+              <w:rPr>
+                <w:rFonts w:ascii="Consolas" w:hAnsi="Consolas" w:cs="Consolas"/>
+                <w:sz w:val="20"/>
+                <w:szCs w:val="20"/>
+              </w:rPr>
+              <w:t>Chernomorets</w:t>
+            </w:r>
+            <w:proofErr w:type="spellEnd"/>
+            <w:r>
+              <w:rPr>
+                <w:rFonts w:ascii="Consolas" w:hAnsi="Consolas" w:cs="Consolas"/>
+                <w:sz w:val="20"/>
+                <w:szCs w:val="20"/>
+              </w:rPr>
+              <w:t>",</w:t>
+            </w:r>
+          </w:p>
+          <w:p>
+            <w:pPr>
+              <w:spacing w:after="0"/>
+              <w:rPr>
+                <w:rFonts w:ascii="Consolas" w:hAnsi="Consolas" w:cs="Consolas"/>
+                <w:sz w:val="20"/>
+                <w:szCs w:val="20"/>
+              </w:rPr>
+            </w:pPr>
+            <w:r>
+              <w:rPr>
+                <w:rFonts w:ascii="Consolas" w:hAnsi="Consolas" w:cs="Consolas"/>
+                <w:sz w:val="20"/>
+                <w:szCs w:val="20"/>
+              </w:rPr>
+              <w:t xml:space="preserve">        "</w:t>
+            </w:r>
+            <w:proofErr w:type="spellStart"/>
+            <w:r>
+              <w:rPr>
+                <w:rFonts w:ascii="Consolas" w:hAnsi="Consolas" w:cs="Consolas"/>
+                <w:sz w:val="20"/>
+                <w:szCs w:val="20"/>
+              </w:rPr>
+              <w:t>departureDate</w:t>
+            </w:r>
+            <w:proofErr w:type="spellEnd"/>
+            <w:r>
+              <w:rPr>
+                <w:rFonts w:ascii="Consolas" w:hAnsi="Consolas" w:cs="Consolas"/>
+                <w:sz w:val="20"/>
+                <w:szCs w:val="20"/>
+              </w:rPr>
+              <w:t>": "2014-12-22T15:27:22.077",</w:t>
+            </w:r>
+          </w:p>
+          <w:p>
+            <w:pPr>
+              <w:spacing w:after="0"/>
+              <w:rPr>
+                <w:rFonts w:ascii="Consolas" w:hAnsi="Consolas" w:cs="Consolas"/>
+                <w:sz w:val="20"/>
+                <w:szCs w:val="20"/>
+              </w:rPr>
+            </w:pPr>
+            <w:r>
+              <w:rPr>
+                <w:rFonts w:ascii="Consolas" w:hAnsi="Consolas" w:cs="Consolas"/>
+                <w:sz w:val="20"/>
+                <w:szCs w:val="20"/>
+              </w:rPr>
+              <w:t xml:space="preserve">        "</w:t>
+            </w:r>
+            <w:proofErr w:type="spellStart"/>
+            <w:r>
+              <w:rPr>
+                <w:rFonts w:ascii="Consolas" w:hAnsi="Consolas" w:cs="Consolas"/>
+                <w:sz w:val="20"/>
+                <w:szCs w:val="20"/>
+              </w:rPr>
+              <w:t>numberOfFreeSeats</w:t>
+            </w:r>
+            <w:proofErr w:type="spellEnd"/>
+            <w:r>
+              <w:rPr>
+                <w:rFonts w:ascii="Consolas" w:hAnsi="Consolas" w:cs="Consolas"/>
+                <w:sz w:val="20"/>
+                <w:szCs w:val="20"/>
+              </w:rPr>
+              <w:t>": 3,</w:t>
+            </w:r>
+          </w:p>
+          <w:p>
+            <w:pPr>
+              <w:spacing w:after="0"/>
+              <w:rPr>
+                <w:rFonts w:ascii="Consolas" w:hAnsi="Consolas" w:cs="Consolas"/>
+                <w:sz w:val="20"/>
+                <w:szCs w:val="20"/>
+              </w:rPr>
+            </w:pPr>
+            <w:r>
+              <w:rPr>
+                <w:rFonts w:ascii="Consolas" w:hAnsi="Consolas" w:cs="Consolas"/>
+                <w:sz w:val="20"/>
+                <w:szCs w:val="20"/>
+              </w:rPr>
+              <w:t xml:space="preserve">        "</w:t>
+            </w:r>
+            <w:proofErr w:type="spellStart"/>
+            <w:r>
+              <w:rPr>
+                <w:rFonts w:ascii="Consolas" w:hAnsi="Consolas" w:cs="Consolas"/>
+                <w:sz w:val="20"/>
+                <w:szCs w:val="20"/>
+              </w:rPr>
+              <w:t>isMine</w:t>
+            </w:r>
+            <w:proofErr w:type="spellEnd"/>
+            <w:r>
+              <w:rPr>
+                <w:rFonts w:ascii="Consolas" w:hAnsi="Consolas" w:cs="Consolas"/>
+                <w:sz w:val="20"/>
+                <w:szCs w:val="20"/>
+              </w:rPr>
+              <w:t>": true</w:t>
             </w:r>
           </w:p>
           <w:p>
@@ -4930,7 +6208,7 @@
                               <w:sz w:val="18"/>
                               <w:szCs w:val="18"/>
                             </w:rPr>
-                            <w:t>5</w:t>
+                            <w:t>4</w:t>
                           </w:r>
                           <w:r>
                             <w:rPr>
@@ -5080,7 +6358,7 @@
                         <w:sz w:val="18"/>
                         <w:szCs w:val="18"/>
                       </w:rPr>
-                      <w:t>5</w:t>
+                      <w:t>4</w:t>
                     </w:r>
                     <w:r>
                       <w:rPr>
@@ -7582,7 +8860,7 @@
 </file>
 
 <file path=customXml/itemProps4.xml><?xml version="1.0" encoding="utf-8"?>
-<ds:datastoreItem xmlns:ds="http://schemas.openxmlformats.org/officeDocument/2006/customXml" ds:itemID="{170F1654-CD2E-432C-8B0B-A9B1AE339CB0}">
+<ds:datastoreItem xmlns:ds="http://schemas.openxmlformats.org/officeDocument/2006/customXml" ds:itemID="{296F6BEC-839C-4286-90FE-4F1BFB7E1909}">
   <ds:schemaRefs>
     <ds:schemaRef ds:uri="http://schemas.openxmlformats.org/officeDocument/2006/bibliography"/>
   </ds:schemaRefs>

</xml_diff>

<commit_message>
Implemented creating trips with post request to /api/trips
</commit_message>
<xml_diff>
--- a/Services-Description-SPA-Exam-2014.docx
+++ b/Services-Description-SPA-Exam-2014.docx
@@ -1921,7 +1921,6 @@
                 <w:b/>
               </w:rPr>
             </w:pPr>
-            <w:bookmarkStart w:id="0" w:name="_GoBack"/>
             <w:r>
               <w:rPr>
                 <w:b/>
@@ -2037,7 +2036,6 @@
           </w:p>
         </w:tc>
       </w:tr>
-      <w:bookmarkEnd w:id="0"/>
       <w:tr>
         <w:tc>
           <w:tcPr>
@@ -2228,47 +2226,74 @@
                 <w:sz w:val="20"/>
                 <w:szCs w:val="20"/>
               </w:rPr>
-              <w:t>{  "grant_type": "password"</w:t>
-            </w:r>
-          </w:p>
-          <w:p>
-            <w:pPr>
-              <w:spacing w:after="0"/>
-              <w:rPr>
-                <w:rFonts w:ascii="Consolas" w:hAnsi="Consolas" w:cs="Consolas"/>
-                <w:noProof/>
-                <w:sz w:val="20"/>
-                <w:szCs w:val="20"/>
-              </w:rPr>
-            </w:pPr>
-            <w:r>
-              <w:rPr>
-                <w:rFonts w:ascii="Consolas" w:hAnsi="Consolas" w:cs="Consolas"/>
-                <w:noProof/>
-                <w:sz w:val="20"/>
-                <w:szCs w:val="20"/>
-              </w:rPr>
-              <w:t xml:space="preserve">   "username": " test@test.com",</w:t>
-            </w:r>
-          </w:p>
-          <w:p>
-            <w:pPr>
-              <w:spacing w:after="0"/>
-              <w:rPr>
-                <w:rFonts w:ascii="Consolas" w:hAnsi="Consolas" w:cs="Consolas"/>
-                <w:noProof/>
-                <w:sz w:val="20"/>
-                <w:szCs w:val="20"/>
-              </w:rPr>
-            </w:pPr>
-            <w:r>
-              <w:rPr>
-                <w:rFonts w:ascii="Consolas" w:hAnsi="Consolas" w:cs="Consolas"/>
-                <w:noProof/>
-                <w:sz w:val="20"/>
-                <w:szCs w:val="20"/>
-              </w:rPr>
-              <w:t xml:space="preserve">   "password":   "12345678" }</w:t>
+              <w:t>{  "grant_type":</w:t>
+            </w:r>
+            <w:r>
+              <w:rPr>
+                <w:rFonts w:ascii="Consolas" w:hAnsi="Consolas" w:cs="Consolas"/>
+                <w:noProof/>
+                <w:sz w:val="20"/>
+                <w:szCs w:val="20"/>
+              </w:rPr>
+              <w:t xml:space="preserve"> </w:t>
+            </w:r>
+            <w:r>
+              <w:rPr>
+                <w:rFonts w:ascii="Consolas" w:hAnsi="Consolas" w:cs="Consolas"/>
+                <w:noProof/>
+                <w:sz w:val="20"/>
+                <w:szCs w:val="20"/>
+              </w:rPr>
+              <w:t>"password"</w:t>
+            </w:r>
+            <w:r>
+              <w:rPr>
+                <w:rFonts w:ascii="Consolas" w:hAnsi="Consolas" w:cs="Consolas"/>
+                <w:noProof/>
+                <w:sz w:val="20"/>
+                <w:szCs w:val="20"/>
+              </w:rPr>
+              <w:t>,</w:t>
+            </w:r>
+          </w:p>
+          <w:p>
+            <w:pPr>
+              <w:spacing w:after="0"/>
+              <w:rPr>
+                <w:rFonts w:ascii="Consolas" w:hAnsi="Consolas" w:cs="Consolas"/>
+                <w:noProof/>
+                <w:sz w:val="20"/>
+                <w:szCs w:val="20"/>
+              </w:rPr>
+            </w:pPr>
+            <w:r>
+              <w:rPr>
+                <w:rFonts w:ascii="Consolas" w:hAnsi="Consolas" w:cs="Consolas"/>
+                <w:noProof/>
+                <w:sz w:val="20"/>
+                <w:szCs w:val="20"/>
+              </w:rPr>
+              <w:t xml:space="preserve">   "username": "test@test.com",</w:t>
+            </w:r>
+          </w:p>
+          <w:p>
+            <w:pPr>
+              <w:spacing w:after="0"/>
+              <w:rPr>
+                <w:rFonts w:ascii="Consolas" w:hAnsi="Consolas" w:cs="Consolas"/>
+                <w:noProof/>
+                <w:sz w:val="20"/>
+                <w:szCs w:val="20"/>
+              </w:rPr>
+            </w:pPr>
+            <w:r>
+              <w:rPr>
+                <w:rFonts w:ascii="Consolas" w:hAnsi="Consolas" w:cs="Consolas"/>
+                <w:noProof/>
+                <w:sz w:val="20"/>
+                <w:szCs w:val="20"/>
+              </w:rPr>
+              <w:t xml:space="preserve">   "password": "12345678" }</w:t>
             </w:r>
           </w:p>
         </w:tc>
@@ -3372,6 +3397,9 @@
         </w:tc>
       </w:tr>
       <w:tr>
+        <w:trPr>
+          <w:trHeight w:val="70"/>
+        </w:trPr>
         <w:tc>
           <w:tcPr>
             <w:tcW w:w="1152" w:type="dxa"/>
@@ -3478,7 +3506,240 @@
                 <w:sz w:val="20"/>
                 <w:szCs w:val="20"/>
               </w:rPr>
-              <w:t>From, to, dateOfLeaving, numberOfFreeSeats</w:t>
+              <w:t>{  "</w:t>
+            </w:r>
+            <w:r>
+              <w:rPr>
+                <w:rFonts w:ascii="Consolas" w:hAnsi="Consolas" w:cs="Consolas"/>
+                <w:noProof/>
+                <w:sz w:val="20"/>
+                <w:szCs w:val="20"/>
+              </w:rPr>
+              <w:t>From</w:t>
+            </w:r>
+            <w:r>
+              <w:rPr>
+                <w:rFonts w:ascii="Consolas" w:hAnsi="Consolas" w:cs="Consolas"/>
+                <w:noProof/>
+                <w:sz w:val="20"/>
+                <w:szCs w:val="20"/>
+              </w:rPr>
+              <w:t>": "</w:t>
+            </w:r>
+            <w:r>
+              <w:rPr>
+                <w:rFonts w:ascii="Consolas" w:hAnsi="Consolas" w:cs="Consolas"/>
+                <w:noProof/>
+                <w:sz w:val="20"/>
+                <w:szCs w:val="20"/>
+              </w:rPr>
+              <w:t>Sofia</w:t>
+            </w:r>
+            <w:r>
+              <w:rPr>
+                <w:rFonts w:ascii="Consolas" w:hAnsi="Consolas" w:cs="Consolas"/>
+                <w:noProof/>
+                <w:sz w:val="20"/>
+                <w:szCs w:val="20"/>
+              </w:rPr>
+              <w:t>"</w:t>
+            </w:r>
+            <w:r>
+              <w:rPr>
+                <w:rFonts w:ascii="Consolas" w:hAnsi="Consolas" w:cs="Consolas"/>
+                <w:noProof/>
+                <w:sz w:val="20"/>
+                <w:szCs w:val="20"/>
+              </w:rPr>
+              <w:t>,</w:t>
+            </w:r>
+          </w:p>
+          <w:p>
+            <w:pPr>
+              <w:spacing w:after="0"/>
+              <w:rPr>
+                <w:rFonts w:ascii="Consolas" w:hAnsi="Consolas" w:cs="Consolas"/>
+                <w:noProof/>
+                <w:sz w:val="20"/>
+                <w:szCs w:val="20"/>
+              </w:rPr>
+            </w:pPr>
+            <w:r>
+              <w:rPr>
+                <w:rFonts w:ascii="Consolas" w:hAnsi="Consolas" w:cs="Consolas"/>
+                <w:noProof/>
+                <w:sz w:val="20"/>
+                <w:szCs w:val="20"/>
+              </w:rPr>
+              <w:t xml:space="preserve">   "To": "</w:t>
+            </w:r>
+            <w:r>
+              <w:rPr>
+                <w:rFonts w:ascii="Consolas" w:hAnsi="Consolas" w:cs="Consolas"/>
+                <w:noProof/>
+                <w:sz w:val="20"/>
+                <w:szCs w:val="20"/>
+              </w:rPr>
+              <w:t>Kyustendil</w:t>
+            </w:r>
+            <w:r>
+              <w:rPr>
+                <w:rFonts w:ascii="Consolas" w:hAnsi="Consolas" w:cs="Consolas"/>
+                <w:noProof/>
+                <w:sz w:val="20"/>
+                <w:szCs w:val="20"/>
+              </w:rPr>
+              <w:t>",</w:t>
+            </w:r>
+          </w:p>
+          <w:p>
+            <w:pPr>
+              <w:spacing w:after="0"/>
+              <w:rPr>
+                <w:rFonts w:ascii="Consolas" w:hAnsi="Consolas" w:cs="Consolas"/>
+                <w:noProof/>
+                <w:sz w:val="20"/>
+                <w:szCs w:val="20"/>
+              </w:rPr>
+            </w:pPr>
+            <w:r>
+              <w:rPr>
+                <w:rFonts w:ascii="Consolas" w:hAnsi="Consolas" w:cs="Consolas"/>
+                <w:noProof/>
+                <w:sz w:val="20"/>
+                <w:szCs w:val="20"/>
+              </w:rPr>
+              <w:t xml:space="preserve">   "</w:t>
+            </w:r>
+            <w:r>
+              <w:rPr>
+                <w:rFonts w:ascii="Consolas" w:hAnsi="Consolas" w:cs="Consolas"/>
+                <w:noProof/>
+                <w:sz w:val="20"/>
+                <w:szCs w:val="20"/>
+              </w:rPr>
+              <w:t>AvailableSeats</w:t>
+            </w:r>
+            <w:r>
+              <w:rPr>
+                <w:rFonts w:ascii="Consolas" w:hAnsi="Consolas" w:cs="Consolas"/>
+                <w:noProof/>
+                <w:sz w:val="20"/>
+                <w:szCs w:val="20"/>
+              </w:rPr>
+              <w:t>": "</w:t>
+            </w:r>
+            <w:r>
+              <w:rPr>
+                <w:rFonts w:ascii="Consolas" w:hAnsi="Consolas" w:cs="Consolas"/>
+                <w:noProof/>
+                <w:sz w:val="20"/>
+                <w:szCs w:val="20"/>
+              </w:rPr>
+              <w:t>4</w:t>
+            </w:r>
+            <w:r>
+              <w:rPr>
+                <w:rFonts w:ascii="Consolas" w:hAnsi="Consolas" w:cs="Consolas"/>
+                <w:noProof/>
+                <w:sz w:val="20"/>
+                <w:szCs w:val="20"/>
+              </w:rPr>
+              <w:t>",</w:t>
+            </w:r>
+          </w:p>
+          <w:p>
+            <w:pPr>
+              <w:spacing w:after="0"/>
+              <w:rPr>
+                <w:rFonts w:ascii="Consolas" w:hAnsi="Consolas" w:cs="Consolas"/>
+                <w:noProof/>
+                <w:sz w:val="20"/>
+                <w:szCs w:val="20"/>
+              </w:rPr>
+            </w:pPr>
+            <w:r>
+              <w:rPr>
+                <w:rFonts w:ascii="Consolas" w:hAnsi="Consolas" w:cs="Consolas"/>
+                <w:noProof/>
+                <w:sz w:val="20"/>
+                <w:szCs w:val="20"/>
+              </w:rPr>
+              <w:t xml:space="preserve">   "</w:t>
+            </w:r>
+            <w:r>
+              <w:rPr>
+                <w:rFonts w:ascii="Consolas" w:hAnsi="Consolas" w:cs="Consolas"/>
+                <w:noProof/>
+                <w:sz w:val="20"/>
+                <w:szCs w:val="20"/>
+              </w:rPr>
+              <w:t>DepartureTime</w:t>
+            </w:r>
+            <w:r>
+              <w:rPr>
+                <w:rFonts w:ascii="Consolas" w:hAnsi="Consolas" w:cs="Consolas"/>
+                <w:noProof/>
+                <w:sz w:val="20"/>
+                <w:szCs w:val="20"/>
+              </w:rPr>
+              <w:t>": "</w:t>
+            </w:r>
+            <w:r>
+              <w:rPr>
+                <w:rFonts w:ascii="Consolas" w:hAnsi="Consolas" w:cs="Consolas"/>
+                <w:noProof/>
+                <w:sz w:val="20"/>
+                <w:szCs w:val="20"/>
+              </w:rPr>
+              <w:t xml:space="preserve">2014-09-29 </w:t>
+            </w:r>
+            <w:r>
+              <w:rPr>
+                <w:rFonts w:ascii="Consolas" w:hAnsi="Consolas" w:cs="Consolas"/>
+                <w:noProof/>
+                <w:sz w:val="20"/>
+                <w:szCs w:val="20"/>
+              </w:rPr>
+              <w:t>13</w:t>
+            </w:r>
+            <w:r>
+              <w:rPr>
+                <w:rFonts w:ascii="Consolas" w:hAnsi="Consolas" w:cs="Consolas"/>
+                <w:noProof/>
+                <w:sz w:val="20"/>
+                <w:szCs w:val="20"/>
+              </w:rPr>
+              <w:t>:</w:t>
+            </w:r>
+            <w:r>
+              <w:rPr>
+                <w:rFonts w:ascii="Consolas" w:hAnsi="Consolas" w:cs="Consolas"/>
+                <w:noProof/>
+                <w:sz w:val="20"/>
+                <w:szCs w:val="20"/>
+              </w:rPr>
+              <w:t>37</w:t>
+            </w:r>
+            <w:r>
+              <w:rPr>
+                <w:rFonts w:ascii="Consolas" w:hAnsi="Consolas" w:cs="Consolas"/>
+                <w:noProof/>
+                <w:sz w:val="20"/>
+                <w:szCs w:val="20"/>
+              </w:rPr>
+              <w:t>:00</w:t>
+            </w:r>
+            <w:bookmarkStart w:id="0" w:name="_GoBack"/>
+            <w:bookmarkEnd w:id="0"/>
+            <w:r>
+              <w:rPr>
+                <w:rFonts w:ascii="Consolas" w:hAnsi="Consolas" w:cs="Consolas"/>
+                <w:noProof/>
+                <w:sz w:val="20"/>
+                <w:szCs w:val="20"/>
+              </w:rPr>
+              <w:t>" }</w:t>
             </w:r>
           </w:p>
         </w:tc>
@@ -3533,6 +3794,20 @@
         </w:tc>
       </w:tr>
     </w:tbl>
+    <w:p>
+      <w:pPr>
+        <w:spacing w:after="60"/>
+        <w:rPr>
+          <w:b/>
+        </w:rPr>
+      </w:pPr>
+      <w:r>
+        <w:rPr>
+          <w:b/>
+        </w:rPr>
+        <w:t>* NOTE: The logged user should be driver in order to be able to create trips.</w:t>
+      </w:r>
+    </w:p>
     <w:p>
       <w:pPr>
         <w:rPr>
@@ -3951,6 +4226,7 @@
         <w:rPr>
           <w:b/>
         </w:rPr>
+        <w:lastRenderedPageBreak/>
         <w:t>Join trip</w:t>
       </w:r>
     </w:p>
@@ -4097,7 +4373,6 @@
               <w:rPr>
                 <w:b/>
               </w:rPr>
-              <w:lastRenderedPageBreak/>
               <w:t>Response</w:t>
             </w:r>
           </w:p>
@@ -5287,6 +5562,7 @@
                 <w:sz w:val="20"/>
                 <w:szCs w:val="20"/>
               </w:rPr>
+              <w:lastRenderedPageBreak/>
               <w:t xml:space="preserve">    }, {</w:t>
             </w:r>
           </w:p>
@@ -5367,7 +5643,6 @@
                 <w:sz w:val="20"/>
                 <w:szCs w:val="20"/>
               </w:rPr>
-              <w:lastRenderedPageBreak/>
               <w:t xml:space="preserve">        "from": "Ardino",</w:t>
             </w:r>
           </w:p>
@@ -5825,7 +6100,7 @@
                               <w:sz w:val="18"/>
                               <w:szCs w:val="18"/>
                             </w:rPr>
-                            <w:t>5</w:t>
+                            <w:t>4</w:t>
                           </w:r>
                           <w:r>
                             <w:rPr>
@@ -5975,7 +6250,7 @@
                         <w:sz w:val="18"/>
                         <w:szCs w:val="18"/>
                       </w:rPr>
-                      <w:t>5</w:t>
+                      <w:t>4</w:t>
                     </w:r>
                     <w:r>
                       <w:rPr>
@@ -7242,7 +7517,7 @@
   <w:style w:type="paragraph" w:default="1" w:styleId="Normal">
     <w:name w:val="Normal"/>
     <w:qFormat/>
-    <w:rsid w:val="00C02E6C"/>
+    <w:rsid w:val="002973DF"/>
   </w:style>
   <w:style w:type="paragraph" w:styleId="Heading1">
     <w:name w:val="heading 1"/>
@@ -8477,7 +8752,7 @@
 </file>
 
 <file path=customXml/itemProps4.xml><?xml version="1.0" encoding="utf-8"?>
-<ds:datastoreItem xmlns:ds="http://schemas.openxmlformats.org/officeDocument/2006/customXml" ds:itemID="{A3A8D527-D66A-4D6A-8694-3F4F1ED3EB47}">
+<ds:datastoreItem xmlns:ds="http://schemas.openxmlformats.org/officeDocument/2006/customXml" ds:itemID="{334A2A05-D81D-4735-8A50-265C37173036}">
   <ds:schemaRefs>
     <ds:schemaRef ds:uri="http://schemas.openxmlformats.org/officeDocument/2006/bibliography"/>
   </ds:schemaRefs>

</xml_diff>

<commit_message>
Implemented getting trip by id (/api/trip/{tripId})
</commit_message>
<xml_diff>
--- a/Services-Description-SPA-Exam-2014.docx
+++ b/Services-Description-SPA-Exam-2014.docx
@@ -499,6 +499,7 @@
             <w:pPr>
               <w:spacing w:after="0" w:line="240" w:lineRule="auto"/>
             </w:pPr>
+            <w:bookmarkStart w:id="0" w:name="_GoBack" w:colFirst="1" w:colLast="1"/>
             <w:r>
               <w:t>POST</w:t>
             </w:r>
@@ -513,12 +514,14 @@
             <w:pPr>
               <w:spacing w:after="0" w:line="240" w:lineRule="auto"/>
               <w:rPr>
+                <w:b/>
                 <w:noProof/>
                 <w:lang w:val="bg-BG"/>
               </w:rPr>
             </w:pPr>
             <w:r>
               <w:rPr>
+                <w:b/>
                 <w:noProof/>
               </w:rPr>
               <w:t>api/trips</w:t>
@@ -551,6 +554,67 @@
               <w:spacing w:after="0" w:line="240" w:lineRule="auto"/>
             </w:pPr>
             <w:r>
+              <w:t>GET</w:t>
+            </w:r>
+          </w:p>
+        </w:tc>
+        <w:tc>
+          <w:tcPr>
+            <w:tcW w:w="3861" w:type="dxa"/>
+            <w:shd w:val="clear" w:color="auto" w:fill="auto"/>
+          </w:tcPr>
+          <w:p>
+            <w:pPr>
+              <w:spacing w:after="0" w:line="240" w:lineRule="auto"/>
+              <w:rPr>
+                <w:b/>
+                <w:noProof/>
+              </w:rPr>
+            </w:pPr>
+            <w:r>
+              <w:rPr>
+                <w:b/>
+                <w:noProof/>
+              </w:rPr>
+              <w:t>api/trips/{tripId}</w:t>
+            </w:r>
+          </w:p>
+        </w:tc>
+        <w:tc>
+          <w:tcPr>
+            <w:tcW w:w="5032" w:type="dxa"/>
+            <w:shd w:val="clear" w:color="auto" w:fill="auto"/>
+          </w:tcPr>
+          <w:p>
+            <w:pPr>
+              <w:spacing w:after="0" w:line="240" w:lineRule="auto"/>
+            </w:pPr>
+            <w:r>
+              <w:t xml:space="preserve">Gets trip with id = </w:t>
+            </w:r>
+            <w:proofErr w:type="spellStart"/>
+            <w:r>
+              <w:t>tripId</w:t>
+            </w:r>
+            <w:proofErr w:type="spellEnd"/>
+            <w:r>
+              <w:t xml:space="preserve"> providing all the passengers usernames.</w:t>
+            </w:r>
+          </w:p>
+        </w:tc>
+      </w:tr>
+      <w:bookmarkEnd w:id="0"/>
+      <w:tr>
+        <w:tc>
+          <w:tcPr>
+            <w:tcW w:w="1534" w:type="dxa"/>
+            <w:shd w:val="clear" w:color="auto" w:fill="auto"/>
+          </w:tcPr>
+          <w:p>
+            <w:pPr>
+              <w:spacing w:after="0" w:line="240" w:lineRule="auto"/>
+            </w:pPr>
+            <w:r>
               <w:t>GET (public)</w:t>
             </w:r>
           </w:p>
@@ -1073,64 +1137,6 @@
             </w:pPr>
             <w:r>
               <w:t>Gets the trips at positions from page P. Filters the trips by only the current user’s created or joined trips.</w:t>
-            </w:r>
-          </w:p>
-        </w:tc>
-      </w:tr>
-      <w:tr>
-        <w:tc>
-          <w:tcPr>
-            <w:tcW w:w="1534" w:type="dxa"/>
-            <w:shd w:val="clear" w:color="auto" w:fill="auto"/>
-          </w:tcPr>
-          <w:p>
-            <w:pPr>
-              <w:spacing w:after="0" w:line="240" w:lineRule="auto"/>
-            </w:pPr>
-            <w:r>
-              <w:t>GET</w:t>
-            </w:r>
-          </w:p>
-        </w:tc>
-        <w:tc>
-          <w:tcPr>
-            <w:tcW w:w="3861" w:type="dxa"/>
-            <w:shd w:val="clear" w:color="auto" w:fill="auto"/>
-          </w:tcPr>
-          <w:p>
-            <w:pPr>
-              <w:spacing w:after="0" w:line="240" w:lineRule="auto"/>
-              <w:rPr>
-                <w:noProof/>
-              </w:rPr>
-            </w:pPr>
-            <w:r>
-              <w:rPr>
-                <w:noProof/>
-              </w:rPr>
-              <w:t>api/trips/{tripId}</w:t>
-            </w:r>
-          </w:p>
-        </w:tc>
-        <w:tc>
-          <w:tcPr>
-            <w:tcW w:w="5032" w:type="dxa"/>
-            <w:shd w:val="clear" w:color="auto" w:fill="auto"/>
-          </w:tcPr>
-          <w:p>
-            <w:pPr>
-              <w:spacing w:after="0" w:line="240" w:lineRule="auto"/>
-            </w:pPr>
-            <w:r>
-              <w:t xml:space="preserve">Gets trip with id = </w:t>
-            </w:r>
-            <w:proofErr w:type="spellStart"/>
-            <w:r>
-              <w:t>tripId</w:t>
-            </w:r>
-            <w:proofErr w:type="spellEnd"/>
-            <w:r>
-              <w:t xml:space="preserve"> providing all the passengers usernames.</w:t>
             </w:r>
           </w:p>
         </w:tc>
@@ -3515,7 +3521,16 @@
                 <w:sz w:val="20"/>
                 <w:szCs w:val="20"/>
               </w:rPr>
-              <w:t>From</w:t>
+              <w:t>f</w:t>
+            </w:r>
+            <w:r>
+              <w:rPr>
+                <w:rFonts w:ascii="Consolas" w:hAnsi="Consolas" w:cs="Consolas"/>
+                <w:noProof/>
+                <w:sz w:val="20"/>
+                <w:szCs w:val="20"/>
+              </w:rPr>
+              <w:t>rom</w:t>
             </w:r>
             <w:r>
               <w:rPr>
@@ -3571,7 +3586,25 @@
                 <w:sz w:val="20"/>
                 <w:szCs w:val="20"/>
               </w:rPr>
-              <w:t xml:space="preserve">   "To": "</w:t>
+              <w:t xml:space="preserve">   "</w:t>
+            </w:r>
+            <w:r>
+              <w:rPr>
+                <w:rFonts w:ascii="Consolas" w:hAnsi="Consolas" w:cs="Consolas"/>
+                <w:noProof/>
+                <w:sz w:val="20"/>
+                <w:szCs w:val="20"/>
+              </w:rPr>
+              <w:t>t</w:t>
+            </w:r>
+            <w:r>
+              <w:rPr>
+                <w:rFonts w:ascii="Consolas" w:hAnsi="Consolas" w:cs="Consolas"/>
+                <w:noProof/>
+                <w:sz w:val="20"/>
+                <w:szCs w:val="20"/>
+              </w:rPr>
+              <w:t>o": "</w:t>
             </w:r>
             <w:r>
               <w:rPr>
@@ -3618,7 +3651,16 @@
                 <w:sz w:val="20"/>
                 <w:szCs w:val="20"/>
               </w:rPr>
-              <w:t>AvailableSeats</w:t>
+              <w:t>a</w:t>
+            </w:r>
+            <w:r>
+              <w:rPr>
+                <w:rFonts w:ascii="Consolas" w:hAnsi="Consolas" w:cs="Consolas"/>
+                <w:noProof/>
+                <w:sz w:val="20"/>
+                <w:szCs w:val="20"/>
+              </w:rPr>
+              <w:t>vailableSeats</w:t>
             </w:r>
             <w:r>
               <w:rPr>
@@ -3674,7 +3716,16 @@
                 <w:sz w:val="20"/>
                 <w:szCs w:val="20"/>
               </w:rPr>
-              <w:t>DepartureTime</w:t>
+              <w:t>d</w:t>
+            </w:r>
+            <w:r>
+              <w:rPr>
+                <w:rFonts w:ascii="Consolas" w:hAnsi="Consolas" w:cs="Consolas"/>
+                <w:noProof/>
+                <w:sz w:val="20"/>
+                <w:szCs w:val="20"/>
+              </w:rPr>
+              <w:t>epartureTime</w:t>
             </w:r>
             <w:r>
               <w:rPr>
@@ -3730,8 +3781,6 @@
               </w:rPr>
               <w:t>:00</w:t>
             </w:r>
-            <w:bookmarkStart w:id="0" w:name="_GoBack"/>
-            <w:bookmarkEnd w:id="0"/>
             <w:r>
               <w:rPr>
                 <w:rFonts w:ascii="Consolas" w:hAnsi="Consolas" w:cs="Consolas"/>
@@ -3788,7 +3837,165 @@
                 <w:sz w:val="20"/>
                 <w:szCs w:val="20"/>
               </w:rPr>
-              <w:t>Id, driverId, driverName, from, to, dateOfCreating, dateOfLeaving, numberOfFreeSeats</w:t>
+              <w:t>{  "id": "8cf1097e-8710-46ef-a1d7-5893ca5cbef3",</w:t>
+            </w:r>
+          </w:p>
+          <w:p>
+            <w:pPr>
+              <w:spacing w:after="0"/>
+              <w:rPr>
+                <w:rFonts w:ascii="Consolas" w:hAnsi="Consolas" w:cs="Consolas"/>
+                <w:noProof/>
+                <w:sz w:val="20"/>
+                <w:szCs w:val="20"/>
+              </w:rPr>
+            </w:pPr>
+            <w:r>
+              <w:rPr>
+                <w:rFonts w:ascii="Consolas" w:hAnsi="Consolas" w:cs="Consolas"/>
+                <w:noProof/>
+                <w:sz w:val="20"/>
+                <w:szCs w:val="20"/>
+              </w:rPr>
+              <w:t xml:space="preserve">   "driverId": "fe411b06-cef6-4c95-b95a-13a3310a1f05",</w:t>
+            </w:r>
+          </w:p>
+          <w:p>
+            <w:pPr>
+              <w:spacing w:after="0"/>
+              <w:rPr>
+                <w:rFonts w:ascii="Consolas" w:hAnsi="Consolas" w:cs="Consolas"/>
+                <w:noProof/>
+                <w:sz w:val="20"/>
+                <w:szCs w:val="20"/>
+              </w:rPr>
+            </w:pPr>
+            <w:r>
+              <w:rPr>
+                <w:rFonts w:ascii="Consolas" w:hAnsi="Consolas" w:cs="Consolas"/>
+                <w:noProof/>
+                <w:sz w:val="20"/>
+                <w:szCs w:val="20"/>
+              </w:rPr>
+              <w:t xml:space="preserve">   "driverName": "test@test.com",</w:t>
+            </w:r>
+          </w:p>
+          <w:p>
+            <w:pPr>
+              <w:spacing w:after="0"/>
+              <w:rPr>
+                <w:rFonts w:ascii="Consolas" w:hAnsi="Consolas" w:cs="Consolas"/>
+                <w:noProof/>
+                <w:sz w:val="20"/>
+                <w:szCs w:val="20"/>
+              </w:rPr>
+            </w:pPr>
+            <w:r>
+              <w:rPr>
+                <w:rFonts w:ascii="Consolas" w:hAnsi="Consolas" w:cs="Consolas"/>
+                <w:noProof/>
+                <w:sz w:val="20"/>
+                <w:szCs w:val="20"/>
+              </w:rPr>
+              <w:t xml:space="preserve">   "from": "Sofia",</w:t>
+            </w:r>
+          </w:p>
+          <w:p>
+            <w:pPr>
+              <w:spacing w:after="0"/>
+              <w:rPr>
+                <w:rFonts w:ascii="Consolas" w:hAnsi="Consolas" w:cs="Consolas"/>
+                <w:noProof/>
+                <w:sz w:val="20"/>
+                <w:szCs w:val="20"/>
+              </w:rPr>
+            </w:pPr>
+            <w:r>
+              <w:rPr>
+                <w:rFonts w:ascii="Consolas" w:hAnsi="Consolas" w:cs="Consolas"/>
+                <w:noProof/>
+                <w:sz w:val="20"/>
+                <w:szCs w:val="20"/>
+              </w:rPr>
+              <w:t xml:space="preserve">   "to": "Kyustendil",</w:t>
+            </w:r>
+          </w:p>
+          <w:p>
+            <w:pPr>
+              <w:spacing w:after="0"/>
+              <w:rPr>
+                <w:rFonts w:ascii="Consolas" w:hAnsi="Consolas" w:cs="Consolas"/>
+                <w:noProof/>
+                <w:sz w:val="20"/>
+                <w:szCs w:val="20"/>
+              </w:rPr>
+            </w:pPr>
+            <w:r>
+              <w:rPr>
+                <w:rFonts w:ascii="Consolas" w:hAnsi="Consolas" w:cs="Consolas"/>
+                <w:noProof/>
+                <w:sz w:val="20"/>
+                <w:szCs w:val="20"/>
+              </w:rPr>
+              <w:t xml:space="preserve">   "departureDate": "2014-09-29T13:37:00",</w:t>
+            </w:r>
+          </w:p>
+          <w:p>
+            <w:pPr>
+              <w:spacing w:after="0"/>
+              <w:rPr>
+                <w:rFonts w:ascii="Consolas" w:hAnsi="Consolas" w:cs="Consolas"/>
+                <w:noProof/>
+                <w:sz w:val="20"/>
+                <w:szCs w:val="20"/>
+              </w:rPr>
+            </w:pPr>
+            <w:r>
+              <w:rPr>
+                <w:rFonts w:ascii="Consolas" w:hAnsi="Consolas" w:cs="Consolas"/>
+                <w:noProof/>
+                <w:sz w:val="20"/>
+                <w:szCs w:val="20"/>
+              </w:rPr>
+              <w:t xml:space="preserve">   "numberOfFreeSeats": 4,</w:t>
+            </w:r>
+          </w:p>
+          <w:p>
+            <w:pPr>
+              <w:spacing w:after="0"/>
+              <w:rPr>
+                <w:rFonts w:ascii="Consolas" w:hAnsi="Consolas" w:cs="Consolas"/>
+                <w:noProof/>
+                <w:sz w:val="20"/>
+                <w:szCs w:val="20"/>
+              </w:rPr>
+            </w:pPr>
+            <w:r>
+              <w:rPr>
+                <w:rFonts w:ascii="Consolas" w:hAnsi="Consolas" w:cs="Consolas"/>
+                <w:noProof/>
+                <w:sz w:val="20"/>
+                <w:szCs w:val="20"/>
+              </w:rPr>
+              <w:t xml:space="preserve">   "isMine": true</w:t>
+            </w:r>
+            <w:r>
+              <w:rPr>
+                <w:rFonts w:ascii="Consolas" w:hAnsi="Consolas" w:cs="Consolas"/>
+                <w:noProof/>
+                <w:sz w:val="20"/>
+                <w:szCs w:val="20"/>
+              </w:rPr>
+              <w:t xml:space="preserve"> </w:t>
+            </w:r>
+            <w:r>
+              <w:rPr>
+                <w:rFonts w:ascii="Consolas" w:hAnsi="Consolas" w:cs="Consolas"/>
+                <w:noProof/>
+                <w:sz w:val="20"/>
+                <w:szCs w:val="20"/>
+              </w:rPr>
+              <w:t>}</w:t>
             </w:r>
           </w:p>
         </w:tc>
@@ -3806,209 +4013,6 @@
           <w:b/>
         </w:rPr>
         <w:t>* NOTE: The logged user should be driver in order to be able to create trips.</w:t>
-      </w:r>
-    </w:p>
-    <w:p>
-      <w:pPr>
-        <w:rPr>
-          <w:b/>
-        </w:rPr>
-      </w:pPr>
-    </w:p>
-    <w:p>
-      <w:pPr>
-        <w:pStyle w:val="Heading3"/>
-        <w:rPr>
-          <w:b/>
-        </w:rPr>
-      </w:pPr>
-      <w:r>
-        <w:rPr>
-          <w:b/>
-        </w:rPr>
-        <w:t>Get trips</w:t>
-      </w:r>
-    </w:p>
-    <w:tbl>
-      <w:tblPr>
-        <w:tblW w:w="10458" w:type="dxa"/>
-        <w:tblBorders>
-          <w:top w:val="single" w:sz="4" w:space="0" w:color="000000"/>
-          <w:left w:val="single" w:sz="4" w:space="0" w:color="000000"/>
-          <w:bottom w:val="single" w:sz="4" w:space="0" w:color="000000"/>
-          <w:right w:val="single" w:sz="4" w:space="0" w:color="000000"/>
-          <w:insideH w:val="single" w:sz="4" w:space="0" w:color="000000"/>
-          <w:insideV w:val="single" w:sz="4" w:space="0" w:color="000000"/>
-        </w:tblBorders>
-        <w:tblLayout w:type="fixed"/>
-        <w:tblLook w:val="04A0" w:firstRow="1" w:lastRow="0" w:firstColumn="1" w:lastColumn="0" w:noHBand="0" w:noVBand="1"/>
-      </w:tblPr>
-      <w:tblGrid>
-        <w:gridCol w:w="1152"/>
-        <w:gridCol w:w="8099"/>
-        <w:gridCol w:w="1207"/>
-      </w:tblGrid>
-      <w:tr>
-        <w:tc>
-          <w:tcPr>
-            <w:tcW w:w="9251" w:type="dxa"/>
-            <w:gridSpan w:val="2"/>
-            <w:shd w:val="clear" w:color="auto" w:fill="D7D2D9" w:themeFill="accent6" w:themeFillTint="66"/>
-          </w:tcPr>
-          <w:p>
-            <w:pPr>
-              <w:pStyle w:val="Apiaddress"/>
-            </w:pPr>
-            <w:proofErr w:type="spellStart"/>
-            <w:r>
-              <w:t>api</w:t>
-            </w:r>
-            <w:proofErr w:type="spellEnd"/>
-            <w:r>
-              <w:t>/trips</w:t>
-            </w:r>
-          </w:p>
-        </w:tc>
-        <w:tc>
-          <w:tcPr>
-            <w:tcW w:w="1207" w:type="dxa"/>
-            <w:shd w:val="clear" w:color="auto" w:fill="D7D2D9" w:themeFill="accent6" w:themeFillTint="66"/>
-          </w:tcPr>
-          <w:p>
-            <w:pPr>
-              <w:pStyle w:val="Apiaddress"/>
-            </w:pPr>
-            <w:r>
-              <w:t>GET</w:t>
-            </w:r>
-          </w:p>
-        </w:tc>
-      </w:tr>
-      <w:tr>
-        <w:tc>
-          <w:tcPr>
-            <w:tcW w:w="1152" w:type="dxa"/>
-            <w:shd w:val="clear" w:color="auto" w:fill="auto"/>
-          </w:tcPr>
-          <w:p>
-            <w:pPr>
-              <w:spacing w:after="0"/>
-              <w:rPr>
-                <w:b/>
-              </w:rPr>
-            </w:pPr>
-            <w:r>
-              <w:rPr>
-                <w:b/>
-              </w:rPr>
-              <w:t>Headers</w:t>
-            </w:r>
-          </w:p>
-        </w:tc>
-        <w:tc>
-          <w:tcPr>
-            <w:tcW w:w="9306" w:type="dxa"/>
-            <w:gridSpan w:val="2"/>
-            <w:shd w:val="clear" w:color="auto" w:fill="auto"/>
-          </w:tcPr>
-          <w:p>
-            <w:pPr>
-              <w:spacing w:after="0"/>
-              <w:rPr>
-                <w:rFonts w:ascii="Consolas" w:hAnsi="Consolas" w:cs="Consolas"/>
-                <w:sz w:val="20"/>
-                <w:szCs w:val="20"/>
-              </w:rPr>
-            </w:pPr>
-            <w:r>
-              <w:rPr>
-                <w:rFonts w:ascii="Consolas" w:hAnsi="Consolas" w:cs="Consolas"/>
-                <w:sz w:val="20"/>
-                <w:szCs w:val="20"/>
-              </w:rPr>
-              <w:t xml:space="preserve">"Authorization" = "Bearer </w:t>
-            </w:r>
-            <w:r>
-              <w:rPr>
-                <w:rFonts w:ascii="Consolas" w:hAnsi="Consolas" w:cs="Consolas"/>
-                <w:sz w:val="20"/>
-                <w:szCs w:val="20"/>
-              </w:rPr>
-              <w:t>deYtpuVHa4Ba-1t-.</w:t>
-            </w:r>
-            <w:r>
-              <w:rPr>
-                <w:rFonts w:ascii="Consolas" w:hAnsi="Consolas" w:cs="Consolas"/>
-                <w:sz w:val="20"/>
-                <w:szCs w:val="20"/>
-              </w:rPr>
-              <w:t>.._hdTI-1Pa-bNiASNQz"</w:t>
-            </w:r>
-          </w:p>
-        </w:tc>
-      </w:tr>
-      <w:tr>
-        <w:tc>
-          <w:tcPr>
-            <w:tcW w:w="1152" w:type="dxa"/>
-            <w:shd w:val="clear" w:color="auto" w:fill="auto"/>
-          </w:tcPr>
-          <w:p>
-            <w:pPr>
-              <w:spacing w:after="0"/>
-              <w:rPr>
-                <w:b/>
-              </w:rPr>
-            </w:pPr>
-            <w:r>
-              <w:rPr>
-                <w:b/>
-              </w:rPr>
-              <w:t>Response</w:t>
-            </w:r>
-          </w:p>
-        </w:tc>
-        <w:tc>
-          <w:tcPr>
-            <w:tcW w:w="9306" w:type="dxa"/>
-            <w:gridSpan w:val="2"/>
-            <w:shd w:val="clear" w:color="auto" w:fill="auto"/>
-          </w:tcPr>
-          <w:p>
-            <w:pPr>
-              <w:spacing w:after="0"/>
-              <w:rPr>
-                <w:rFonts w:ascii="Consolas" w:hAnsi="Consolas" w:cs="Consolas"/>
-                <w:noProof/>
-                <w:sz w:val="20"/>
-                <w:szCs w:val="20"/>
-              </w:rPr>
-            </w:pPr>
-            <w:r>
-              <w:rPr>
-                <w:rFonts w:ascii="Consolas" w:hAnsi="Consolas" w:cs="Consolas"/>
-                <w:noProof/>
-                <w:sz w:val="20"/>
-                <w:szCs w:val="20"/>
-              </w:rPr>
-              <w:t>Collection of { Id, driverId, driverName, from, to, dateOfCreating, dateOfLeaving, numberOfFreeSeats, isMine }</w:t>
-            </w:r>
-          </w:p>
-        </w:tc>
-      </w:tr>
-    </w:tbl>
-    <w:p>
-      <w:pPr>
-        <w:spacing w:after="60"/>
-        <w:rPr>
-          <w:b/>
-        </w:rPr>
-      </w:pPr>
-      <w:r>
-        <w:rPr>
-          <w:b/>
-        </w:rPr>
-        <w:t>*NOTE: All other GET requests to trips return the same data but filtered, sorted and paged.</w:t>
       </w:r>
     </w:p>
     <w:p>
@@ -4068,15 +4072,10 @@
             </w:r>
             <w:proofErr w:type="spellEnd"/>
             <w:r>
-              <w:t>/trips/{</w:t>
-            </w:r>
-            <w:proofErr w:type="spellStart"/>
-            <w:r>
-              <w:t>tripId</w:t>
-            </w:r>
-            <w:proofErr w:type="spellEnd"/>
-            <w:r>
-              <w:t>}</w:t>
+              <w:t>/trips/</w:t>
+            </w:r>
+            <w:r>
+              <w:t>726756fe-53ab-4b0b-a979-01cdbe17410f</w:t>
             </w:r>
           </w:p>
         </w:tc>
@@ -4202,7 +4201,166 @@
                 <w:sz w:val="20"/>
                 <w:szCs w:val="20"/>
               </w:rPr>
-              <w:t>Id, driverId, driverName, from, to, dateOfCreating, dateOfLeaving, numberOfFreeSeats, isMine, Collection of { passengerNames as string }</w:t>
+              <w:t>{  "id": "726756fe-53ab-4b0b-a979-01cdbe17410f",</w:t>
+            </w:r>
+          </w:p>
+          <w:p>
+            <w:pPr>
+              <w:spacing w:after="0"/>
+              <w:rPr>
+                <w:rFonts w:ascii="Consolas" w:hAnsi="Consolas" w:cs="Consolas"/>
+                <w:noProof/>
+                <w:sz w:val="20"/>
+                <w:szCs w:val="20"/>
+              </w:rPr>
+            </w:pPr>
+            <w:r>
+              <w:rPr>
+                <w:rFonts w:ascii="Consolas" w:hAnsi="Consolas" w:cs="Consolas"/>
+                <w:noProof/>
+                <w:sz w:val="20"/>
+                <w:szCs w:val="20"/>
+              </w:rPr>
+              <w:t xml:space="preserve">   "driverId": "0829bd4e-7b87-4ea0-af25-00f5d3ac02ef",</w:t>
+            </w:r>
+          </w:p>
+          <w:p>
+            <w:pPr>
+              <w:spacing w:after="0"/>
+              <w:rPr>
+                <w:rFonts w:ascii="Consolas" w:hAnsi="Consolas" w:cs="Consolas"/>
+                <w:noProof/>
+                <w:sz w:val="20"/>
+                <w:szCs w:val="20"/>
+              </w:rPr>
+            </w:pPr>
+            <w:r>
+              <w:rPr>
+                <w:rFonts w:ascii="Consolas" w:hAnsi="Consolas" w:cs="Consolas"/>
+                <w:noProof/>
+                <w:sz w:val="20"/>
+                <w:szCs w:val="20"/>
+              </w:rPr>
+              <w:t xml:space="preserve">   "driverName": "test14@test.com",</w:t>
+            </w:r>
+          </w:p>
+          <w:p>
+            <w:pPr>
+              <w:spacing w:after="0"/>
+              <w:rPr>
+                <w:rFonts w:ascii="Consolas" w:hAnsi="Consolas" w:cs="Consolas"/>
+                <w:noProof/>
+                <w:sz w:val="20"/>
+                <w:szCs w:val="20"/>
+              </w:rPr>
+            </w:pPr>
+            <w:r>
+              <w:rPr>
+                <w:rFonts w:ascii="Consolas" w:hAnsi="Consolas" w:cs="Consolas"/>
+                <w:noProof/>
+                <w:sz w:val="20"/>
+                <w:szCs w:val="20"/>
+              </w:rPr>
+              <w:t xml:space="preserve">   "from": "Isperih",</w:t>
+            </w:r>
+          </w:p>
+          <w:p>
+            <w:pPr>
+              <w:spacing w:after="0"/>
+              <w:rPr>
+                <w:rFonts w:ascii="Consolas" w:hAnsi="Consolas" w:cs="Consolas"/>
+                <w:noProof/>
+                <w:sz w:val="20"/>
+                <w:szCs w:val="20"/>
+              </w:rPr>
+            </w:pPr>
+            <w:r>
+              <w:rPr>
+                <w:rFonts w:ascii="Consolas" w:hAnsi="Consolas" w:cs="Consolas"/>
+                <w:noProof/>
+                <w:sz w:val="20"/>
+                <w:szCs w:val="20"/>
+              </w:rPr>
+              <w:t xml:space="preserve">   "to": "Banya",</w:t>
+            </w:r>
+          </w:p>
+          <w:p>
+            <w:pPr>
+              <w:spacing w:after="0"/>
+              <w:rPr>
+                <w:rFonts w:ascii="Consolas" w:hAnsi="Consolas" w:cs="Consolas"/>
+                <w:noProof/>
+                <w:sz w:val="20"/>
+                <w:szCs w:val="20"/>
+              </w:rPr>
+            </w:pPr>
+            <w:r>
+              <w:rPr>
+                <w:rFonts w:ascii="Consolas" w:hAnsi="Consolas" w:cs="Consolas"/>
+                <w:noProof/>
+                <w:sz w:val="20"/>
+                <w:szCs w:val="20"/>
+              </w:rPr>
+              <w:t xml:space="preserve">   "departureDate": "2014-07-31T17:09:18.993",</w:t>
+            </w:r>
+          </w:p>
+          <w:p>
+            <w:pPr>
+              <w:spacing w:after="0"/>
+              <w:rPr>
+                <w:rFonts w:ascii="Consolas" w:hAnsi="Consolas" w:cs="Consolas"/>
+                <w:noProof/>
+                <w:sz w:val="20"/>
+                <w:szCs w:val="20"/>
+              </w:rPr>
+            </w:pPr>
+            <w:r>
+              <w:rPr>
+                <w:rFonts w:ascii="Consolas" w:hAnsi="Consolas" w:cs="Consolas"/>
+                <w:noProof/>
+                <w:sz w:val="20"/>
+                <w:szCs w:val="20"/>
+              </w:rPr>
+              <w:lastRenderedPageBreak/>
+              <w:t xml:space="preserve">   "numberOfFreeSeats": 3,</w:t>
+            </w:r>
+          </w:p>
+          <w:p>
+            <w:pPr>
+              <w:spacing w:after="0"/>
+              <w:rPr>
+                <w:rFonts w:ascii="Consolas" w:hAnsi="Consolas" w:cs="Consolas"/>
+                <w:noProof/>
+                <w:sz w:val="20"/>
+                <w:szCs w:val="20"/>
+              </w:rPr>
+            </w:pPr>
+            <w:r>
+              <w:rPr>
+                <w:rFonts w:ascii="Consolas" w:hAnsi="Consolas" w:cs="Consolas"/>
+                <w:noProof/>
+                <w:sz w:val="20"/>
+                <w:szCs w:val="20"/>
+              </w:rPr>
+              <w:t xml:space="preserve">   "isMine": false</w:t>
+            </w:r>
+            <w:r>
+              <w:rPr>
+                <w:rFonts w:ascii="Consolas" w:hAnsi="Consolas" w:cs="Consolas"/>
+                <w:noProof/>
+                <w:sz w:val="20"/>
+                <w:szCs w:val="20"/>
+              </w:rPr>
+              <w:t xml:space="preserve"> </w:t>
+            </w:r>
+            <w:r>
+              <w:rPr>
+                <w:rFonts w:ascii="Consolas" w:hAnsi="Consolas" w:cs="Consolas"/>
+                <w:noProof/>
+                <w:sz w:val="20"/>
+                <w:szCs w:val="20"/>
+              </w:rPr>
+              <w:t>}</w:t>
             </w:r>
           </w:p>
         </w:tc>
@@ -4226,7 +4384,236 @@
         <w:rPr>
           <w:b/>
         </w:rPr>
-        <w:lastRenderedPageBreak/>
+        <w:t>Get trips</w:t>
+      </w:r>
+    </w:p>
+    <w:tbl>
+      <w:tblPr>
+        <w:tblW w:w="10458" w:type="dxa"/>
+        <w:tblBorders>
+          <w:top w:val="single" w:sz="4" w:space="0" w:color="000000"/>
+          <w:left w:val="single" w:sz="4" w:space="0" w:color="000000"/>
+          <w:bottom w:val="single" w:sz="4" w:space="0" w:color="000000"/>
+          <w:right w:val="single" w:sz="4" w:space="0" w:color="000000"/>
+          <w:insideH w:val="single" w:sz="4" w:space="0" w:color="000000"/>
+          <w:insideV w:val="single" w:sz="4" w:space="0" w:color="000000"/>
+        </w:tblBorders>
+        <w:tblLayout w:type="fixed"/>
+        <w:tblLook w:val="04A0" w:firstRow="1" w:lastRow="0" w:firstColumn="1" w:lastColumn="0" w:noHBand="0" w:noVBand="1"/>
+      </w:tblPr>
+      <w:tblGrid>
+        <w:gridCol w:w="1152"/>
+        <w:gridCol w:w="8099"/>
+        <w:gridCol w:w="1207"/>
+      </w:tblGrid>
+      <w:tr>
+        <w:tc>
+          <w:tcPr>
+            <w:tcW w:w="9251" w:type="dxa"/>
+            <w:gridSpan w:val="2"/>
+            <w:shd w:val="clear" w:color="auto" w:fill="D7D2D9" w:themeFill="accent6" w:themeFillTint="66"/>
+          </w:tcPr>
+          <w:p>
+            <w:pPr>
+              <w:pStyle w:val="Apiaddress"/>
+            </w:pPr>
+            <w:proofErr w:type="spellStart"/>
+            <w:r>
+              <w:t>api</w:t>
+            </w:r>
+            <w:proofErr w:type="spellEnd"/>
+            <w:r>
+              <w:t>/trips</w:t>
+            </w:r>
+          </w:p>
+        </w:tc>
+        <w:tc>
+          <w:tcPr>
+            <w:tcW w:w="1207" w:type="dxa"/>
+            <w:shd w:val="clear" w:color="auto" w:fill="D7D2D9" w:themeFill="accent6" w:themeFillTint="66"/>
+          </w:tcPr>
+          <w:p>
+            <w:pPr>
+              <w:pStyle w:val="Apiaddress"/>
+            </w:pPr>
+            <w:r>
+              <w:t>GET</w:t>
+            </w:r>
+          </w:p>
+        </w:tc>
+      </w:tr>
+      <w:tr>
+        <w:tc>
+          <w:tcPr>
+            <w:tcW w:w="1152" w:type="dxa"/>
+            <w:shd w:val="clear" w:color="auto" w:fill="auto"/>
+          </w:tcPr>
+          <w:p>
+            <w:pPr>
+              <w:spacing w:after="0"/>
+              <w:rPr>
+                <w:b/>
+              </w:rPr>
+            </w:pPr>
+            <w:r>
+              <w:rPr>
+                <w:b/>
+              </w:rPr>
+              <w:t>Headers</w:t>
+            </w:r>
+          </w:p>
+        </w:tc>
+        <w:tc>
+          <w:tcPr>
+            <w:tcW w:w="9306" w:type="dxa"/>
+            <w:gridSpan w:val="2"/>
+            <w:shd w:val="clear" w:color="auto" w:fill="auto"/>
+          </w:tcPr>
+          <w:p>
+            <w:pPr>
+              <w:spacing w:after="0"/>
+              <w:rPr>
+                <w:rFonts w:ascii="Consolas" w:hAnsi="Consolas" w:cs="Consolas"/>
+                <w:sz w:val="20"/>
+                <w:szCs w:val="20"/>
+              </w:rPr>
+            </w:pPr>
+            <w:r>
+              <w:rPr>
+                <w:rFonts w:ascii="Consolas" w:hAnsi="Consolas" w:cs="Consolas"/>
+                <w:sz w:val="20"/>
+                <w:szCs w:val="20"/>
+              </w:rPr>
+              <w:t xml:space="preserve">"Authorization" = "Bearer </w:t>
+            </w:r>
+            <w:r>
+              <w:rPr>
+                <w:rFonts w:ascii="Consolas" w:hAnsi="Consolas" w:cs="Consolas"/>
+                <w:sz w:val="20"/>
+                <w:szCs w:val="20"/>
+              </w:rPr>
+              <w:t>deYtpuVHa4Ba-1t-.</w:t>
+            </w:r>
+            <w:r>
+              <w:rPr>
+                <w:rFonts w:ascii="Consolas" w:hAnsi="Consolas" w:cs="Consolas"/>
+                <w:sz w:val="20"/>
+                <w:szCs w:val="20"/>
+              </w:rPr>
+              <w:t>.._hdTI-1Pa-bNiASNQz"</w:t>
+            </w:r>
+          </w:p>
+        </w:tc>
+      </w:tr>
+      <w:tr>
+        <w:tc>
+          <w:tcPr>
+            <w:tcW w:w="1152" w:type="dxa"/>
+            <w:shd w:val="clear" w:color="auto" w:fill="auto"/>
+          </w:tcPr>
+          <w:p>
+            <w:pPr>
+              <w:spacing w:after="0"/>
+              <w:rPr>
+                <w:b/>
+              </w:rPr>
+            </w:pPr>
+            <w:r>
+              <w:rPr>
+                <w:b/>
+              </w:rPr>
+              <w:t>Response</w:t>
+            </w:r>
+          </w:p>
+        </w:tc>
+        <w:tc>
+          <w:tcPr>
+            <w:tcW w:w="9306" w:type="dxa"/>
+            <w:gridSpan w:val="2"/>
+            <w:shd w:val="clear" w:color="auto" w:fill="auto"/>
+          </w:tcPr>
+          <w:p>
+            <w:pPr>
+              <w:spacing w:after="0"/>
+              <w:rPr>
+                <w:rFonts w:ascii="Consolas" w:hAnsi="Consolas" w:cs="Consolas"/>
+                <w:noProof/>
+                <w:sz w:val="20"/>
+                <w:szCs w:val="20"/>
+              </w:rPr>
+            </w:pPr>
+            <w:r>
+              <w:rPr>
+                <w:rFonts w:ascii="Consolas" w:hAnsi="Consolas" w:cs="Consolas"/>
+                <w:noProof/>
+                <w:sz w:val="20"/>
+                <w:szCs w:val="20"/>
+              </w:rPr>
+              <w:t xml:space="preserve">Collection of { Id, driverId, driverName, from, to, </w:t>
+            </w:r>
+            <w:r>
+              <w:rPr>
+                <w:rFonts w:ascii="Consolas" w:hAnsi="Consolas" w:cs="Consolas"/>
+                <w:noProof/>
+                <w:sz w:val="20"/>
+                <w:szCs w:val="20"/>
+              </w:rPr>
+              <w:t>d</w:t>
+            </w:r>
+            <w:r>
+              <w:rPr>
+                <w:rFonts w:ascii="Consolas" w:hAnsi="Consolas" w:cs="Consolas"/>
+                <w:noProof/>
+                <w:sz w:val="20"/>
+                <w:szCs w:val="20"/>
+              </w:rPr>
+              <w:t>epartureTime</w:t>
+            </w:r>
+            <w:r>
+              <w:rPr>
+                <w:rFonts w:ascii="Consolas" w:hAnsi="Consolas" w:cs="Consolas"/>
+                <w:noProof/>
+                <w:sz w:val="20"/>
+                <w:szCs w:val="20"/>
+              </w:rPr>
+              <w:t>, numberOfFreeSeats, isMine }</w:t>
+            </w:r>
+          </w:p>
+        </w:tc>
+      </w:tr>
+    </w:tbl>
+    <w:p>
+      <w:pPr>
+        <w:spacing w:after="60"/>
+        <w:rPr>
+          <w:b/>
+        </w:rPr>
+      </w:pPr>
+      <w:r>
+        <w:rPr>
+          <w:b/>
+        </w:rPr>
+        <w:t>*NOTE: All other GET requests to trips return the same data but filtered, sorted and paged.</w:t>
+      </w:r>
+    </w:p>
+    <w:p>
+      <w:pPr>
+        <w:rPr>
+          <w:b/>
+        </w:rPr>
+      </w:pPr>
+    </w:p>
+    <w:p>
+      <w:pPr>
+        <w:pStyle w:val="Heading3"/>
+        <w:rPr>
+          <w:b/>
+        </w:rPr>
+      </w:pPr>
+      <w:r>
+        <w:rPr>
+          <w:b/>
+        </w:rPr>
         <w:t>Join trip</w:t>
       </w:r>
     </w:p>
@@ -5322,6 +5709,7 @@
                 <w:sz w:val="20"/>
                 <w:szCs w:val="20"/>
               </w:rPr>
+              <w:lastRenderedPageBreak/>
               <w:t xml:space="preserve">    "name": "test36@test.com",</w:t>
             </w:r>
           </w:p>
@@ -5562,7 +5950,6 @@
                 <w:sz w:val="20"/>
                 <w:szCs w:val="20"/>
               </w:rPr>
-              <w:lastRenderedPageBreak/>
               <w:t xml:space="preserve">    }, {</w:t>
             </w:r>
           </w:p>
@@ -6100,7 +6487,7 @@
                               <w:sz w:val="18"/>
                               <w:szCs w:val="18"/>
                             </w:rPr>
-                            <w:t>4</w:t>
+                            <w:t>2</w:t>
                           </w:r>
                           <w:r>
                             <w:rPr>
@@ -6250,7 +6637,7 @@
                         <w:sz w:val="18"/>
                         <w:szCs w:val="18"/>
                       </w:rPr>
-                      <w:t>4</w:t>
+                      <w:t>2</w:t>
                     </w:r>
                     <w:r>
                       <w:rPr>
@@ -8752,7 +9139,7 @@
 </file>
 
 <file path=customXml/itemProps4.xml><?xml version="1.0" encoding="utf-8"?>
-<ds:datastoreItem xmlns:ds="http://schemas.openxmlformats.org/officeDocument/2006/customXml" ds:itemID="{334A2A05-D81D-4735-8A50-265C37173036}">
+<ds:datastoreItem xmlns:ds="http://schemas.openxmlformats.org/officeDocument/2006/customXml" ds:itemID="{F14A9C5E-D6D8-4ED9-84B0-5F7CFE120D57}">
   <ds:schemaRefs>
     <ds:schemaRef ds:uri="http://schemas.openxmlformats.org/officeDocument/2006/bibliography"/>
   </ds:schemaRefs>

</xml_diff>

<commit_message>
Implemented joining trips (PUT to /api/trips/{tripId})
</commit_message>
<xml_diff>
--- a/Services-Description-SPA-Exam-2014.docx
+++ b/Services-Description-SPA-Exam-2014.docx
@@ -29,26 +29,13 @@
       <w:pPr>
         <w:pStyle w:val="Heading1"/>
       </w:pPr>
-      <w:proofErr w:type="spellStart"/>
       <w:r>
-        <w:t>RESTful</w:t>
-      </w:r>
-      <w:proofErr w:type="spellEnd"/>
-      <w:r>
-        <w:t xml:space="preserve"> API Overview</w:t>
+        <w:t>RESTful API Overview</w:t>
       </w:r>
     </w:p>
     <w:p>
       <w:r>
-        <w:t xml:space="preserve">The </w:t>
-      </w:r>
-      <w:proofErr w:type="spellStart"/>
-      <w:r>
-        <w:t>RESTful</w:t>
-      </w:r>
-      <w:proofErr w:type="spellEnd"/>
-      <w:r>
-        <w:t xml:space="preserve"> API is exposing web services to work with the server. The API has the following web service endpoints:</w:t>
+        <w:t>The RESTful API is exposing web services to work with the server. The API has the following web service endpoints:</w:t>
       </w:r>
     </w:p>
     <w:tbl>
@@ -499,7 +486,6 @@
             <w:pPr>
               <w:spacing w:after="0" w:line="240" w:lineRule="auto"/>
             </w:pPr>
-            <w:bookmarkStart w:id="0" w:name="_GoBack" w:colFirst="1" w:colLast="1"/>
             <w:r>
               <w:t>POST</w:t>
             </w:r>
@@ -590,67 +576,7 @@
               <w:spacing w:after="0" w:line="240" w:lineRule="auto"/>
             </w:pPr>
             <w:r>
-              <w:t xml:space="preserve">Gets trip with id = </w:t>
-            </w:r>
-            <w:proofErr w:type="spellStart"/>
-            <w:r>
-              <w:t>tripId</w:t>
-            </w:r>
-            <w:proofErr w:type="spellEnd"/>
-            <w:r>
-              <w:t xml:space="preserve"> providing all the passengers usernames.</w:t>
-            </w:r>
-          </w:p>
-        </w:tc>
-      </w:tr>
-      <w:bookmarkEnd w:id="0"/>
-      <w:tr>
-        <w:tc>
-          <w:tcPr>
-            <w:tcW w:w="1534" w:type="dxa"/>
-            <w:shd w:val="clear" w:color="auto" w:fill="auto"/>
-          </w:tcPr>
-          <w:p>
-            <w:pPr>
-              <w:spacing w:after="0" w:line="240" w:lineRule="auto"/>
-            </w:pPr>
-            <w:r>
-              <w:t>GET (public)</w:t>
-            </w:r>
-          </w:p>
-        </w:tc>
-        <w:tc>
-          <w:tcPr>
-            <w:tcW w:w="3861" w:type="dxa"/>
-            <w:shd w:val="clear" w:color="auto" w:fill="auto"/>
-          </w:tcPr>
-          <w:p>
-            <w:pPr>
-              <w:spacing w:after="0" w:line="240" w:lineRule="auto"/>
-              <w:rPr>
-                <w:noProof/>
-                <w:lang w:val="bg-BG"/>
-              </w:rPr>
-            </w:pPr>
-            <w:r>
-              <w:rPr>
-                <w:noProof/>
-              </w:rPr>
-              <w:t>api/trips</w:t>
-            </w:r>
-          </w:p>
-        </w:tc>
-        <w:tc>
-          <w:tcPr>
-            <w:tcW w:w="5032" w:type="dxa"/>
-            <w:shd w:val="clear" w:color="auto" w:fill="auto"/>
-          </w:tcPr>
-          <w:p>
-            <w:pPr>
-              <w:spacing w:after="0" w:line="240" w:lineRule="auto"/>
-            </w:pPr>
-            <w:r>
-              <w:t>Gets top 10 trips, no matter the free seats. Sorted by their date of creation.</w:t>
+              <w:t>Gets trip with id = tripId providing all the passengers usernames.</w:t>
             </w:r>
           </w:p>
         </w:tc>
@@ -666,7 +592,7 @@
               <w:spacing w:after="0" w:line="240" w:lineRule="auto"/>
             </w:pPr>
             <w:r>
-              <w:t>GET</w:t>
+              <w:t>GET (public)</w:t>
             </w:r>
           </w:p>
         </w:tc>
@@ -680,31 +606,14 @@
               <w:spacing w:after="0" w:line="240" w:lineRule="auto"/>
               <w:rPr>
                 <w:noProof/>
-              </w:rPr>
-            </w:pPr>
-            <w:r>
-              <w:rPr>
-                <w:noProof/>
-              </w:rPr>
-              <w:t>api/trips?page=</w:t>
-            </w:r>
-            <w:r>
-              <w:rPr>
-                <w:noProof/>
-              </w:rPr>
-              <w:t>{</w:t>
-            </w:r>
-            <w:r>
-              <w:rPr>
-                <w:noProof/>
-              </w:rPr>
-              <w:t>P</w:t>
-            </w:r>
-            <w:r>
-              <w:rPr>
-                <w:noProof/>
-              </w:rPr>
-              <w:t>}</w:t>
+                <w:lang w:val="bg-BG"/>
+              </w:rPr>
+            </w:pPr>
+            <w:r>
+              <w:rPr>
+                <w:noProof/>
+              </w:rPr>
+              <w:t>api/trips</w:t>
             </w:r>
           </w:p>
         </w:tc>
@@ -718,7 +627,7 @@
               <w:spacing w:after="0" w:line="240" w:lineRule="auto"/>
             </w:pPr>
             <w:r>
-              <w:t>Gets the trips at positions from page P. All trips are sorted by date of creation and are at most 10.</w:t>
+              <w:t>Gets top 10 trips, no matter the free seats. Sorted by their date of creation.</w:t>
             </w:r>
           </w:p>
         </w:tc>
@@ -774,54 +683,6 @@
               </w:rPr>
               <w:t>}</w:t>
             </w:r>
-            <w:r>
-              <w:rPr>
-                <w:noProof/>
-              </w:rPr>
-              <w:t>&amp;sort=</w:t>
-            </w:r>
-            <w:r>
-              <w:rPr>
-                <w:noProof/>
-              </w:rPr>
-              <w:t>{</w:t>
-            </w:r>
-            <w:r>
-              <w:rPr>
-                <w:noProof/>
-              </w:rPr>
-              <w:t>S</w:t>
-            </w:r>
-            <w:r>
-              <w:rPr>
-                <w:noProof/>
-              </w:rPr>
-              <w:t>}</w:t>
-            </w:r>
-            <w:r>
-              <w:rPr>
-                <w:noProof/>
-              </w:rPr>
-              <w:t>&amp;order=</w:t>
-            </w:r>
-            <w:r>
-              <w:rPr>
-                <w:noProof/>
-              </w:rPr>
-              <w:t>{</w:t>
-            </w:r>
-            <w:r>
-              <w:rPr>
-                <w:noProof/>
-              </w:rPr>
-              <w:t>O</w:t>
-            </w:r>
-            <w:r>
-              <w:rPr>
-                <w:noProof/>
-              </w:rPr>
-              <w:t>}</w:t>
-            </w:r>
           </w:p>
         </w:tc>
         <w:tc>
@@ -834,37 +695,7 @@
               <w:spacing w:after="0" w:line="240" w:lineRule="auto"/>
             </w:pPr>
             <w:r>
-              <w:t>Gets the trips at positions from page P. All trips are sorted by “driver”, “date”, “seats”</w:t>
-            </w:r>
-            <w:r>
-              <w:t>, “from”, “to”</w:t>
-            </w:r>
-            <w:r>
-              <w:t xml:space="preserve"> and are at most 10. Order is “</w:t>
-            </w:r>
-            <w:proofErr w:type="spellStart"/>
-            <w:r>
-              <w:t>asc</w:t>
-            </w:r>
-            <w:proofErr w:type="spellEnd"/>
-            <w:r>
-              <w:t>” or “</w:t>
-            </w:r>
-            <w:proofErr w:type="spellStart"/>
-            <w:r>
-              <w:t>desc</w:t>
-            </w:r>
-            <w:proofErr w:type="spellEnd"/>
-            <w:r>
-              <w:t>”. If order is missing, it is assumed “</w:t>
-            </w:r>
-            <w:proofErr w:type="spellStart"/>
-            <w:r>
-              <w:t>asc</w:t>
-            </w:r>
-            <w:proofErr w:type="spellEnd"/>
-            <w:r>
-              <w:t>” as default.</w:t>
+              <w:t>Gets the trips at positions from page P. All trips are sorted by date of creation and are at most 10.</w:t>
             </w:r>
           </w:p>
         </w:tc>
@@ -924,7 +755,7 @@
               <w:rPr>
                 <w:noProof/>
               </w:rPr>
-              <w:t>&amp;from=</w:t>
+              <w:t>&amp;sort=</w:t>
             </w:r>
             <w:r>
               <w:rPr>
@@ -936,7 +767,7 @@
               <w:rPr>
                 <w:noProof/>
               </w:rPr>
-              <w:t>F</w:t>
+              <w:t>S</w:t>
             </w:r>
             <w:r>
               <w:rPr>
@@ -948,7 +779,7 @@
               <w:rPr>
                 <w:noProof/>
               </w:rPr>
-              <w:t>&amp;to=</w:t>
+              <w:t>&amp;order=</w:t>
             </w:r>
             <w:r>
               <w:rPr>
@@ -960,7 +791,7 @@
               <w:rPr>
                 <w:noProof/>
               </w:rPr>
-              <w:t>T</w:t>
+              <w:t>O</w:t>
             </w:r>
             <w:r>
               <w:rPr>
@@ -980,15 +811,13 @@
               <w:spacing w:after="0" w:line="240" w:lineRule="auto"/>
             </w:pPr>
             <w:r>
-              <w:t>Gets the trips at positions from page P.</w:t>
-            </w:r>
-          </w:p>
-          <w:p>
-            <w:pPr>
-              <w:spacing w:after="0" w:line="240" w:lineRule="auto"/>
-            </w:pPr>
-            <w:r>
-              <w:t>Trips are filtered by from town (F) and to town (T) (one of which may be missing). All trips are sorted by date of creation and are at most 10.</w:t>
+              <w:t>Gets the trips at positions from page P. All trips are sorted by “driver”, “date”, “seats”</w:t>
+            </w:r>
+            <w:r>
+              <w:t>, “from”, “to”</w:t>
+            </w:r>
+            <w:r>
+              <w:t xml:space="preserve"> and are at most 10. Order is “asc” or “desc”. If order is missing, it is assumed “asc” as default.</w:t>
             </w:r>
           </w:p>
         </w:tc>
@@ -1048,7 +877,49 @@
               <w:rPr>
                 <w:noProof/>
               </w:rPr>
-              <w:t>&amp;finished=true</w:t>
+              <w:t>&amp;from=</w:t>
+            </w:r>
+            <w:r>
+              <w:rPr>
+                <w:noProof/>
+              </w:rPr>
+              <w:t>{</w:t>
+            </w:r>
+            <w:r>
+              <w:rPr>
+                <w:noProof/>
+              </w:rPr>
+              <w:t>F</w:t>
+            </w:r>
+            <w:r>
+              <w:rPr>
+                <w:noProof/>
+              </w:rPr>
+              <w:t>}</w:t>
+            </w:r>
+            <w:r>
+              <w:rPr>
+                <w:noProof/>
+              </w:rPr>
+              <w:t>&amp;to=</w:t>
+            </w:r>
+            <w:r>
+              <w:rPr>
+                <w:noProof/>
+              </w:rPr>
+              <w:t>{</w:t>
+            </w:r>
+            <w:r>
+              <w:rPr>
+                <w:noProof/>
+              </w:rPr>
+              <w:t>T</w:t>
+            </w:r>
+            <w:r>
+              <w:rPr>
+                <w:noProof/>
+              </w:rPr>
+              <w:t>}</w:t>
             </w:r>
           </w:p>
         </w:tc>
@@ -1062,7 +933,15 @@
               <w:spacing w:after="0" w:line="240" w:lineRule="auto"/>
             </w:pPr>
             <w:r>
-              <w:t>Gets the trips at positions from page P, includes all the already finished trips (with time of travel earlier than the current time). By default, if finished is missing, the server returns only the upcoming trips.</w:t>
+              <w:t>Gets the trips at positions from page P.</w:t>
+            </w:r>
+          </w:p>
+          <w:p>
+            <w:pPr>
+              <w:spacing w:after="0" w:line="240" w:lineRule="auto"/>
+            </w:pPr>
+            <w:r>
+              <w:t>Trips are filtered by from town (F) and to town (T) (one of which may be missing). All trips are sorted by date of creation and are at most 10.</w:t>
             </w:r>
           </w:p>
         </w:tc>
@@ -1122,7 +1001,7 @@
               <w:rPr>
                 <w:noProof/>
               </w:rPr>
-              <w:t>&amp;isMine=true</w:t>
+              <w:t>&amp;finished=true</w:t>
             </w:r>
           </w:p>
         </w:tc>
@@ -1136,7 +1015,7 @@
               <w:spacing w:after="0" w:line="240" w:lineRule="auto"/>
             </w:pPr>
             <w:r>
-              <w:t>Gets the trips at positions from page P. Filters the trips by only the current user’s created or joined trips.</w:t>
+              <w:t>Gets the trips at positions from page P, includes all the already finished trips (with time of travel earlier than the current time). By default, if finished is missing, the server returns only the upcoming trips.</w:t>
             </w:r>
           </w:p>
         </w:tc>
@@ -1152,7 +1031,7 @@
               <w:spacing w:after="0" w:line="240" w:lineRule="auto"/>
             </w:pPr>
             <w:r>
-              <w:t>PUT</w:t>
+              <w:t>GET</w:t>
             </w:r>
           </w:p>
         </w:tc>
@@ -1172,7 +1051,31 @@
               <w:rPr>
                 <w:noProof/>
               </w:rPr>
-              <w:t>api/trips/{tripId}</w:t>
+              <w:t>api/trips?page=</w:t>
+            </w:r>
+            <w:r>
+              <w:rPr>
+                <w:noProof/>
+              </w:rPr>
+              <w:t>{</w:t>
+            </w:r>
+            <w:r>
+              <w:rPr>
+                <w:noProof/>
+              </w:rPr>
+              <w:t>P</w:t>
+            </w:r>
+            <w:r>
+              <w:rPr>
+                <w:noProof/>
+              </w:rPr>
+              <w:t>}</w:t>
+            </w:r>
+            <w:r>
+              <w:rPr>
+                <w:noProof/>
+              </w:rPr>
+              <w:t>&amp;isMine=true</w:t>
             </w:r>
           </w:p>
         </w:tc>
@@ -1186,15 +1089,7 @@
               <w:spacing w:after="0" w:line="240" w:lineRule="auto"/>
             </w:pPr>
             <w:r>
-              <w:t xml:space="preserve">Join a trip with id = </w:t>
-            </w:r>
-            <w:proofErr w:type="spellStart"/>
-            <w:r>
-              <w:t>tripId</w:t>
-            </w:r>
-            <w:proofErr w:type="spellEnd"/>
-            <w:r>
-              <w:t xml:space="preserve"> with available seats – assigns the current user as passenger.</w:t>
+              <w:t>Gets the trips at positions from page P. Filters the trips by only the current user’s created or joined trips.</w:t>
             </w:r>
           </w:p>
         </w:tc>
@@ -1210,7 +1105,7 @@
               <w:spacing w:after="0" w:line="240" w:lineRule="auto"/>
             </w:pPr>
             <w:r>
-              <w:t>GET (public)</w:t>
+              <w:t>PUT</w:t>
             </w:r>
           </w:p>
         </w:tc>
@@ -1223,16 +1118,14 @@
             <w:pPr>
               <w:spacing w:after="0" w:line="240" w:lineRule="auto"/>
               <w:rPr>
-                <w:b/>
-                <w:noProof/>
-              </w:rPr>
-            </w:pPr>
-            <w:r>
-              <w:rPr>
-                <w:b/>
-                <w:noProof/>
-              </w:rPr>
-              <w:t>api/drivers</w:t>
+                <w:noProof/>
+              </w:rPr>
+            </w:pPr>
+            <w:r>
+              <w:rPr>
+                <w:noProof/>
+              </w:rPr>
+              <w:t>api/trips/{tripId}</w:t>
             </w:r>
           </w:p>
         </w:tc>
@@ -1246,59 +1139,7 @@
               <w:spacing w:after="0" w:line="240" w:lineRule="auto"/>
             </w:pPr>
             <w:r>
-              <w:t xml:space="preserve">Get </w:t>
-            </w:r>
-            <w:r>
-              <w:rPr>
-                <w:b/>
-              </w:rPr>
-              <w:t xml:space="preserve">top 10 </w:t>
-            </w:r>
-            <w:r>
-              <w:rPr>
-                <w:b/>
-              </w:rPr>
-              <w:t>drivers</w:t>
-            </w:r>
-            <w:r>
-              <w:t xml:space="preserve">, sorted by </w:t>
-            </w:r>
-            <w:r>
-              <w:t xml:space="preserve">number of </w:t>
-            </w:r>
-            <w:r>
-              <w:t xml:space="preserve">total </w:t>
-            </w:r>
-            <w:r>
-              <w:t>trips</w:t>
-            </w:r>
-            <w:r>
-              <w:t xml:space="preserve"> (</w:t>
-            </w:r>
-            <w:proofErr w:type="spellStart"/>
-            <w:r>
-              <w:t>desc</w:t>
-            </w:r>
-            <w:proofErr w:type="spellEnd"/>
-            <w:r>
-              <w:t>)</w:t>
-            </w:r>
-            <w:r>
-              <w:t xml:space="preserve"> and then by username</w:t>
-            </w:r>
-            <w:r>
-              <w:t xml:space="preserve"> (</w:t>
-            </w:r>
-            <w:proofErr w:type="spellStart"/>
-            <w:r>
-              <w:t>asc</w:t>
-            </w:r>
-            <w:proofErr w:type="spellEnd"/>
-            <w:r>
-              <w:t>)</w:t>
-            </w:r>
-            <w:r>
-              <w:t>.</w:t>
+              <w:t>Join a trip with id = tripId with available seats – assigns the current user as passenger.</w:t>
             </w:r>
           </w:p>
         </w:tc>
@@ -1314,7 +1155,7 @@
               <w:spacing w:after="0" w:line="240" w:lineRule="auto"/>
             </w:pPr>
             <w:r>
-              <w:t>GET</w:t>
+              <w:t>GET (public)</w:t>
             </w:r>
           </w:p>
         </w:tc>
@@ -1336,28 +1177,7 @@
                 <w:b/>
                 <w:noProof/>
               </w:rPr>
-              <w:t>api/drivers?page=</w:t>
-            </w:r>
-            <w:r>
-              <w:rPr>
-                <w:b/>
-                <w:noProof/>
-              </w:rPr>
-              <w:t>{</w:t>
-            </w:r>
-            <w:r>
-              <w:rPr>
-                <w:b/>
-                <w:noProof/>
-              </w:rPr>
-              <w:t>P</w:t>
-            </w:r>
-            <w:r>
-              <w:rPr>
-                <w:b/>
-                <w:noProof/>
-              </w:rPr>
-              <w:t>}</w:t>
+              <w:t>api/drivers</w:t>
             </w:r>
           </w:p>
         </w:tc>
@@ -1371,32 +1191,40 @@
               <w:spacing w:after="0" w:line="240" w:lineRule="auto"/>
             </w:pPr>
             <w:r>
-              <w:t xml:space="preserve">Gets the drivers from page P, </w:t>
-            </w:r>
-            <w:r>
-              <w:t>sorted by number of</w:t>
-            </w:r>
-            <w:r>
-              <w:t xml:space="preserve"> total</w:t>
-            </w:r>
-            <w:r>
-              <w:t xml:space="preserve"> trips (</w:t>
-            </w:r>
-            <w:proofErr w:type="spellStart"/>
-            <w:r>
-              <w:t>desc</w:t>
-            </w:r>
-            <w:proofErr w:type="spellEnd"/>
-            <w:r>
-              <w:t>) and then by username (</w:t>
-            </w:r>
-            <w:proofErr w:type="spellStart"/>
-            <w:r>
-              <w:t>asc</w:t>
-            </w:r>
-            <w:proofErr w:type="spellEnd"/>
-            <w:r>
-              <w:t>)</w:t>
+              <w:t xml:space="preserve">Get </w:t>
+            </w:r>
+            <w:r>
+              <w:rPr>
+                <w:b/>
+              </w:rPr>
+              <w:t xml:space="preserve">top 10 </w:t>
+            </w:r>
+            <w:r>
+              <w:rPr>
+                <w:b/>
+              </w:rPr>
+              <w:t>drivers</w:t>
+            </w:r>
+            <w:r>
+              <w:t xml:space="preserve">, sorted by </w:t>
+            </w:r>
+            <w:r>
+              <w:t xml:space="preserve">number of </w:t>
+            </w:r>
+            <w:r>
+              <w:t xml:space="preserve">total </w:t>
+            </w:r>
+            <w:r>
+              <w:t>trips</w:t>
+            </w:r>
+            <w:r>
+              <w:t xml:space="preserve"> (desc)</w:t>
+            </w:r>
+            <w:r>
+              <w:t xml:space="preserve"> and then by username</w:t>
+            </w:r>
+            <w:r>
+              <w:t xml:space="preserve"> (asc)</w:t>
             </w:r>
             <w:r>
               <w:t>.</w:t>
@@ -1415,6 +1243,91 @@
               <w:spacing w:after="0" w:line="240" w:lineRule="auto"/>
             </w:pPr>
             <w:r>
+              <w:t>GET</w:t>
+            </w:r>
+          </w:p>
+        </w:tc>
+        <w:tc>
+          <w:tcPr>
+            <w:tcW w:w="3861" w:type="dxa"/>
+            <w:shd w:val="clear" w:color="auto" w:fill="auto"/>
+          </w:tcPr>
+          <w:p>
+            <w:pPr>
+              <w:spacing w:after="0" w:line="240" w:lineRule="auto"/>
+              <w:rPr>
+                <w:b/>
+                <w:noProof/>
+              </w:rPr>
+            </w:pPr>
+            <w:r>
+              <w:rPr>
+                <w:b/>
+                <w:noProof/>
+              </w:rPr>
+              <w:t>api/drivers?page=</w:t>
+            </w:r>
+            <w:r>
+              <w:rPr>
+                <w:b/>
+                <w:noProof/>
+              </w:rPr>
+              <w:t>{</w:t>
+            </w:r>
+            <w:r>
+              <w:rPr>
+                <w:b/>
+                <w:noProof/>
+              </w:rPr>
+              <w:t>P</w:t>
+            </w:r>
+            <w:r>
+              <w:rPr>
+                <w:b/>
+                <w:noProof/>
+              </w:rPr>
+              <w:t>}</w:t>
+            </w:r>
+          </w:p>
+        </w:tc>
+        <w:tc>
+          <w:tcPr>
+            <w:tcW w:w="5032" w:type="dxa"/>
+            <w:shd w:val="clear" w:color="auto" w:fill="auto"/>
+          </w:tcPr>
+          <w:p>
+            <w:pPr>
+              <w:spacing w:after="0" w:line="240" w:lineRule="auto"/>
+            </w:pPr>
+            <w:r>
+              <w:t xml:space="preserve">Gets the drivers from page P, </w:t>
+            </w:r>
+            <w:r>
+              <w:t>sorted by number of</w:t>
+            </w:r>
+            <w:r>
+              <w:t xml:space="preserve"> total</w:t>
+            </w:r>
+            <w:r>
+              <w:t xml:space="preserve"> trips (desc) and then by username (asc)</w:t>
+            </w:r>
+            <w:r>
+              <w:t>.</w:t>
+            </w:r>
+          </w:p>
+        </w:tc>
+      </w:tr>
+      <w:tr>
+        <w:tc>
+          <w:tcPr>
+            <w:tcW w:w="1534" w:type="dxa"/>
+            <w:shd w:val="clear" w:color="auto" w:fill="auto"/>
+          </w:tcPr>
+          <w:p>
+            <w:pPr>
+              <w:spacing w:after="0" w:line="240" w:lineRule="auto"/>
+            </w:pPr>
+            <w:r>
               <w:lastRenderedPageBreak/>
               <w:t>GET</w:t>
             </w:r>
@@ -1510,23 +1423,7 @@
               <w:t xml:space="preserve">total </w:t>
             </w:r>
             <w:r>
-              <w:t>trips (</w:t>
-            </w:r>
-            <w:proofErr w:type="spellStart"/>
-            <w:r>
-              <w:t>desc</w:t>
-            </w:r>
-            <w:proofErr w:type="spellEnd"/>
-            <w:r>
-              <w:t>) and then by username (</w:t>
-            </w:r>
-            <w:proofErr w:type="spellStart"/>
-            <w:r>
-              <w:t>asc</w:t>
-            </w:r>
-            <w:proofErr w:type="spellEnd"/>
-            <w:r>
-              <w:t xml:space="preserve">) </w:t>
+              <w:t xml:space="preserve">trips (desc) and then by username (asc) </w:t>
             </w:r>
             <w:r>
               <w:t>and filtered by username (filter is “</w:t>
@@ -1691,7 +1588,6 @@
         </w:rPr>
         <w:t xml:space="preserve"> and </w:t>
       </w:r>
-      <w:proofErr w:type="spellStart"/>
       <w:r>
         <w:rPr>
           <w:b/>
@@ -1699,7 +1595,6 @@
         </w:rPr>
         <w:t>isMine</w:t>
       </w:r>
-      <w:proofErr w:type="spellEnd"/>
       <w:r>
         <w:rPr>
           <w:b/>
@@ -1732,53 +1627,12 @@
         </w:rPr>
         <w:t xml:space="preserve"> parameter. For example </w:t>
       </w:r>
-      <w:proofErr w:type="spellStart"/>
       <w:r>
         <w:rPr>
           <w:b/>
           <w:i/>
         </w:rPr>
-        <w:t>api</w:t>
-      </w:r>
-      <w:proofErr w:type="spellEnd"/>
-      <w:r>
-        <w:rPr>
-          <w:b/>
-          <w:i/>
-        </w:rPr>
-        <w:t>/</w:t>
-      </w:r>
-      <w:proofErr w:type="spellStart"/>
-      <w:r>
-        <w:rPr>
-          <w:b/>
-          <w:i/>
-        </w:rPr>
-        <w:t>trips?page</w:t>
-      </w:r>
-      <w:proofErr w:type="spellEnd"/>
-      <w:r>
-        <w:rPr>
-          <w:b/>
-          <w:i/>
-        </w:rPr>
-        <w:t>=5&amp;sort=</w:t>
-      </w:r>
-      <w:proofErr w:type="spellStart"/>
-      <w:r>
-        <w:rPr>
-          <w:b/>
-          <w:i/>
-        </w:rPr>
-        <w:t>seats&amp;to</w:t>
-      </w:r>
-      <w:proofErr w:type="spellEnd"/>
-      <w:r>
-        <w:rPr>
-          <w:b/>
-          <w:i/>
-        </w:rPr>
-        <w:t>=Sofia</w:t>
+        <w:t>api/trips?page=5&amp;sort=seats&amp;to=Sofia</w:t>
       </w:r>
       <w:r>
         <w:rPr>
@@ -1828,13 +1682,8 @@
       <w:pPr>
         <w:pStyle w:val="Heading1"/>
       </w:pPr>
-      <w:proofErr w:type="spellStart"/>
       <w:r>
-        <w:t>RESTful</w:t>
-      </w:r>
-      <w:proofErr w:type="spellEnd"/>
-      <w:r>
-        <w:t xml:space="preserve"> API Details</w:t>
+        <w:t>RESTful API Details</w:t>
       </w:r>
     </w:p>
     <w:p>
@@ -1874,8 +1723,8 @@
       </w:tblPr>
       <w:tblGrid>
         <w:gridCol w:w="1152"/>
-        <w:gridCol w:w="7866"/>
-        <w:gridCol w:w="451"/>
+        <w:gridCol w:w="7123"/>
+        <w:gridCol w:w="1194"/>
         <w:gridCol w:w="952"/>
       </w:tblGrid>
       <w:tr>
@@ -1889,13 +1738,8 @@
             <w:pPr>
               <w:pStyle w:val="Apiaddress"/>
             </w:pPr>
-            <w:proofErr w:type="spellStart"/>
-            <w:r>
-              <w:t>api</w:t>
-            </w:r>
-            <w:proofErr w:type="spellEnd"/>
-            <w:r>
-              <w:t>/users/register</w:t>
+            <w:r>
+              <w:t>api/users/register</w:t>
             </w:r>
           </w:p>
         </w:tc>
@@ -2065,33 +1909,24 @@
         </w:tc>
         <w:tc>
           <w:tcPr>
-            <w:tcW w:w="7866" w:type="dxa"/>
-            <w:shd w:val="clear" w:color="auto" w:fill="auto"/>
-          </w:tcPr>
-          <w:p>
-            <w:pPr>
-              <w:spacing w:after="0"/>
-              <w:rPr>
-                <w:rFonts w:ascii="Consolas" w:hAnsi="Consolas" w:cs="Consolas"/>
-                <w:noProof/>
-                <w:sz w:val="20"/>
-                <w:szCs w:val="20"/>
-              </w:rPr>
-            </w:pPr>
-            <w:r>
-              <w:rPr>
-                <w:rFonts w:ascii="Consolas" w:hAnsi="Consolas" w:cs="Consolas"/>
-                <w:noProof/>
-                <w:sz w:val="20"/>
-                <w:szCs w:val="20"/>
-              </w:rPr>
-              <w:t>Null</w:t>
-            </w:r>
-          </w:p>
-        </w:tc>
-        <w:tc>
-          <w:tcPr>
-            <w:tcW w:w="1403" w:type="dxa"/>
+            <w:tcW w:w="7123" w:type="dxa"/>
+            <w:shd w:val="clear" w:color="auto" w:fill="auto"/>
+          </w:tcPr>
+          <w:p>
+            <w:pPr>
+              <w:spacing w:after="0"/>
+              <w:rPr>
+                <w:rFonts w:ascii="Consolas" w:hAnsi="Consolas" w:cs="Consolas"/>
+                <w:noProof/>
+                <w:sz w:val="20"/>
+                <w:szCs w:val="20"/>
+              </w:rPr>
+            </w:pPr>
+          </w:p>
+        </w:tc>
+        <w:tc>
+          <w:tcPr>
+            <w:tcW w:w="2146" w:type="dxa"/>
             <w:gridSpan w:val="2"/>
             <w:shd w:val="clear" w:color="auto" w:fill="auto"/>
           </w:tcPr>
@@ -2163,13 +1998,8 @@
             <w:pPr>
               <w:pStyle w:val="Apiaddress"/>
             </w:pPr>
-            <w:proofErr w:type="spellStart"/>
-            <w:r>
-              <w:t>api</w:t>
-            </w:r>
-            <w:proofErr w:type="spellEnd"/>
-            <w:r>
-              <w:t>/users/login</w:t>
+            <w:r>
+              <w:t>api/users/login</w:t>
             </w:r>
           </w:p>
         </w:tc>
@@ -2541,19 +2371,9 @@
             <w:pPr>
               <w:pStyle w:val="Apiaddress"/>
             </w:pPr>
-            <w:proofErr w:type="spellStart"/>
-            <w:r>
-              <w:t>api</w:t>
-            </w:r>
-            <w:proofErr w:type="spellEnd"/>
-            <w:r>
-              <w:t>/users/</w:t>
-            </w:r>
-            <w:proofErr w:type="spellStart"/>
-            <w:r>
-              <w:t>userInfo</w:t>
-            </w:r>
-            <w:proofErr w:type="spellEnd"/>
+            <w:r>
+              <w:t>api/users/userInfo</w:t>
+            </w:r>
           </w:p>
         </w:tc>
         <w:tc>
@@ -2783,8 +2603,8 @@
       </w:tblPr>
       <w:tblGrid>
         <w:gridCol w:w="1152"/>
-        <w:gridCol w:w="7866"/>
-        <w:gridCol w:w="452"/>
+        <w:gridCol w:w="7123"/>
+        <w:gridCol w:w="1195"/>
         <w:gridCol w:w="951"/>
       </w:tblGrid>
       <w:tr>
@@ -2802,21 +2622,12 @@
                 <w:b/>
               </w:rPr>
             </w:pPr>
-            <w:proofErr w:type="spellStart"/>
             <w:r>
               <w:rPr>
                 <w:rStyle w:val="Strong"/>
                 <w:b/>
               </w:rPr>
-              <w:t>api</w:t>
-            </w:r>
-            <w:proofErr w:type="spellEnd"/>
-            <w:r>
-              <w:rPr>
-                <w:rStyle w:val="Strong"/>
-                <w:b/>
-              </w:rPr>
-              <w:t>/users/logout</w:t>
+              <w:t>api/users/logout</w:t>
             </w:r>
           </w:p>
         </w:tc>
@@ -2925,33 +2736,24 @@
         </w:tc>
         <w:tc>
           <w:tcPr>
-            <w:tcW w:w="7866" w:type="dxa"/>
-            <w:shd w:val="clear" w:color="auto" w:fill="auto"/>
-          </w:tcPr>
-          <w:p>
-            <w:pPr>
-              <w:spacing w:after="0"/>
-              <w:rPr>
-                <w:rFonts w:ascii="Consolas" w:hAnsi="Consolas" w:cs="Consolas"/>
-                <w:noProof/>
-                <w:sz w:val="20"/>
-                <w:szCs w:val="20"/>
-              </w:rPr>
-            </w:pPr>
-            <w:r>
-              <w:rPr>
-                <w:rFonts w:ascii="Consolas" w:hAnsi="Consolas" w:cs="Consolas"/>
-                <w:noProof/>
-                <w:sz w:val="20"/>
-                <w:szCs w:val="20"/>
-              </w:rPr>
-              <w:t>Null</w:t>
-            </w:r>
-          </w:p>
-        </w:tc>
-        <w:tc>
-          <w:tcPr>
-            <w:tcW w:w="1403" w:type="dxa"/>
+            <w:tcW w:w="7123" w:type="dxa"/>
+            <w:shd w:val="clear" w:color="auto" w:fill="auto"/>
+          </w:tcPr>
+          <w:p>
+            <w:pPr>
+              <w:spacing w:after="0"/>
+              <w:rPr>
+                <w:rFonts w:ascii="Consolas" w:hAnsi="Consolas" w:cs="Consolas"/>
+                <w:noProof/>
+                <w:sz w:val="20"/>
+                <w:szCs w:val="20"/>
+              </w:rPr>
+            </w:pPr>
+          </w:p>
+        </w:tc>
+        <w:tc>
+          <w:tcPr>
+            <w:tcW w:w="2146" w:type="dxa"/>
             <w:gridSpan w:val="2"/>
             <w:shd w:val="clear" w:color="auto" w:fill="auto"/>
           </w:tcPr>
@@ -3010,13 +2812,8 @@
             <w:pPr>
               <w:pStyle w:val="Apiaddress"/>
             </w:pPr>
-            <w:proofErr w:type="spellStart"/>
-            <w:r>
-              <w:t>api</w:t>
-            </w:r>
-            <w:proofErr w:type="spellEnd"/>
-            <w:r>
-              <w:t>/stats</w:t>
+            <w:r>
+              <w:t>api/stats</w:t>
             </w:r>
           </w:p>
         </w:tc>
@@ -3219,13 +3016,8 @@
             <w:pPr>
               <w:pStyle w:val="Apiaddress"/>
             </w:pPr>
-            <w:proofErr w:type="spellStart"/>
-            <w:r>
-              <w:t>api</w:t>
-            </w:r>
-            <w:proofErr w:type="spellEnd"/>
-            <w:r>
-              <w:t>/</w:t>
+            <w:r>
+              <w:t>api/</w:t>
             </w:r>
             <w:r>
               <w:t>cities</w:t>
@@ -3377,13 +3169,8 @@
             <w:pPr>
               <w:pStyle w:val="Apiaddress"/>
             </w:pPr>
-            <w:proofErr w:type="spellStart"/>
-            <w:r>
-              <w:t>api</w:t>
-            </w:r>
-            <w:proofErr w:type="spellEnd"/>
-            <w:r>
-              <w:t>/trips</w:t>
+            <w:r>
+              <w:t>api/trips</w:t>
             </w:r>
           </w:p>
         </w:tc>
@@ -4013,6 +3800,20 @@
           <w:b/>
         </w:rPr>
         <w:t>* NOTE: The logged user should be driver in order to be able to create trips.</w:t>
+      </w:r>
+    </w:p>
+    <w:p>
+      <w:pPr>
+        <w:spacing w:after="60"/>
+        <w:rPr>
+          <w:b/>
+        </w:rPr>
+      </w:pPr>
+      <w:r>
+        <w:rPr>
+          <w:b/>
+        </w:rPr>
+        <w:t>* NOTE: isMine value means that the currently logged user is part of the trip (either driver or passenger)</w:t>
       </w:r>
     </w:p>
     <w:p>
@@ -4066,16 +3867,11 @@
             <w:pPr>
               <w:pStyle w:val="Apiaddress"/>
             </w:pPr>
-            <w:proofErr w:type="spellStart"/>
-            <w:r>
-              <w:t>api</w:t>
-            </w:r>
-            <w:proofErr w:type="spellEnd"/>
-            <w:r>
-              <w:t>/trips/</w:t>
-            </w:r>
-            <w:r>
-              <w:t>726756fe-53ab-4b0b-a979-01cdbe17410f</w:t>
+            <w:r>
+              <w:t>api/trips/</w:t>
+            </w:r>
+            <w:r>
+              <w:t>7362e399-d051-42bd-95a0-109a2673dfd5</w:t>
             </w:r>
           </w:p>
         </w:tc>
@@ -4201,107 +3997,67 @@
                 <w:sz w:val="20"/>
                 <w:szCs w:val="20"/>
               </w:rPr>
-              <w:t>{  "id": "726756fe-53ab-4b0b-a979-01cdbe17410f",</w:t>
-            </w:r>
-          </w:p>
-          <w:p>
-            <w:pPr>
-              <w:spacing w:after="0"/>
-              <w:rPr>
-                <w:rFonts w:ascii="Consolas" w:hAnsi="Consolas" w:cs="Consolas"/>
-                <w:noProof/>
-                <w:sz w:val="20"/>
-                <w:szCs w:val="20"/>
-              </w:rPr>
-            </w:pPr>
-            <w:r>
-              <w:rPr>
-                <w:rFonts w:ascii="Consolas" w:hAnsi="Consolas" w:cs="Consolas"/>
-                <w:noProof/>
-                <w:sz w:val="20"/>
-                <w:szCs w:val="20"/>
-              </w:rPr>
-              <w:t xml:space="preserve">   "driverId": "0829bd4e-7b87-4ea0-af25-00f5d3ac02ef",</w:t>
-            </w:r>
-          </w:p>
-          <w:p>
-            <w:pPr>
-              <w:spacing w:after="0"/>
-              <w:rPr>
-                <w:rFonts w:ascii="Consolas" w:hAnsi="Consolas" w:cs="Consolas"/>
-                <w:noProof/>
-                <w:sz w:val="20"/>
-                <w:szCs w:val="20"/>
-              </w:rPr>
-            </w:pPr>
-            <w:r>
-              <w:rPr>
-                <w:rFonts w:ascii="Consolas" w:hAnsi="Consolas" w:cs="Consolas"/>
-                <w:noProof/>
-                <w:sz w:val="20"/>
-                <w:szCs w:val="20"/>
-              </w:rPr>
-              <w:t xml:space="preserve">   "driverName": "test14@test.com",</w:t>
-            </w:r>
-          </w:p>
-          <w:p>
-            <w:pPr>
-              <w:spacing w:after="0"/>
-              <w:rPr>
-                <w:rFonts w:ascii="Consolas" w:hAnsi="Consolas" w:cs="Consolas"/>
-                <w:noProof/>
-                <w:sz w:val="20"/>
-                <w:szCs w:val="20"/>
-              </w:rPr>
-            </w:pPr>
-            <w:r>
-              <w:rPr>
-                <w:rFonts w:ascii="Consolas" w:hAnsi="Consolas" w:cs="Consolas"/>
-                <w:noProof/>
-                <w:sz w:val="20"/>
-                <w:szCs w:val="20"/>
-              </w:rPr>
-              <w:t xml:space="preserve">   "from": "Isperih",</w:t>
-            </w:r>
-          </w:p>
-          <w:p>
-            <w:pPr>
-              <w:spacing w:after="0"/>
-              <w:rPr>
-                <w:rFonts w:ascii="Consolas" w:hAnsi="Consolas" w:cs="Consolas"/>
-                <w:noProof/>
-                <w:sz w:val="20"/>
-                <w:szCs w:val="20"/>
-              </w:rPr>
-            </w:pPr>
-            <w:r>
-              <w:rPr>
-                <w:rFonts w:ascii="Consolas" w:hAnsi="Consolas" w:cs="Consolas"/>
-                <w:noProof/>
-                <w:sz w:val="20"/>
-                <w:szCs w:val="20"/>
-              </w:rPr>
-              <w:t xml:space="preserve">   "to": "Banya",</w:t>
-            </w:r>
-          </w:p>
-          <w:p>
-            <w:pPr>
-              <w:spacing w:after="0"/>
-              <w:rPr>
-                <w:rFonts w:ascii="Consolas" w:hAnsi="Consolas" w:cs="Consolas"/>
-                <w:noProof/>
-                <w:sz w:val="20"/>
-                <w:szCs w:val="20"/>
-              </w:rPr>
-            </w:pPr>
-            <w:r>
-              <w:rPr>
-                <w:rFonts w:ascii="Consolas" w:hAnsi="Consolas" w:cs="Consolas"/>
-                <w:noProof/>
-                <w:sz w:val="20"/>
-                <w:szCs w:val="20"/>
-              </w:rPr>
-              <w:t xml:space="preserve">   "departureDate": "2014-07-31T17:09:18.993",</w:t>
+              <w:t>{  "id": "7362e399-d051-42bd-95a0-109a2673dfd5",</w:t>
+            </w:r>
+          </w:p>
+          <w:p>
+            <w:pPr>
+              <w:spacing w:after="0"/>
+              <w:rPr>
+                <w:rFonts w:ascii="Consolas" w:hAnsi="Consolas" w:cs="Consolas"/>
+                <w:noProof/>
+                <w:sz w:val="20"/>
+                <w:szCs w:val="20"/>
+              </w:rPr>
+            </w:pPr>
+            <w:r>
+              <w:rPr>
+                <w:rFonts w:ascii="Consolas" w:hAnsi="Consolas" w:cs="Consolas"/>
+                <w:noProof/>
+                <w:sz w:val="20"/>
+                <w:szCs w:val="20"/>
+              </w:rPr>
+              <w:t xml:space="preserve">   "driverId": "c73d0bc9-47b7-4cc4-abb2-cd5516b94596",</w:t>
+            </w:r>
+          </w:p>
+          <w:p>
+            <w:pPr>
+              <w:spacing w:after="0"/>
+              <w:rPr>
+                <w:rFonts w:ascii="Consolas" w:hAnsi="Consolas" w:cs="Consolas"/>
+                <w:noProof/>
+                <w:sz w:val="20"/>
+                <w:szCs w:val="20"/>
+              </w:rPr>
+            </w:pPr>
+            <w:r>
+              <w:rPr>
+                <w:rFonts w:ascii="Consolas" w:hAnsi="Consolas" w:cs="Consolas"/>
+                <w:noProof/>
+                <w:sz w:val="20"/>
+                <w:szCs w:val="20"/>
+              </w:rPr>
+              <w:t xml:space="preserve">   "driverName": "test02@test.com",</w:t>
+            </w:r>
+          </w:p>
+          <w:p>
+            <w:pPr>
+              <w:spacing w:after="0"/>
+              <w:rPr>
+                <w:rFonts w:ascii="Consolas" w:hAnsi="Consolas" w:cs="Consolas"/>
+                <w:noProof/>
+                <w:sz w:val="20"/>
+                <w:szCs w:val="20"/>
+              </w:rPr>
+            </w:pPr>
+            <w:r>
+              <w:rPr>
+                <w:rFonts w:ascii="Consolas" w:hAnsi="Consolas" w:cs="Consolas"/>
+                <w:noProof/>
+                <w:sz w:val="20"/>
+                <w:szCs w:val="20"/>
+              </w:rPr>
+              <w:t xml:space="preserve">   "from": "Ahtopol",</w:t>
             </w:r>
           </w:p>
           <w:p>
@@ -4322,27 +4078,94 @@
                 <w:szCs w:val="20"/>
               </w:rPr>
               <w:lastRenderedPageBreak/>
-              <w:t xml:space="preserve">   "numberOfFreeSeats": 3,</w:t>
-            </w:r>
-          </w:p>
-          <w:p>
-            <w:pPr>
-              <w:spacing w:after="0"/>
-              <w:rPr>
-                <w:rFonts w:ascii="Consolas" w:hAnsi="Consolas" w:cs="Consolas"/>
-                <w:noProof/>
-                <w:sz w:val="20"/>
-                <w:szCs w:val="20"/>
-              </w:rPr>
-            </w:pPr>
-            <w:r>
-              <w:rPr>
-                <w:rFonts w:ascii="Consolas" w:hAnsi="Consolas" w:cs="Consolas"/>
-                <w:noProof/>
-                <w:sz w:val="20"/>
-                <w:szCs w:val="20"/>
-              </w:rPr>
-              <w:t xml:space="preserve">   "isMine": false</w:t>
+              <w:t xml:space="preserve">   "to": "Etropole",</w:t>
+            </w:r>
+          </w:p>
+          <w:p>
+            <w:pPr>
+              <w:spacing w:after="0"/>
+              <w:rPr>
+                <w:rFonts w:ascii="Consolas" w:hAnsi="Consolas" w:cs="Consolas"/>
+                <w:noProof/>
+                <w:sz w:val="20"/>
+                <w:szCs w:val="20"/>
+              </w:rPr>
+            </w:pPr>
+            <w:r>
+              <w:rPr>
+                <w:rFonts w:ascii="Consolas" w:hAnsi="Consolas" w:cs="Consolas"/>
+                <w:noProof/>
+                <w:sz w:val="20"/>
+                <w:szCs w:val="20"/>
+              </w:rPr>
+              <w:t xml:space="preserve">   "departureDate": "2014-10-11T17:09:19.203",</w:t>
+            </w:r>
+          </w:p>
+          <w:p>
+            <w:pPr>
+              <w:spacing w:after="0"/>
+              <w:rPr>
+                <w:rFonts w:ascii="Consolas" w:hAnsi="Consolas" w:cs="Consolas"/>
+                <w:noProof/>
+                <w:sz w:val="20"/>
+                <w:szCs w:val="20"/>
+              </w:rPr>
+            </w:pPr>
+            <w:r>
+              <w:rPr>
+                <w:rFonts w:ascii="Consolas" w:hAnsi="Consolas" w:cs="Consolas"/>
+                <w:noProof/>
+                <w:sz w:val="20"/>
+                <w:szCs w:val="20"/>
+              </w:rPr>
+              <w:t xml:space="preserve"> </w:t>
+            </w:r>
+            <w:r>
+              <w:rPr>
+                <w:rFonts w:ascii="Consolas" w:hAnsi="Consolas" w:cs="Consolas"/>
+                <w:noProof/>
+                <w:sz w:val="20"/>
+                <w:szCs w:val="20"/>
+              </w:rPr>
+              <w:t xml:space="preserve">  "numberOfFreeSeats": 3</w:t>
+            </w:r>
+            <w:r>
+              <w:rPr>
+                <w:rFonts w:ascii="Consolas" w:hAnsi="Consolas" w:cs="Consolas"/>
+                <w:noProof/>
+                <w:sz w:val="20"/>
+                <w:szCs w:val="20"/>
+              </w:rPr>
+              <w:t>,</w:t>
+            </w:r>
+          </w:p>
+          <w:p>
+            <w:pPr>
+              <w:spacing w:after="0"/>
+              <w:rPr>
+                <w:rFonts w:ascii="Consolas" w:hAnsi="Consolas" w:cs="Consolas"/>
+                <w:noProof/>
+                <w:sz w:val="20"/>
+                <w:szCs w:val="20"/>
+              </w:rPr>
+            </w:pPr>
+            <w:r>
+              <w:rPr>
+                <w:rFonts w:ascii="Consolas" w:hAnsi="Consolas" w:cs="Consolas"/>
+                <w:noProof/>
+                <w:sz w:val="20"/>
+                <w:szCs w:val="20"/>
+              </w:rPr>
+              <w:t xml:space="preserve">   "isMine": </w:t>
+            </w:r>
+            <w:r>
+              <w:rPr>
+                <w:rFonts w:ascii="Consolas" w:hAnsi="Consolas" w:cs="Consolas"/>
+                <w:noProof/>
+                <w:sz w:val="20"/>
+                <w:szCs w:val="20"/>
+              </w:rPr>
+              <w:t>false</w:t>
             </w:r>
             <w:r>
               <w:rPr>
@@ -4366,6 +4189,397 @@
         </w:tc>
       </w:tr>
     </w:tbl>
+    <w:p>
+      <w:pPr>
+        <w:rPr>
+          <w:b/>
+        </w:rPr>
+      </w:pPr>
+    </w:p>
+    <w:p>
+      <w:pPr>
+        <w:pStyle w:val="Heading3"/>
+        <w:rPr>
+          <w:b/>
+        </w:rPr>
+      </w:pPr>
+      <w:r>
+        <w:rPr>
+          <w:b/>
+        </w:rPr>
+        <w:t>Join trip</w:t>
+      </w:r>
+    </w:p>
+    <w:tbl>
+      <w:tblPr>
+        <w:tblW w:w="10458" w:type="dxa"/>
+        <w:tblBorders>
+          <w:top w:val="single" w:sz="4" w:space="0" w:color="000000"/>
+          <w:left w:val="single" w:sz="4" w:space="0" w:color="000000"/>
+          <w:bottom w:val="single" w:sz="4" w:space="0" w:color="000000"/>
+          <w:right w:val="single" w:sz="4" w:space="0" w:color="000000"/>
+          <w:insideH w:val="single" w:sz="4" w:space="0" w:color="000000"/>
+          <w:insideV w:val="single" w:sz="4" w:space="0" w:color="000000"/>
+        </w:tblBorders>
+        <w:tblLayout w:type="fixed"/>
+        <w:tblLook w:val="04A0" w:firstRow="1" w:lastRow="0" w:firstColumn="1" w:lastColumn="0" w:noHBand="0" w:noVBand="1"/>
+      </w:tblPr>
+      <w:tblGrid>
+        <w:gridCol w:w="1152"/>
+        <w:gridCol w:w="8099"/>
+        <w:gridCol w:w="1207"/>
+      </w:tblGrid>
+      <w:tr>
+        <w:tc>
+          <w:tcPr>
+            <w:tcW w:w="9251" w:type="dxa"/>
+            <w:gridSpan w:val="2"/>
+            <w:shd w:val="clear" w:color="auto" w:fill="D7D2D9" w:themeFill="accent6" w:themeFillTint="66"/>
+          </w:tcPr>
+          <w:p>
+            <w:pPr>
+              <w:pStyle w:val="Apiaddress"/>
+            </w:pPr>
+            <w:r>
+              <w:t>api/trips/</w:t>
+            </w:r>
+            <w:r>
+              <w:t>7362e399-d051-42bd-95a0-109a2673dfd5</w:t>
+            </w:r>
+          </w:p>
+        </w:tc>
+        <w:tc>
+          <w:tcPr>
+            <w:tcW w:w="1207" w:type="dxa"/>
+            <w:shd w:val="clear" w:color="auto" w:fill="D7D2D9" w:themeFill="accent6" w:themeFillTint="66"/>
+          </w:tcPr>
+          <w:p>
+            <w:pPr>
+              <w:pStyle w:val="Apiaddress"/>
+            </w:pPr>
+            <w:r>
+              <w:t>PUT</w:t>
+            </w:r>
+          </w:p>
+        </w:tc>
+      </w:tr>
+      <w:tr>
+        <w:tc>
+          <w:tcPr>
+            <w:tcW w:w="1152" w:type="dxa"/>
+            <w:shd w:val="clear" w:color="auto" w:fill="auto"/>
+          </w:tcPr>
+          <w:p>
+            <w:pPr>
+              <w:spacing w:after="0"/>
+              <w:rPr>
+                <w:b/>
+              </w:rPr>
+            </w:pPr>
+            <w:r>
+              <w:rPr>
+                <w:b/>
+              </w:rPr>
+              <w:t>Headers</w:t>
+            </w:r>
+          </w:p>
+        </w:tc>
+        <w:tc>
+          <w:tcPr>
+            <w:tcW w:w="9306" w:type="dxa"/>
+            <w:gridSpan w:val="2"/>
+            <w:shd w:val="clear" w:color="auto" w:fill="auto"/>
+          </w:tcPr>
+          <w:p>
+            <w:pPr>
+              <w:spacing w:after="0"/>
+              <w:rPr>
+                <w:rFonts w:ascii="Consolas" w:hAnsi="Consolas" w:cs="Consolas"/>
+                <w:sz w:val="20"/>
+                <w:szCs w:val="20"/>
+              </w:rPr>
+            </w:pPr>
+            <w:r>
+              <w:rPr>
+                <w:rFonts w:ascii="Consolas" w:hAnsi="Consolas" w:cs="Consolas"/>
+                <w:sz w:val="20"/>
+                <w:szCs w:val="20"/>
+              </w:rPr>
+              <w:t xml:space="preserve">"Authorization" = "Bearer </w:t>
+            </w:r>
+            <w:r>
+              <w:rPr>
+                <w:rFonts w:ascii="Consolas" w:hAnsi="Consolas" w:cs="Consolas"/>
+                <w:sz w:val="20"/>
+                <w:szCs w:val="20"/>
+              </w:rPr>
+              <w:t>deYtpuVHa4Ba-1t-.</w:t>
+            </w:r>
+            <w:r>
+              <w:rPr>
+                <w:rFonts w:ascii="Consolas" w:hAnsi="Consolas" w:cs="Consolas"/>
+                <w:sz w:val="20"/>
+                <w:szCs w:val="20"/>
+              </w:rPr>
+              <w:t>.._hdTI-1Pa-bNiASNQz"</w:t>
+            </w:r>
+          </w:p>
+        </w:tc>
+      </w:tr>
+      <w:tr>
+        <w:tc>
+          <w:tcPr>
+            <w:tcW w:w="1152" w:type="dxa"/>
+            <w:shd w:val="clear" w:color="auto" w:fill="auto"/>
+          </w:tcPr>
+          <w:p>
+            <w:pPr>
+              <w:spacing w:after="0"/>
+              <w:rPr>
+                <w:b/>
+              </w:rPr>
+            </w:pPr>
+            <w:r>
+              <w:rPr>
+                <w:b/>
+              </w:rPr>
+              <w:t>Response</w:t>
+            </w:r>
+          </w:p>
+        </w:tc>
+        <w:tc>
+          <w:tcPr>
+            <w:tcW w:w="9306" w:type="dxa"/>
+            <w:gridSpan w:val="2"/>
+            <w:shd w:val="clear" w:color="auto" w:fill="auto"/>
+          </w:tcPr>
+          <w:p>
+            <w:pPr>
+              <w:spacing w:after="0"/>
+              <w:rPr>
+                <w:rFonts w:ascii="Consolas" w:hAnsi="Consolas" w:cs="Consolas"/>
+                <w:noProof/>
+                <w:sz w:val="20"/>
+                <w:szCs w:val="20"/>
+              </w:rPr>
+            </w:pPr>
+            <w:r>
+              <w:rPr>
+                <w:rFonts w:ascii="Consolas" w:hAnsi="Consolas" w:cs="Consolas"/>
+                <w:noProof/>
+                <w:sz w:val="20"/>
+                <w:szCs w:val="20"/>
+              </w:rPr>
+              <w:t>{  "id": "7362e399-d051-42bd-95a0-109a2673dfd5",</w:t>
+            </w:r>
+          </w:p>
+          <w:p>
+            <w:pPr>
+              <w:spacing w:after="0"/>
+              <w:rPr>
+                <w:rFonts w:ascii="Consolas" w:hAnsi="Consolas" w:cs="Consolas"/>
+                <w:noProof/>
+                <w:sz w:val="20"/>
+                <w:szCs w:val="20"/>
+              </w:rPr>
+            </w:pPr>
+            <w:r>
+              <w:rPr>
+                <w:rFonts w:ascii="Consolas" w:hAnsi="Consolas" w:cs="Consolas"/>
+                <w:noProof/>
+                <w:sz w:val="20"/>
+                <w:szCs w:val="20"/>
+              </w:rPr>
+              <w:t xml:space="preserve">   "driverId": "c73d0bc9-47b7-4cc4-abb2-cd5516b94596",</w:t>
+            </w:r>
+          </w:p>
+          <w:p>
+            <w:pPr>
+              <w:spacing w:after="0"/>
+              <w:rPr>
+                <w:rFonts w:ascii="Consolas" w:hAnsi="Consolas" w:cs="Consolas"/>
+                <w:noProof/>
+                <w:sz w:val="20"/>
+                <w:szCs w:val="20"/>
+              </w:rPr>
+            </w:pPr>
+            <w:r>
+              <w:rPr>
+                <w:rFonts w:ascii="Consolas" w:hAnsi="Consolas" w:cs="Consolas"/>
+                <w:noProof/>
+                <w:sz w:val="20"/>
+                <w:szCs w:val="20"/>
+              </w:rPr>
+              <w:t xml:space="preserve">   "driverName": "test02@test.com",</w:t>
+            </w:r>
+          </w:p>
+          <w:p>
+            <w:pPr>
+              <w:spacing w:after="0"/>
+              <w:rPr>
+                <w:rFonts w:ascii="Consolas" w:hAnsi="Consolas" w:cs="Consolas"/>
+                <w:noProof/>
+                <w:sz w:val="20"/>
+                <w:szCs w:val="20"/>
+              </w:rPr>
+            </w:pPr>
+            <w:r>
+              <w:rPr>
+                <w:rFonts w:ascii="Consolas" w:hAnsi="Consolas" w:cs="Consolas"/>
+                <w:noProof/>
+                <w:sz w:val="20"/>
+                <w:szCs w:val="20"/>
+              </w:rPr>
+              <w:t xml:space="preserve">   "from": "Ahtopol",</w:t>
+            </w:r>
+          </w:p>
+          <w:p>
+            <w:pPr>
+              <w:spacing w:after="0"/>
+              <w:rPr>
+                <w:rFonts w:ascii="Consolas" w:hAnsi="Consolas" w:cs="Consolas"/>
+                <w:noProof/>
+                <w:sz w:val="20"/>
+                <w:szCs w:val="20"/>
+              </w:rPr>
+            </w:pPr>
+            <w:r>
+              <w:rPr>
+                <w:rFonts w:ascii="Consolas" w:hAnsi="Consolas" w:cs="Consolas"/>
+                <w:noProof/>
+                <w:sz w:val="20"/>
+                <w:szCs w:val="20"/>
+              </w:rPr>
+              <w:t xml:space="preserve">   "to": "Etropole",</w:t>
+            </w:r>
+          </w:p>
+          <w:p>
+            <w:pPr>
+              <w:spacing w:after="0"/>
+              <w:rPr>
+                <w:rFonts w:ascii="Consolas" w:hAnsi="Consolas" w:cs="Consolas"/>
+                <w:noProof/>
+                <w:sz w:val="20"/>
+                <w:szCs w:val="20"/>
+              </w:rPr>
+            </w:pPr>
+            <w:r>
+              <w:rPr>
+                <w:rFonts w:ascii="Consolas" w:hAnsi="Consolas" w:cs="Consolas"/>
+                <w:noProof/>
+                <w:sz w:val="20"/>
+                <w:szCs w:val="20"/>
+              </w:rPr>
+              <w:t xml:space="preserve">   "departureDate": "2014-10-11T17:09:19.203",</w:t>
+            </w:r>
+          </w:p>
+          <w:p>
+            <w:pPr>
+              <w:spacing w:after="0"/>
+              <w:rPr>
+                <w:rFonts w:ascii="Consolas" w:hAnsi="Consolas" w:cs="Consolas"/>
+                <w:noProof/>
+                <w:sz w:val="20"/>
+                <w:szCs w:val="20"/>
+              </w:rPr>
+            </w:pPr>
+            <w:r>
+              <w:rPr>
+                <w:rFonts w:ascii="Consolas" w:hAnsi="Consolas" w:cs="Consolas"/>
+                <w:noProof/>
+                <w:sz w:val="20"/>
+                <w:szCs w:val="20"/>
+              </w:rPr>
+              <w:t xml:space="preserve">   "numberOfFreeSeats": 2,</w:t>
+            </w:r>
+          </w:p>
+          <w:p>
+            <w:pPr>
+              <w:spacing w:after="0"/>
+              <w:rPr>
+                <w:rFonts w:ascii="Consolas" w:hAnsi="Consolas" w:cs="Consolas"/>
+                <w:noProof/>
+                <w:sz w:val="20"/>
+                <w:szCs w:val="20"/>
+              </w:rPr>
+            </w:pPr>
+            <w:r>
+              <w:rPr>
+                <w:rFonts w:ascii="Consolas" w:hAnsi="Consolas" w:cs="Consolas"/>
+                <w:noProof/>
+                <w:sz w:val="20"/>
+                <w:szCs w:val="20"/>
+              </w:rPr>
+              <w:t xml:space="preserve">   "isMine": true</w:t>
+            </w:r>
+            <w:r>
+              <w:rPr>
+                <w:rFonts w:ascii="Consolas" w:hAnsi="Consolas" w:cs="Consolas"/>
+                <w:noProof/>
+                <w:sz w:val="20"/>
+                <w:szCs w:val="20"/>
+              </w:rPr>
+              <w:t xml:space="preserve"> </w:t>
+            </w:r>
+            <w:r>
+              <w:rPr>
+                <w:rFonts w:ascii="Consolas" w:hAnsi="Consolas" w:cs="Consolas"/>
+                <w:noProof/>
+                <w:sz w:val="20"/>
+                <w:szCs w:val="20"/>
+              </w:rPr>
+              <w:t>}</w:t>
+            </w:r>
+          </w:p>
+        </w:tc>
+      </w:tr>
+    </w:tbl>
+    <w:p>
+      <w:pPr>
+        <w:spacing w:after="60"/>
+        <w:rPr>
+          <w:b/>
+        </w:rPr>
+      </w:pPr>
+      <w:r>
+        <w:rPr>
+          <w:b/>
+        </w:rPr>
+        <w:t xml:space="preserve">*NOTE: In case of any error (invalid trip id, past trip, </w:t>
+      </w:r>
+      <w:r>
+        <w:rPr>
+          <w:b/>
+        </w:rPr>
+        <w:t xml:space="preserve">user </w:t>
+      </w:r>
+      <w:r>
+        <w:rPr>
+          <w:b/>
+        </w:rPr>
+        <w:t>already in the trip, no seats available, etc.) you will receive status code 400 (with JSON object with property message</w:t>
+      </w:r>
+      <w:r>
+        <w:rPr>
+          <w:b/>
+        </w:rPr>
+        <w:t>, containing the text of the error</w:t>
+      </w:r>
+      <w:r>
+        <w:rPr>
+          <w:b/>
+        </w:rPr>
+        <w:t>). This applies for all other queries</w:t>
+      </w:r>
+      <w:r>
+        <w:rPr>
+          <w:b/>
+        </w:rPr>
+        <w:t>.</w:t>
+      </w:r>
+      <w:bookmarkStart w:id="0" w:name="_GoBack"/>
+      <w:bookmarkEnd w:id="0"/>
+    </w:p>
     <w:p>
       <w:pPr>
         <w:rPr>
@@ -4417,13 +4631,8 @@
             <w:pPr>
               <w:pStyle w:val="Apiaddress"/>
             </w:pPr>
-            <w:proofErr w:type="spellStart"/>
-            <w:r>
-              <w:t>api</w:t>
-            </w:r>
-            <w:proofErr w:type="spellEnd"/>
-            <w:r>
-              <w:t>/trips</w:t>
+            <w:r>
+              <w:t>api/trips</w:t>
             </w:r>
           </w:p>
         </w:tc>
@@ -4596,203 +4805,6 @@
         <w:t>*NOTE: All other GET requests to trips return the same data but filtered, sorted and paged.</w:t>
       </w:r>
     </w:p>
-    <w:p>
-      <w:pPr>
-        <w:rPr>
-          <w:b/>
-        </w:rPr>
-      </w:pPr>
-    </w:p>
-    <w:p>
-      <w:pPr>
-        <w:pStyle w:val="Heading3"/>
-        <w:rPr>
-          <w:b/>
-        </w:rPr>
-      </w:pPr>
-      <w:r>
-        <w:rPr>
-          <w:b/>
-        </w:rPr>
-        <w:t>Join trip</w:t>
-      </w:r>
-    </w:p>
-    <w:tbl>
-      <w:tblPr>
-        <w:tblW w:w="10458" w:type="dxa"/>
-        <w:tblBorders>
-          <w:top w:val="single" w:sz="4" w:space="0" w:color="000000"/>
-          <w:left w:val="single" w:sz="4" w:space="0" w:color="000000"/>
-          <w:bottom w:val="single" w:sz="4" w:space="0" w:color="000000"/>
-          <w:right w:val="single" w:sz="4" w:space="0" w:color="000000"/>
-          <w:insideH w:val="single" w:sz="4" w:space="0" w:color="000000"/>
-          <w:insideV w:val="single" w:sz="4" w:space="0" w:color="000000"/>
-        </w:tblBorders>
-        <w:tblLayout w:type="fixed"/>
-        <w:tblLook w:val="04A0" w:firstRow="1" w:lastRow="0" w:firstColumn="1" w:lastColumn="0" w:noHBand="0" w:noVBand="1"/>
-      </w:tblPr>
-      <w:tblGrid>
-        <w:gridCol w:w="1152"/>
-        <w:gridCol w:w="8099"/>
-        <w:gridCol w:w="1207"/>
-      </w:tblGrid>
-      <w:tr>
-        <w:tc>
-          <w:tcPr>
-            <w:tcW w:w="9251" w:type="dxa"/>
-            <w:gridSpan w:val="2"/>
-            <w:shd w:val="clear" w:color="auto" w:fill="D7D2D9" w:themeFill="accent6" w:themeFillTint="66"/>
-          </w:tcPr>
-          <w:p>
-            <w:pPr>
-              <w:pStyle w:val="Apiaddress"/>
-            </w:pPr>
-            <w:proofErr w:type="spellStart"/>
-            <w:r>
-              <w:t>api</w:t>
-            </w:r>
-            <w:proofErr w:type="spellEnd"/>
-            <w:r>
-              <w:t>/trips/{</w:t>
-            </w:r>
-            <w:proofErr w:type="spellStart"/>
-            <w:r>
-              <w:t>tripId</w:t>
-            </w:r>
-            <w:proofErr w:type="spellEnd"/>
-            <w:r>
-              <w:t>}</w:t>
-            </w:r>
-          </w:p>
-        </w:tc>
-        <w:tc>
-          <w:tcPr>
-            <w:tcW w:w="1207" w:type="dxa"/>
-            <w:shd w:val="clear" w:color="auto" w:fill="D7D2D9" w:themeFill="accent6" w:themeFillTint="66"/>
-          </w:tcPr>
-          <w:p>
-            <w:pPr>
-              <w:pStyle w:val="Apiaddress"/>
-            </w:pPr>
-            <w:r>
-              <w:t>PUT</w:t>
-            </w:r>
-          </w:p>
-        </w:tc>
-      </w:tr>
-      <w:tr>
-        <w:tc>
-          <w:tcPr>
-            <w:tcW w:w="1152" w:type="dxa"/>
-            <w:shd w:val="clear" w:color="auto" w:fill="auto"/>
-          </w:tcPr>
-          <w:p>
-            <w:pPr>
-              <w:spacing w:after="0"/>
-              <w:rPr>
-                <w:b/>
-              </w:rPr>
-            </w:pPr>
-            <w:r>
-              <w:rPr>
-                <w:b/>
-              </w:rPr>
-              <w:t>Headers</w:t>
-            </w:r>
-          </w:p>
-        </w:tc>
-        <w:tc>
-          <w:tcPr>
-            <w:tcW w:w="9306" w:type="dxa"/>
-            <w:gridSpan w:val="2"/>
-            <w:shd w:val="clear" w:color="auto" w:fill="auto"/>
-          </w:tcPr>
-          <w:p>
-            <w:pPr>
-              <w:spacing w:after="0"/>
-              <w:rPr>
-                <w:rFonts w:ascii="Consolas" w:hAnsi="Consolas" w:cs="Consolas"/>
-                <w:sz w:val="20"/>
-                <w:szCs w:val="20"/>
-              </w:rPr>
-            </w:pPr>
-            <w:r>
-              <w:rPr>
-                <w:rFonts w:ascii="Consolas" w:hAnsi="Consolas" w:cs="Consolas"/>
-                <w:sz w:val="20"/>
-                <w:szCs w:val="20"/>
-              </w:rPr>
-              <w:t xml:space="preserve">"Authorization" = "Bearer </w:t>
-            </w:r>
-            <w:r>
-              <w:rPr>
-                <w:rFonts w:ascii="Consolas" w:hAnsi="Consolas" w:cs="Consolas"/>
-                <w:sz w:val="20"/>
-                <w:szCs w:val="20"/>
-              </w:rPr>
-              <w:t>deYtpuVHa4Ba-1t-.</w:t>
-            </w:r>
-            <w:r>
-              <w:rPr>
-                <w:rFonts w:ascii="Consolas" w:hAnsi="Consolas" w:cs="Consolas"/>
-                <w:sz w:val="20"/>
-                <w:szCs w:val="20"/>
-              </w:rPr>
-              <w:t>.._hdTI-1Pa-bNiASNQz"</w:t>
-            </w:r>
-          </w:p>
-        </w:tc>
-      </w:tr>
-      <w:tr>
-        <w:tc>
-          <w:tcPr>
-            <w:tcW w:w="1152" w:type="dxa"/>
-            <w:shd w:val="clear" w:color="auto" w:fill="auto"/>
-          </w:tcPr>
-          <w:p>
-            <w:pPr>
-              <w:spacing w:after="0"/>
-              <w:rPr>
-                <w:b/>
-              </w:rPr>
-            </w:pPr>
-            <w:r>
-              <w:rPr>
-                <w:b/>
-              </w:rPr>
-              <w:t>Response</w:t>
-            </w:r>
-          </w:p>
-        </w:tc>
-        <w:tc>
-          <w:tcPr>
-            <w:tcW w:w="9306" w:type="dxa"/>
-            <w:gridSpan w:val="2"/>
-            <w:shd w:val="clear" w:color="auto" w:fill="auto"/>
-          </w:tcPr>
-          <w:p>
-            <w:pPr>
-              <w:spacing w:after="0"/>
-              <w:rPr>
-                <w:rFonts w:ascii="Consolas" w:hAnsi="Consolas" w:cs="Consolas"/>
-                <w:noProof/>
-                <w:sz w:val="20"/>
-                <w:szCs w:val="20"/>
-              </w:rPr>
-            </w:pPr>
-            <w:r>
-              <w:rPr>
-                <w:rFonts w:ascii="Consolas" w:hAnsi="Consolas" w:cs="Consolas"/>
-                <w:noProof/>
-                <w:sz w:val="20"/>
-                <w:szCs w:val="20"/>
-              </w:rPr>
-              <w:t>{}</w:t>
-            </w:r>
-          </w:p>
-        </w:tc>
-      </w:tr>
-    </w:tbl>
     <w:p>
       <w:pPr>
         <w:rPr>
@@ -5326,6 +5338,7 @@
                 <w:sz w:val="20"/>
                 <w:szCs w:val="20"/>
               </w:rPr>
+              <w:lastRenderedPageBreak/>
               <w:t xml:space="preserve">    "numberOfUpcomingTrips": 3</w:t>
             </w:r>
             <w:r>
@@ -5392,6 +5405,7 @@
         <w:rPr>
           <w:b/>
         </w:rPr>
+        <w:lastRenderedPageBreak/>
         <w:t xml:space="preserve">*NOTE: If you send the request </w:t>
       </w:r>
       <w:r>
@@ -5534,13 +5548,8 @@
             <w:pPr>
               <w:pStyle w:val="Apiaddress"/>
             </w:pPr>
-            <w:proofErr w:type="spellStart"/>
-            <w:r>
-              <w:t>api</w:t>
-            </w:r>
-            <w:proofErr w:type="spellEnd"/>
-            <w:r>
-              <w:t>/drivers/</w:t>
+            <w:r>
+              <w:t>api/drivers/</w:t>
             </w:r>
             <w:r>
               <w:t>52f9631d-0af7-49b0-81b1-5b0476131022</w:t>
@@ -5709,7 +5718,6 @@
                 <w:sz w:val="20"/>
                 <w:szCs w:val="20"/>
               </w:rPr>
-              <w:lastRenderedPageBreak/>
               <w:t xml:space="preserve">    "name": "test36@test.com",</w:t>
             </w:r>
           </w:p>
@@ -6487,7 +6495,7 @@
                               <w:sz w:val="18"/>
                               <w:szCs w:val="18"/>
                             </w:rPr>
-                            <w:t>2</w:t>
+                            <w:t>5</w:t>
                           </w:r>
                           <w:r>
                             <w:rPr>
@@ -6637,7 +6645,7 @@
                         <w:sz w:val="18"/>
                         <w:szCs w:val="18"/>
                       </w:rPr>
-                      <w:t>2</w:t>
+                      <w:t>5</w:t>
                     </w:r>
                     <w:r>
                       <w:rPr>
@@ -9139,7 +9147,7 @@
 </file>
 
 <file path=customXml/itemProps4.xml><?xml version="1.0" encoding="utf-8"?>
-<ds:datastoreItem xmlns:ds="http://schemas.openxmlformats.org/officeDocument/2006/customXml" ds:itemID="{F14A9C5E-D6D8-4ED9-84B0-5F7CFE120D57}">
+<ds:datastoreItem xmlns:ds="http://schemas.openxmlformats.org/officeDocument/2006/customXml" ds:itemID="{CB31BF60-84D5-47D7-967A-79793B5B66B3}">
   <ds:schemaRefs>
     <ds:schemaRef ds:uri="http://schemas.openxmlformats.org/officeDocument/2006/bibliography"/>
   </ds:schemaRefs>

</xml_diff>

<commit_message>
Work on documentation. Created model for the get /api/Trips request
</commit_message>
<xml_diff>
--- a/Services-Description-SPA-Exam-2014.docx
+++ b/Services-Description-SPA-Exam-2014.docx
@@ -471,7 +471,16 @@
               <w:t>Gets l</w:t>
             </w:r>
             <w:r>
-              <w:t>ist of strings with all cities sorted by name</w:t>
+              <w:t xml:space="preserve">ist of strings with </w:t>
+            </w:r>
+            <w:r>
+              <w:rPr>
+                <w:b/>
+              </w:rPr>
+              <w:t>all cities</w:t>
+            </w:r>
+            <w:r>
+              <w:t xml:space="preserve"> sorted by name</w:t>
             </w:r>
           </w:p>
         </w:tc>
@@ -524,7 +533,13 @@
               <w:spacing w:after="0" w:line="240" w:lineRule="auto"/>
             </w:pPr>
             <w:r>
-              <w:t>Creates a new trip with current user as driver.</w:t>
+              <w:rPr>
+                <w:b/>
+              </w:rPr>
+              <w:t>Creates a new trip</w:t>
+            </w:r>
+            <w:r>
+              <w:t xml:space="preserve"> with current user as driver.</w:t>
             </w:r>
           </w:p>
         </w:tc>
@@ -576,7 +591,25 @@
               <w:spacing w:after="0" w:line="240" w:lineRule="auto"/>
             </w:pPr>
             <w:r>
-              <w:t>Gets trip with id = tripId providing all the passengers usernames.</w:t>
+              <w:t xml:space="preserve">Gets </w:t>
+            </w:r>
+            <w:r>
+              <w:rPr>
+                <w:b/>
+              </w:rPr>
+              <w:t>trip</w:t>
+            </w:r>
+            <w:r>
+              <w:rPr>
+                <w:b/>
+              </w:rPr>
+              <w:t xml:space="preserve"> details</w:t>
+            </w:r>
+            <w:r>
+              <w:t xml:space="preserve"> </w:t>
+            </w:r>
+            <w:r>
+              <w:t>by its id.</w:t>
             </w:r>
           </w:p>
         </w:tc>
@@ -627,7 +660,31 @@
               <w:spacing w:after="0" w:line="240" w:lineRule="auto"/>
             </w:pPr>
             <w:r>
-              <w:t>Gets top 10 trips, no matter the free seats. Sorted by their date of creation.</w:t>
+              <w:t xml:space="preserve">Gets </w:t>
+            </w:r>
+            <w:r>
+              <w:rPr>
+                <w:b/>
+              </w:rPr>
+              <w:t>top 10 trips</w:t>
+            </w:r>
+            <w:r>
+              <w:t xml:space="preserve"> </w:t>
+            </w:r>
+            <w:r>
+              <w:t>where their departure time is in the future</w:t>
+            </w:r>
+            <w:r>
+              <w:t>. Sorted by their time</w:t>
+            </w:r>
+            <w:r>
+              <w:t xml:space="preserve"> of</w:t>
+            </w:r>
+            <w:r>
+              <w:t xml:space="preserve"> departure in ascending order</w:t>
+            </w:r>
+            <w:r>
+              <w:t>.</w:t>
             </w:r>
           </w:p>
         </w:tc>
@@ -695,7 +752,73 @@
               <w:spacing w:after="0" w:line="240" w:lineRule="auto"/>
             </w:pPr>
             <w:r>
-              <w:t>Gets the trips at positions from page P. All trips are sorted by date of creation and are at most 10.</w:t>
+              <w:t xml:space="preserve">Gets the trips at positions </w:t>
+            </w:r>
+            <w:r>
+              <w:rPr>
+                <w:b/>
+              </w:rPr>
+              <w:t xml:space="preserve">from page </w:t>
+            </w:r>
+            <w:r>
+              <w:rPr>
+                <w:b/>
+              </w:rPr>
+              <w:t>{</w:t>
+            </w:r>
+            <w:r>
+              <w:rPr>
+                <w:b/>
+              </w:rPr>
+              <w:t>P</w:t>
+            </w:r>
+            <w:r>
+              <w:rPr>
+                <w:b/>
+              </w:rPr>
+              <w:t>}</w:t>
+            </w:r>
+            <w:r>
+              <w:t xml:space="preserve"> </w:t>
+            </w:r>
+            <w:r>
+              <w:t>where their departure time is in the future</w:t>
+            </w:r>
+            <w:r>
+              <w:t xml:space="preserve"> (upcoming only)</w:t>
+            </w:r>
+            <w:r>
+              <w:t xml:space="preserve">. All trips are sorted </w:t>
+            </w:r>
+            <w:r>
+              <w:t>by their time of departure in ascending order</w:t>
+            </w:r>
+            <w:r>
+              <w:t xml:space="preserve"> </w:t>
+            </w:r>
+            <w:r>
+              <w:t>and are at most 10.</w:t>
+            </w:r>
+            <w:r>
+              <w:t xml:space="preserve"> </w:t>
+            </w:r>
+            <w:r>
+              <w:t>If</w:t>
+            </w:r>
+            <w:r>
+              <w:t xml:space="preserve"> page</w:t>
+            </w:r>
+            <w:r>
+              <w:t xml:space="preserve"> parameter </w:t>
+            </w:r>
+            <w:r>
+              <w:t xml:space="preserve">is </w:t>
+            </w:r>
+            <w:r>
+              <w:t xml:space="preserve">missing </w:t>
+            </w:r>
+            <w:r>
+              <w:t>its default value is 1.</w:t>
             </w:r>
           </w:p>
         </w:tc>
@@ -755,7 +878,19 @@
               <w:rPr>
                 <w:noProof/>
               </w:rPr>
-              <w:t>&amp;sort=</w:t>
+              <w:t>&amp;</w:t>
+            </w:r>
+            <w:r>
+              <w:rPr>
+                <w:noProof/>
+              </w:rPr>
+              <w:t xml:space="preserve">orderBy </w:t>
+            </w:r>
+            <w:r>
+              <w:rPr>
+                <w:noProof/>
+              </w:rPr>
+              <w:t>=</w:t>
             </w:r>
             <w:r>
               <w:rPr>
@@ -779,7 +914,19 @@
               <w:rPr>
                 <w:noProof/>
               </w:rPr>
-              <w:t>&amp;order=</w:t>
+              <w:t>&amp;</w:t>
+            </w:r>
+            <w:r>
+              <w:rPr>
+                <w:noProof/>
+              </w:rPr>
+              <w:t>orderType</w:t>
+            </w:r>
+            <w:r>
+              <w:rPr>
+                <w:noProof/>
+              </w:rPr>
+              <w:t>=</w:t>
             </w:r>
             <w:r>
               <w:rPr>
@@ -811,13 +958,100 @@
               <w:spacing w:after="0" w:line="240" w:lineRule="auto"/>
             </w:pPr>
             <w:r>
-              <w:t>Gets the trips at positions from page P. All trips are sorted by “driver”, “date”, “seats”</w:t>
-            </w:r>
-            <w:r>
-              <w:t>, “from”, “to”</w:t>
-            </w:r>
-            <w:r>
-              <w:t xml:space="preserve"> and are at most 10. Order is “asc” or “desc”. If order is missing, it is assumed “asc” as default.</w:t>
+              <w:t xml:space="preserve">Gets the trips at positions from page </w:t>
+            </w:r>
+            <w:r>
+              <w:t>{</w:t>
+            </w:r>
+            <w:r>
+              <w:t>P</w:t>
+            </w:r>
+            <w:r>
+              <w:t>}</w:t>
+            </w:r>
+            <w:r>
+              <w:t>. All trips are sorted by “</w:t>
+            </w:r>
+            <w:r>
+              <w:rPr>
+                <w:b/>
+              </w:rPr>
+              <w:t>driver</w:t>
+            </w:r>
+            <w:r>
+              <w:t>”, “</w:t>
+            </w:r>
+            <w:r>
+              <w:rPr>
+                <w:b/>
+              </w:rPr>
+              <w:t>date</w:t>
+            </w:r>
+            <w:r>
+              <w:t>”, “</w:t>
+            </w:r>
+            <w:r>
+              <w:rPr>
+                <w:b/>
+              </w:rPr>
+              <w:t>seats</w:t>
+            </w:r>
+            <w:r>
+              <w:t>”</w:t>
+            </w:r>
+            <w:r>
+              <w:t>, “</w:t>
+            </w:r>
+            <w:r>
+              <w:rPr>
+                <w:b/>
+              </w:rPr>
+              <w:t>from</w:t>
+            </w:r>
+            <w:r>
+              <w:t>”, “</w:t>
+            </w:r>
+            <w:r>
+              <w:rPr>
+                <w:b/>
+              </w:rPr>
+              <w:t>to</w:t>
+            </w:r>
+            <w:r>
+              <w:t>”</w:t>
+            </w:r>
+            <w:r>
+              <w:t xml:space="preserve"> and are at most 10. Order is “</w:t>
+            </w:r>
+            <w:r>
+              <w:rPr>
+                <w:b/>
+              </w:rPr>
+              <w:t>asc</w:t>
+            </w:r>
+            <w:r>
+              <w:t>” or “</w:t>
+            </w:r>
+            <w:r>
+              <w:rPr>
+                <w:b/>
+              </w:rPr>
+              <w:t>desc</w:t>
+            </w:r>
+            <w:r>
+              <w:t xml:space="preserve">”. If order is missing, it is assumed </w:t>
+            </w:r>
+            <w:r>
+              <w:t xml:space="preserve">“date” as default in </w:t>
+            </w:r>
+            <w:r>
+              <w:t xml:space="preserve">“asc” </w:t>
+            </w:r>
+            <w:r>
+              <w:t>order</w:t>
+            </w:r>
+            <w:r>
+              <w:t>.</w:t>
             </w:r>
           </w:p>
         </w:tc>
@@ -933,7 +1167,19 @@
               <w:spacing w:after="0" w:line="240" w:lineRule="auto"/>
             </w:pPr>
             <w:r>
-              <w:t>Gets the trips at positions from page P.</w:t>
+              <w:t>Gets the trips at positions from page</w:t>
+            </w:r>
+            <w:r>
+              <w:t xml:space="preserve"> {</w:t>
+            </w:r>
+            <w:r>
+              <w:t>P</w:t>
+            </w:r>
+            <w:r>
+              <w:t>}</w:t>
+            </w:r>
+            <w:r>
+              <w:t>.</w:t>
             </w:r>
           </w:p>
           <w:p>
@@ -941,7 +1187,13 @@
               <w:spacing w:after="0" w:line="240" w:lineRule="auto"/>
             </w:pPr>
             <w:r>
-              <w:t>Trips are filtered by from town (F) and to town (T) (one of which may be missing). All trips are sorted by date of creation and are at most 10.</w:t>
+              <w:t>T</w:t>
+            </w:r>
+            <w:r>
+              <w:t>rips are filtered by from town {F} and to town {T}</w:t>
+            </w:r>
+            <w:r>
+              <w:t xml:space="preserve"> (one of which may be missing). All trips are sorted by date of creation and are at most 10.</w:t>
             </w:r>
           </w:p>
         </w:tc>
@@ -1015,7 +1267,19 @@
               <w:spacing w:after="0" w:line="240" w:lineRule="auto"/>
             </w:pPr>
             <w:r>
-              <w:t>Gets the trips at positions from page P, includes all the already finished trips (with time of travel earlier than the current time). By default, if finished is missing, the server returns only the upcoming trips.</w:t>
+              <w:t xml:space="preserve">Gets the trips at positions from page </w:t>
+            </w:r>
+            <w:r>
+              <w:t>{</w:t>
+            </w:r>
+            <w:r>
+              <w:t>P</w:t>
+            </w:r>
+            <w:r>
+              <w:t>}</w:t>
+            </w:r>
+            <w:r>
+              <w:t>, includes all the already finished trips (with time of travel earlier than the current time). By default, if finished is missing, the server returns only the upcoming trips.</w:t>
             </w:r>
           </w:p>
         </w:tc>
@@ -1075,7 +1339,25 @@
               <w:rPr>
                 <w:noProof/>
               </w:rPr>
-              <w:t>&amp;isMine=true</w:t>
+              <w:t>&amp;</w:t>
+            </w:r>
+            <w:r>
+              <w:rPr>
+                <w:noProof/>
+              </w:rPr>
+              <w:t>o</w:t>
+            </w:r>
+            <w:r>
+              <w:rPr>
+                <w:noProof/>
+              </w:rPr>
+              <w:t xml:space="preserve">nlyMine </w:t>
+            </w:r>
+            <w:r>
+              <w:rPr>
+                <w:noProof/>
+              </w:rPr>
+              <w:t>=true</w:t>
             </w:r>
           </w:p>
         </w:tc>
@@ -1089,8 +1371,25 @@
               <w:spacing w:after="0" w:line="240" w:lineRule="auto"/>
             </w:pPr>
             <w:r>
-              <w:t>Gets the trips at positions from page P. Filters the trips by only the current user’s created or joined trips.</w:t>
-            </w:r>
+              <w:t xml:space="preserve">Gets the trips at positions from page </w:t>
+            </w:r>
+            <w:r>
+              <w:t>{</w:t>
+            </w:r>
+            <w:r>
+              <w:t>P</w:t>
+            </w:r>
+            <w:r>
+              <w:t>}</w:t>
+            </w:r>
+            <w:r>
+              <w:t>. Filters the trips by only the current user’s created or joined trips.</w:t>
+            </w:r>
+            <w:r>
+              <w:t xml:space="preserve"> If onlyMine is missing, the server returns everyone’s trips.</w:t>
+            </w:r>
+            <w:bookmarkStart w:id="0" w:name="_GoBack"/>
+            <w:bookmarkEnd w:id="0"/>
           </w:p>
         </w:tc>
       </w:tr>
@@ -1118,11 +1417,13 @@
             <w:pPr>
               <w:spacing w:after="0" w:line="240" w:lineRule="auto"/>
               <w:rPr>
-                <w:noProof/>
-              </w:rPr>
-            </w:pPr>
-            <w:r>
-              <w:rPr>
+                <w:b/>
+                <w:noProof/>
+              </w:rPr>
+            </w:pPr>
+            <w:r>
+              <w:rPr>
+                <w:b/>
                 <w:noProof/>
               </w:rPr>
               <w:t>api/trips/{tripId}</w:t>
@@ -1139,7 +1440,28 @@
               <w:spacing w:after="0" w:line="240" w:lineRule="auto"/>
             </w:pPr>
             <w:r>
-              <w:t>Join a trip with id = tripId with available seats – assigns the current user as passenger.</w:t>
+              <w:rPr>
+                <w:b/>
+              </w:rPr>
+              <w:t>Join a trip</w:t>
+            </w:r>
+            <w:r>
+              <w:t xml:space="preserve"> </w:t>
+            </w:r>
+            <w:r>
+              <w:t>by given id and</w:t>
+            </w:r>
+            <w:r>
+              <w:t xml:space="preserve"> with available seats</w:t>
+            </w:r>
+            <w:r>
+              <w:t xml:space="preserve"> </w:t>
+            </w:r>
+            <w:r>
+              <w:t xml:space="preserve">– assigns the current user as </w:t>
+            </w:r>
+            <w:r>
+              <w:t>passenger.</w:t>
             </w:r>
           </w:p>
         </w:tc>
@@ -1155,6 +1477,7 @@
               <w:spacing w:after="0" w:line="240" w:lineRule="auto"/>
             </w:pPr>
             <w:r>
+              <w:lastRenderedPageBreak/>
               <w:t>GET (public)</w:t>
             </w:r>
           </w:p>
@@ -1300,7 +1623,34 @@
               <w:spacing w:after="0" w:line="240" w:lineRule="auto"/>
             </w:pPr>
             <w:r>
-              <w:t xml:space="preserve">Gets the drivers from page P, </w:t>
+              <w:t xml:space="preserve">Gets the </w:t>
+            </w:r>
+            <w:r>
+              <w:rPr>
+                <w:b/>
+              </w:rPr>
+              <w:t xml:space="preserve">drivers from page </w:t>
+            </w:r>
+            <w:r>
+              <w:rPr>
+                <w:b/>
+              </w:rPr>
+              <w:t>{</w:t>
+            </w:r>
+            <w:r>
+              <w:rPr>
+                <w:b/>
+              </w:rPr>
+              <w:t>P</w:t>
+            </w:r>
+            <w:r>
+              <w:rPr>
+                <w:b/>
+              </w:rPr>
+              <w:t>}</w:t>
+            </w:r>
+            <w:r>
+              <w:t xml:space="preserve">, </w:t>
             </w:r>
             <w:r>
               <w:t>sorted by number of</w:t>
@@ -1328,7 +1678,6 @@
               <w:spacing w:after="0" w:line="240" w:lineRule="auto"/>
             </w:pPr>
             <w:r>
-              <w:lastRenderedPageBreak/>
               <w:t>GET</w:t>
             </w:r>
           </w:p>
@@ -1414,7 +1763,34 @@
               <w:spacing w:after="0" w:line="240" w:lineRule="auto"/>
             </w:pPr>
             <w:r>
-              <w:t xml:space="preserve">Gets the drivers from page P, </w:t>
+              <w:t xml:space="preserve">Gets the </w:t>
+            </w:r>
+            <w:r>
+              <w:rPr>
+                <w:b/>
+              </w:rPr>
+              <w:t xml:space="preserve">drivers from page </w:t>
+            </w:r>
+            <w:r>
+              <w:rPr>
+                <w:b/>
+              </w:rPr>
+              <w:t>{</w:t>
+            </w:r>
+            <w:r>
+              <w:rPr>
+                <w:b/>
+              </w:rPr>
+              <w:t>P</w:t>
+            </w:r>
+            <w:r>
+              <w:rPr>
+                <w:b/>
+              </w:rPr>
+              <w:t>}</w:t>
+            </w:r>
+            <w:r>
+              <w:t xml:space="preserve">, </w:t>
             </w:r>
             <w:r>
               <w:t xml:space="preserve">sorted by number of </w:t>
@@ -1426,7 +1802,16 @@
               <w:t xml:space="preserve">trips (desc) and then by username (asc) </w:t>
             </w:r>
             <w:r>
-              <w:t>and filtered by username (filter is “</w:t>
+              <w:t xml:space="preserve">and </w:t>
+            </w:r>
+            <w:r>
+              <w:rPr>
+                <w:b/>
+              </w:rPr>
+              <w:t>filtered by username</w:t>
+            </w:r>
+            <w:r>
+              <w:t xml:space="preserve"> (filter is “</w:t>
             </w:r>
             <w:r>
               <w:rPr>
@@ -1487,9 +1872,18 @@
               <w:spacing w:after="0" w:line="240" w:lineRule="auto"/>
             </w:pPr>
             <w:r>
-              <w:t xml:space="preserve">Gets driver </w:t>
-            </w:r>
-            <w:r>
+              <w:t xml:space="preserve">Gets </w:t>
+            </w:r>
+            <w:r>
+              <w:rPr>
+                <w:b/>
+              </w:rPr>
+              <w:t xml:space="preserve">driver </w:t>
+            </w:r>
+            <w:r>
+              <w:rPr>
+                <w:b/>
+              </w:rPr>
               <w:t>by its id</w:t>
             </w:r>
             <w:r>
@@ -2542,6 +2936,7 @@
                 <w:sz w:val="20"/>
                 <w:szCs w:val="20"/>
               </w:rPr>
+              <w:lastRenderedPageBreak/>
               <w:t xml:space="preserve">   "car": "Mazda 6 2014"</w:t>
             </w:r>
             <w:r>
@@ -2584,7 +2979,6 @@
         <w:rPr>
           <w:b/>
         </w:rPr>
-        <w:lastRenderedPageBreak/>
         <w:t>Logout</w:t>
       </w:r>
     </w:p>
@@ -4017,6 +4411,7 @@
                 <w:sz w:val="20"/>
                 <w:szCs w:val="20"/>
               </w:rPr>
+              <w:lastRenderedPageBreak/>
               <w:t xml:space="preserve">   "driverId": "c73d0bc9-47b7-4cc4-abb2-cd5516b94596",</w:t>
             </w:r>
           </w:p>
@@ -4077,7 +4472,6 @@
                 <w:sz w:val="20"/>
                 <w:szCs w:val="20"/>
               </w:rPr>
-              <w:lastRenderedPageBreak/>
               <w:t xml:space="preserve">   "to": "Etropole",</w:t>
             </w:r>
           </w:p>
@@ -4577,8 +4971,6 @@
         </w:rPr>
         <w:t>.</w:t>
       </w:r>
-      <w:bookmarkStart w:id="0" w:name="_GoBack"/>
-      <w:bookmarkEnd w:id="0"/>
     </w:p>
     <w:p>
       <w:pPr>
@@ -5239,6 +5631,7 @@
                 <w:sz w:val="20"/>
                 <w:szCs w:val="20"/>
               </w:rPr>
+              <w:lastRenderedPageBreak/>
               <w:t>}, {</w:t>
             </w:r>
           </w:p>
@@ -5338,7 +5731,6 @@
                 <w:sz w:val="20"/>
                 <w:szCs w:val="20"/>
               </w:rPr>
-              <w:lastRenderedPageBreak/>
               <w:t xml:space="preserve">    "numberOfUpcomingTrips": 3</w:t>
             </w:r>
             <w:r>
@@ -6495,7 +6887,7 @@
                               <w:sz w:val="18"/>
                               <w:szCs w:val="18"/>
                             </w:rPr>
-                            <w:t>5</w:t>
+                            <w:t>2</w:t>
                           </w:r>
                           <w:r>
                             <w:rPr>
@@ -6645,7 +7037,7 @@
                         <w:sz w:val="18"/>
                         <w:szCs w:val="18"/>
                       </w:rPr>
-                      <w:t>5</w:t>
+                      <w:t>2</w:t>
                     </w:r>
                     <w:r>
                       <w:rPr>
@@ -9147,7 +9539,7 @@
 </file>
 
 <file path=customXml/itemProps4.xml><?xml version="1.0" encoding="utf-8"?>
-<ds:datastoreItem xmlns:ds="http://schemas.openxmlformats.org/officeDocument/2006/customXml" ds:itemID="{CB31BF60-84D5-47D7-967A-79793B5B66B3}">
+<ds:datastoreItem xmlns:ds="http://schemas.openxmlformats.org/officeDocument/2006/customXml" ds:itemID="{182C7BDF-A8FB-41AF-BEDF-39190732212A}">
   <ds:schemaRefs>
     <ds:schemaRef ds:uri="http://schemas.openxmlformats.org/officeDocument/2006/bibliography"/>
   </ds:schemaRefs>

</xml_diff>

<commit_message>
Implemented paging in /api/trips
</commit_message>
<xml_diff>
--- a/Services-Description-SPA-Exam-2014.docx
+++ b/Services-Description-SPA-Exam-2014.docx
@@ -662,6 +662,8 @@
             <w:r>
               <w:t xml:space="preserve">Gets </w:t>
             </w:r>
+            <w:bookmarkStart w:id="0" w:name="OLE_LINK3"/>
+            <w:bookmarkStart w:id="1" w:name="OLE_LINK4"/>
             <w:r>
               <w:rPr>
                 <w:b/>
@@ -675,7 +677,12 @@
               <w:t>where their departure time is in the future</w:t>
             </w:r>
             <w:r>
-              <w:t>. Sorted by their time</w:t>
+              <w:t xml:space="preserve"> s</w:t>
+            </w:r>
+            <w:bookmarkStart w:id="2" w:name="_GoBack"/>
+            <w:bookmarkEnd w:id="2"/>
+            <w:r>
+              <w:t>orted by their time</w:t>
             </w:r>
             <w:r>
               <w:t xml:space="preserve"> of</w:t>
@@ -683,6 +690,8 @@
             <w:r>
               <w:t xml:space="preserve"> departure in ascending order</w:t>
             </w:r>
+            <w:bookmarkEnd w:id="0"/>
+            <w:bookmarkEnd w:id="1"/>
             <w:r>
               <w:t>.</w:t>
             </w:r>
@@ -1193,7 +1202,13 @@
               <w:t>rips are filtered by from town {F} and to town {T}</w:t>
             </w:r>
             <w:r>
-              <w:t xml:space="preserve"> (one of which may be missing). All trips are sorted by date of creation and are at most 10.</w:t>
+              <w:t xml:space="preserve"> (one of which may be missing). All trips are sorted by </w:t>
+            </w:r>
+            <w:r>
+              <w:t xml:space="preserve">time of departure </w:t>
+            </w:r>
+            <w:r>
+              <w:t>and are at most 10.</w:t>
             </w:r>
           </w:p>
         </w:tc>
@@ -1388,8 +1403,6 @@
             <w:r>
               <w:t xml:space="preserve"> If onlyMine is missing, the server returns everyone’s trips.</w:t>
             </w:r>
-            <w:bookmarkStart w:id="0" w:name="_GoBack"/>
-            <w:bookmarkEnd w:id="0"/>
           </w:p>
         </w:tc>
       </w:tr>
@@ -1922,7 +1935,7 @@
           <w:b/>
           <w:i/>
         </w:rPr>
-        <w:t>sort</w:t>
+        <w:t>orderBy</w:t>
       </w:r>
       <w:r>
         <w:rPr>
@@ -1935,7 +1948,7 @@
           <w:b/>
           <w:i/>
         </w:rPr>
-        <w:t>order</w:t>
+        <w:t>orderType</w:t>
       </w:r>
       <w:r>
         <w:rPr>
@@ -1987,13 +2000,13 @@
           <w:b/>
           <w:i/>
         </w:rPr>
-        <w:t>isMine</w:t>
+        <w:t xml:space="preserve">onlyMine </w:t>
       </w:r>
       <w:r>
         <w:rPr>
           <w:b/>
         </w:rPr>
-        <w:t xml:space="preserve"> on the </w:t>
+        <w:t xml:space="preserve">on the </w:t>
       </w:r>
       <w:r>
         <w:rPr>
@@ -5812,8 +5825,8 @@
         </w:rPr>
         <w:t xml:space="preserve"> you will receive </w:t>
       </w:r>
-      <w:bookmarkStart w:id="1" w:name="OLE_LINK1"/>
-      <w:bookmarkStart w:id="2" w:name="OLE_LINK2"/>
+      <w:bookmarkStart w:id="3" w:name="OLE_LINK1"/>
+      <w:bookmarkStart w:id="4" w:name="OLE_LINK2"/>
       <w:r>
         <w:rPr>
           <w:b/>
@@ -5880,8 +5893,8 @@
         </w:rPr>
         <w:t xml:space="preserve"> with no paging and filtering</w:t>
       </w:r>
-      <w:bookmarkEnd w:id="1"/>
-      <w:bookmarkEnd w:id="2"/>
+      <w:bookmarkEnd w:id="3"/>
+      <w:bookmarkEnd w:id="4"/>
       <w:r>
         <w:rPr>
           <w:b/>
@@ -6887,7 +6900,7 @@
                               <w:sz w:val="18"/>
                               <w:szCs w:val="18"/>
                             </w:rPr>
-                            <w:t>2</w:t>
+                            <w:t>5</w:t>
                           </w:r>
                           <w:r>
                             <w:rPr>
@@ -7037,7 +7050,7 @@
                         <w:sz w:val="18"/>
                         <w:szCs w:val="18"/>
                       </w:rPr>
-                      <w:t>2</w:t>
+                      <w:t>5</w:t>
                     </w:r>
                     <w:r>
                       <w:rPr>
@@ -9539,7 +9552,7 @@
 </file>
 
 <file path=customXml/itemProps4.xml><?xml version="1.0" encoding="utf-8"?>
-<ds:datastoreItem xmlns:ds="http://schemas.openxmlformats.org/officeDocument/2006/customXml" ds:itemID="{182C7BDF-A8FB-41AF-BEDF-39190732212A}">
+<ds:datastoreItem xmlns:ds="http://schemas.openxmlformats.org/officeDocument/2006/customXml" ds:itemID="{A66478FB-EB73-409F-B73C-67660BB9B60F}">
   <ds:schemaRefs>
     <ds:schemaRef ds:uri="http://schemas.openxmlformats.org/officeDocument/2006/bibliography"/>
   </ds:schemaRefs>

</xml_diff>

<commit_message>
Added list of passengers to the trips information
</commit_message>
<xml_diff>
--- a/Services-Description-SPA-Exam-2014.docx
+++ b/Services-Description-SPA-Exam-2014.docx
@@ -638,12 +638,14 @@
             <w:pPr>
               <w:spacing w:after="0" w:line="240" w:lineRule="auto"/>
               <w:rPr>
+                <w:b/>
                 <w:noProof/>
                 <w:lang w:val="bg-BG"/>
               </w:rPr>
             </w:pPr>
             <w:r>
               <w:rPr>
+                <w:b/>
                 <w:noProof/>
               </w:rPr>
               <w:t>api/trips</w:t>
@@ -679,8 +681,6 @@
             <w:r>
               <w:t xml:space="preserve"> s</w:t>
             </w:r>
-            <w:bookmarkStart w:id="2" w:name="_GoBack"/>
-            <w:bookmarkEnd w:id="2"/>
             <w:r>
               <w:t>orted by their time</w:t>
             </w:r>
@@ -722,29 +722,34 @@
             <w:pPr>
               <w:spacing w:after="0" w:line="240" w:lineRule="auto"/>
               <w:rPr>
-                <w:noProof/>
-              </w:rPr>
-            </w:pPr>
-            <w:r>
-              <w:rPr>
+                <w:b/>
+                <w:noProof/>
+              </w:rPr>
+            </w:pPr>
+            <w:r>
+              <w:rPr>
+                <w:b/>
                 <w:noProof/>
               </w:rPr>
               <w:t>api/trips?page=</w:t>
             </w:r>
             <w:r>
               <w:rPr>
+                <w:b/>
                 <w:noProof/>
               </w:rPr>
               <w:t>{</w:t>
             </w:r>
             <w:r>
               <w:rPr>
+                <w:b/>
                 <w:noProof/>
               </w:rPr>
               <w:t>P</w:t>
             </w:r>
             <w:r>
               <w:rPr>
+                <w:b/>
                 <w:noProof/>
               </w:rPr>
               <w:t>}</w:t>
@@ -4031,7 +4036,7 @@
                 <w:sz w:val="20"/>
                 <w:szCs w:val="20"/>
               </w:rPr>
-              <w:t>{  "id": "8cf1097e-8710-46ef-a1d7-5893ca5cbef3",</w:t>
+              <w:t>{  "id": "bcf79ac5-0e77-4a21-aa21-279c93375231",</w:t>
             </w:r>
           </w:p>
           <w:p>
@@ -4171,7 +4176,27 @@
                 <w:sz w:val="20"/>
                 <w:szCs w:val="20"/>
               </w:rPr>
-              <w:t xml:space="preserve">   "isMine": true</w:t>
+              <w:t xml:space="preserve">   "isMine": true,</w:t>
+            </w:r>
+          </w:p>
+          <w:p>
+            <w:pPr>
+              <w:spacing w:after="0"/>
+              <w:rPr>
+                <w:rFonts w:ascii="Consolas" w:hAnsi="Consolas" w:cs="Consolas"/>
+                <w:noProof/>
+                <w:sz w:val="20"/>
+                <w:szCs w:val="20"/>
+              </w:rPr>
+            </w:pPr>
+            <w:r>
+              <w:rPr>
+                <w:rFonts w:ascii="Consolas" w:hAnsi="Consolas" w:cs="Consolas"/>
+                <w:noProof/>
+                <w:sz w:val="20"/>
+                <w:szCs w:val="20"/>
+              </w:rPr>
+              <w:t xml:space="preserve">   "passangers": ["test@test.com"]</w:t>
             </w:r>
             <w:r>
               <w:rPr>
@@ -4222,6 +4247,22 @@
         </w:rPr>
         <w:t>* NOTE: isMine value means that the currently logged user is part of the trip (either driver or passenger)</w:t>
       </w:r>
+    </w:p>
+    <w:p>
+      <w:pPr>
+        <w:spacing w:after="60"/>
+        <w:rPr>
+          <w:b/>
+        </w:rPr>
+      </w:pPr>
+      <w:r>
+        <w:rPr>
+          <w:b/>
+        </w:rPr>
+        <w:t>* NOTE: All drivers are passengers too.</w:t>
+      </w:r>
+      <w:bookmarkStart w:id="2" w:name="_GoBack"/>
+      <w:bookmarkEnd w:id="2"/>
     </w:p>
     <w:p>
       <w:pPr>
@@ -4314,6 +4355,7 @@
               <w:rPr>
                 <w:b/>
               </w:rPr>
+              <w:lastRenderedPageBreak/>
               <w:t>Headers</w:t>
             </w:r>
           </w:p>
@@ -4424,7 +4466,6 @@
                 <w:sz w:val="20"/>
                 <w:szCs w:val="20"/>
               </w:rPr>
-              <w:lastRenderedPageBreak/>
               <w:t xml:space="preserve">   "driverId": "c73d0bc9-47b7-4cc4-abb2-cd5516b94596",</w:t>
             </w:r>
           </w:p>
@@ -4525,6 +4566,122 @@
                 <w:sz w:val="20"/>
                 <w:szCs w:val="20"/>
               </w:rPr>
+              <w:t xml:space="preserve">   "numberOfFreeSea</w:t>
+            </w:r>
+            <w:r>
+              <w:rPr>
+                <w:rFonts w:ascii="Consolas" w:hAnsi="Consolas" w:cs="Consolas"/>
+                <w:noProof/>
+                <w:sz w:val="20"/>
+                <w:szCs w:val="20"/>
+              </w:rPr>
+              <w:t>ts": 3</w:t>
+            </w:r>
+            <w:r>
+              <w:rPr>
+                <w:rFonts w:ascii="Consolas" w:hAnsi="Consolas" w:cs="Consolas"/>
+                <w:noProof/>
+                <w:sz w:val="20"/>
+                <w:szCs w:val="20"/>
+              </w:rPr>
+              <w:t>,</w:t>
+            </w:r>
+          </w:p>
+          <w:p>
+            <w:pPr>
+              <w:spacing w:after="0"/>
+              <w:rPr>
+                <w:rFonts w:ascii="Consolas" w:hAnsi="Consolas" w:cs="Consolas"/>
+                <w:noProof/>
+                <w:sz w:val="20"/>
+                <w:szCs w:val="20"/>
+              </w:rPr>
+            </w:pPr>
+            <w:r>
+              <w:rPr>
+                <w:rFonts w:ascii="Consolas" w:hAnsi="Consolas" w:cs="Consolas"/>
+                <w:noProof/>
+                <w:sz w:val="20"/>
+                <w:szCs w:val="20"/>
+              </w:rPr>
+              <w:t xml:space="preserve">   "isMine": </w:t>
+            </w:r>
+            <w:r>
+              <w:rPr>
+                <w:rFonts w:ascii="Consolas" w:hAnsi="Consolas" w:cs="Consolas"/>
+                <w:noProof/>
+                <w:sz w:val="20"/>
+                <w:szCs w:val="20"/>
+              </w:rPr>
+              <w:t>false</w:t>
+            </w:r>
+            <w:r>
+              <w:rPr>
+                <w:rFonts w:ascii="Consolas" w:hAnsi="Consolas" w:cs="Consolas"/>
+                <w:noProof/>
+                <w:sz w:val="20"/>
+                <w:szCs w:val="20"/>
+              </w:rPr>
+              <w:t>,</w:t>
+            </w:r>
+          </w:p>
+          <w:p>
+            <w:pPr>
+              <w:spacing w:after="0"/>
+              <w:rPr>
+                <w:rFonts w:ascii="Consolas" w:hAnsi="Consolas" w:cs="Consolas"/>
+                <w:noProof/>
+                <w:sz w:val="20"/>
+                <w:szCs w:val="20"/>
+              </w:rPr>
+            </w:pPr>
+            <w:r>
+              <w:rPr>
+                <w:rFonts w:ascii="Consolas" w:hAnsi="Consolas" w:cs="Consolas"/>
+                <w:noProof/>
+                <w:sz w:val="20"/>
+                <w:szCs w:val="20"/>
+              </w:rPr>
+              <w:t xml:space="preserve">   "passangers": [</w:t>
+            </w:r>
+          </w:p>
+          <w:p>
+            <w:pPr>
+              <w:spacing w:after="0"/>
+              <w:rPr>
+                <w:rFonts w:ascii="Consolas" w:hAnsi="Consolas" w:cs="Consolas"/>
+                <w:noProof/>
+                <w:sz w:val="20"/>
+                <w:szCs w:val="20"/>
+              </w:rPr>
+            </w:pPr>
+            <w:r>
+              <w:rPr>
+                <w:rFonts w:ascii="Consolas" w:hAnsi="Consolas" w:cs="Consolas"/>
+                <w:noProof/>
+                <w:sz w:val="20"/>
+                <w:szCs w:val="20"/>
+              </w:rPr>
+              <w:t xml:space="preserve">      "test02@test.com",</w:t>
+            </w:r>
+          </w:p>
+          <w:p>
+            <w:pPr>
+              <w:spacing w:after="0"/>
+              <w:rPr>
+                <w:rFonts w:ascii="Consolas" w:hAnsi="Consolas" w:cs="Consolas"/>
+                <w:noProof/>
+                <w:sz w:val="20"/>
+                <w:szCs w:val="20"/>
+              </w:rPr>
+            </w:pPr>
+            <w:r>
+              <w:rPr>
+                <w:rFonts w:ascii="Consolas" w:hAnsi="Consolas" w:cs="Consolas"/>
+                <w:noProof/>
+                <w:sz w:val="20"/>
+                <w:szCs w:val="20"/>
+              </w:rPr>
               <w:t xml:space="preserve"> </w:t>
             </w:r>
             <w:r>
@@ -4534,55 +4691,39 @@
                 <w:sz w:val="20"/>
                 <w:szCs w:val="20"/>
               </w:rPr>
-              <w:t xml:space="preserve">  "numberOfFreeSeats": 3</w:t>
-            </w:r>
-            <w:r>
-              <w:rPr>
-                <w:rFonts w:ascii="Consolas" w:hAnsi="Consolas" w:cs="Consolas"/>
-                <w:noProof/>
-                <w:sz w:val="20"/>
-                <w:szCs w:val="20"/>
-              </w:rPr>
-              <w:t>,</w:t>
-            </w:r>
-          </w:p>
-          <w:p>
-            <w:pPr>
-              <w:spacing w:after="0"/>
-              <w:rPr>
-                <w:rFonts w:ascii="Consolas" w:hAnsi="Consolas" w:cs="Consolas"/>
-                <w:noProof/>
-                <w:sz w:val="20"/>
-                <w:szCs w:val="20"/>
-              </w:rPr>
-            </w:pPr>
-            <w:r>
-              <w:rPr>
-                <w:rFonts w:ascii="Consolas" w:hAnsi="Consolas" w:cs="Consolas"/>
-                <w:noProof/>
-                <w:sz w:val="20"/>
-                <w:szCs w:val="20"/>
-              </w:rPr>
-              <w:t xml:space="preserve">   "isMine": </w:t>
-            </w:r>
-            <w:r>
-              <w:rPr>
-                <w:rFonts w:ascii="Consolas" w:hAnsi="Consolas" w:cs="Consolas"/>
-                <w:noProof/>
-                <w:sz w:val="20"/>
-                <w:szCs w:val="20"/>
-              </w:rPr>
-              <w:t>false</w:t>
-            </w:r>
-            <w:r>
-              <w:rPr>
-                <w:rFonts w:ascii="Consolas" w:hAnsi="Consolas" w:cs="Consolas"/>
-                <w:noProof/>
-                <w:sz w:val="20"/>
-                <w:szCs w:val="20"/>
-              </w:rPr>
-              <w:t xml:space="preserve"> </w:t>
-            </w:r>
+              <w:t xml:space="preserve">     "test06@test.com"</w:t>
+            </w:r>
+          </w:p>
+          <w:p>
+            <w:pPr>
+              <w:spacing w:after="0"/>
+              <w:rPr>
+                <w:rFonts w:ascii="Consolas" w:hAnsi="Consolas" w:cs="Consolas"/>
+                <w:noProof/>
+                <w:sz w:val="20"/>
+                <w:szCs w:val="20"/>
+              </w:rPr>
+            </w:pPr>
+            <w:r>
+              <w:rPr>
+                <w:rFonts w:ascii="Consolas" w:hAnsi="Consolas" w:cs="Consolas"/>
+                <w:noProof/>
+                <w:sz w:val="20"/>
+                <w:szCs w:val="20"/>
+              </w:rPr>
+              <w:t xml:space="preserve">   ]</w:t>
+            </w:r>
+          </w:p>
+          <w:p>
+            <w:pPr>
+              <w:spacing w:after="0"/>
+              <w:rPr>
+                <w:rFonts w:ascii="Consolas" w:hAnsi="Consolas" w:cs="Consolas"/>
+                <w:noProof/>
+                <w:sz w:val="20"/>
+                <w:szCs w:val="20"/>
+              </w:rPr>
+            </w:pPr>
             <w:r>
               <w:rPr>
                 <w:rFonts w:ascii="Consolas" w:hAnsi="Consolas" w:cs="Consolas"/>
@@ -4917,17 +5058,119 @@
                 <w:sz w:val="20"/>
                 <w:szCs w:val="20"/>
               </w:rPr>
-              <w:t xml:space="preserve">   "isMine": true</w:t>
-            </w:r>
-            <w:r>
-              <w:rPr>
-                <w:rFonts w:ascii="Consolas" w:hAnsi="Consolas" w:cs="Consolas"/>
-                <w:noProof/>
-                <w:sz w:val="20"/>
-                <w:szCs w:val="20"/>
-              </w:rPr>
-              <w:t xml:space="preserve"> </w:t>
-            </w:r>
+              <w:t xml:space="preserve">   "isMine": true,</w:t>
+            </w:r>
+          </w:p>
+          <w:p>
+            <w:pPr>
+              <w:spacing w:after="0"/>
+              <w:rPr>
+                <w:rFonts w:ascii="Consolas" w:hAnsi="Consolas" w:cs="Consolas"/>
+                <w:noProof/>
+                <w:sz w:val="20"/>
+                <w:szCs w:val="20"/>
+              </w:rPr>
+            </w:pPr>
+            <w:r>
+              <w:rPr>
+                <w:rFonts w:ascii="Consolas" w:hAnsi="Consolas" w:cs="Consolas"/>
+                <w:noProof/>
+                <w:sz w:val="20"/>
+                <w:szCs w:val="20"/>
+              </w:rPr>
+              <w:t xml:space="preserve">   "passangers": [</w:t>
+            </w:r>
+          </w:p>
+          <w:p>
+            <w:pPr>
+              <w:spacing w:after="0"/>
+              <w:rPr>
+                <w:rFonts w:ascii="Consolas" w:hAnsi="Consolas" w:cs="Consolas"/>
+                <w:noProof/>
+                <w:sz w:val="20"/>
+                <w:szCs w:val="20"/>
+              </w:rPr>
+            </w:pPr>
+            <w:r>
+              <w:rPr>
+                <w:rFonts w:ascii="Consolas" w:hAnsi="Consolas" w:cs="Consolas"/>
+                <w:noProof/>
+                <w:sz w:val="20"/>
+                <w:szCs w:val="20"/>
+              </w:rPr>
+              <w:t xml:space="preserve">      "test02@test.com",</w:t>
+            </w:r>
+          </w:p>
+          <w:p>
+            <w:pPr>
+              <w:spacing w:after="0"/>
+              <w:rPr>
+                <w:rFonts w:ascii="Consolas" w:hAnsi="Consolas" w:cs="Consolas"/>
+                <w:noProof/>
+                <w:sz w:val="20"/>
+                <w:szCs w:val="20"/>
+              </w:rPr>
+            </w:pPr>
+            <w:r>
+              <w:rPr>
+                <w:rFonts w:ascii="Consolas" w:hAnsi="Consolas" w:cs="Consolas"/>
+                <w:noProof/>
+                <w:sz w:val="20"/>
+                <w:szCs w:val="20"/>
+              </w:rPr>
+              <w:t xml:space="preserve">      "test06@test.com",</w:t>
+            </w:r>
+          </w:p>
+          <w:p>
+            <w:pPr>
+              <w:spacing w:after="0"/>
+              <w:rPr>
+                <w:rFonts w:ascii="Consolas" w:hAnsi="Consolas" w:cs="Consolas"/>
+                <w:noProof/>
+                <w:sz w:val="20"/>
+                <w:szCs w:val="20"/>
+              </w:rPr>
+            </w:pPr>
+            <w:r>
+              <w:rPr>
+                <w:rFonts w:ascii="Consolas" w:hAnsi="Consolas" w:cs="Consolas"/>
+                <w:noProof/>
+                <w:sz w:val="20"/>
+                <w:szCs w:val="20"/>
+              </w:rPr>
+              <w:t xml:space="preserve">      "test@test.com"</w:t>
+            </w:r>
+          </w:p>
+          <w:p>
+            <w:pPr>
+              <w:spacing w:after="0"/>
+              <w:rPr>
+                <w:rFonts w:ascii="Consolas" w:hAnsi="Consolas" w:cs="Consolas"/>
+                <w:noProof/>
+                <w:sz w:val="20"/>
+                <w:szCs w:val="20"/>
+              </w:rPr>
+            </w:pPr>
+            <w:r>
+              <w:rPr>
+                <w:rFonts w:ascii="Consolas" w:hAnsi="Consolas" w:cs="Consolas"/>
+                <w:noProof/>
+                <w:sz w:val="20"/>
+                <w:szCs w:val="20"/>
+              </w:rPr>
+              <w:t xml:space="preserve">   ]</w:t>
+            </w:r>
+          </w:p>
+          <w:p>
+            <w:pPr>
+              <w:spacing w:after="0"/>
+              <w:rPr>
+                <w:rFonts w:ascii="Consolas" w:hAnsi="Consolas" w:cs="Consolas"/>
+                <w:noProof/>
+                <w:sz w:val="20"/>
+                <w:szCs w:val="20"/>
+              </w:rPr>
+            </w:pPr>
             <w:r>
               <w:rPr>
                 <w:rFonts w:ascii="Consolas" w:hAnsi="Consolas" w:cs="Consolas"/>
@@ -5222,6 +5465,7 @@
         <w:pStyle w:val="Heading2"/>
       </w:pPr>
       <w:r>
+        <w:lastRenderedPageBreak/>
         <w:t>Drivers</w:t>
       </w:r>
     </w:p>
@@ -5644,7 +5888,6 @@
                 <w:sz w:val="20"/>
                 <w:szCs w:val="20"/>
               </w:rPr>
-              <w:lastRenderedPageBreak/>
               <w:t>}, {</w:t>
             </w:r>
           </w:p>
@@ -5810,7 +6053,6 @@
         <w:rPr>
           <w:b/>
         </w:rPr>
-        <w:lastRenderedPageBreak/>
         <w:t xml:space="preserve">*NOTE: If you send the request </w:t>
       </w:r>
       <w:r>
@@ -6503,6 +6745,7 @@
                 <w:sz w:val="20"/>
                 <w:szCs w:val="20"/>
               </w:rPr>
+              <w:lastRenderedPageBreak/>
               <w:t xml:space="preserve">        "numberOfFreeSeats": 1,</w:t>
             </w:r>
           </w:p>
@@ -6900,7 +7143,7 @@
                               <w:sz w:val="18"/>
                               <w:szCs w:val="18"/>
                             </w:rPr>
-                            <w:t>5</w:t>
+                            <w:t>6</w:t>
                           </w:r>
                           <w:r>
                             <w:rPr>
@@ -6961,7 +7204,7 @@
                               <w:sz w:val="18"/>
                               <w:szCs w:val="18"/>
                             </w:rPr>
-                            <w:t>5</w:t>
+                            <w:t>6</w:t>
                           </w:r>
                           <w:r>
                             <w:rPr>
@@ -7050,7 +7293,7 @@
                         <w:sz w:val="18"/>
                         <w:szCs w:val="18"/>
                       </w:rPr>
-                      <w:t>5</w:t>
+                      <w:t>6</w:t>
                     </w:r>
                     <w:r>
                       <w:rPr>
@@ -7111,7 +7354,7 @@
                         <w:sz w:val="18"/>
                         <w:szCs w:val="18"/>
                       </w:rPr>
-                      <w:t>5</w:t>
+                      <w:t>6</w:t>
                     </w:r>
                     <w:r>
                       <w:rPr>
@@ -9552,7 +9795,7 @@
 </file>
 
 <file path=customXml/itemProps4.xml><?xml version="1.0" encoding="utf-8"?>
-<ds:datastoreItem xmlns:ds="http://schemas.openxmlformats.org/officeDocument/2006/customXml" ds:itemID="{A66478FB-EB73-409F-B73C-67660BB9B60F}">
+<ds:datastoreItem xmlns:ds="http://schemas.openxmlformats.org/officeDocument/2006/customXml" ds:itemID="{C8D0A282-1568-4696-88E3-74EE86DD0773}">
   <ds:schemaRefs>
     <ds:schemaRef ds:uri="http://schemas.openxmlformats.org/officeDocument/2006/bibliography"/>
   </ds:schemaRefs>

</xml_diff>

<commit_message>
Implemented /api/trips (with paging, sorting, filtering)
</commit_message>
<xml_diff>
--- a/Services-Description-SPA-Exam-2014.docx
+++ b/Services-Description-SPA-Exam-2014.docx
@@ -29,13 +29,26 @@
       <w:pPr>
         <w:pStyle w:val="Heading1"/>
       </w:pPr>
+      <w:proofErr w:type="spellStart"/>
       <w:r>
-        <w:t>RESTful API Overview</w:t>
+        <w:t>RESTful</w:t>
+      </w:r>
+      <w:proofErr w:type="spellEnd"/>
+      <w:r>
+        <w:t xml:space="preserve"> API Overview</w:t>
       </w:r>
     </w:p>
     <w:p>
       <w:r>
-        <w:t>The RESTful API is exposing web services to work with the server. The API has the following web service endpoints:</w:t>
+        <w:t xml:space="preserve">The </w:t>
+      </w:r>
+      <w:proofErr w:type="spellStart"/>
+      <w:r>
+        <w:t>RESTful</w:t>
+      </w:r>
+      <w:proofErr w:type="spellEnd"/>
+      <w:r>
+        <w:t xml:space="preserve"> API is exposing web services to work with the server. The API has the following web service endpoints:</w:t>
       </w:r>
     </w:p>
     <w:tbl>
@@ -625,7 +638,7 @@
               <w:spacing w:after="0" w:line="240" w:lineRule="auto"/>
             </w:pPr>
             <w:r>
-              <w:t>GET (public)</w:t>
+              <w:t>PUT</w:t>
             </w:r>
           </w:p>
         </w:tc>
@@ -640,15 +653,14 @@
               <w:rPr>
                 <w:b/>
                 <w:noProof/>
-                <w:lang w:val="bg-BG"/>
-              </w:rPr>
-            </w:pPr>
-            <w:r>
-              <w:rPr>
-                <w:b/>
-                <w:noProof/>
-              </w:rPr>
-              <w:t>api/trips</w:t>
+              </w:rPr>
+            </w:pPr>
+            <w:r>
+              <w:rPr>
+                <w:b/>
+                <w:noProof/>
+              </w:rPr>
+              <w:t>api/trips/{tripId}</w:t>
             </w:r>
           </w:p>
         </w:tc>
@@ -662,6 +674,65 @@
               <w:spacing w:after="0" w:line="240" w:lineRule="auto"/>
             </w:pPr>
             <w:r>
+              <w:rPr>
+                <w:b/>
+              </w:rPr>
+              <w:t>Join a trip</w:t>
+            </w:r>
+            <w:r>
+              <w:t xml:space="preserve"> by given id and with available seats – assigns the current user as passenger.</w:t>
+            </w:r>
+          </w:p>
+        </w:tc>
+      </w:tr>
+      <w:tr>
+        <w:tc>
+          <w:tcPr>
+            <w:tcW w:w="1534" w:type="dxa"/>
+            <w:shd w:val="clear" w:color="auto" w:fill="auto"/>
+          </w:tcPr>
+          <w:p>
+            <w:pPr>
+              <w:spacing w:after="0" w:line="240" w:lineRule="auto"/>
+            </w:pPr>
+            <w:r>
+              <w:t>GET (public)</w:t>
+            </w:r>
+          </w:p>
+        </w:tc>
+        <w:tc>
+          <w:tcPr>
+            <w:tcW w:w="3861" w:type="dxa"/>
+            <w:shd w:val="clear" w:color="auto" w:fill="auto"/>
+          </w:tcPr>
+          <w:p>
+            <w:pPr>
+              <w:spacing w:after="0" w:line="240" w:lineRule="auto"/>
+              <w:rPr>
+                <w:b/>
+                <w:noProof/>
+                <w:lang w:val="bg-BG"/>
+              </w:rPr>
+            </w:pPr>
+            <w:r>
+              <w:rPr>
+                <w:b/>
+                <w:noProof/>
+              </w:rPr>
+              <w:t>api/trips</w:t>
+            </w:r>
+          </w:p>
+        </w:tc>
+        <w:tc>
+          <w:tcPr>
+            <w:tcW w:w="5032" w:type="dxa"/>
+            <w:shd w:val="clear" w:color="auto" w:fill="auto"/>
+          </w:tcPr>
+          <w:p>
+            <w:pPr>
+              <w:spacing w:after="0" w:line="240" w:lineRule="auto"/>
+            </w:pPr>
+            <w:r>
               <w:t xml:space="preserve">Gets </w:t>
             </w:r>
             <w:bookmarkStart w:id="0" w:name="OLE_LINK3"/>
@@ -861,101 +932,118 @@
             <w:pPr>
               <w:spacing w:after="0" w:line="240" w:lineRule="auto"/>
               <w:rPr>
-                <w:noProof/>
-              </w:rPr>
-            </w:pPr>
-            <w:r>
-              <w:rPr>
+                <w:b/>
+                <w:noProof/>
+              </w:rPr>
+            </w:pPr>
+            <w:r>
+              <w:rPr>
+                <w:b/>
                 <w:noProof/>
               </w:rPr>
               <w:t>api/trips?page=</w:t>
             </w:r>
             <w:r>
               <w:rPr>
+                <w:b/>
                 <w:noProof/>
               </w:rPr>
               <w:t>{</w:t>
             </w:r>
             <w:r>
               <w:rPr>
+                <w:b/>
                 <w:noProof/>
               </w:rPr>
               <w:t>P</w:t>
             </w:r>
             <w:r>
               <w:rPr>
+                <w:b/>
                 <w:noProof/>
               </w:rPr>
               <w:t>}</w:t>
             </w:r>
             <w:r>
               <w:rPr>
+                <w:b/>
                 <w:noProof/>
               </w:rPr>
               <w:t>&amp;</w:t>
             </w:r>
             <w:r>
               <w:rPr>
+                <w:b/>
                 <w:noProof/>
               </w:rPr>
               <w:t xml:space="preserve">orderBy </w:t>
             </w:r>
             <w:r>
               <w:rPr>
+                <w:b/>
                 <w:noProof/>
               </w:rPr>
               <w:t>=</w:t>
             </w:r>
             <w:r>
               <w:rPr>
+                <w:b/>
                 <w:noProof/>
               </w:rPr>
               <w:t>{</w:t>
             </w:r>
             <w:r>
               <w:rPr>
+                <w:b/>
                 <w:noProof/>
               </w:rPr>
               <w:t>S</w:t>
             </w:r>
             <w:r>
               <w:rPr>
+                <w:b/>
                 <w:noProof/>
               </w:rPr>
               <w:t>}</w:t>
             </w:r>
             <w:r>
               <w:rPr>
+                <w:b/>
                 <w:noProof/>
               </w:rPr>
               <w:t>&amp;</w:t>
             </w:r>
             <w:r>
               <w:rPr>
+                <w:b/>
                 <w:noProof/>
               </w:rPr>
               <w:t>orderType</w:t>
             </w:r>
             <w:r>
               <w:rPr>
+                <w:b/>
                 <w:noProof/>
               </w:rPr>
               <w:t>=</w:t>
             </w:r>
             <w:r>
               <w:rPr>
+                <w:b/>
                 <w:noProof/>
               </w:rPr>
               <w:t>{</w:t>
             </w:r>
             <w:r>
               <w:rPr>
+                <w:b/>
                 <w:noProof/>
               </w:rPr>
               <w:t>O</w:t>
             </w:r>
             <w:r>
               <w:rPr>
+                <w:b/>
                 <w:noProof/>
               </w:rPr>
               <w:t>}</w:t>
@@ -986,6 +1074,8 @@
             <w:r>
               <w:t>. All trips are sorted by “</w:t>
             </w:r>
+            <w:bookmarkStart w:id="2" w:name="OLE_LINK5"/>
+            <w:bookmarkStart w:id="3" w:name="OLE_LINK6"/>
             <w:r>
               <w:rPr>
                 <w:b/>
@@ -1014,6 +1104,9 @@
               <w:t>”</w:t>
             </w:r>
             <w:r>
+              <w:t xml:space="preserve"> (free seats)</w:t>
+            </w:r>
+            <w:r>
               <w:t>, “</w:t>
             </w:r>
             <w:r>
@@ -1031,27 +1124,33 @@
               </w:rPr>
               <w:t>to</w:t>
             </w:r>
+            <w:bookmarkEnd w:id="2"/>
+            <w:bookmarkEnd w:id="3"/>
             <w:r>
               <w:t>”</w:t>
             </w:r>
             <w:r>
               <w:t xml:space="preserve"> and are at most 10. Order is “</w:t>
             </w:r>
+            <w:proofErr w:type="spellStart"/>
             <w:r>
               <w:rPr>
                 <w:b/>
               </w:rPr>
               <w:t>asc</w:t>
             </w:r>
+            <w:proofErr w:type="spellEnd"/>
             <w:r>
               <w:t>” or “</w:t>
             </w:r>
+            <w:proofErr w:type="spellStart"/>
             <w:r>
               <w:rPr>
                 <w:b/>
               </w:rPr>
               <w:t>desc</w:t>
             </w:r>
+            <w:proofErr w:type="spellEnd"/>
             <w:r>
               <w:t xml:space="preserve">”. If order is missing, it is assumed </w:t>
             </w:r>
@@ -1059,7 +1158,15 @@
               <w:t xml:space="preserve">“date” as default in </w:t>
             </w:r>
             <w:r>
-              <w:t xml:space="preserve">“asc” </w:t>
+              <w:t>“</w:t>
+            </w:r>
+            <w:proofErr w:type="spellStart"/>
+            <w:r>
+              <w:t>asc</w:t>
+            </w:r>
+            <w:proofErr w:type="spellEnd"/>
+            <w:r>
+              <w:t xml:space="preserve">” </w:t>
             </w:r>
             <w:r>
               <w:t>order</w:t>
@@ -1094,77 +1201,90 @@
             <w:pPr>
               <w:spacing w:after="0" w:line="240" w:lineRule="auto"/>
               <w:rPr>
-                <w:noProof/>
-              </w:rPr>
-            </w:pPr>
-            <w:r>
-              <w:rPr>
+                <w:b/>
+                <w:noProof/>
+              </w:rPr>
+            </w:pPr>
+            <w:r>
+              <w:rPr>
+                <w:b/>
                 <w:noProof/>
               </w:rPr>
               <w:t>api/trips?page=</w:t>
             </w:r>
             <w:r>
               <w:rPr>
+                <w:b/>
                 <w:noProof/>
               </w:rPr>
               <w:t>{</w:t>
             </w:r>
             <w:r>
               <w:rPr>
+                <w:b/>
                 <w:noProof/>
               </w:rPr>
               <w:t>P</w:t>
             </w:r>
             <w:r>
               <w:rPr>
+                <w:b/>
                 <w:noProof/>
               </w:rPr>
               <w:t>}</w:t>
             </w:r>
             <w:r>
               <w:rPr>
+                <w:b/>
                 <w:noProof/>
               </w:rPr>
               <w:t>&amp;from=</w:t>
             </w:r>
             <w:r>
               <w:rPr>
+                <w:b/>
                 <w:noProof/>
               </w:rPr>
               <w:t>{</w:t>
             </w:r>
             <w:r>
               <w:rPr>
+                <w:b/>
                 <w:noProof/>
               </w:rPr>
               <w:t>F</w:t>
             </w:r>
             <w:r>
               <w:rPr>
+                <w:b/>
                 <w:noProof/>
               </w:rPr>
               <w:t>}</w:t>
             </w:r>
             <w:r>
               <w:rPr>
+                <w:b/>
                 <w:noProof/>
               </w:rPr>
               <w:t>&amp;to=</w:t>
             </w:r>
             <w:r>
               <w:rPr>
+                <w:b/>
                 <w:noProof/>
               </w:rPr>
               <w:t>{</w:t>
             </w:r>
             <w:r>
               <w:rPr>
+                <w:b/>
                 <w:noProof/>
               </w:rPr>
               <w:t>T</w:t>
             </w:r>
             <w:r>
               <w:rPr>
+                <w:b/>
                 <w:noProof/>
               </w:rPr>
               <w:t>}</w:t>
@@ -1204,7 +1324,25 @@
               <w:t>T</w:t>
             </w:r>
             <w:r>
-              <w:t>rips are filtered by from town {F} and to town {T}</w:t>
+              <w:t xml:space="preserve">rips are filtered by </w:t>
+            </w:r>
+            <w:r>
+              <w:rPr>
+                <w:b/>
+              </w:rPr>
+              <w:t>from town</w:t>
+            </w:r>
+            <w:r>
+              <w:t xml:space="preserve"> {F} and </w:t>
+            </w:r>
+            <w:r>
+              <w:rPr>
+                <w:b/>
+              </w:rPr>
+              <w:t>to town</w:t>
+            </w:r>
+            <w:r>
+              <w:t xml:space="preserve"> {T}</w:t>
             </w:r>
             <w:r>
               <w:t xml:space="preserve"> (one of which may be missing). All trips are sorted by </w:t>
@@ -1242,35 +1380,41 @@
             <w:pPr>
               <w:spacing w:after="0" w:line="240" w:lineRule="auto"/>
               <w:rPr>
-                <w:noProof/>
-              </w:rPr>
-            </w:pPr>
-            <w:r>
-              <w:rPr>
+                <w:b/>
+                <w:noProof/>
+              </w:rPr>
+            </w:pPr>
+            <w:r>
+              <w:rPr>
+                <w:b/>
                 <w:noProof/>
               </w:rPr>
               <w:t>api/trips?page=</w:t>
             </w:r>
             <w:r>
               <w:rPr>
+                <w:b/>
                 <w:noProof/>
               </w:rPr>
               <w:t>{</w:t>
             </w:r>
             <w:r>
               <w:rPr>
+                <w:b/>
                 <w:noProof/>
               </w:rPr>
               <w:t>P</w:t>
             </w:r>
             <w:r>
               <w:rPr>
+                <w:b/>
                 <w:noProof/>
               </w:rPr>
               <w:t>}</w:t>
             </w:r>
             <w:r>
               <w:rPr>
+                <w:b/>
                 <w:noProof/>
               </w:rPr>
               <w:t>&amp;finished=true</w:t>
@@ -1299,7 +1443,16 @@
               <w:t>}</w:t>
             </w:r>
             <w:r>
-              <w:t>, includes all the already finished trips (with time of travel earlier than the current time). By default, if finished is missing, the server returns only the upcoming trips.</w:t>
+              <w:t xml:space="preserve">, </w:t>
+            </w:r>
+            <w:r>
+              <w:rPr>
+                <w:b/>
+              </w:rPr>
+              <w:t>includes all the already finished trips</w:t>
+            </w:r>
+            <w:r>
+              <w:t xml:space="preserve"> (with time of travel earlier than the current time). By default, if finished is missing, the server returns only the upcoming trips.</w:t>
             </w:r>
           </w:p>
         </w:tc>
@@ -1328,53 +1481,55 @@
             <w:pPr>
               <w:spacing w:after="0" w:line="240" w:lineRule="auto"/>
               <w:rPr>
-                <w:noProof/>
-              </w:rPr>
-            </w:pPr>
-            <w:r>
-              <w:rPr>
+                <w:b/>
+                <w:noProof/>
+              </w:rPr>
+            </w:pPr>
+            <w:r>
+              <w:rPr>
+                <w:b/>
                 <w:noProof/>
               </w:rPr>
               <w:t>api/trips?page=</w:t>
             </w:r>
             <w:r>
               <w:rPr>
+                <w:b/>
                 <w:noProof/>
               </w:rPr>
               <w:t>{</w:t>
             </w:r>
             <w:r>
               <w:rPr>
+                <w:b/>
                 <w:noProof/>
               </w:rPr>
               <w:t>P</w:t>
             </w:r>
             <w:r>
               <w:rPr>
+                <w:b/>
                 <w:noProof/>
               </w:rPr>
               <w:t>}</w:t>
             </w:r>
             <w:r>
               <w:rPr>
+                <w:b/>
                 <w:noProof/>
               </w:rPr>
               <w:t>&amp;</w:t>
             </w:r>
             <w:r>
               <w:rPr>
-                <w:noProof/>
-              </w:rPr>
-              <w:t>o</w:t>
-            </w:r>
-            <w:r>
-              <w:rPr>
-                <w:noProof/>
-              </w:rPr>
-              <w:t xml:space="preserve">nlyMine </w:t>
-            </w:r>
-            <w:r>
-              <w:rPr>
+                <w:b/>
+                <w:noProof/>
+              </w:rPr>
+              <w:t xml:space="preserve">onlyMine </w:t>
+            </w:r>
+            <w:r>
+              <w:rPr>
+                <w:b/>
                 <w:noProof/>
               </w:rPr>
               <w:t>=true</w:t>
@@ -1403,10 +1558,27 @@
               <w:t>}</w:t>
             </w:r>
             <w:r>
-              <w:t>. Filters the trips by only the current user’s created or joined trips.</w:t>
-            </w:r>
-            <w:r>
-              <w:t xml:space="preserve"> If onlyMine is missing, the server returns everyone’s trips.</w:t>
+              <w:t xml:space="preserve">. Filters the trips by </w:t>
+            </w:r>
+            <w:r>
+              <w:rPr>
+                <w:b/>
+              </w:rPr>
+              <w:t>only the current user’s created or joined trips</w:t>
+            </w:r>
+            <w:r>
+              <w:t>.</w:t>
+            </w:r>
+            <w:r>
+              <w:t xml:space="preserve"> If </w:t>
+            </w:r>
+            <w:proofErr w:type="spellStart"/>
+            <w:r>
+              <w:t>onlyMine</w:t>
+            </w:r>
+            <w:proofErr w:type="spellEnd"/>
+            <w:r>
+              <w:t xml:space="preserve"> is missing, the server returns everyone’s trips.</w:t>
             </w:r>
           </w:p>
         </w:tc>
@@ -1422,7 +1594,8 @@
               <w:spacing w:after="0" w:line="240" w:lineRule="auto"/>
             </w:pPr>
             <w:r>
-              <w:t>PUT</w:t>
+              <w:lastRenderedPageBreak/>
+              <w:t>GET (public)</w:t>
             </w:r>
           </w:p>
         </w:tc>
@@ -1444,7 +1617,7 @@
                 <w:b/>
                 <w:noProof/>
               </w:rPr>
-              <w:t>api/trips/{tripId}</w:t>
+              <w:t>api/drivers</w:t>
             </w:r>
           </w:p>
         </w:tc>
@@ -1458,28 +1631,59 @@
               <w:spacing w:after="0" w:line="240" w:lineRule="auto"/>
             </w:pPr>
             <w:r>
-              <w:rPr>
-                <w:b/>
-              </w:rPr>
-              <w:t>Join a trip</w:t>
-            </w:r>
-            <w:r>
-              <w:t xml:space="preserve"> </w:t>
-            </w:r>
-            <w:r>
-              <w:t>by given id and</w:t>
-            </w:r>
-            <w:r>
-              <w:t xml:space="preserve"> with available seats</w:t>
-            </w:r>
-            <w:r>
-              <w:t xml:space="preserve"> </w:t>
-            </w:r>
-            <w:r>
-              <w:t xml:space="preserve">– assigns the current user as </w:t>
-            </w:r>
-            <w:r>
-              <w:t>passenger.</w:t>
+              <w:t xml:space="preserve">Get </w:t>
+            </w:r>
+            <w:r>
+              <w:rPr>
+                <w:b/>
+              </w:rPr>
+              <w:t xml:space="preserve">top 10 </w:t>
+            </w:r>
+            <w:r>
+              <w:rPr>
+                <w:b/>
+              </w:rPr>
+              <w:t>drivers</w:t>
+            </w:r>
+            <w:r>
+              <w:t xml:space="preserve">, sorted by </w:t>
+            </w:r>
+            <w:r>
+              <w:t xml:space="preserve">number of </w:t>
+            </w:r>
+            <w:r>
+              <w:t xml:space="preserve">total </w:t>
+            </w:r>
+            <w:r>
+              <w:t>trips</w:t>
+            </w:r>
+            <w:r>
+              <w:t xml:space="preserve"> (</w:t>
+            </w:r>
+            <w:proofErr w:type="spellStart"/>
+            <w:r>
+              <w:t>desc</w:t>
+            </w:r>
+            <w:proofErr w:type="spellEnd"/>
+            <w:r>
+              <w:t>)</w:t>
+            </w:r>
+            <w:r>
+              <w:t xml:space="preserve"> and then by username</w:t>
+            </w:r>
+            <w:r>
+              <w:t xml:space="preserve"> (</w:t>
+            </w:r>
+            <w:proofErr w:type="spellStart"/>
+            <w:r>
+              <w:t>asc</w:t>
+            </w:r>
+            <w:proofErr w:type="spellEnd"/>
+            <w:r>
+              <w:t>)</w:t>
+            </w:r>
+            <w:r>
+              <w:t>.</w:t>
             </w:r>
           </w:p>
         </w:tc>
@@ -1495,8 +1699,7 @@
               <w:spacing w:after="0" w:line="240" w:lineRule="auto"/>
             </w:pPr>
             <w:r>
-              <w:lastRenderedPageBreak/>
-              <w:t>GET (public)</w:t>
+              <w:t>GET</w:t>
             </w:r>
           </w:p>
         </w:tc>
@@ -1518,7 +1721,28 @@
                 <w:b/>
                 <w:noProof/>
               </w:rPr>
-              <w:t>api/drivers</w:t>
+              <w:t>api/drivers?page=</w:t>
+            </w:r>
+            <w:r>
+              <w:rPr>
+                <w:b/>
+                <w:noProof/>
+              </w:rPr>
+              <w:t>{</w:t>
+            </w:r>
+            <w:r>
+              <w:rPr>
+                <w:b/>
+                <w:noProof/>
+              </w:rPr>
+              <w:t>P</w:t>
+            </w:r>
+            <w:r>
+              <w:rPr>
+                <w:b/>
+                <w:noProof/>
+              </w:rPr>
+              <w:t>}</w:t>
             </w:r>
           </w:p>
         </w:tc>
@@ -1532,40 +1756,59 @@
               <w:spacing w:after="0" w:line="240" w:lineRule="auto"/>
             </w:pPr>
             <w:r>
-              <w:t xml:space="preserve">Get </w:t>
-            </w:r>
-            <w:r>
-              <w:rPr>
-                <w:b/>
-              </w:rPr>
-              <w:t xml:space="preserve">top 10 </w:t>
-            </w:r>
-            <w:r>
-              <w:rPr>
-                <w:b/>
-              </w:rPr>
-              <w:t>drivers</w:t>
-            </w:r>
-            <w:r>
-              <w:t xml:space="preserve">, sorted by </w:t>
-            </w:r>
-            <w:r>
-              <w:t xml:space="preserve">number of </w:t>
-            </w:r>
-            <w:r>
-              <w:t xml:space="preserve">total </w:t>
-            </w:r>
-            <w:r>
-              <w:t>trips</w:t>
-            </w:r>
-            <w:r>
-              <w:t xml:space="preserve"> (desc)</w:t>
-            </w:r>
-            <w:r>
-              <w:t xml:space="preserve"> and then by username</w:t>
-            </w:r>
-            <w:r>
-              <w:t xml:space="preserve"> (asc)</w:t>
+              <w:t xml:space="preserve">Gets the </w:t>
+            </w:r>
+            <w:r>
+              <w:rPr>
+                <w:b/>
+              </w:rPr>
+              <w:t xml:space="preserve">drivers from page </w:t>
+            </w:r>
+            <w:r>
+              <w:rPr>
+                <w:b/>
+              </w:rPr>
+              <w:t>{</w:t>
+            </w:r>
+            <w:r>
+              <w:rPr>
+                <w:b/>
+              </w:rPr>
+              <w:t>P</w:t>
+            </w:r>
+            <w:r>
+              <w:rPr>
+                <w:b/>
+              </w:rPr>
+              <w:t>}</w:t>
+            </w:r>
+            <w:r>
+              <w:t xml:space="preserve">, </w:t>
+            </w:r>
+            <w:r>
+              <w:t>sorted by number of</w:t>
+            </w:r>
+            <w:r>
+              <w:t xml:space="preserve"> total</w:t>
+            </w:r>
+            <w:r>
+              <w:t xml:space="preserve"> trips (</w:t>
+            </w:r>
+            <w:proofErr w:type="spellStart"/>
+            <w:r>
+              <w:t>desc</w:t>
+            </w:r>
+            <w:proofErr w:type="spellEnd"/>
+            <w:r>
+              <w:t>) and then by username (</w:t>
+            </w:r>
+            <w:proofErr w:type="spellStart"/>
+            <w:r>
+              <w:t>asc</w:t>
+            </w:r>
+            <w:proofErr w:type="spellEnd"/>
+            <w:r>
+              <w:t>)</w:t>
             </w:r>
             <w:r>
               <w:t>.</w:t>
@@ -1629,6 +1872,34 @@
               </w:rPr>
               <w:t>}</w:t>
             </w:r>
+            <w:r>
+              <w:rPr>
+                <w:b/>
+                <w:noProof/>
+              </w:rPr>
+              <w:t>&amp;username=</w:t>
+            </w:r>
+            <w:r>
+              <w:rPr>
+                <w:b/>
+                <w:noProof/>
+              </w:rPr>
+              <w:t>{</w:t>
+            </w:r>
+            <w:r>
+              <w:rPr>
+                <w:b/>
+                <w:noProof/>
+              </w:rPr>
+              <w:t>U</w:t>
+            </w:r>
+            <w:r>
+              <w:rPr>
+                <w:b/>
+                <w:noProof/>
+              </w:rPr>
+              <w:t>}</w:t>
+            </w:r>
           </w:p>
         </w:tc>
         <w:tc>
@@ -1671,153 +1942,29 @@
               <w:t xml:space="preserve">, </w:t>
             </w:r>
             <w:r>
-              <w:t>sorted by number of</w:t>
-            </w:r>
-            <w:r>
-              <w:t xml:space="preserve"> total</w:t>
-            </w:r>
-            <w:r>
-              <w:t xml:space="preserve"> trips (desc) and then by username (asc)</w:t>
-            </w:r>
-            <w:r>
-              <w:t>.</w:t>
-            </w:r>
-          </w:p>
-        </w:tc>
-      </w:tr>
-      <w:tr>
-        <w:tc>
-          <w:tcPr>
-            <w:tcW w:w="1534" w:type="dxa"/>
-            <w:shd w:val="clear" w:color="auto" w:fill="auto"/>
-          </w:tcPr>
-          <w:p>
-            <w:pPr>
-              <w:spacing w:after="0" w:line="240" w:lineRule="auto"/>
-            </w:pPr>
-            <w:r>
-              <w:t>GET</w:t>
-            </w:r>
-          </w:p>
-        </w:tc>
-        <w:tc>
-          <w:tcPr>
-            <w:tcW w:w="3861" w:type="dxa"/>
-            <w:shd w:val="clear" w:color="auto" w:fill="auto"/>
-          </w:tcPr>
-          <w:p>
-            <w:pPr>
-              <w:spacing w:after="0" w:line="240" w:lineRule="auto"/>
-              <w:rPr>
-                <w:b/>
-                <w:noProof/>
-              </w:rPr>
-            </w:pPr>
-            <w:r>
-              <w:rPr>
-                <w:b/>
-                <w:noProof/>
-              </w:rPr>
-              <w:t>api/drivers?page=</w:t>
-            </w:r>
-            <w:r>
-              <w:rPr>
-                <w:b/>
-                <w:noProof/>
-              </w:rPr>
-              <w:t>{</w:t>
-            </w:r>
-            <w:r>
-              <w:rPr>
-                <w:b/>
-                <w:noProof/>
-              </w:rPr>
-              <w:t>P</w:t>
-            </w:r>
-            <w:r>
-              <w:rPr>
-                <w:b/>
-                <w:noProof/>
-              </w:rPr>
-              <w:t>}</w:t>
-            </w:r>
-            <w:r>
-              <w:rPr>
-                <w:b/>
-                <w:noProof/>
-              </w:rPr>
-              <w:t>&amp;username=</w:t>
-            </w:r>
-            <w:r>
-              <w:rPr>
-                <w:b/>
-                <w:noProof/>
-              </w:rPr>
-              <w:t>{</w:t>
-            </w:r>
-            <w:r>
-              <w:rPr>
-                <w:b/>
-                <w:noProof/>
-              </w:rPr>
-              <w:t>U</w:t>
-            </w:r>
-            <w:r>
-              <w:rPr>
-                <w:b/>
-                <w:noProof/>
-              </w:rPr>
-              <w:t>}</w:t>
-            </w:r>
-          </w:p>
-        </w:tc>
-        <w:tc>
-          <w:tcPr>
-            <w:tcW w:w="5032" w:type="dxa"/>
-            <w:shd w:val="clear" w:color="auto" w:fill="auto"/>
-          </w:tcPr>
-          <w:p>
-            <w:pPr>
-              <w:spacing w:after="0" w:line="240" w:lineRule="auto"/>
-            </w:pPr>
-            <w:r>
-              <w:t xml:space="preserve">Gets the </w:t>
-            </w:r>
-            <w:r>
-              <w:rPr>
-                <w:b/>
-              </w:rPr>
-              <w:t xml:space="preserve">drivers from page </w:t>
-            </w:r>
-            <w:r>
-              <w:rPr>
-                <w:b/>
-              </w:rPr>
-              <w:t>{</w:t>
-            </w:r>
-            <w:r>
-              <w:rPr>
-                <w:b/>
-              </w:rPr>
-              <w:t>P</w:t>
-            </w:r>
-            <w:r>
-              <w:rPr>
-                <w:b/>
-              </w:rPr>
-              <w:t>}</w:t>
-            </w:r>
-            <w:r>
-              <w:t xml:space="preserve">, </w:t>
-            </w:r>
-            <w:r>
               <w:t xml:space="preserve">sorted by number of </w:t>
             </w:r>
             <w:r>
               <w:t xml:space="preserve">total </w:t>
             </w:r>
             <w:r>
-              <w:t xml:space="preserve">trips (desc) and then by username (asc) </w:t>
+              <w:t>trips (</w:t>
+            </w:r>
+            <w:proofErr w:type="spellStart"/>
+            <w:r>
+              <w:t>desc</w:t>
+            </w:r>
+            <w:proofErr w:type="spellEnd"/>
+            <w:r>
+              <w:t>) and then by username (</w:t>
+            </w:r>
+            <w:proofErr w:type="spellStart"/>
+            <w:r>
+              <w:t>asc</w:t>
+            </w:r>
+            <w:proofErr w:type="spellEnd"/>
+            <w:r>
+              <w:t xml:space="preserve">) </w:t>
             </w:r>
             <w:r>
               <w:t xml:space="preserve">and </w:t>
@@ -1925,6 +2072,7 @@
     </w:tbl>
     <w:p>
       <w:pPr>
+        <w:spacing w:after="60"/>
         <w:rPr>
           <w:b/>
         </w:rPr>
@@ -1935,6 +2083,7 @@
         </w:rPr>
         <w:t xml:space="preserve">*NOTE: Parameters </w:t>
       </w:r>
+      <w:proofErr w:type="spellStart"/>
       <w:r>
         <w:rPr>
           <w:b/>
@@ -1942,12 +2091,14 @@
         </w:rPr>
         <w:t>orderBy</w:t>
       </w:r>
+      <w:proofErr w:type="spellEnd"/>
       <w:r>
         <w:rPr>
           <w:b/>
         </w:rPr>
         <w:t xml:space="preserve">, </w:t>
       </w:r>
+      <w:proofErr w:type="spellStart"/>
       <w:r>
         <w:rPr>
           <w:b/>
@@ -1955,6 +2106,7 @@
         </w:rPr>
         <w:t>orderType</w:t>
       </w:r>
+      <w:proofErr w:type="spellEnd"/>
       <w:r>
         <w:rPr>
           <w:b/>
@@ -2000,12 +2152,21 @@
         </w:rPr>
         <w:t xml:space="preserve"> and </w:t>
       </w:r>
+      <w:proofErr w:type="spellStart"/>
       <w:r>
         <w:rPr>
           <w:b/>
           <w:i/>
         </w:rPr>
-        <w:t xml:space="preserve">onlyMine </w:t>
+        <w:t>onlyMine</w:t>
+      </w:r>
+      <w:proofErr w:type="spellEnd"/>
+      <w:r>
+        <w:rPr>
+          <w:b/>
+          <w:i/>
+        </w:rPr>
+        <w:t xml:space="preserve"> </w:t>
       </w:r>
       <w:r>
         <w:rPr>
@@ -2039,12 +2200,53 @@
         </w:rPr>
         <w:t xml:space="preserve"> parameter. For example </w:t>
       </w:r>
+      <w:proofErr w:type="spellStart"/>
       <w:r>
         <w:rPr>
           <w:b/>
           <w:i/>
         </w:rPr>
-        <w:t>api/trips?page=5&amp;sort=seats&amp;to=Sofia</w:t>
+        <w:t>api</w:t>
+      </w:r>
+      <w:proofErr w:type="spellEnd"/>
+      <w:r>
+        <w:rPr>
+          <w:b/>
+          <w:i/>
+        </w:rPr>
+        <w:t>/</w:t>
+      </w:r>
+      <w:proofErr w:type="spellStart"/>
+      <w:r>
+        <w:rPr>
+          <w:b/>
+          <w:i/>
+        </w:rPr>
+        <w:t>trips?page</w:t>
+      </w:r>
+      <w:proofErr w:type="spellEnd"/>
+      <w:r>
+        <w:rPr>
+          <w:b/>
+          <w:i/>
+        </w:rPr>
+        <w:t>=5&amp;sort=</w:t>
+      </w:r>
+      <w:proofErr w:type="spellStart"/>
+      <w:r>
+        <w:rPr>
+          <w:b/>
+          <w:i/>
+        </w:rPr>
+        <w:t>seats&amp;to</w:t>
+      </w:r>
+      <w:proofErr w:type="spellEnd"/>
+      <w:r>
+        <w:rPr>
+          <w:b/>
+          <w:i/>
+        </w:rPr>
+        <w:t>=Sofia</w:t>
       </w:r>
       <w:r>
         <w:rPr>
@@ -2055,6 +2257,7 @@
     </w:p>
     <w:p>
       <w:pPr>
+        <w:spacing w:after="60"/>
         <w:rPr>
           <w:rStyle w:val="Emphasis"/>
           <w:b/>
@@ -2072,7 +2275,15 @@
         <w:rPr>
           <w:b/>
         </w:rPr>
-        <w:t xml:space="preserve"> (there is no page 0)</w:t>
+        <w:t xml:space="preserve"> (there is no pa</w:t>
+      </w:r>
+      <w:bookmarkStart w:id="4" w:name="_GoBack"/>
+      <w:bookmarkEnd w:id="4"/>
+      <w:r>
+        <w:rPr>
+          <w:b/>
+        </w:rPr>
+        <w:t>ge 0)</w:t>
       </w:r>
       <w:r>
         <w:rPr>
@@ -2094,8 +2305,13 @@
       <w:pPr>
         <w:pStyle w:val="Heading1"/>
       </w:pPr>
+      <w:proofErr w:type="spellStart"/>
       <w:r>
-        <w:t>RESTful API Details</w:t>
+        <w:t>RESTful</w:t>
+      </w:r>
+      <w:proofErr w:type="spellEnd"/>
+      <w:r>
+        <w:t xml:space="preserve"> API Details</w:t>
       </w:r>
     </w:p>
     <w:p>
@@ -2150,8 +2366,13 @@
             <w:pPr>
               <w:pStyle w:val="Apiaddress"/>
             </w:pPr>
-            <w:r>
-              <w:t>api/users/register</w:t>
+            <w:proofErr w:type="spellStart"/>
+            <w:r>
+              <w:t>api</w:t>
+            </w:r>
+            <w:proofErr w:type="spellEnd"/>
+            <w:r>
+              <w:t>/users/register</w:t>
             </w:r>
           </w:p>
         </w:tc>
@@ -2410,8 +2631,13 @@
             <w:pPr>
               <w:pStyle w:val="Apiaddress"/>
             </w:pPr>
-            <w:r>
-              <w:t>api/users/login</w:t>
+            <w:proofErr w:type="spellStart"/>
+            <w:r>
+              <w:t>api</w:t>
+            </w:r>
+            <w:proofErr w:type="spellEnd"/>
+            <w:r>
+              <w:t>/users/login</w:t>
             </w:r>
           </w:p>
         </w:tc>
@@ -2783,9 +3009,19 @@
             <w:pPr>
               <w:pStyle w:val="Apiaddress"/>
             </w:pPr>
-            <w:r>
-              <w:t>api/users/userInfo</w:t>
-            </w:r>
+            <w:proofErr w:type="spellStart"/>
+            <w:r>
+              <w:t>api</w:t>
+            </w:r>
+            <w:proofErr w:type="spellEnd"/>
+            <w:r>
+              <w:t>/users/</w:t>
+            </w:r>
+            <w:proofErr w:type="spellStart"/>
+            <w:r>
+              <w:t>userInfo</w:t>
+            </w:r>
+            <w:proofErr w:type="spellEnd"/>
           </w:p>
         </w:tc>
         <w:tc>
@@ -2954,7 +3190,6 @@
                 <w:sz w:val="20"/>
                 <w:szCs w:val="20"/>
               </w:rPr>
-              <w:lastRenderedPageBreak/>
               <w:t xml:space="preserve">   "car": "Mazda 6 2014"</w:t>
             </w:r>
             <w:r>
@@ -3034,12 +3269,21 @@
                 <w:b/>
               </w:rPr>
             </w:pPr>
+            <w:proofErr w:type="spellStart"/>
             <w:r>
               <w:rPr>
                 <w:rStyle w:val="Strong"/>
                 <w:b/>
               </w:rPr>
-              <w:t>api/users/logout</w:t>
+              <w:t>api</w:t>
+            </w:r>
+            <w:proofErr w:type="spellEnd"/>
+            <w:r>
+              <w:rPr>
+                <w:rStyle w:val="Strong"/>
+                <w:b/>
+              </w:rPr>
+              <w:t>/users/logout</w:t>
             </w:r>
           </w:p>
         </w:tc>
@@ -3224,8 +3468,13 @@
             <w:pPr>
               <w:pStyle w:val="Apiaddress"/>
             </w:pPr>
-            <w:r>
-              <w:t>api/stats</w:t>
+            <w:proofErr w:type="spellStart"/>
+            <w:r>
+              <w:t>api</w:t>
+            </w:r>
+            <w:proofErr w:type="spellEnd"/>
+            <w:r>
+              <w:t>/stats</w:t>
             </w:r>
           </w:p>
         </w:tc>
@@ -3428,8 +3677,13 @@
             <w:pPr>
               <w:pStyle w:val="Apiaddress"/>
             </w:pPr>
-            <w:r>
-              <w:t>api/</w:t>
+            <w:proofErr w:type="spellStart"/>
+            <w:r>
+              <w:t>api</w:t>
+            </w:r>
+            <w:proofErr w:type="spellEnd"/>
+            <w:r>
+              <w:t>/</w:t>
             </w:r>
             <w:r>
               <w:t>cities</w:t>
@@ -3581,8 +3835,13 @@
             <w:pPr>
               <w:pStyle w:val="Apiaddress"/>
             </w:pPr>
-            <w:r>
-              <w:t>api/trips</w:t>
+            <w:proofErr w:type="spellStart"/>
+            <w:r>
+              <w:t>api</w:t>
+            </w:r>
+            <w:proofErr w:type="spellEnd"/>
+            <w:r>
+              <w:t>/trips</w:t>
             </w:r>
           </w:p>
         </w:tc>
@@ -4245,7 +4504,21 @@
         <w:rPr>
           <w:b/>
         </w:rPr>
-        <w:t>* NOTE: isMine value means that the currently logged user is part of the trip (either driver or passenger)</w:t>
+        <w:t xml:space="preserve">* NOTE: </w:t>
+      </w:r>
+      <w:proofErr w:type="spellStart"/>
+      <w:r>
+        <w:rPr>
+          <w:b/>
+        </w:rPr>
+        <w:t>isMine</w:t>
+      </w:r>
+      <w:proofErr w:type="spellEnd"/>
+      <w:r>
+        <w:rPr>
+          <w:b/>
+        </w:rPr>
+        <w:t xml:space="preserve"> value means that the currently logged user is part of the trip (either driver or passenger)</w:t>
       </w:r>
     </w:p>
     <w:p>
@@ -4261,8 +4534,6 @@
         </w:rPr>
         <w:t>* NOTE: All drivers are passengers too.</w:t>
       </w:r>
-      <w:bookmarkStart w:id="2" w:name="_GoBack"/>
-      <w:bookmarkEnd w:id="2"/>
     </w:p>
     <w:p>
       <w:pPr>
@@ -4315,8 +4586,13 @@
             <w:pPr>
               <w:pStyle w:val="Apiaddress"/>
             </w:pPr>
-            <w:r>
-              <w:t>api/trips/</w:t>
+            <w:proofErr w:type="spellStart"/>
+            <w:r>
+              <w:t>api</w:t>
+            </w:r>
+            <w:proofErr w:type="spellEnd"/>
+            <w:r>
+              <w:t>/trips/</w:t>
             </w:r>
             <w:r>
               <w:t>7362e399-d051-42bd-95a0-109a2673dfd5</w:t>
@@ -4355,7 +4631,6 @@
               <w:rPr>
                 <w:b/>
               </w:rPr>
-              <w:lastRenderedPageBreak/>
               <w:t>Headers</w:t>
             </w:r>
           </w:p>
@@ -4419,6 +4694,7 @@
               <w:rPr>
                 <w:b/>
               </w:rPr>
+              <w:lastRenderedPageBreak/>
               <w:t>Response</w:t>
             </w:r>
           </w:p>
@@ -4788,8 +5064,13 @@
             <w:pPr>
               <w:pStyle w:val="Apiaddress"/>
             </w:pPr>
-            <w:r>
-              <w:t>api/trips/</w:t>
+            <w:proofErr w:type="spellStart"/>
+            <w:r>
+              <w:t>api</w:t>
+            </w:r>
+            <w:proofErr w:type="spellEnd"/>
+            <w:r>
+              <w:t>/trips/</w:t>
             </w:r>
             <w:r>
               <w:t>7362e399-d051-42bd-95a0-109a2673dfd5</w:t>
@@ -5265,13 +5546,13 @@
       </w:tblPr>
       <w:tblGrid>
         <w:gridCol w:w="1152"/>
-        <w:gridCol w:w="8099"/>
-        <w:gridCol w:w="1207"/>
+        <w:gridCol w:w="8563"/>
+        <w:gridCol w:w="743"/>
       </w:tblGrid>
       <w:tr>
         <w:tc>
           <w:tcPr>
-            <w:tcW w:w="9251" w:type="dxa"/>
+            <w:tcW w:w="9715" w:type="dxa"/>
             <w:gridSpan w:val="2"/>
             <w:shd w:val="clear" w:color="auto" w:fill="D7D2D9" w:themeFill="accent6" w:themeFillTint="66"/>
           </w:tcPr>
@@ -5280,13 +5561,13 @@
               <w:pStyle w:val="Apiaddress"/>
             </w:pPr>
             <w:r>
-              <w:t>api/trips</w:t>
-            </w:r>
-          </w:p>
-        </w:tc>
-        <w:tc>
-          <w:tcPr>
-            <w:tcW w:w="1207" w:type="dxa"/>
+              <w:t>api/trips?page=1&amp;orderBy=seats&amp;orderType=asc&amp;from=Sofia&amp;finished=true&amp;onlyMine=false</w:t>
+            </w:r>
+          </w:p>
+        </w:tc>
+        <w:tc>
+          <w:tcPr>
+            <w:tcW w:w="743" w:type="dxa"/>
             <w:shd w:val="clear" w:color="auto" w:fill="D7D2D9" w:themeFill="accent6" w:themeFillTint="66"/>
           </w:tcPr>
           <w:p>
@@ -5406,53 +5687,813 @@
                 <w:sz w:val="20"/>
                 <w:szCs w:val="20"/>
               </w:rPr>
-              <w:t xml:space="preserve">Collection of { Id, driverId, driverName, from, to, </w:t>
-            </w:r>
-            <w:r>
-              <w:rPr>
-                <w:rFonts w:ascii="Consolas" w:hAnsi="Consolas" w:cs="Consolas"/>
-                <w:noProof/>
-                <w:sz w:val="20"/>
-                <w:szCs w:val="20"/>
-              </w:rPr>
-              <w:t>d</w:t>
-            </w:r>
-            <w:r>
-              <w:rPr>
-                <w:rFonts w:ascii="Consolas" w:hAnsi="Consolas" w:cs="Consolas"/>
-                <w:noProof/>
-                <w:sz w:val="20"/>
-                <w:szCs w:val="20"/>
-              </w:rPr>
-              <w:t>epartureTime</w:t>
-            </w:r>
-            <w:r>
-              <w:rPr>
-                <w:rFonts w:ascii="Consolas" w:hAnsi="Consolas" w:cs="Consolas"/>
-                <w:noProof/>
-                <w:sz w:val="20"/>
-                <w:szCs w:val="20"/>
-              </w:rPr>
-              <w:t>, numberOfFreeSeats, isMine }</w:t>
+              <w:t>[{</w:t>
+            </w:r>
+          </w:p>
+          <w:p>
+            <w:pPr>
+              <w:spacing w:after="0"/>
+              <w:rPr>
+                <w:rFonts w:ascii="Consolas" w:hAnsi="Consolas" w:cs="Consolas"/>
+                <w:noProof/>
+                <w:sz w:val="20"/>
+                <w:szCs w:val="20"/>
+              </w:rPr>
+            </w:pPr>
+            <w:r>
+              <w:rPr>
+                <w:rFonts w:ascii="Consolas" w:hAnsi="Consolas" w:cs="Consolas"/>
+                <w:noProof/>
+                <w:sz w:val="20"/>
+                <w:szCs w:val="20"/>
+              </w:rPr>
+              <w:t xml:space="preserve">    "id": "0ea1b7d8-b639-4fb1-a79d-d97fab0c79e4",</w:t>
+            </w:r>
+          </w:p>
+          <w:p>
+            <w:pPr>
+              <w:spacing w:after="0"/>
+              <w:rPr>
+                <w:rFonts w:ascii="Consolas" w:hAnsi="Consolas" w:cs="Consolas"/>
+                <w:noProof/>
+                <w:sz w:val="20"/>
+                <w:szCs w:val="20"/>
+              </w:rPr>
+            </w:pPr>
+            <w:r>
+              <w:rPr>
+                <w:rFonts w:ascii="Consolas" w:hAnsi="Consolas" w:cs="Consolas"/>
+                <w:noProof/>
+                <w:sz w:val="20"/>
+                <w:szCs w:val="20"/>
+              </w:rPr>
+              <w:t xml:space="preserve">    "driverId": "84630007-63ad-4ccc-8264-1797e6a43279",</w:t>
+            </w:r>
+          </w:p>
+          <w:p>
+            <w:pPr>
+              <w:spacing w:after="0"/>
+              <w:rPr>
+                <w:rFonts w:ascii="Consolas" w:hAnsi="Consolas" w:cs="Consolas"/>
+                <w:noProof/>
+                <w:sz w:val="20"/>
+                <w:szCs w:val="20"/>
+              </w:rPr>
+            </w:pPr>
+            <w:r>
+              <w:rPr>
+                <w:rFonts w:ascii="Consolas" w:hAnsi="Consolas" w:cs="Consolas"/>
+                <w:noProof/>
+                <w:sz w:val="20"/>
+                <w:szCs w:val="20"/>
+              </w:rPr>
+              <w:t xml:space="preserve">    "driverName": "test34@test.com",</w:t>
+            </w:r>
+          </w:p>
+          <w:p>
+            <w:pPr>
+              <w:spacing w:after="0"/>
+              <w:rPr>
+                <w:rFonts w:ascii="Consolas" w:hAnsi="Consolas" w:cs="Consolas"/>
+                <w:noProof/>
+                <w:sz w:val="20"/>
+                <w:szCs w:val="20"/>
+              </w:rPr>
+            </w:pPr>
+            <w:r>
+              <w:rPr>
+                <w:rFonts w:ascii="Consolas" w:hAnsi="Consolas" w:cs="Consolas"/>
+                <w:noProof/>
+                <w:sz w:val="20"/>
+                <w:szCs w:val="20"/>
+              </w:rPr>
+              <w:t xml:space="preserve">    "from": "Sofia",</w:t>
+            </w:r>
+          </w:p>
+          <w:p>
+            <w:pPr>
+              <w:spacing w:after="0"/>
+              <w:rPr>
+                <w:rFonts w:ascii="Consolas" w:hAnsi="Consolas" w:cs="Consolas"/>
+                <w:noProof/>
+                <w:sz w:val="20"/>
+                <w:szCs w:val="20"/>
+              </w:rPr>
+            </w:pPr>
+            <w:r>
+              <w:rPr>
+                <w:rFonts w:ascii="Consolas" w:hAnsi="Consolas" w:cs="Consolas"/>
+                <w:noProof/>
+                <w:sz w:val="20"/>
+                <w:szCs w:val="20"/>
+              </w:rPr>
+              <w:t xml:space="preserve">    "to": "Boychinovtsi",</w:t>
+            </w:r>
+          </w:p>
+          <w:p>
+            <w:pPr>
+              <w:spacing w:after="0"/>
+              <w:rPr>
+                <w:rFonts w:ascii="Consolas" w:hAnsi="Consolas" w:cs="Consolas"/>
+                <w:noProof/>
+                <w:sz w:val="20"/>
+                <w:szCs w:val="20"/>
+              </w:rPr>
+            </w:pPr>
+            <w:r>
+              <w:rPr>
+                <w:rFonts w:ascii="Consolas" w:hAnsi="Consolas" w:cs="Consolas"/>
+                <w:noProof/>
+                <w:sz w:val="20"/>
+                <w:szCs w:val="20"/>
+              </w:rPr>
+              <w:t xml:space="preserve">    "departureDate": "2014-11-09T17:09:19.3",</w:t>
+            </w:r>
+          </w:p>
+          <w:p>
+            <w:pPr>
+              <w:spacing w:after="0"/>
+              <w:rPr>
+                <w:rFonts w:ascii="Consolas" w:hAnsi="Consolas" w:cs="Consolas"/>
+                <w:noProof/>
+                <w:sz w:val="20"/>
+                <w:szCs w:val="20"/>
+              </w:rPr>
+            </w:pPr>
+            <w:r>
+              <w:rPr>
+                <w:rFonts w:ascii="Consolas" w:hAnsi="Consolas" w:cs="Consolas"/>
+                <w:noProof/>
+                <w:sz w:val="20"/>
+                <w:szCs w:val="20"/>
+              </w:rPr>
+              <w:lastRenderedPageBreak/>
+              <w:t xml:space="preserve">    "numberOfFreeSeats": 3,</w:t>
+            </w:r>
+          </w:p>
+          <w:p>
+            <w:pPr>
+              <w:spacing w:after="0"/>
+              <w:rPr>
+                <w:rFonts w:ascii="Consolas" w:hAnsi="Consolas" w:cs="Consolas"/>
+                <w:noProof/>
+                <w:sz w:val="20"/>
+                <w:szCs w:val="20"/>
+              </w:rPr>
+            </w:pPr>
+            <w:r>
+              <w:rPr>
+                <w:rFonts w:ascii="Consolas" w:hAnsi="Consolas" w:cs="Consolas"/>
+                <w:noProof/>
+                <w:sz w:val="20"/>
+                <w:szCs w:val="20"/>
+              </w:rPr>
+              <w:t xml:space="preserve">    "isMine": false,</w:t>
+            </w:r>
+          </w:p>
+          <w:p>
+            <w:pPr>
+              <w:spacing w:after="0"/>
+              <w:rPr>
+                <w:rFonts w:ascii="Consolas" w:hAnsi="Consolas" w:cs="Consolas"/>
+                <w:noProof/>
+                <w:sz w:val="20"/>
+                <w:szCs w:val="20"/>
+              </w:rPr>
+            </w:pPr>
+            <w:r>
+              <w:rPr>
+                <w:rFonts w:ascii="Consolas" w:hAnsi="Consolas" w:cs="Consolas"/>
+                <w:noProof/>
+                <w:sz w:val="20"/>
+                <w:szCs w:val="20"/>
+              </w:rPr>
+              <w:t xml:space="preserve">    "passengers": ["test13@test.com", "test34@test.com"]</w:t>
+            </w:r>
+          </w:p>
+          <w:p>
+            <w:pPr>
+              <w:spacing w:after="0"/>
+              <w:rPr>
+                <w:rFonts w:ascii="Consolas" w:hAnsi="Consolas" w:cs="Consolas"/>
+                <w:noProof/>
+                <w:sz w:val="20"/>
+                <w:szCs w:val="20"/>
+              </w:rPr>
+            </w:pPr>
+            <w:r>
+              <w:rPr>
+                <w:rFonts w:ascii="Consolas" w:hAnsi="Consolas" w:cs="Consolas"/>
+                <w:noProof/>
+                <w:sz w:val="20"/>
+                <w:szCs w:val="20"/>
+              </w:rPr>
+              <w:t>}, {</w:t>
+            </w:r>
+          </w:p>
+          <w:p>
+            <w:pPr>
+              <w:spacing w:after="0"/>
+              <w:rPr>
+                <w:rFonts w:ascii="Consolas" w:hAnsi="Consolas" w:cs="Consolas"/>
+                <w:noProof/>
+                <w:sz w:val="20"/>
+                <w:szCs w:val="20"/>
+              </w:rPr>
+            </w:pPr>
+            <w:r>
+              <w:rPr>
+                <w:rFonts w:ascii="Consolas" w:hAnsi="Consolas" w:cs="Consolas"/>
+                <w:noProof/>
+                <w:sz w:val="20"/>
+                <w:szCs w:val="20"/>
+              </w:rPr>
+              <w:t xml:space="preserve">    "id": "bcf79ac5-0e77-4a21-aa21-279c93375231",</w:t>
+            </w:r>
+          </w:p>
+          <w:p>
+            <w:pPr>
+              <w:spacing w:after="0"/>
+              <w:rPr>
+                <w:rFonts w:ascii="Consolas" w:hAnsi="Consolas" w:cs="Consolas"/>
+                <w:noProof/>
+                <w:sz w:val="20"/>
+                <w:szCs w:val="20"/>
+              </w:rPr>
+            </w:pPr>
+            <w:r>
+              <w:rPr>
+                <w:rFonts w:ascii="Consolas" w:hAnsi="Consolas" w:cs="Consolas"/>
+                <w:noProof/>
+                <w:sz w:val="20"/>
+                <w:szCs w:val="20"/>
+              </w:rPr>
+              <w:t xml:space="preserve">    "driverId": "fe411b06-cef6-4c95-b95a-13a3310a1f05",</w:t>
+            </w:r>
+          </w:p>
+          <w:p>
+            <w:pPr>
+              <w:spacing w:after="0"/>
+              <w:rPr>
+                <w:rFonts w:ascii="Consolas" w:hAnsi="Consolas" w:cs="Consolas"/>
+                <w:noProof/>
+                <w:sz w:val="20"/>
+                <w:szCs w:val="20"/>
+              </w:rPr>
+            </w:pPr>
+            <w:r>
+              <w:rPr>
+                <w:rFonts w:ascii="Consolas" w:hAnsi="Consolas" w:cs="Consolas"/>
+                <w:noProof/>
+                <w:sz w:val="20"/>
+                <w:szCs w:val="20"/>
+              </w:rPr>
+              <w:t xml:space="preserve">    "driverName": "test@test.com",</w:t>
+            </w:r>
+          </w:p>
+          <w:p>
+            <w:pPr>
+              <w:spacing w:after="0"/>
+              <w:rPr>
+                <w:rFonts w:ascii="Consolas" w:hAnsi="Consolas" w:cs="Consolas"/>
+                <w:noProof/>
+                <w:sz w:val="20"/>
+                <w:szCs w:val="20"/>
+              </w:rPr>
+            </w:pPr>
+            <w:r>
+              <w:rPr>
+                <w:rFonts w:ascii="Consolas" w:hAnsi="Consolas" w:cs="Consolas"/>
+                <w:noProof/>
+                <w:sz w:val="20"/>
+                <w:szCs w:val="20"/>
+              </w:rPr>
+              <w:t xml:space="preserve">    "from": "Sofia",</w:t>
+            </w:r>
+          </w:p>
+          <w:p>
+            <w:pPr>
+              <w:spacing w:after="0"/>
+              <w:rPr>
+                <w:rFonts w:ascii="Consolas" w:hAnsi="Consolas" w:cs="Consolas"/>
+                <w:noProof/>
+                <w:sz w:val="20"/>
+                <w:szCs w:val="20"/>
+              </w:rPr>
+            </w:pPr>
+            <w:r>
+              <w:rPr>
+                <w:rFonts w:ascii="Consolas" w:hAnsi="Consolas" w:cs="Consolas"/>
+                <w:noProof/>
+                <w:sz w:val="20"/>
+                <w:szCs w:val="20"/>
+              </w:rPr>
+              <w:t xml:space="preserve">    "to": "Kyustendil",</w:t>
+            </w:r>
+          </w:p>
+          <w:p>
+            <w:pPr>
+              <w:spacing w:after="0"/>
+              <w:rPr>
+                <w:rFonts w:ascii="Consolas" w:hAnsi="Consolas" w:cs="Consolas"/>
+                <w:noProof/>
+                <w:sz w:val="20"/>
+                <w:szCs w:val="20"/>
+              </w:rPr>
+            </w:pPr>
+            <w:r>
+              <w:rPr>
+                <w:rFonts w:ascii="Consolas" w:hAnsi="Consolas" w:cs="Consolas"/>
+                <w:noProof/>
+                <w:sz w:val="20"/>
+                <w:szCs w:val="20"/>
+              </w:rPr>
+              <w:t xml:space="preserve">    "departureDate": "2014-09-29T13:37:00",</w:t>
+            </w:r>
+          </w:p>
+          <w:p>
+            <w:pPr>
+              <w:spacing w:after="0"/>
+              <w:rPr>
+                <w:rFonts w:ascii="Consolas" w:hAnsi="Consolas" w:cs="Consolas"/>
+                <w:noProof/>
+                <w:sz w:val="20"/>
+                <w:szCs w:val="20"/>
+              </w:rPr>
+            </w:pPr>
+            <w:r>
+              <w:rPr>
+                <w:rFonts w:ascii="Consolas" w:hAnsi="Consolas" w:cs="Consolas"/>
+                <w:noProof/>
+                <w:sz w:val="20"/>
+                <w:szCs w:val="20"/>
+              </w:rPr>
+              <w:t xml:space="preserve">    "numberOfFreeSeats": 4,</w:t>
+            </w:r>
+          </w:p>
+          <w:p>
+            <w:pPr>
+              <w:spacing w:after="0"/>
+              <w:rPr>
+                <w:rFonts w:ascii="Consolas" w:hAnsi="Consolas" w:cs="Consolas"/>
+                <w:noProof/>
+                <w:sz w:val="20"/>
+                <w:szCs w:val="20"/>
+              </w:rPr>
+            </w:pPr>
+            <w:r>
+              <w:rPr>
+                <w:rFonts w:ascii="Consolas" w:hAnsi="Consolas" w:cs="Consolas"/>
+                <w:noProof/>
+                <w:sz w:val="20"/>
+                <w:szCs w:val="20"/>
+              </w:rPr>
+              <w:t xml:space="preserve">    "isMine": true,</w:t>
+            </w:r>
+          </w:p>
+          <w:p>
+            <w:pPr>
+              <w:spacing w:after="0"/>
+              <w:rPr>
+                <w:rFonts w:ascii="Consolas" w:hAnsi="Consolas" w:cs="Consolas"/>
+                <w:noProof/>
+                <w:sz w:val="20"/>
+                <w:szCs w:val="20"/>
+              </w:rPr>
+            </w:pPr>
+            <w:r>
+              <w:rPr>
+                <w:rFonts w:ascii="Consolas" w:hAnsi="Consolas" w:cs="Consolas"/>
+                <w:noProof/>
+                <w:sz w:val="20"/>
+                <w:szCs w:val="20"/>
+              </w:rPr>
+              <w:t xml:space="preserve">    "passengers": ["test@test.com"]</w:t>
+            </w:r>
+          </w:p>
+          <w:p>
+            <w:pPr>
+              <w:spacing w:after="0"/>
+              <w:rPr>
+                <w:rFonts w:ascii="Consolas" w:hAnsi="Consolas" w:cs="Consolas"/>
+                <w:noProof/>
+                <w:sz w:val="20"/>
+                <w:szCs w:val="20"/>
+              </w:rPr>
+            </w:pPr>
+            <w:r>
+              <w:rPr>
+                <w:rFonts w:ascii="Consolas" w:hAnsi="Consolas" w:cs="Consolas"/>
+                <w:noProof/>
+                <w:sz w:val="20"/>
+                <w:szCs w:val="20"/>
+              </w:rPr>
+              <w:t>}, {</w:t>
+            </w:r>
+          </w:p>
+          <w:p>
+            <w:pPr>
+              <w:spacing w:after="0"/>
+              <w:rPr>
+                <w:rFonts w:ascii="Consolas" w:hAnsi="Consolas" w:cs="Consolas"/>
+                <w:noProof/>
+                <w:sz w:val="20"/>
+                <w:szCs w:val="20"/>
+              </w:rPr>
+            </w:pPr>
+            <w:r>
+              <w:rPr>
+                <w:rFonts w:ascii="Consolas" w:hAnsi="Consolas" w:cs="Consolas"/>
+                <w:noProof/>
+                <w:sz w:val="20"/>
+                <w:szCs w:val="20"/>
+              </w:rPr>
+              <w:t xml:space="preserve">    "id": "c58dec3b-ec72-4e85-8658-401065abaedc",</w:t>
+            </w:r>
+          </w:p>
+          <w:p>
+            <w:pPr>
+              <w:spacing w:after="0"/>
+              <w:rPr>
+                <w:rFonts w:ascii="Consolas" w:hAnsi="Consolas" w:cs="Consolas"/>
+                <w:noProof/>
+                <w:sz w:val="20"/>
+                <w:szCs w:val="20"/>
+              </w:rPr>
+            </w:pPr>
+            <w:r>
+              <w:rPr>
+                <w:rFonts w:ascii="Consolas" w:hAnsi="Consolas" w:cs="Consolas"/>
+                <w:noProof/>
+                <w:sz w:val="20"/>
+                <w:szCs w:val="20"/>
+              </w:rPr>
+              <w:t xml:space="preserve">    "driverId": "9297512a-6817-435a-b0b7-df11277f400d",</w:t>
+            </w:r>
+          </w:p>
+          <w:p>
+            <w:pPr>
+              <w:spacing w:after="0"/>
+              <w:rPr>
+                <w:rFonts w:ascii="Consolas" w:hAnsi="Consolas" w:cs="Consolas"/>
+                <w:noProof/>
+                <w:sz w:val="20"/>
+                <w:szCs w:val="20"/>
+              </w:rPr>
+            </w:pPr>
+            <w:r>
+              <w:rPr>
+                <w:rFonts w:ascii="Consolas" w:hAnsi="Consolas" w:cs="Consolas"/>
+                <w:noProof/>
+                <w:sz w:val="20"/>
+                <w:szCs w:val="20"/>
+              </w:rPr>
+              <w:t xml:space="preserve">    "driverName": "test10@test.com",</w:t>
+            </w:r>
+          </w:p>
+          <w:p>
+            <w:pPr>
+              <w:spacing w:after="0"/>
+              <w:rPr>
+                <w:rFonts w:ascii="Consolas" w:hAnsi="Consolas" w:cs="Consolas"/>
+                <w:noProof/>
+                <w:sz w:val="20"/>
+                <w:szCs w:val="20"/>
+              </w:rPr>
+            </w:pPr>
+            <w:r>
+              <w:rPr>
+                <w:rFonts w:ascii="Consolas" w:hAnsi="Consolas" w:cs="Consolas"/>
+                <w:noProof/>
+                <w:sz w:val="20"/>
+                <w:szCs w:val="20"/>
+              </w:rPr>
+              <w:t xml:space="preserve">    "from": "Sofia",</w:t>
+            </w:r>
+          </w:p>
+          <w:p>
+            <w:pPr>
+              <w:spacing w:after="0"/>
+              <w:rPr>
+                <w:rFonts w:ascii="Consolas" w:hAnsi="Consolas" w:cs="Consolas"/>
+                <w:noProof/>
+                <w:sz w:val="20"/>
+                <w:szCs w:val="20"/>
+              </w:rPr>
+            </w:pPr>
+            <w:r>
+              <w:rPr>
+                <w:rFonts w:ascii="Consolas" w:hAnsi="Consolas" w:cs="Consolas"/>
+                <w:noProof/>
+                <w:sz w:val="20"/>
+                <w:szCs w:val="20"/>
+              </w:rPr>
+              <w:t xml:space="preserve">    "to": "Dolna Mitropoliya",</w:t>
+            </w:r>
+          </w:p>
+          <w:p>
+            <w:pPr>
+              <w:spacing w:after="0"/>
+              <w:rPr>
+                <w:rFonts w:ascii="Consolas" w:hAnsi="Consolas" w:cs="Consolas"/>
+                <w:noProof/>
+                <w:sz w:val="20"/>
+                <w:szCs w:val="20"/>
+              </w:rPr>
+            </w:pPr>
+            <w:r>
+              <w:rPr>
+                <w:rFonts w:ascii="Consolas" w:hAnsi="Consolas" w:cs="Consolas"/>
+                <w:noProof/>
+                <w:sz w:val="20"/>
+                <w:szCs w:val="20"/>
+              </w:rPr>
+              <w:t xml:space="preserve">    "departureDate": "2014-07-11T17:09:18.957",</w:t>
+            </w:r>
+          </w:p>
+          <w:p>
+            <w:pPr>
+              <w:spacing w:after="0"/>
+              <w:rPr>
+                <w:rFonts w:ascii="Consolas" w:hAnsi="Consolas" w:cs="Consolas"/>
+                <w:noProof/>
+                <w:sz w:val="20"/>
+                <w:szCs w:val="20"/>
+              </w:rPr>
+            </w:pPr>
+            <w:r>
+              <w:rPr>
+                <w:rFonts w:ascii="Consolas" w:hAnsi="Consolas" w:cs="Consolas"/>
+                <w:noProof/>
+                <w:sz w:val="20"/>
+                <w:szCs w:val="20"/>
+              </w:rPr>
+              <w:t xml:space="preserve">    "numberOfFreeSeats": 4,</w:t>
+            </w:r>
+          </w:p>
+          <w:p>
+            <w:pPr>
+              <w:spacing w:after="0"/>
+              <w:rPr>
+                <w:rFonts w:ascii="Consolas" w:hAnsi="Consolas" w:cs="Consolas"/>
+                <w:noProof/>
+                <w:sz w:val="20"/>
+                <w:szCs w:val="20"/>
+              </w:rPr>
+            </w:pPr>
+            <w:r>
+              <w:rPr>
+                <w:rFonts w:ascii="Consolas" w:hAnsi="Consolas" w:cs="Consolas"/>
+                <w:noProof/>
+                <w:sz w:val="20"/>
+                <w:szCs w:val="20"/>
+              </w:rPr>
+              <w:t xml:space="preserve">    "isMine": false,</w:t>
+            </w:r>
+          </w:p>
+          <w:p>
+            <w:pPr>
+              <w:spacing w:after="0"/>
+              <w:rPr>
+                <w:rFonts w:ascii="Consolas" w:hAnsi="Consolas" w:cs="Consolas"/>
+                <w:noProof/>
+                <w:sz w:val="20"/>
+                <w:szCs w:val="20"/>
+              </w:rPr>
+            </w:pPr>
+            <w:r>
+              <w:rPr>
+                <w:rFonts w:ascii="Consolas" w:hAnsi="Consolas" w:cs="Consolas"/>
+                <w:noProof/>
+                <w:sz w:val="20"/>
+                <w:szCs w:val="20"/>
+              </w:rPr>
+              <w:t xml:space="preserve">    "passengers": ["test10@test.com"]</w:t>
+            </w:r>
+          </w:p>
+          <w:p>
+            <w:pPr>
+              <w:spacing w:after="0"/>
+              <w:rPr>
+                <w:rFonts w:ascii="Consolas" w:hAnsi="Consolas" w:cs="Consolas"/>
+                <w:noProof/>
+                <w:sz w:val="20"/>
+                <w:szCs w:val="20"/>
+              </w:rPr>
+            </w:pPr>
+            <w:r>
+              <w:rPr>
+                <w:rFonts w:ascii="Consolas" w:hAnsi="Consolas" w:cs="Consolas"/>
+                <w:noProof/>
+                <w:sz w:val="20"/>
+                <w:szCs w:val="20"/>
+              </w:rPr>
+              <w:t>}, {</w:t>
+            </w:r>
+          </w:p>
+          <w:p>
+            <w:pPr>
+              <w:spacing w:after="0"/>
+              <w:rPr>
+                <w:rFonts w:ascii="Consolas" w:hAnsi="Consolas" w:cs="Consolas"/>
+                <w:noProof/>
+                <w:sz w:val="20"/>
+                <w:szCs w:val="20"/>
+              </w:rPr>
+            </w:pPr>
+            <w:r>
+              <w:rPr>
+                <w:rFonts w:ascii="Consolas" w:hAnsi="Consolas" w:cs="Consolas"/>
+                <w:noProof/>
+                <w:sz w:val="20"/>
+                <w:szCs w:val="20"/>
+              </w:rPr>
+              <w:t xml:space="preserve">    "id": "8cf1097e-8710-46ef-a1d7-5893ca5cbef3",</w:t>
+            </w:r>
+          </w:p>
+          <w:p>
+            <w:pPr>
+              <w:spacing w:after="0"/>
+              <w:rPr>
+                <w:rFonts w:ascii="Consolas" w:hAnsi="Consolas" w:cs="Consolas"/>
+                <w:noProof/>
+                <w:sz w:val="20"/>
+                <w:szCs w:val="20"/>
+              </w:rPr>
+            </w:pPr>
+            <w:r>
+              <w:rPr>
+                <w:rFonts w:ascii="Consolas" w:hAnsi="Consolas" w:cs="Consolas"/>
+                <w:noProof/>
+                <w:sz w:val="20"/>
+                <w:szCs w:val="20"/>
+              </w:rPr>
+              <w:t xml:space="preserve">    "driverId": "fe411b06-cef6-4c95-b95a-13a3310a1f05",</w:t>
+            </w:r>
+          </w:p>
+          <w:p>
+            <w:pPr>
+              <w:spacing w:after="0"/>
+              <w:rPr>
+                <w:rFonts w:ascii="Consolas" w:hAnsi="Consolas" w:cs="Consolas"/>
+                <w:noProof/>
+                <w:sz w:val="20"/>
+                <w:szCs w:val="20"/>
+              </w:rPr>
+            </w:pPr>
+            <w:r>
+              <w:rPr>
+                <w:rFonts w:ascii="Consolas" w:hAnsi="Consolas" w:cs="Consolas"/>
+                <w:noProof/>
+                <w:sz w:val="20"/>
+                <w:szCs w:val="20"/>
+              </w:rPr>
+              <w:t xml:space="preserve">    "driverName": "test@test.com",</w:t>
+            </w:r>
+          </w:p>
+          <w:p>
+            <w:pPr>
+              <w:spacing w:after="0"/>
+              <w:rPr>
+                <w:rFonts w:ascii="Consolas" w:hAnsi="Consolas" w:cs="Consolas"/>
+                <w:noProof/>
+                <w:sz w:val="20"/>
+                <w:szCs w:val="20"/>
+              </w:rPr>
+            </w:pPr>
+            <w:r>
+              <w:rPr>
+                <w:rFonts w:ascii="Consolas" w:hAnsi="Consolas" w:cs="Consolas"/>
+                <w:noProof/>
+                <w:sz w:val="20"/>
+                <w:szCs w:val="20"/>
+              </w:rPr>
+              <w:t xml:space="preserve">    "from": "Sofia",</w:t>
+            </w:r>
+          </w:p>
+          <w:p>
+            <w:pPr>
+              <w:spacing w:after="0"/>
+              <w:rPr>
+                <w:rFonts w:ascii="Consolas" w:hAnsi="Consolas" w:cs="Consolas"/>
+                <w:noProof/>
+                <w:sz w:val="20"/>
+                <w:szCs w:val="20"/>
+              </w:rPr>
+            </w:pPr>
+            <w:r>
+              <w:rPr>
+                <w:rFonts w:ascii="Consolas" w:hAnsi="Consolas" w:cs="Consolas"/>
+                <w:noProof/>
+                <w:sz w:val="20"/>
+                <w:szCs w:val="20"/>
+              </w:rPr>
+              <w:t xml:space="preserve">    "to": "Kyustendil",</w:t>
+            </w:r>
+          </w:p>
+          <w:p>
+            <w:pPr>
+              <w:spacing w:after="0"/>
+              <w:rPr>
+                <w:rFonts w:ascii="Consolas" w:hAnsi="Consolas" w:cs="Consolas"/>
+                <w:noProof/>
+                <w:sz w:val="20"/>
+                <w:szCs w:val="20"/>
+              </w:rPr>
+            </w:pPr>
+            <w:r>
+              <w:rPr>
+                <w:rFonts w:ascii="Consolas" w:hAnsi="Consolas" w:cs="Consolas"/>
+                <w:noProof/>
+                <w:sz w:val="20"/>
+                <w:szCs w:val="20"/>
+              </w:rPr>
+              <w:t xml:space="preserve">    "departureDate": "2014-09-29T13:37:00",</w:t>
+            </w:r>
+          </w:p>
+          <w:p>
+            <w:pPr>
+              <w:spacing w:after="0"/>
+              <w:rPr>
+                <w:rFonts w:ascii="Consolas" w:hAnsi="Consolas" w:cs="Consolas"/>
+                <w:noProof/>
+                <w:sz w:val="20"/>
+                <w:szCs w:val="20"/>
+              </w:rPr>
+            </w:pPr>
+            <w:r>
+              <w:rPr>
+                <w:rFonts w:ascii="Consolas" w:hAnsi="Consolas" w:cs="Consolas"/>
+                <w:noProof/>
+                <w:sz w:val="20"/>
+                <w:szCs w:val="20"/>
+              </w:rPr>
+              <w:t xml:space="preserve">    "numberOfFreeSeats": 4,</w:t>
+            </w:r>
+          </w:p>
+          <w:p>
+            <w:pPr>
+              <w:spacing w:after="0"/>
+              <w:rPr>
+                <w:rFonts w:ascii="Consolas" w:hAnsi="Consolas" w:cs="Consolas"/>
+                <w:noProof/>
+                <w:sz w:val="20"/>
+                <w:szCs w:val="20"/>
+              </w:rPr>
+            </w:pPr>
+            <w:r>
+              <w:rPr>
+                <w:rFonts w:ascii="Consolas" w:hAnsi="Consolas" w:cs="Consolas"/>
+                <w:noProof/>
+                <w:sz w:val="20"/>
+                <w:szCs w:val="20"/>
+              </w:rPr>
+              <w:t xml:space="preserve">    "isMine": true,</w:t>
+            </w:r>
+          </w:p>
+          <w:p>
+            <w:pPr>
+              <w:spacing w:after="0"/>
+              <w:rPr>
+                <w:rFonts w:ascii="Consolas" w:hAnsi="Consolas" w:cs="Consolas"/>
+                <w:noProof/>
+                <w:sz w:val="20"/>
+                <w:szCs w:val="20"/>
+              </w:rPr>
+            </w:pPr>
+            <w:r>
+              <w:rPr>
+                <w:rFonts w:ascii="Consolas" w:hAnsi="Consolas" w:cs="Consolas"/>
+                <w:noProof/>
+                <w:sz w:val="20"/>
+                <w:szCs w:val="20"/>
+              </w:rPr>
+              <w:t xml:space="preserve">    "passengers": ["test@test.com"]</w:t>
+            </w:r>
+          </w:p>
+          <w:p>
+            <w:pPr>
+              <w:spacing w:after="0"/>
+              <w:rPr>
+                <w:rFonts w:ascii="Consolas" w:hAnsi="Consolas" w:cs="Consolas"/>
+                <w:noProof/>
+                <w:sz w:val="20"/>
+                <w:szCs w:val="20"/>
+              </w:rPr>
+            </w:pPr>
+            <w:r>
+              <w:rPr>
+                <w:rFonts w:ascii="Consolas" w:hAnsi="Consolas" w:cs="Consolas"/>
+                <w:noProof/>
+                <w:sz w:val="20"/>
+                <w:szCs w:val="20"/>
+              </w:rPr>
+              <w:t>}]</w:t>
             </w:r>
           </w:p>
         </w:tc>
       </w:tr>
     </w:tbl>
-    <w:p>
-      <w:pPr>
-        <w:spacing w:after="60"/>
-        <w:rPr>
-          <w:b/>
-        </w:rPr>
-      </w:pPr>
-      <w:r>
-        <w:rPr>
-          <w:b/>
-        </w:rPr>
-        <w:t>*NOTE: All other GET requests to trips return the same data but filtered, sorted and paged.</w:t>
-      </w:r>
-    </w:p>
     <w:p>
       <w:pPr>
         <w:rPr>
@@ -5465,7 +6506,6 @@
         <w:pStyle w:val="Heading2"/>
       </w:pPr>
       <w:r>
-        <w:lastRenderedPageBreak/>
         <w:t>Drivers</w:t>
       </w:r>
     </w:p>
@@ -5868,6 +6908,7 @@
                 <w:sz w:val="20"/>
                 <w:szCs w:val="20"/>
               </w:rPr>
+              <w:lastRenderedPageBreak/>
               <w:t xml:space="preserve">    "numberOfTotalTrips": 8</w:t>
             </w:r>
           </w:p>
@@ -6053,6 +7094,7 @@
         <w:rPr>
           <w:b/>
         </w:rPr>
+        <w:lastRenderedPageBreak/>
         <w:t xml:space="preserve">*NOTE: If you send the request </w:t>
       </w:r>
       <w:r>
@@ -6067,8 +7109,8 @@
         </w:rPr>
         <w:t xml:space="preserve"> you will receive </w:t>
       </w:r>
-      <w:bookmarkStart w:id="3" w:name="OLE_LINK1"/>
-      <w:bookmarkStart w:id="4" w:name="OLE_LINK2"/>
+      <w:bookmarkStart w:id="5" w:name="OLE_LINK1"/>
+      <w:bookmarkStart w:id="6" w:name="OLE_LINK2"/>
       <w:r>
         <w:rPr>
           <w:b/>
@@ -6135,8 +7177,8 @@
         </w:rPr>
         <w:t xml:space="preserve"> with no paging and filtering</w:t>
       </w:r>
-      <w:bookmarkEnd w:id="3"/>
-      <w:bookmarkEnd w:id="4"/>
+      <w:bookmarkEnd w:id="5"/>
+      <w:bookmarkEnd w:id="6"/>
       <w:r>
         <w:rPr>
           <w:b/>
@@ -6195,8 +7237,13 @@
             <w:pPr>
               <w:pStyle w:val="Apiaddress"/>
             </w:pPr>
-            <w:r>
-              <w:t>api/drivers/</w:t>
+            <w:proofErr w:type="spellStart"/>
+            <w:r>
+              <w:t>api</w:t>
+            </w:r>
+            <w:proofErr w:type="spellEnd"/>
+            <w:r>
+              <w:t>/drivers/</w:t>
             </w:r>
             <w:r>
               <w:t>52f9631d-0af7-49b0-81b1-5b0476131022</w:t>
@@ -6745,7 +7792,6 @@
                 <w:sz w:val="20"/>
                 <w:szCs w:val="20"/>
               </w:rPr>
-              <w:lastRenderedPageBreak/>
               <w:t xml:space="preserve">        "numberOfFreeSeats": 1,</w:t>
             </w:r>
           </w:p>
@@ -7143,7 +8189,7 @@
                               <w:sz w:val="18"/>
                               <w:szCs w:val="18"/>
                             </w:rPr>
-                            <w:t>6</w:t>
+                            <w:t>5</w:t>
                           </w:r>
                           <w:r>
                             <w:rPr>
@@ -7293,7 +8339,7 @@
                         <w:sz w:val="18"/>
                         <w:szCs w:val="18"/>
                       </w:rPr>
-                      <w:t>6</w:t>
+                      <w:t>5</w:t>
                     </w:r>
                     <w:r>
                       <w:rPr>
@@ -9795,7 +10841,7 @@
 </file>
 
 <file path=customXml/itemProps4.xml><?xml version="1.0" encoding="utf-8"?>
-<ds:datastoreItem xmlns:ds="http://schemas.openxmlformats.org/officeDocument/2006/customXml" ds:itemID="{C8D0A282-1568-4696-88E3-74EE86DD0773}">
+<ds:datastoreItem xmlns:ds="http://schemas.openxmlformats.org/officeDocument/2006/customXml" ds:itemID="{8AB54D05-1704-4C76-B8B2-F6E1EC0F8A14}">
   <ds:schemaRefs>
     <ds:schemaRef ds:uri="http://schemas.openxmlformats.org/officeDocument/2006/bibliography"/>
   </ds:schemaRefs>

</xml_diff>

<commit_message>
Added validations when creating trips (POST to api/trips)
</commit_message>
<xml_diff>
--- a/Services-Description-SPA-Exam-2014.docx
+++ b/Services-Description-SPA-Exam-2014.docx
@@ -677,10 +677,31 @@
               <w:rPr>
                 <w:b/>
               </w:rPr>
-              <w:t>Join a trip</w:t>
-            </w:r>
-            <w:r>
-              <w:t xml:space="preserve"> by given id and with available seats – assigns the current user as passenger.</w:t>
+              <w:t>Join</w:t>
+            </w:r>
+            <w:r>
+              <w:rPr>
+                <w:b/>
+              </w:rPr>
+              <w:t xml:space="preserve">s </w:t>
+            </w:r>
+            <w:r>
+              <w:rPr>
+                <w:b/>
+              </w:rPr>
+              <w:t>a trip</w:t>
+            </w:r>
+            <w:r>
+              <w:t xml:space="preserve"> (with available seats)</w:t>
+            </w:r>
+            <w:r>
+              <w:t xml:space="preserve"> by given id – assigns the current user as </w:t>
+            </w:r>
+            <w:r>
+              <w:t xml:space="preserve">a </w:t>
+            </w:r>
+            <w:r>
+              <w:t>passenger.</w:t>
             </w:r>
           </w:p>
         </w:tc>
@@ -741,16 +762,25 @@
               <w:rPr>
                 <w:b/>
               </w:rPr>
-              <w:t>top 10 trips</w:t>
+              <w:t>top 10</w:t>
+            </w:r>
+            <w:r>
+              <w:rPr>
+                <w:b/>
+              </w:rPr>
+              <w:t xml:space="preserve"> upcoming</w:t>
+            </w:r>
+            <w:r>
+              <w:rPr>
+                <w:b/>
+              </w:rPr>
+              <w:t xml:space="preserve"> trips</w:t>
             </w:r>
             <w:r>
               <w:t xml:space="preserve"> </w:t>
             </w:r>
             <w:r>
-              <w:t>where their departure time is in the future</w:t>
-            </w:r>
-            <w:r>
-              <w:t xml:space="preserve"> s</w:t>
+              <w:t>s</w:t>
             </w:r>
             <w:r>
               <w:t>orted by their time</w:t>
@@ -837,13 +867,16 @@
               <w:spacing w:after="0" w:line="240" w:lineRule="auto"/>
             </w:pPr>
             <w:r>
-              <w:t xml:space="preserve">Gets the trips at positions </w:t>
-            </w:r>
-            <w:r>
-              <w:rPr>
-                <w:b/>
-              </w:rPr>
-              <w:t xml:space="preserve">from page </w:t>
+              <w:t>Gets the trips on</w:t>
+            </w:r>
+            <w:r>
+              <w:t xml:space="preserve"> </w:t>
+            </w:r>
+            <w:r>
+              <w:rPr>
+                <w:b/>
+              </w:rPr>
+              <w:t xml:space="preserve">page </w:t>
             </w:r>
             <w:r>
               <w:rPr>
@@ -1060,7 +1093,13 @@
               <w:spacing w:after="0" w:line="240" w:lineRule="auto"/>
             </w:pPr>
             <w:r>
-              <w:t xml:space="preserve">Gets the trips at positions from page </w:t>
+              <w:t xml:space="preserve">Gets the trips </w:t>
+            </w:r>
+            <w:r>
+              <w:t>on</w:t>
+            </w:r>
+            <w:r>
+              <w:t xml:space="preserve"> page </w:t>
             </w:r>
             <w:r>
               <w:t>{</w:t>
@@ -1072,7 +1111,13 @@
               <w:t>}</w:t>
             </w:r>
             <w:r>
-              <w:t>. All trips are sorted by “</w:t>
+              <w:t xml:space="preserve">. All trips are </w:t>
+            </w:r>
+            <w:r>
+              <w:t>ordered</w:t>
+            </w:r>
+            <w:r>
+              <w:t xml:space="preserve"> by “</w:t>
             </w:r>
             <w:bookmarkStart w:id="2" w:name="OLE_LINK5"/>
             <w:bookmarkStart w:id="3" w:name="OLE_LINK6"/>
@@ -1130,7 +1175,18 @@
               <w:t>”</w:t>
             </w:r>
             <w:r>
-              <w:t xml:space="preserve"> and are at most 10. Order is “</w:t>
+              <w:t xml:space="preserve"> and are at most 10. </w:t>
+            </w:r>
+            <w:proofErr w:type="spellStart"/>
+            <w:r>
+              <w:t>Order</w:t>
+            </w:r>
+            <w:r>
+              <w:t>Type</w:t>
+            </w:r>
+            <w:proofErr w:type="spellEnd"/>
+            <w:r>
+              <w:t xml:space="preserve"> is “</w:t>
             </w:r>
             <w:proofErr w:type="spellStart"/>
             <w:r>
@@ -2275,15 +2331,7 @@
         <w:rPr>
           <w:b/>
         </w:rPr>
-        <w:t xml:space="preserve"> (there is no pa</w:t>
-      </w:r>
-      <w:bookmarkStart w:id="4" w:name="_GoBack"/>
-      <w:bookmarkEnd w:id="4"/>
-      <w:r>
-        <w:rPr>
-          <w:b/>
-        </w:rPr>
-        <w:t>ge 0)</w:t>
+        <w:t xml:space="preserve"> (there is no page 0)</w:t>
       </w:r>
       <w:r>
         <w:rPr>
@@ -2582,13 +2630,6 @@
     </w:tbl>
     <w:p>
       <w:pPr>
-        <w:rPr>
-          <w:b/>
-        </w:rPr>
-      </w:pPr>
-    </w:p>
-    <w:p>
-      <w:pPr>
         <w:pStyle w:val="Heading3"/>
         <w:rPr>
           <w:b/>
@@ -2958,13 +2999,6 @@
         </w:tc>
       </w:tr>
     </w:tbl>
-    <w:p>
-      <w:pPr>
-        <w:rPr>
-          <w:b/>
-        </w:rPr>
-      </w:pPr>
-    </w:p>
     <w:p>
       <w:pPr>
         <w:pStyle w:val="Heading3"/>
@@ -3232,6 +3266,7 @@
         <w:rPr>
           <w:b/>
         </w:rPr>
+        <w:lastRenderedPageBreak/>
         <w:t>Logout</w:t>
       </w:r>
     </w:p>
@@ -4490,7 +4525,103 @@
         <w:rPr>
           <w:b/>
         </w:rPr>
-        <w:t>* NOTE: The logged user should be driver in order to be able to create trips.</w:t>
+        <w:t xml:space="preserve">* REQUIREMENTS: The logged user should be driver in order to be able to create trips. </w:t>
+      </w:r>
+      <w:r>
+        <w:rPr>
+          <w:rFonts w:ascii="Consolas" w:hAnsi="Consolas" w:cs="Consolas"/>
+          <w:b/>
+          <w:noProof/>
+          <w:sz w:val="20"/>
+          <w:szCs w:val="20"/>
+        </w:rPr>
+        <w:t>availableSeats</w:t>
+      </w:r>
+      <w:r>
+        <w:rPr>
+          <w:b/>
+        </w:rPr>
+        <w:t xml:space="preserve"> should be at least 1. </w:t>
+      </w:r>
+      <w:r>
+        <w:rPr>
+          <w:rFonts w:ascii="Consolas" w:hAnsi="Consolas" w:cs="Consolas"/>
+          <w:b/>
+          <w:noProof/>
+          <w:sz w:val="20"/>
+          <w:szCs w:val="20"/>
+        </w:rPr>
+        <w:t>departureTime</w:t>
+      </w:r>
+      <w:r>
+        <w:rPr>
+          <w:b/>
+        </w:rPr>
+        <w:t xml:space="preserve"> should be in the future. </w:t>
+      </w:r>
+      <w:proofErr w:type="gramStart"/>
+      <w:r>
+        <w:rPr>
+          <w:b/>
+        </w:rPr>
+        <w:t>f</w:t>
+      </w:r>
+      <w:r>
+        <w:rPr>
+          <w:rFonts w:ascii="Consolas" w:hAnsi="Consolas" w:cs="Consolas"/>
+          <w:b/>
+          <w:noProof/>
+          <w:sz w:val="20"/>
+          <w:szCs w:val="20"/>
+        </w:rPr>
+        <w:t>rom</w:t>
+      </w:r>
+      <w:proofErr w:type="gramEnd"/>
+      <w:r>
+        <w:rPr>
+          <w:b/>
+        </w:rPr>
+        <w:t xml:space="preserve"> and </w:t>
+      </w:r>
+      <w:r>
+        <w:rPr>
+          <w:rFonts w:ascii="Consolas" w:hAnsi="Consolas" w:cs="Consolas"/>
+          <w:b/>
+          <w:noProof/>
+          <w:sz w:val="20"/>
+          <w:szCs w:val="20"/>
+        </w:rPr>
+        <w:t>t</w:t>
+      </w:r>
+      <w:r>
+        <w:rPr>
+          <w:rFonts w:ascii="Consolas" w:hAnsi="Consolas" w:cs="Consolas"/>
+          <w:b/>
+          <w:noProof/>
+          <w:sz w:val="20"/>
+          <w:szCs w:val="20"/>
+        </w:rPr>
+        <w:t>o</w:t>
+      </w:r>
+      <w:r>
+        <w:rPr>
+          <w:b/>
+        </w:rPr>
+        <w:t xml:space="preserve"> should be from the list of available cities (/</w:t>
+      </w:r>
+      <w:proofErr w:type="spellStart"/>
+      <w:r>
+        <w:rPr>
+          <w:b/>
+        </w:rPr>
+        <w:t>api</w:t>
+      </w:r>
+      <w:proofErr w:type="spellEnd"/>
+      <w:r>
+        <w:rPr>
+          <w:b/>
+        </w:rPr>
+        <w:t>/cities)</w:t>
       </w:r>
     </w:p>
     <w:p>
@@ -4537,13 +4668,6 @@
     </w:p>
     <w:p>
       <w:pPr>
-        <w:rPr>
-          <w:b/>
-        </w:rPr>
-      </w:pPr>
-    </w:p>
-    <w:p>
-      <w:pPr>
         <w:pStyle w:val="Heading3"/>
         <w:rPr>
           <w:b/>
@@ -4694,7 +4818,6 @@
               <w:rPr>
                 <w:b/>
               </w:rPr>
-              <w:lastRenderedPageBreak/>
               <w:t>Response</w:t>
             </w:r>
           </w:p>
@@ -4742,6 +4865,7 @@
                 <w:sz w:val="20"/>
                 <w:szCs w:val="20"/>
               </w:rPr>
+              <w:lastRenderedPageBreak/>
               <w:t xml:space="preserve">   "driverId": "c73d0bc9-47b7-4cc4-abb2-cd5516b94596",</w:t>
             </w:r>
           </w:p>
@@ -5013,13 +5137,6 @@
         </w:tc>
       </w:tr>
     </w:tbl>
-    <w:p>
-      <w:pPr>
-        <w:rPr>
-          <w:b/>
-        </w:rPr>
-      </w:pPr>
-    </w:p>
     <w:p>
       <w:pPr>
         <w:pStyle w:val="Heading3"/>
@@ -5031,6 +5148,7 @@
         <w:rPr>
           <w:b/>
         </w:rPr>
+        <w:lastRenderedPageBreak/>
         <w:t>Join trip</w:t>
       </w:r>
     </w:p>
@@ -5511,13 +5629,6 @@
     </w:p>
     <w:p>
       <w:pPr>
-        <w:rPr>
-          <w:b/>
-        </w:rPr>
-      </w:pPr>
-    </w:p>
-    <w:p>
-      <w:pPr>
         <w:pStyle w:val="Heading3"/>
         <w:rPr>
           <w:b/>
@@ -5827,87 +5938,87 @@
                 <w:sz w:val="20"/>
                 <w:szCs w:val="20"/>
               </w:rPr>
+              <w:t xml:space="preserve">    "numberOfFreeSeats": 3,</w:t>
+            </w:r>
+          </w:p>
+          <w:p>
+            <w:pPr>
+              <w:spacing w:after="0"/>
+              <w:rPr>
+                <w:rFonts w:ascii="Consolas" w:hAnsi="Consolas" w:cs="Consolas"/>
+                <w:noProof/>
+                <w:sz w:val="20"/>
+                <w:szCs w:val="20"/>
+              </w:rPr>
+            </w:pPr>
+            <w:r>
+              <w:rPr>
+                <w:rFonts w:ascii="Consolas" w:hAnsi="Consolas" w:cs="Consolas"/>
+                <w:noProof/>
+                <w:sz w:val="20"/>
+                <w:szCs w:val="20"/>
+              </w:rPr>
+              <w:t xml:space="preserve">    "isMine": false,</w:t>
+            </w:r>
+          </w:p>
+          <w:p>
+            <w:pPr>
+              <w:spacing w:after="0"/>
+              <w:rPr>
+                <w:rFonts w:ascii="Consolas" w:hAnsi="Consolas" w:cs="Consolas"/>
+                <w:noProof/>
+                <w:sz w:val="20"/>
+                <w:szCs w:val="20"/>
+              </w:rPr>
+            </w:pPr>
+            <w:r>
+              <w:rPr>
+                <w:rFonts w:ascii="Consolas" w:hAnsi="Consolas" w:cs="Consolas"/>
+                <w:noProof/>
+                <w:sz w:val="20"/>
+                <w:szCs w:val="20"/>
+              </w:rPr>
+              <w:t xml:space="preserve">    "passengers": ["test13@test.com", "test34@test.com"]</w:t>
+            </w:r>
+          </w:p>
+          <w:p>
+            <w:pPr>
+              <w:spacing w:after="0"/>
+              <w:rPr>
+                <w:rFonts w:ascii="Consolas" w:hAnsi="Consolas" w:cs="Consolas"/>
+                <w:noProof/>
+                <w:sz w:val="20"/>
+                <w:szCs w:val="20"/>
+              </w:rPr>
+            </w:pPr>
+            <w:r>
+              <w:rPr>
+                <w:rFonts w:ascii="Consolas" w:hAnsi="Consolas" w:cs="Consolas"/>
+                <w:noProof/>
+                <w:sz w:val="20"/>
+                <w:szCs w:val="20"/>
+              </w:rPr>
+              <w:t>}, {</w:t>
+            </w:r>
+          </w:p>
+          <w:p>
+            <w:pPr>
+              <w:spacing w:after="0"/>
+              <w:rPr>
+                <w:rFonts w:ascii="Consolas" w:hAnsi="Consolas" w:cs="Consolas"/>
+                <w:noProof/>
+                <w:sz w:val="20"/>
+                <w:szCs w:val="20"/>
+              </w:rPr>
+            </w:pPr>
+            <w:r>
+              <w:rPr>
+                <w:rFonts w:ascii="Consolas" w:hAnsi="Consolas" w:cs="Consolas"/>
+                <w:noProof/>
+                <w:sz w:val="20"/>
+                <w:szCs w:val="20"/>
+              </w:rPr>
               <w:lastRenderedPageBreak/>
-              <w:t xml:space="preserve">    "numberOfFreeSeats": 3,</w:t>
-            </w:r>
-          </w:p>
-          <w:p>
-            <w:pPr>
-              <w:spacing w:after="0"/>
-              <w:rPr>
-                <w:rFonts w:ascii="Consolas" w:hAnsi="Consolas" w:cs="Consolas"/>
-                <w:noProof/>
-                <w:sz w:val="20"/>
-                <w:szCs w:val="20"/>
-              </w:rPr>
-            </w:pPr>
-            <w:r>
-              <w:rPr>
-                <w:rFonts w:ascii="Consolas" w:hAnsi="Consolas" w:cs="Consolas"/>
-                <w:noProof/>
-                <w:sz w:val="20"/>
-                <w:szCs w:val="20"/>
-              </w:rPr>
-              <w:t xml:space="preserve">    "isMine": false,</w:t>
-            </w:r>
-          </w:p>
-          <w:p>
-            <w:pPr>
-              <w:spacing w:after="0"/>
-              <w:rPr>
-                <w:rFonts w:ascii="Consolas" w:hAnsi="Consolas" w:cs="Consolas"/>
-                <w:noProof/>
-                <w:sz w:val="20"/>
-                <w:szCs w:val="20"/>
-              </w:rPr>
-            </w:pPr>
-            <w:r>
-              <w:rPr>
-                <w:rFonts w:ascii="Consolas" w:hAnsi="Consolas" w:cs="Consolas"/>
-                <w:noProof/>
-                <w:sz w:val="20"/>
-                <w:szCs w:val="20"/>
-              </w:rPr>
-              <w:t xml:space="preserve">    "passengers": ["test13@test.com", "test34@test.com"]</w:t>
-            </w:r>
-          </w:p>
-          <w:p>
-            <w:pPr>
-              <w:spacing w:after="0"/>
-              <w:rPr>
-                <w:rFonts w:ascii="Consolas" w:hAnsi="Consolas" w:cs="Consolas"/>
-                <w:noProof/>
-                <w:sz w:val="20"/>
-                <w:szCs w:val="20"/>
-              </w:rPr>
-            </w:pPr>
-            <w:r>
-              <w:rPr>
-                <w:rFonts w:ascii="Consolas" w:hAnsi="Consolas" w:cs="Consolas"/>
-                <w:noProof/>
-                <w:sz w:val="20"/>
-                <w:szCs w:val="20"/>
-              </w:rPr>
-              <w:t>}, {</w:t>
-            </w:r>
-          </w:p>
-          <w:p>
-            <w:pPr>
-              <w:spacing w:after="0"/>
-              <w:rPr>
-                <w:rFonts w:ascii="Consolas" w:hAnsi="Consolas" w:cs="Consolas"/>
-                <w:noProof/>
-                <w:sz w:val="20"/>
-                <w:szCs w:val="20"/>
-              </w:rPr>
-            </w:pPr>
-            <w:r>
-              <w:rPr>
-                <w:rFonts w:ascii="Consolas" w:hAnsi="Consolas" w:cs="Consolas"/>
-                <w:noProof/>
-                <w:sz w:val="20"/>
-                <w:szCs w:val="20"/>
-              </w:rPr>
               <w:t xml:space="preserve">    "id": "bcf79ac5-0e77-4a21-aa21-279c93375231",</w:t>
             </w:r>
           </w:p>
@@ -6908,7 +7019,6 @@
                 <w:sz w:val="20"/>
                 <w:szCs w:val="20"/>
               </w:rPr>
-              <w:lastRenderedPageBreak/>
               <w:t xml:space="preserve">    "numberOfTotalTrips": 8</w:t>
             </w:r>
           </w:p>
@@ -7028,6 +7138,7 @@
                 <w:sz w:val="20"/>
                 <w:szCs w:val="20"/>
               </w:rPr>
+              <w:lastRenderedPageBreak/>
               <w:t xml:space="preserve">    "numberOfUpcomingTrips": 3</w:t>
             </w:r>
             <w:r>
@@ -7109,8 +7220,8 @@
         </w:rPr>
         <w:t xml:space="preserve"> you will receive </w:t>
       </w:r>
-      <w:bookmarkStart w:id="5" w:name="OLE_LINK1"/>
-      <w:bookmarkStart w:id="6" w:name="OLE_LINK2"/>
+      <w:bookmarkStart w:id="4" w:name="OLE_LINK1"/>
+      <w:bookmarkStart w:id="5" w:name="OLE_LINK2"/>
       <w:r>
         <w:rPr>
           <w:b/>
@@ -7177,8 +7288,8 @@
         </w:rPr>
         <w:t xml:space="preserve"> with no paging and filtering</w:t>
       </w:r>
+      <w:bookmarkEnd w:id="4"/>
       <w:bookmarkEnd w:id="5"/>
-      <w:bookmarkEnd w:id="6"/>
       <w:r>
         <w:rPr>
           <w:b/>
@@ -7188,18 +7299,13 @@
     </w:p>
     <w:p>
       <w:pPr>
-        <w:rPr>
-          <w:b/>
-        </w:rPr>
-      </w:pPr>
-    </w:p>
-    <w:p>
-      <w:pPr>
         <w:pStyle w:val="Heading3"/>
         <w:rPr>
           <w:b/>
         </w:rPr>
       </w:pPr>
+      <w:bookmarkStart w:id="6" w:name="_GoBack"/>
+      <w:bookmarkEnd w:id="6"/>
       <w:r>
         <w:rPr>
           <w:b/>
@@ -8189,7 +8295,7 @@
                               <w:sz w:val="18"/>
                               <w:szCs w:val="18"/>
                             </w:rPr>
-                            <w:t>5</w:t>
+                            <w:t>6</w:t>
                           </w:r>
                           <w:r>
                             <w:rPr>
@@ -8339,7 +8445,7 @@
                         <w:sz w:val="18"/>
                         <w:szCs w:val="18"/>
                       </w:rPr>
-                      <w:t>5</w:t>
+                      <w:t>6</w:t>
                     </w:r>
                     <w:r>
                       <w:rPr>
@@ -10841,7 +10947,7 @@
 </file>
 
 <file path=customXml/itemProps4.xml><?xml version="1.0" encoding="utf-8"?>
-<ds:datastoreItem xmlns:ds="http://schemas.openxmlformats.org/officeDocument/2006/customXml" ds:itemID="{8AB54D05-1704-4C76-B8B2-F6E1EC0F8A14}">
+<ds:datastoreItem xmlns:ds="http://schemas.openxmlformats.org/officeDocument/2006/customXml" ds:itemID="{1810E937-BB70-4C5E-BD43-4C535CDD77A4}">
   <ds:schemaRefs>
     <ds:schemaRef ds:uri="http://schemas.openxmlformats.org/officeDocument/2006/bibliography"/>
   </ds:schemaRefs>

</xml_diff>

<commit_message>
Final touches in documentation: Services-Description-SPA-Exam-2014.docx
</commit_message>
<xml_diff>
--- a/Services-Description-SPA-Exam-2014.docx
+++ b/Services-Description-SPA-Exam-2014.docx
@@ -1111,7 +1111,15 @@
               <w:t>}</w:t>
             </w:r>
             <w:r>
-              <w:t xml:space="preserve">. All trips are </w:t>
+              <w:t>.</w:t>
+            </w:r>
+          </w:p>
+          <w:p>
+            <w:pPr>
+              <w:spacing w:after="0" w:line="240" w:lineRule="auto"/>
+            </w:pPr>
+            <w:r>
+              <w:t xml:space="preserve">All trips are </w:t>
             </w:r>
             <w:r>
               <w:t>ordered</w:t>
@@ -1357,7 +1365,13 @@
               <w:spacing w:after="0" w:line="240" w:lineRule="auto"/>
             </w:pPr>
             <w:r>
-              <w:t>Gets the trips at positions from page</w:t>
+              <w:t xml:space="preserve">Gets the trips </w:t>
+            </w:r>
+            <w:r>
+              <w:t>on</w:t>
+            </w:r>
+            <w:r>
+              <w:t xml:space="preserve"> page</w:t>
             </w:r>
             <w:r>
               <w:t xml:space="preserve"> {</w:t>
@@ -1389,7 +1403,13 @@
               <w:t>from town</w:t>
             </w:r>
             <w:r>
-              <w:t xml:space="preserve"> {F} and </w:t>
+              <w:t xml:space="preserve"> {F} and</w:t>
+            </w:r>
+            <w:r>
+              <w:t>/or</w:t>
+            </w:r>
+            <w:r>
+              <w:t xml:space="preserve"> </w:t>
             </w:r>
             <w:r>
               <w:rPr>
@@ -1401,13 +1421,10 @@
               <w:t xml:space="preserve"> {T}</w:t>
             </w:r>
             <w:r>
-              <w:t xml:space="preserve"> (one of which may be missing). All trips are sorted by </w:t>
-            </w:r>
-            <w:r>
-              <w:t xml:space="preserve">time of departure </w:t>
-            </w:r>
-            <w:r>
-              <w:t>and are at most 10.</w:t>
+              <w:t xml:space="preserve"> (one of which may be missing). </w:t>
+            </w:r>
+            <w:r>
+              <w:t>If from or to is missing, the server returns trips from/to every town.</w:t>
             </w:r>
           </w:p>
         </w:tc>
@@ -1487,7 +1504,13 @@
               <w:spacing w:after="0" w:line="240" w:lineRule="auto"/>
             </w:pPr>
             <w:r>
-              <w:t xml:space="preserve">Gets the trips at positions from page </w:t>
+              <w:t xml:space="preserve">Gets the trips </w:t>
+            </w:r>
+            <w:r>
+              <w:t>on</w:t>
+            </w:r>
+            <w:r>
+              <w:t xml:space="preserve"> page </w:t>
             </w:r>
             <w:r>
               <w:t>{</w:t>
@@ -1505,10 +1528,22 @@
               <w:rPr>
                 <w:b/>
               </w:rPr>
-              <w:t>includes all the already finished trips</w:t>
-            </w:r>
-            <w:r>
-              <w:t xml:space="preserve"> (with time of travel earlier than the current time). By default, if finished is missing, the server returns only the upcoming trips.</w:t>
+              <w:t>including</w:t>
+            </w:r>
+            <w:r>
+              <w:rPr>
+                <w:b/>
+              </w:rPr>
+              <w:t xml:space="preserve"> all the already finished trips</w:t>
+            </w:r>
+            <w:r>
+              <w:t xml:space="preserve"> (with </w:t>
+            </w:r>
+            <w:r>
+              <w:t xml:space="preserve">departure time </w:t>
+            </w:r>
+            <w:r>
+              <w:t>earlier than the current time). By default, if finished is missing, the server returns only the upcoming trips.</w:t>
             </w:r>
           </w:p>
         </w:tc>
@@ -1602,7 +1637,13 @@
               <w:spacing w:after="0" w:line="240" w:lineRule="auto"/>
             </w:pPr>
             <w:r>
-              <w:t xml:space="preserve">Gets the trips at positions from page </w:t>
+              <w:t xml:space="preserve">Gets the trips </w:t>
+            </w:r>
+            <w:r>
+              <w:t>on</w:t>
+            </w:r>
+            <w:r>
+              <w:t xml:space="preserve"> page </w:t>
             </w:r>
             <w:r>
               <w:t>{</w:t>
@@ -1614,7 +1655,13 @@
               <w:t>}</w:t>
             </w:r>
             <w:r>
-              <w:t xml:space="preserve">. Filters the trips by </w:t>
+              <w:t xml:space="preserve">. </w:t>
+            </w:r>
+            <w:r>
+              <w:t>Returns</w:t>
+            </w:r>
+            <w:r>
+              <w:t xml:space="preserve"> </w:t>
             </w:r>
             <w:r>
               <w:rPr>
@@ -1650,7 +1697,6 @@
               <w:spacing w:after="0" w:line="240" w:lineRule="auto"/>
             </w:pPr>
             <w:r>
-              <w:lastRenderedPageBreak/>
               <w:t>GET (public)</w:t>
             </w:r>
           </w:p>
@@ -1687,7 +1733,13 @@
               <w:spacing w:after="0" w:line="240" w:lineRule="auto"/>
             </w:pPr>
             <w:r>
-              <w:t xml:space="preserve">Get </w:t>
+              <w:t>Get</w:t>
+            </w:r>
+            <w:r>
+              <w:t>s</w:t>
+            </w:r>
+            <w:r>
+              <w:t xml:space="preserve"> </w:t>
             </w:r>
             <w:r>
               <w:rPr>
@@ -1755,6 +1807,7 @@
               <w:spacing w:after="0" w:line="240" w:lineRule="auto"/>
             </w:pPr>
             <w:r>
+              <w:lastRenderedPageBreak/>
               <w:t>GET</w:t>
             </w:r>
           </w:p>
@@ -3250,23 +3303,17 @@
     </w:tbl>
     <w:p>
       <w:pPr>
-        <w:rPr>
-          <w:b/>
-        </w:rPr>
-      </w:pPr>
-    </w:p>
-    <w:p>
-      <w:pPr>
         <w:pStyle w:val="Heading3"/>
         <w:rPr>
           <w:b/>
         </w:rPr>
       </w:pPr>
+      <w:bookmarkStart w:id="4" w:name="_GoBack"/>
+      <w:bookmarkEnd w:id="4"/>
       <w:r>
         <w:rPr>
           <w:b/>
         </w:rPr>
-        <w:lastRenderedPageBreak/>
         <w:t>Logout</w:t>
       </w:r>
     </w:p>
@@ -4865,107 +4912,107 @@
                 <w:sz w:val="20"/>
                 <w:szCs w:val="20"/>
               </w:rPr>
+              <w:t xml:space="preserve">   "driverId": "c73d0bc9-47b7-4cc4-abb2-cd5516b94596",</w:t>
+            </w:r>
+          </w:p>
+          <w:p>
+            <w:pPr>
+              <w:spacing w:after="0"/>
+              <w:rPr>
+                <w:rFonts w:ascii="Consolas" w:hAnsi="Consolas" w:cs="Consolas"/>
+                <w:noProof/>
+                <w:sz w:val="20"/>
+                <w:szCs w:val="20"/>
+              </w:rPr>
+            </w:pPr>
+            <w:r>
+              <w:rPr>
+                <w:rFonts w:ascii="Consolas" w:hAnsi="Consolas" w:cs="Consolas"/>
+                <w:noProof/>
+                <w:sz w:val="20"/>
+                <w:szCs w:val="20"/>
+              </w:rPr>
+              <w:t xml:space="preserve">   "driverName": "test02@test.com",</w:t>
+            </w:r>
+          </w:p>
+          <w:p>
+            <w:pPr>
+              <w:spacing w:after="0"/>
+              <w:rPr>
+                <w:rFonts w:ascii="Consolas" w:hAnsi="Consolas" w:cs="Consolas"/>
+                <w:noProof/>
+                <w:sz w:val="20"/>
+                <w:szCs w:val="20"/>
+              </w:rPr>
+            </w:pPr>
+            <w:r>
+              <w:rPr>
+                <w:rFonts w:ascii="Consolas" w:hAnsi="Consolas" w:cs="Consolas"/>
+                <w:noProof/>
+                <w:sz w:val="20"/>
+                <w:szCs w:val="20"/>
+              </w:rPr>
+              <w:t xml:space="preserve">   "from": "Ahtopol",</w:t>
+            </w:r>
+          </w:p>
+          <w:p>
+            <w:pPr>
+              <w:spacing w:after="0"/>
+              <w:rPr>
+                <w:rFonts w:ascii="Consolas" w:hAnsi="Consolas" w:cs="Consolas"/>
+                <w:noProof/>
+                <w:sz w:val="20"/>
+                <w:szCs w:val="20"/>
+              </w:rPr>
+            </w:pPr>
+            <w:r>
+              <w:rPr>
+                <w:rFonts w:ascii="Consolas" w:hAnsi="Consolas" w:cs="Consolas"/>
+                <w:noProof/>
+                <w:sz w:val="20"/>
+                <w:szCs w:val="20"/>
+              </w:rPr>
+              <w:t xml:space="preserve">   "to": "Etropole",</w:t>
+            </w:r>
+          </w:p>
+          <w:p>
+            <w:pPr>
+              <w:spacing w:after="0"/>
+              <w:rPr>
+                <w:rFonts w:ascii="Consolas" w:hAnsi="Consolas" w:cs="Consolas"/>
+                <w:noProof/>
+                <w:sz w:val="20"/>
+                <w:szCs w:val="20"/>
+              </w:rPr>
+            </w:pPr>
+            <w:r>
+              <w:rPr>
+                <w:rFonts w:ascii="Consolas" w:hAnsi="Consolas" w:cs="Consolas"/>
+                <w:noProof/>
+                <w:sz w:val="20"/>
+                <w:szCs w:val="20"/>
+              </w:rPr>
+              <w:t xml:space="preserve">   "departureDate": "2014-10-11T17:09:19.203",</w:t>
+            </w:r>
+          </w:p>
+          <w:p>
+            <w:pPr>
+              <w:spacing w:after="0"/>
+              <w:rPr>
+                <w:rFonts w:ascii="Consolas" w:hAnsi="Consolas" w:cs="Consolas"/>
+                <w:noProof/>
+                <w:sz w:val="20"/>
+                <w:szCs w:val="20"/>
+              </w:rPr>
+            </w:pPr>
+            <w:r>
+              <w:rPr>
+                <w:rFonts w:ascii="Consolas" w:hAnsi="Consolas" w:cs="Consolas"/>
+                <w:noProof/>
+                <w:sz w:val="20"/>
+                <w:szCs w:val="20"/>
+              </w:rPr>
               <w:lastRenderedPageBreak/>
-              <w:t xml:space="preserve">   "driverId": "c73d0bc9-47b7-4cc4-abb2-cd5516b94596",</w:t>
-            </w:r>
-          </w:p>
-          <w:p>
-            <w:pPr>
-              <w:spacing w:after="0"/>
-              <w:rPr>
-                <w:rFonts w:ascii="Consolas" w:hAnsi="Consolas" w:cs="Consolas"/>
-                <w:noProof/>
-                <w:sz w:val="20"/>
-                <w:szCs w:val="20"/>
-              </w:rPr>
-            </w:pPr>
-            <w:r>
-              <w:rPr>
-                <w:rFonts w:ascii="Consolas" w:hAnsi="Consolas" w:cs="Consolas"/>
-                <w:noProof/>
-                <w:sz w:val="20"/>
-                <w:szCs w:val="20"/>
-              </w:rPr>
-              <w:t xml:space="preserve">   "driverName": "test02@test.com",</w:t>
-            </w:r>
-          </w:p>
-          <w:p>
-            <w:pPr>
-              <w:spacing w:after="0"/>
-              <w:rPr>
-                <w:rFonts w:ascii="Consolas" w:hAnsi="Consolas" w:cs="Consolas"/>
-                <w:noProof/>
-                <w:sz w:val="20"/>
-                <w:szCs w:val="20"/>
-              </w:rPr>
-            </w:pPr>
-            <w:r>
-              <w:rPr>
-                <w:rFonts w:ascii="Consolas" w:hAnsi="Consolas" w:cs="Consolas"/>
-                <w:noProof/>
-                <w:sz w:val="20"/>
-                <w:szCs w:val="20"/>
-              </w:rPr>
-              <w:t xml:space="preserve">   "from": "Ahtopol",</w:t>
-            </w:r>
-          </w:p>
-          <w:p>
-            <w:pPr>
-              <w:spacing w:after="0"/>
-              <w:rPr>
-                <w:rFonts w:ascii="Consolas" w:hAnsi="Consolas" w:cs="Consolas"/>
-                <w:noProof/>
-                <w:sz w:val="20"/>
-                <w:szCs w:val="20"/>
-              </w:rPr>
-            </w:pPr>
-            <w:r>
-              <w:rPr>
-                <w:rFonts w:ascii="Consolas" w:hAnsi="Consolas" w:cs="Consolas"/>
-                <w:noProof/>
-                <w:sz w:val="20"/>
-                <w:szCs w:val="20"/>
-              </w:rPr>
-              <w:t xml:space="preserve">   "to": "Etropole",</w:t>
-            </w:r>
-          </w:p>
-          <w:p>
-            <w:pPr>
-              <w:spacing w:after="0"/>
-              <w:rPr>
-                <w:rFonts w:ascii="Consolas" w:hAnsi="Consolas" w:cs="Consolas"/>
-                <w:noProof/>
-                <w:sz w:val="20"/>
-                <w:szCs w:val="20"/>
-              </w:rPr>
-            </w:pPr>
-            <w:r>
-              <w:rPr>
-                <w:rFonts w:ascii="Consolas" w:hAnsi="Consolas" w:cs="Consolas"/>
-                <w:noProof/>
-                <w:sz w:val="20"/>
-                <w:szCs w:val="20"/>
-              </w:rPr>
-              <w:t xml:space="preserve">   "departureDate": "2014-10-11T17:09:19.203",</w:t>
-            </w:r>
-          </w:p>
-          <w:p>
-            <w:pPr>
-              <w:spacing w:after="0"/>
-              <w:rPr>
-                <w:rFonts w:ascii="Consolas" w:hAnsi="Consolas" w:cs="Consolas"/>
-                <w:noProof/>
-                <w:sz w:val="20"/>
-                <w:szCs w:val="20"/>
-              </w:rPr>
-            </w:pPr>
-            <w:r>
-              <w:rPr>
-                <w:rFonts w:ascii="Consolas" w:hAnsi="Consolas" w:cs="Consolas"/>
-                <w:noProof/>
-                <w:sz w:val="20"/>
-                <w:szCs w:val="20"/>
-              </w:rPr>
               <w:t xml:space="preserve">   "numberOfFreeSea</w:t>
             </w:r>
             <w:r>
@@ -6018,107 +6065,107 @@
                 <w:sz w:val="20"/>
                 <w:szCs w:val="20"/>
               </w:rPr>
+              <w:t xml:space="preserve">    "id": "bcf79ac5-0e77-4a21-aa21-279c93375231",</w:t>
+            </w:r>
+          </w:p>
+          <w:p>
+            <w:pPr>
+              <w:spacing w:after="0"/>
+              <w:rPr>
+                <w:rFonts w:ascii="Consolas" w:hAnsi="Consolas" w:cs="Consolas"/>
+                <w:noProof/>
+                <w:sz w:val="20"/>
+                <w:szCs w:val="20"/>
+              </w:rPr>
+            </w:pPr>
+            <w:r>
+              <w:rPr>
+                <w:rFonts w:ascii="Consolas" w:hAnsi="Consolas" w:cs="Consolas"/>
+                <w:noProof/>
+                <w:sz w:val="20"/>
+                <w:szCs w:val="20"/>
+              </w:rPr>
+              <w:t xml:space="preserve">    "driverId": "fe411b06-cef6-4c95-b95a-13a3310a1f05",</w:t>
+            </w:r>
+          </w:p>
+          <w:p>
+            <w:pPr>
+              <w:spacing w:after="0"/>
+              <w:rPr>
+                <w:rFonts w:ascii="Consolas" w:hAnsi="Consolas" w:cs="Consolas"/>
+                <w:noProof/>
+                <w:sz w:val="20"/>
+                <w:szCs w:val="20"/>
+              </w:rPr>
+            </w:pPr>
+            <w:r>
+              <w:rPr>
+                <w:rFonts w:ascii="Consolas" w:hAnsi="Consolas" w:cs="Consolas"/>
+                <w:noProof/>
+                <w:sz w:val="20"/>
+                <w:szCs w:val="20"/>
+              </w:rPr>
+              <w:t xml:space="preserve">    "driverName": "test@test.com",</w:t>
+            </w:r>
+          </w:p>
+          <w:p>
+            <w:pPr>
+              <w:spacing w:after="0"/>
+              <w:rPr>
+                <w:rFonts w:ascii="Consolas" w:hAnsi="Consolas" w:cs="Consolas"/>
+                <w:noProof/>
+                <w:sz w:val="20"/>
+                <w:szCs w:val="20"/>
+              </w:rPr>
+            </w:pPr>
+            <w:r>
+              <w:rPr>
+                <w:rFonts w:ascii="Consolas" w:hAnsi="Consolas" w:cs="Consolas"/>
+                <w:noProof/>
+                <w:sz w:val="20"/>
+                <w:szCs w:val="20"/>
+              </w:rPr>
+              <w:t xml:space="preserve">    "from": "Sofia",</w:t>
+            </w:r>
+          </w:p>
+          <w:p>
+            <w:pPr>
+              <w:spacing w:after="0"/>
+              <w:rPr>
+                <w:rFonts w:ascii="Consolas" w:hAnsi="Consolas" w:cs="Consolas"/>
+                <w:noProof/>
+                <w:sz w:val="20"/>
+                <w:szCs w:val="20"/>
+              </w:rPr>
+            </w:pPr>
+            <w:r>
+              <w:rPr>
+                <w:rFonts w:ascii="Consolas" w:hAnsi="Consolas" w:cs="Consolas"/>
+                <w:noProof/>
+                <w:sz w:val="20"/>
+                <w:szCs w:val="20"/>
+              </w:rPr>
+              <w:t xml:space="preserve">    "to": "Kyustendil",</w:t>
+            </w:r>
+          </w:p>
+          <w:p>
+            <w:pPr>
+              <w:spacing w:after="0"/>
+              <w:rPr>
+                <w:rFonts w:ascii="Consolas" w:hAnsi="Consolas" w:cs="Consolas"/>
+                <w:noProof/>
+                <w:sz w:val="20"/>
+                <w:szCs w:val="20"/>
+              </w:rPr>
+            </w:pPr>
+            <w:r>
+              <w:rPr>
+                <w:rFonts w:ascii="Consolas" w:hAnsi="Consolas" w:cs="Consolas"/>
+                <w:noProof/>
+                <w:sz w:val="20"/>
+                <w:szCs w:val="20"/>
+              </w:rPr>
               <w:lastRenderedPageBreak/>
-              <w:t xml:space="preserve">    "id": "bcf79ac5-0e77-4a21-aa21-279c93375231",</w:t>
-            </w:r>
-          </w:p>
-          <w:p>
-            <w:pPr>
-              <w:spacing w:after="0"/>
-              <w:rPr>
-                <w:rFonts w:ascii="Consolas" w:hAnsi="Consolas" w:cs="Consolas"/>
-                <w:noProof/>
-                <w:sz w:val="20"/>
-                <w:szCs w:val="20"/>
-              </w:rPr>
-            </w:pPr>
-            <w:r>
-              <w:rPr>
-                <w:rFonts w:ascii="Consolas" w:hAnsi="Consolas" w:cs="Consolas"/>
-                <w:noProof/>
-                <w:sz w:val="20"/>
-                <w:szCs w:val="20"/>
-              </w:rPr>
-              <w:t xml:space="preserve">    "driverId": "fe411b06-cef6-4c95-b95a-13a3310a1f05",</w:t>
-            </w:r>
-          </w:p>
-          <w:p>
-            <w:pPr>
-              <w:spacing w:after="0"/>
-              <w:rPr>
-                <w:rFonts w:ascii="Consolas" w:hAnsi="Consolas" w:cs="Consolas"/>
-                <w:noProof/>
-                <w:sz w:val="20"/>
-                <w:szCs w:val="20"/>
-              </w:rPr>
-            </w:pPr>
-            <w:r>
-              <w:rPr>
-                <w:rFonts w:ascii="Consolas" w:hAnsi="Consolas" w:cs="Consolas"/>
-                <w:noProof/>
-                <w:sz w:val="20"/>
-                <w:szCs w:val="20"/>
-              </w:rPr>
-              <w:t xml:space="preserve">    "driverName": "test@test.com",</w:t>
-            </w:r>
-          </w:p>
-          <w:p>
-            <w:pPr>
-              <w:spacing w:after="0"/>
-              <w:rPr>
-                <w:rFonts w:ascii="Consolas" w:hAnsi="Consolas" w:cs="Consolas"/>
-                <w:noProof/>
-                <w:sz w:val="20"/>
-                <w:szCs w:val="20"/>
-              </w:rPr>
-            </w:pPr>
-            <w:r>
-              <w:rPr>
-                <w:rFonts w:ascii="Consolas" w:hAnsi="Consolas" w:cs="Consolas"/>
-                <w:noProof/>
-                <w:sz w:val="20"/>
-                <w:szCs w:val="20"/>
-              </w:rPr>
-              <w:t xml:space="preserve">    "from": "Sofia",</w:t>
-            </w:r>
-          </w:p>
-          <w:p>
-            <w:pPr>
-              <w:spacing w:after="0"/>
-              <w:rPr>
-                <w:rFonts w:ascii="Consolas" w:hAnsi="Consolas" w:cs="Consolas"/>
-                <w:noProof/>
-                <w:sz w:val="20"/>
-                <w:szCs w:val="20"/>
-              </w:rPr>
-            </w:pPr>
-            <w:r>
-              <w:rPr>
-                <w:rFonts w:ascii="Consolas" w:hAnsi="Consolas" w:cs="Consolas"/>
-                <w:noProof/>
-                <w:sz w:val="20"/>
-                <w:szCs w:val="20"/>
-              </w:rPr>
-              <w:t xml:space="preserve">    "to": "Kyustendil",</w:t>
-            </w:r>
-          </w:p>
-          <w:p>
-            <w:pPr>
-              <w:spacing w:after="0"/>
-              <w:rPr>
-                <w:rFonts w:ascii="Consolas" w:hAnsi="Consolas" w:cs="Consolas"/>
-                <w:noProof/>
-                <w:sz w:val="20"/>
-                <w:szCs w:val="20"/>
-              </w:rPr>
-            </w:pPr>
-            <w:r>
-              <w:rPr>
-                <w:rFonts w:ascii="Consolas" w:hAnsi="Consolas" w:cs="Consolas"/>
-                <w:noProof/>
-                <w:sz w:val="20"/>
-                <w:szCs w:val="20"/>
-              </w:rPr>
               <w:t xml:space="preserve">    "departureDate": "2014-09-29T13:37:00",</w:t>
             </w:r>
           </w:p>
@@ -7138,7 +7185,6 @@
                 <w:sz w:val="20"/>
                 <w:szCs w:val="20"/>
               </w:rPr>
-              <w:lastRenderedPageBreak/>
               <w:t xml:space="preserve">    "numberOfUpcomingTrips": 3</w:t>
             </w:r>
             <w:r>
@@ -7205,7 +7251,6 @@
         <w:rPr>
           <w:b/>
         </w:rPr>
-        <w:lastRenderedPageBreak/>
         <w:t xml:space="preserve">*NOTE: If you send the request </w:t>
       </w:r>
       <w:r>
@@ -7220,8 +7265,8 @@
         </w:rPr>
         <w:t xml:space="preserve"> you will receive </w:t>
       </w:r>
-      <w:bookmarkStart w:id="4" w:name="OLE_LINK1"/>
-      <w:bookmarkStart w:id="5" w:name="OLE_LINK2"/>
+      <w:bookmarkStart w:id="5" w:name="OLE_LINK1"/>
+      <w:bookmarkStart w:id="6" w:name="OLE_LINK2"/>
       <w:r>
         <w:rPr>
           <w:b/>
@@ -7288,8 +7333,8 @@
         </w:rPr>
         <w:t xml:space="preserve"> with no paging and filtering</w:t>
       </w:r>
-      <w:bookmarkEnd w:id="4"/>
       <w:bookmarkEnd w:id="5"/>
+      <w:bookmarkEnd w:id="6"/>
       <w:r>
         <w:rPr>
           <w:b/>
@@ -7304,12 +7349,11 @@
           <w:b/>
         </w:rPr>
       </w:pPr>
-      <w:bookmarkStart w:id="6" w:name="_GoBack"/>
-      <w:bookmarkEnd w:id="6"/>
       <w:r>
         <w:rPr>
           <w:b/>
         </w:rPr>
+        <w:lastRenderedPageBreak/>
         <w:t>Get driver detail</w:t>
       </w:r>
     </w:p>
@@ -10947,7 +10991,7 @@
 </file>
 
 <file path=customXml/itemProps4.xml><?xml version="1.0" encoding="utf-8"?>
-<ds:datastoreItem xmlns:ds="http://schemas.openxmlformats.org/officeDocument/2006/customXml" ds:itemID="{1810E937-BB70-4C5E-BD43-4C535CDD77A4}">
+<ds:datastoreItem xmlns:ds="http://schemas.openxmlformats.org/officeDocument/2006/customXml" ds:itemID="{A3C028F4-DA2C-4CA5-94F3-B90AEE143BD6}">
   <ds:schemaRefs>
     <ds:schemaRef ds:uri="http://schemas.openxmlformats.org/officeDocument/2006/bibliography"/>
   </ds:schemaRefs>

</xml_diff>

<commit_message>
Added validation for "from city" and "to city" (should be different)
</commit_message>
<xml_diff>
--- a/Services-Description-SPA-Exam-2014.docx
+++ b/Services-Description-SPA-Exam-2014.docx
@@ -897,10 +897,7 @@
               <w:t>}</w:t>
             </w:r>
             <w:r>
-              <w:t xml:space="preserve"> </w:t>
-            </w:r>
-            <w:r>
-              <w:t>where their departure time is in the future</w:t>
+              <w:t xml:space="preserve"> where their departure time is in the future</w:t>
             </w:r>
             <w:r>
               <w:t xml:space="preserve"> (upcoming only)</w:t>
@@ -909,10 +906,7 @@
               <w:t xml:space="preserve">. All trips are sorted </w:t>
             </w:r>
             <w:r>
-              <w:t>by their time of departure in ascending order</w:t>
-            </w:r>
-            <w:r>
-              <w:t xml:space="preserve"> </w:t>
+              <w:t xml:space="preserve">by their time of departure in ascending order </w:t>
             </w:r>
             <w:r>
               <w:t>and are at most 10.</w:t>
@@ -3308,8 +3302,6 @@
           <w:b/>
         </w:rPr>
       </w:pPr>
-      <w:bookmarkStart w:id="4" w:name="_GoBack"/>
-      <w:bookmarkEnd w:id="4"/>
       <w:r>
         <w:rPr>
           <w:b/>
@@ -4670,6 +4662,68 @@
         </w:rPr>
         <w:t>/cities)</w:t>
       </w:r>
+      <w:r>
+        <w:rPr>
+          <w:b/>
+        </w:rPr>
+        <w:t xml:space="preserve">. </w:t>
+      </w:r>
+      <w:r>
+        <w:rPr>
+          <w:b/>
+        </w:rPr>
+        <w:t>f</w:t>
+      </w:r>
+      <w:r>
+        <w:rPr>
+          <w:rFonts w:ascii="Consolas" w:hAnsi="Consolas" w:cs="Consolas"/>
+          <w:b/>
+          <w:noProof/>
+          <w:sz w:val="20"/>
+          <w:szCs w:val="20"/>
+        </w:rPr>
+        <w:t>rom</w:t>
+      </w:r>
+      <w:r>
+        <w:rPr>
+          <w:b/>
+        </w:rPr>
+        <w:t xml:space="preserve"> and </w:t>
+      </w:r>
+      <w:r>
+        <w:rPr>
+          <w:rFonts w:ascii="Consolas" w:hAnsi="Consolas" w:cs="Consolas"/>
+          <w:b/>
+          <w:noProof/>
+          <w:sz w:val="20"/>
+          <w:szCs w:val="20"/>
+        </w:rPr>
+        <w:t>t</w:t>
+      </w:r>
+      <w:r>
+        <w:rPr>
+          <w:rFonts w:ascii="Consolas" w:hAnsi="Consolas" w:cs="Consolas"/>
+          <w:b/>
+          <w:noProof/>
+          <w:sz w:val="20"/>
+          <w:szCs w:val="20"/>
+        </w:rPr>
+        <w:t>o</w:t>
+      </w:r>
+      <w:r>
+        <w:rPr>
+          <w:b/>
+        </w:rPr>
+        <w:t xml:space="preserve"> </w:t>
+      </w:r>
+      <w:r>
+        <w:rPr>
+          <w:b/>
+        </w:rPr>
+        <w:t>should be different.</w:t>
+      </w:r>
+      <w:bookmarkStart w:id="4" w:name="_GoBack"/>
+      <w:bookmarkEnd w:id="4"/>
     </w:p>
     <w:p>
       <w:pPr>
@@ -8339,7 +8393,7 @@
                               <w:sz w:val="18"/>
                               <w:szCs w:val="18"/>
                             </w:rPr>
-                            <w:t>6</w:t>
+                            <w:t>4</w:t>
                           </w:r>
                           <w:r>
                             <w:rPr>
@@ -8489,7 +8543,7 @@
                         <w:sz w:val="18"/>
                         <w:szCs w:val="18"/>
                       </w:rPr>
-                      <w:t>6</w:t>
+                      <w:t>4</w:t>
                     </w:r>
                     <w:r>
                       <w:rPr>
@@ -10825,12 +10879,9 @@
 </file>
 
 <file path=customXml/item1.xml><?xml version="1.0" encoding="utf-8"?>
-<?mso-contentType ?>
-<FormTemplates xmlns="http://schemas.microsoft.com/sharepoint/v3/contenttype/forms">
-  <Display>DocumentLibraryForm</Display>
-  <Edit>DocumentLibraryForm</Edit>
-  <New>DocumentLibraryForm</New>
-</FormTemplates>
+<p:properties xmlns:p="http://schemas.microsoft.com/office/2006/metadata/properties" xmlns:xsi="http://www.w3.org/2001/XMLSchema-instance" xmlns:pc="http://schemas.microsoft.com/office/infopath/2007/PartnerControls">
+  <documentManagement/>
+</p:properties>
 </file>
 
 <file path=customXml/item2.xml><?xml version="1.0" encoding="utf-8"?>
@@ -10948,9 +10999,12 @@
 </file>
 
 <file path=customXml/item3.xml><?xml version="1.0" encoding="utf-8"?>
-<p:properties xmlns:p="http://schemas.microsoft.com/office/2006/metadata/properties" xmlns:xsi="http://www.w3.org/2001/XMLSchema-instance" xmlns:pc="http://schemas.microsoft.com/office/infopath/2007/PartnerControls">
-  <documentManagement/>
-</p:properties>
+<?mso-contentType ?>
+<FormTemplates xmlns="http://schemas.microsoft.com/sharepoint/v3/contenttype/forms">
+  <Display>DocumentLibraryForm</Display>
+  <Edit>DocumentLibraryForm</Edit>
+  <New>DocumentLibraryForm</New>
+</FormTemplates>
 </file>
 
 <file path=customXml/item4.xml><?xml version="1.0" encoding="utf-8"?>
@@ -10958,9 +11012,10 @@
 </file>
 
 <file path=customXml/itemProps1.xml><?xml version="1.0" encoding="utf-8"?>
-<ds:datastoreItem xmlns:ds="http://schemas.openxmlformats.org/officeDocument/2006/customXml" ds:itemID="{88D5DB8E-F92D-49ED-81F8-4B1853AF6E1F}">
+<ds:datastoreItem xmlns:ds="http://schemas.openxmlformats.org/officeDocument/2006/customXml" ds:itemID="{F66FAEDF-A9F1-41FF-9D75-207FDAF2C736}">
   <ds:schemaRefs>
-    <ds:schemaRef ds:uri="http://schemas.microsoft.com/sharepoint/v3/contenttype/forms"/>
+    <ds:schemaRef ds:uri="http://schemas.microsoft.com/office/2006/metadata/properties"/>
+    <ds:schemaRef ds:uri="http://schemas.microsoft.com/office/infopath/2007/PartnerControls"/>
   </ds:schemaRefs>
 </ds:datastoreItem>
 </file>
@@ -10982,16 +11037,15 @@
 </file>
 
 <file path=customXml/itemProps3.xml><?xml version="1.0" encoding="utf-8"?>
-<ds:datastoreItem xmlns:ds="http://schemas.openxmlformats.org/officeDocument/2006/customXml" ds:itemID="{F66FAEDF-A9F1-41FF-9D75-207FDAF2C736}">
+<ds:datastoreItem xmlns:ds="http://schemas.openxmlformats.org/officeDocument/2006/customXml" ds:itemID="{88D5DB8E-F92D-49ED-81F8-4B1853AF6E1F}">
   <ds:schemaRefs>
-    <ds:schemaRef ds:uri="http://schemas.microsoft.com/office/2006/metadata/properties"/>
-    <ds:schemaRef ds:uri="http://schemas.microsoft.com/office/infopath/2007/PartnerControls"/>
+    <ds:schemaRef ds:uri="http://schemas.microsoft.com/sharepoint/v3/contenttype/forms"/>
   </ds:schemaRefs>
 </ds:datastoreItem>
 </file>
 
 <file path=customXml/itemProps4.xml><?xml version="1.0" encoding="utf-8"?>
-<ds:datastoreItem xmlns:ds="http://schemas.openxmlformats.org/officeDocument/2006/customXml" ds:itemID="{A3C028F4-DA2C-4CA5-94F3-B90AEE143BD6}">
+<ds:datastoreItem xmlns:ds="http://schemas.openxmlformats.org/officeDocument/2006/customXml" ds:itemID="{532EB3B9-4809-41FF-8604-47C216466705}">
   <ds:schemaRefs>
     <ds:schemaRef ds:uri="http://schemas.openxmlformats.org/officeDocument/2006/bibliography"/>
   </ds:schemaRefs>

</xml_diff>

<commit_message>
Removed "todo" from the documentation
</commit_message>
<xml_diff>
--- a/Services-Description-SPA-Exam-2014.docx
+++ b/Services-Description-SPA-Exam-2014.docx
@@ -21,34 +21,15 @@
       <w:pPr>
         <w:pStyle w:val="Heading1"/>
       </w:pPr>
+      <w:bookmarkStart w:id="0" w:name="_GoBack"/>
+      <w:bookmarkEnd w:id="0"/>
       <w:r>
-        <w:t>TODO: Explain difference between users and drivers</w:t>
-      </w:r>
-    </w:p>
-    <w:p>
-      <w:pPr>
-        <w:pStyle w:val="Heading1"/>
-      </w:pPr>
-      <w:proofErr w:type="spellStart"/>
-      <w:r>
-        <w:t>RESTful</w:t>
-      </w:r>
-      <w:proofErr w:type="spellEnd"/>
-      <w:r>
-        <w:t xml:space="preserve"> API Overview</w:t>
+        <w:t>RESTful API Overview</w:t>
       </w:r>
     </w:p>
     <w:p>
       <w:r>
-        <w:t xml:space="preserve">The </w:t>
-      </w:r>
-      <w:proofErr w:type="spellStart"/>
-      <w:r>
-        <w:t>RESTful</w:t>
-      </w:r>
-      <w:proofErr w:type="spellEnd"/>
-      <w:r>
-        <w:t xml:space="preserve"> API is exposing web services to work with the server. The API has the following web service endpoints:</w:t>
+        <w:t>The RESTful API is exposing web services to work with the server. The API has the following web service endpoints:</w:t>
       </w:r>
     </w:p>
     <w:tbl>
@@ -756,8 +737,8 @@
             <w:r>
               <w:t xml:space="preserve">Gets </w:t>
             </w:r>
-            <w:bookmarkStart w:id="0" w:name="OLE_LINK3"/>
-            <w:bookmarkStart w:id="1" w:name="OLE_LINK4"/>
+            <w:bookmarkStart w:id="1" w:name="OLE_LINK3"/>
+            <w:bookmarkStart w:id="2" w:name="OLE_LINK4"/>
             <w:r>
               <w:rPr>
                 <w:b/>
@@ -791,8 +772,8 @@
             <w:r>
               <w:t xml:space="preserve"> departure in ascending order</w:t>
             </w:r>
-            <w:bookmarkEnd w:id="0"/>
             <w:bookmarkEnd w:id="1"/>
+            <w:bookmarkEnd w:id="2"/>
             <w:r>
               <w:t>.</w:t>
             </w:r>
@@ -1121,8 +1102,8 @@
             <w:r>
               <w:t xml:space="preserve"> by “</w:t>
             </w:r>
-            <w:bookmarkStart w:id="2" w:name="OLE_LINK5"/>
-            <w:bookmarkStart w:id="3" w:name="OLE_LINK6"/>
+            <w:bookmarkStart w:id="3" w:name="OLE_LINK5"/>
+            <w:bookmarkStart w:id="4" w:name="OLE_LINK6"/>
             <w:r>
               <w:rPr>
                 <w:b/>
@@ -1171,44 +1152,35 @@
               </w:rPr>
               <w:t>to</w:t>
             </w:r>
-            <w:bookmarkEnd w:id="2"/>
             <w:bookmarkEnd w:id="3"/>
+            <w:bookmarkEnd w:id="4"/>
             <w:r>
               <w:t>”</w:t>
             </w:r>
             <w:r>
-              <w:t xml:space="preserve"> and are at most 10. </w:t>
-            </w:r>
-            <w:proofErr w:type="spellStart"/>
-            <w:r>
-              <w:t>Order</w:t>
+              <w:t xml:space="preserve"> and are at most 10. Order</w:t>
             </w:r>
             <w:r>
               <w:t>Type</w:t>
             </w:r>
-            <w:proofErr w:type="spellEnd"/>
             <w:r>
               <w:t xml:space="preserve"> is “</w:t>
             </w:r>
-            <w:proofErr w:type="spellStart"/>
             <w:r>
               <w:rPr>
                 <w:b/>
               </w:rPr>
               <w:t>asc</w:t>
             </w:r>
-            <w:proofErr w:type="spellEnd"/>
             <w:r>
               <w:t>” or “</w:t>
             </w:r>
-            <w:proofErr w:type="spellStart"/>
             <w:r>
               <w:rPr>
                 <w:b/>
               </w:rPr>
               <w:t>desc</w:t>
             </w:r>
-            <w:proofErr w:type="spellEnd"/>
             <w:r>
               <w:t xml:space="preserve">”. If order is missing, it is assumed </w:t>
             </w:r>
@@ -1216,15 +1188,7 @@
               <w:t xml:space="preserve">“date” as default in </w:t>
             </w:r>
             <w:r>
-              <w:t>“</w:t>
-            </w:r>
-            <w:proofErr w:type="spellStart"/>
-            <w:r>
-              <w:t>asc</w:t>
-            </w:r>
-            <w:proofErr w:type="spellEnd"/>
-            <w:r>
-              <w:t xml:space="preserve">” </w:t>
+              <w:t xml:space="preserve">“asc” </w:t>
             </w:r>
             <w:r>
               <w:t>order</w:t>
@@ -1667,15 +1631,7 @@
               <w:t>.</w:t>
             </w:r>
             <w:r>
-              <w:t xml:space="preserve"> If </w:t>
-            </w:r>
-            <w:proofErr w:type="spellStart"/>
-            <w:r>
-              <w:t>onlyMine</w:t>
-            </w:r>
-            <w:proofErr w:type="spellEnd"/>
-            <w:r>
-              <w:t xml:space="preserve"> is missing, the server returns everyone’s trips.</w:t>
+              <w:t xml:space="preserve"> If onlyMine is missing, the server returns everyone’s trips.</w:t>
             </w:r>
           </w:p>
         </w:tc>
@@ -1760,29 +1716,13 @@
               <w:t>trips</w:t>
             </w:r>
             <w:r>
-              <w:t xml:space="preserve"> (</w:t>
-            </w:r>
-            <w:proofErr w:type="spellStart"/>
-            <w:r>
-              <w:t>desc</w:t>
-            </w:r>
-            <w:proofErr w:type="spellEnd"/>
-            <w:r>
-              <w:t>)</w:t>
+              <w:t xml:space="preserve"> (desc)</w:t>
             </w:r>
             <w:r>
               <w:t xml:space="preserve"> and then by username</w:t>
             </w:r>
             <w:r>
-              <w:t xml:space="preserve"> (</w:t>
-            </w:r>
-            <w:proofErr w:type="spellStart"/>
-            <w:r>
-              <w:t>asc</w:t>
-            </w:r>
-            <w:proofErr w:type="spellEnd"/>
-            <w:r>
-              <w:t>)</w:t>
+              <w:t xml:space="preserve"> (asc)</w:t>
             </w:r>
             <w:r>
               <w:t>.</w:t>
@@ -1801,6 +1741,118 @@
               <w:spacing w:after="0" w:line="240" w:lineRule="auto"/>
             </w:pPr>
             <w:r>
+              <w:t>GET</w:t>
+            </w:r>
+          </w:p>
+        </w:tc>
+        <w:tc>
+          <w:tcPr>
+            <w:tcW w:w="3861" w:type="dxa"/>
+            <w:shd w:val="clear" w:color="auto" w:fill="auto"/>
+          </w:tcPr>
+          <w:p>
+            <w:pPr>
+              <w:spacing w:after="0" w:line="240" w:lineRule="auto"/>
+              <w:rPr>
+                <w:b/>
+                <w:noProof/>
+              </w:rPr>
+            </w:pPr>
+            <w:r>
+              <w:rPr>
+                <w:b/>
+                <w:noProof/>
+              </w:rPr>
+              <w:t>api/drivers?page=</w:t>
+            </w:r>
+            <w:r>
+              <w:rPr>
+                <w:b/>
+                <w:noProof/>
+              </w:rPr>
+              <w:t>{</w:t>
+            </w:r>
+            <w:r>
+              <w:rPr>
+                <w:b/>
+                <w:noProof/>
+              </w:rPr>
+              <w:t>P</w:t>
+            </w:r>
+            <w:r>
+              <w:rPr>
+                <w:b/>
+                <w:noProof/>
+              </w:rPr>
+              <w:t>}</w:t>
+            </w:r>
+          </w:p>
+        </w:tc>
+        <w:tc>
+          <w:tcPr>
+            <w:tcW w:w="5032" w:type="dxa"/>
+            <w:shd w:val="clear" w:color="auto" w:fill="auto"/>
+          </w:tcPr>
+          <w:p>
+            <w:pPr>
+              <w:spacing w:after="0" w:line="240" w:lineRule="auto"/>
+            </w:pPr>
+            <w:r>
+              <w:t xml:space="preserve">Gets the </w:t>
+            </w:r>
+            <w:r>
+              <w:rPr>
+                <w:b/>
+              </w:rPr>
+              <w:t xml:space="preserve">drivers from page </w:t>
+            </w:r>
+            <w:r>
+              <w:rPr>
+                <w:b/>
+              </w:rPr>
+              <w:t>{</w:t>
+            </w:r>
+            <w:r>
+              <w:rPr>
+                <w:b/>
+              </w:rPr>
+              <w:t>P</w:t>
+            </w:r>
+            <w:r>
+              <w:rPr>
+                <w:b/>
+              </w:rPr>
+              <w:t>}</w:t>
+            </w:r>
+            <w:r>
+              <w:t xml:space="preserve">, </w:t>
+            </w:r>
+            <w:r>
+              <w:t>sorted by number of</w:t>
+            </w:r>
+            <w:r>
+              <w:t xml:space="preserve"> total</w:t>
+            </w:r>
+            <w:r>
+              <w:t xml:space="preserve"> trips (desc) and then by username (asc)</w:t>
+            </w:r>
+            <w:r>
+              <w:t>.</w:t>
+            </w:r>
+          </w:p>
+        </w:tc>
+      </w:tr>
+      <w:tr>
+        <w:tc>
+          <w:tcPr>
+            <w:tcW w:w="1534" w:type="dxa"/>
+            <w:shd w:val="clear" w:color="auto" w:fill="auto"/>
+          </w:tcPr>
+          <w:p>
+            <w:pPr>
+              <w:spacing w:after="0" w:line="240" w:lineRule="auto"/>
+            </w:pPr>
+            <w:r>
               <w:lastRenderedPageBreak/>
               <w:t>GET</w:t>
             </w:r>
@@ -1847,6 +1899,34 @@
               </w:rPr>
               <w:t>}</w:t>
             </w:r>
+            <w:r>
+              <w:rPr>
+                <w:b/>
+                <w:noProof/>
+              </w:rPr>
+              <w:t>&amp;username=</w:t>
+            </w:r>
+            <w:r>
+              <w:rPr>
+                <w:b/>
+                <w:noProof/>
+              </w:rPr>
+              <w:t>{</w:t>
+            </w:r>
+            <w:r>
+              <w:rPr>
+                <w:b/>
+                <w:noProof/>
+              </w:rPr>
+              <w:t>U</w:t>
+            </w:r>
+            <w:r>
+              <w:rPr>
+                <w:b/>
+                <w:noProof/>
+              </w:rPr>
+              <w:t>}</w:t>
+            </w:r>
           </w:p>
         </w:tc>
         <w:tc>
@@ -1889,185 +1969,13 @@
               <w:t xml:space="preserve">, </w:t>
             </w:r>
             <w:r>
-              <w:t>sorted by number of</w:t>
-            </w:r>
-            <w:r>
-              <w:t xml:space="preserve"> total</w:t>
-            </w:r>
-            <w:r>
-              <w:t xml:space="preserve"> trips (</w:t>
-            </w:r>
-            <w:proofErr w:type="spellStart"/>
-            <w:r>
-              <w:t>desc</w:t>
-            </w:r>
-            <w:proofErr w:type="spellEnd"/>
-            <w:r>
-              <w:t>) and then by username (</w:t>
-            </w:r>
-            <w:proofErr w:type="spellStart"/>
-            <w:r>
-              <w:t>asc</w:t>
-            </w:r>
-            <w:proofErr w:type="spellEnd"/>
-            <w:r>
-              <w:t>)</w:t>
-            </w:r>
-            <w:r>
-              <w:t>.</w:t>
-            </w:r>
-          </w:p>
-        </w:tc>
-      </w:tr>
-      <w:tr>
-        <w:tc>
-          <w:tcPr>
-            <w:tcW w:w="1534" w:type="dxa"/>
-            <w:shd w:val="clear" w:color="auto" w:fill="auto"/>
-          </w:tcPr>
-          <w:p>
-            <w:pPr>
-              <w:spacing w:after="0" w:line="240" w:lineRule="auto"/>
-            </w:pPr>
-            <w:r>
-              <w:t>GET</w:t>
-            </w:r>
-          </w:p>
-        </w:tc>
-        <w:tc>
-          <w:tcPr>
-            <w:tcW w:w="3861" w:type="dxa"/>
-            <w:shd w:val="clear" w:color="auto" w:fill="auto"/>
-          </w:tcPr>
-          <w:p>
-            <w:pPr>
-              <w:spacing w:after="0" w:line="240" w:lineRule="auto"/>
-              <w:rPr>
-                <w:b/>
-                <w:noProof/>
-              </w:rPr>
-            </w:pPr>
-            <w:r>
-              <w:rPr>
-                <w:b/>
-                <w:noProof/>
-              </w:rPr>
-              <w:t>api/drivers?page=</w:t>
-            </w:r>
-            <w:r>
-              <w:rPr>
-                <w:b/>
-                <w:noProof/>
-              </w:rPr>
-              <w:t>{</w:t>
-            </w:r>
-            <w:r>
-              <w:rPr>
-                <w:b/>
-                <w:noProof/>
-              </w:rPr>
-              <w:t>P</w:t>
-            </w:r>
-            <w:r>
-              <w:rPr>
-                <w:b/>
-                <w:noProof/>
-              </w:rPr>
-              <w:t>}</w:t>
-            </w:r>
-            <w:r>
-              <w:rPr>
-                <w:b/>
-                <w:noProof/>
-              </w:rPr>
-              <w:t>&amp;username=</w:t>
-            </w:r>
-            <w:r>
-              <w:rPr>
-                <w:b/>
-                <w:noProof/>
-              </w:rPr>
-              <w:t>{</w:t>
-            </w:r>
-            <w:r>
-              <w:rPr>
-                <w:b/>
-                <w:noProof/>
-              </w:rPr>
-              <w:t>U</w:t>
-            </w:r>
-            <w:r>
-              <w:rPr>
-                <w:b/>
-                <w:noProof/>
-              </w:rPr>
-              <w:t>}</w:t>
-            </w:r>
-          </w:p>
-        </w:tc>
-        <w:tc>
-          <w:tcPr>
-            <w:tcW w:w="5032" w:type="dxa"/>
-            <w:shd w:val="clear" w:color="auto" w:fill="auto"/>
-          </w:tcPr>
-          <w:p>
-            <w:pPr>
-              <w:spacing w:after="0" w:line="240" w:lineRule="auto"/>
-            </w:pPr>
-            <w:r>
-              <w:t xml:space="preserve">Gets the </w:t>
-            </w:r>
-            <w:r>
-              <w:rPr>
-                <w:b/>
-              </w:rPr>
-              <w:t xml:space="preserve">drivers from page </w:t>
-            </w:r>
-            <w:r>
-              <w:rPr>
-                <w:b/>
-              </w:rPr>
-              <w:t>{</w:t>
-            </w:r>
-            <w:r>
-              <w:rPr>
-                <w:b/>
-              </w:rPr>
-              <w:t>P</w:t>
-            </w:r>
-            <w:r>
-              <w:rPr>
-                <w:b/>
-              </w:rPr>
-              <w:t>}</w:t>
-            </w:r>
-            <w:r>
-              <w:t xml:space="preserve">, </w:t>
-            </w:r>
-            <w:r>
               <w:t xml:space="preserve">sorted by number of </w:t>
             </w:r>
             <w:r>
               <w:t xml:space="preserve">total </w:t>
             </w:r>
             <w:r>
-              <w:t>trips (</w:t>
-            </w:r>
-            <w:proofErr w:type="spellStart"/>
-            <w:r>
-              <w:t>desc</w:t>
-            </w:r>
-            <w:proofErr w:type="spellEnd"/>
-            <w:r>
-              <w:t>) and then by username (</w:t>
-            </w:r>
-            <w:proofErr w:type="spellStart"/>
-            <w:r>
-              <w:t>asc</w:t>
-            </w:r>
-            <w:proofErr w:type="spellEnd"/>
-            <w:r>
-              <w:t xml:space="preserve">) </w:t>
+              <w:t xml:space="preserve">trips (desc) and then by username (asc) </w:t>
             </w:r>
             <w:r>
               <w:t xml:space="preserve">and </w:t>
@@ -2186,7 +2094,6 @@
         </w:rPr>
         <w:t xml:space="preserve">*NOTE: Parameters </w:t>
       </w:r>
-      <w:proofErr w:type="spellStart"/>
       <w:r>
         <w:rPr>
           <w:b/>
@@ -2194,14 +2101,12 @@
         </w:rPr>
         <w:t>orderBy</w:t>
       </w:r>
-      <w:proofErr w:type="spellEnd"/>
       <w:r>
         <w:rPr>
           <w:b/>
         </w:rPr>
         <w:t xml:space="preserve">, </w:t>
       </w:r>
-      <w:proofErr w:type="spellStart"/>
       <w:r>
         <w:rPr>
           <w:b/>
@@ -2209,7 +2114,6 @@
         </w:rPr>
         <w:t>orderType</w:t>
       </w:r>
-      <w:proofErr w:type="spellEnd"/>
       <w:r>
         <w:rPr>
           <w:b/>
@@ -2255,21 +2159,12 @@
         </w:rPr>
         <w:t xml:space="preserve"> and </w:t>
       </w:r>
-      <w:proofErr w:type="spellStart"/>
       <w:r>
         <w:rPr>
           <w:b/>
           <w:i/>
         </w:rPr>
-        <w:t>onlyMine</w:t>
-      </w:r>
-      <w:proofErr w:type="spellEnd"/>
-      <w:r>
-        <w:rPr>
-          <w:b/>
-          <w:i/>
-        </w:rPr>
-        <w:t xml:space="preserve"> </w:t>
+        <w:t xml:space="preserve">onlyMine </w:t>
       </w:r>
       <w:r>
         <w:rPr>
@@ -2303,53 +2198,12 @@
         </w:rPr>
         <w:t xml:space="preserve"> parameter. For example </w:t>
       </w:r>
-      <w:proofErr w:type="spellStart"/>
       <w:r>
         <w:rPr>
           <w:b/>
           <w:i/>
         </w:rPr>
-        <w:t>api</w:t>
-      </w:r>
-      <w:proofErr w:type="spellEnd"/>
-      <w:r>
-        <w:rPr>
-          <w:b/>
-          <w:i/>
-        </w:rPr>
-        <w:t>/</w:t>
-      </w:r>
-      <w:proofErr w:type="spellStart"/>
-      <w:r>
-        <w:rPr>
-          <w:b/>
-          <w:i/>
-        </w:rPr>
-        <w:t>trips?page</w:t>
-      </w:r>
-      <w:proofErr w:type="spellEnd"/>
-      <w:r>
-        <w:rPr>
-          <w:b/>
-          <w:i/>
-        </w:rPr>
-        <w:t>=5&amp;sort=</w:t>
-      </w:r>
-      <w:proofErr w:type="spellStart"/>
-      <w:r>
-        <w:rPr>
-          <w:b/>
-          <w:i/>
-        </w:rPr>
-        <w:t>seats&amp;to</w:t>
-      </w:r>
-      <w:proofErr w:type="spellEnd"/>
-      <w:r>
-        <w:rPr>
-          <w:b/>
-          <w:i/>
-        </w:rPr>
-        <w:t>=Sofia</w:t>
+        <w:t>api/trips?page=5&amp;sort=seats&amp;to=Sofia</w:t>
       </w:r>
       <w:r>
         <w:rPr>
@@ -2400,13 +2254,8 @@
       <w:pPr>
         <w:pStyle w:val="Heading1"/>
       </w:pPr>
-      <w:proofErr w:type="spellStart"/>
       <w:r>
-        <w:t>RESTful</w:t>
-      </w:r>
-      <w:proofErr w:type="spellEnd"/>
-      <w:r>
-        <w:t xml:space="preserve"> API Details</w:t>
+        <w:t>RESTful API Details</w:t>
       </w:r>
     </w:p>
     <w:p>
@@ -2461,13 +2310,8 @@
             <w:pPr>
               <w:pStyle w:val="Apiaddress"/>
             </w:pPr>
-            <w:proofErr w:type="spellStart"/>
-            <w:r>
-              <w:t>api</w:t>
-            </w:r>
-            <w:proofErr w:type="spellEnd"/>
-            <w:r>
-              <w:t>/users/register</w:t>
+            <w:r>
+              <w:t>api/users/register</w:t>
             </w:r>
           </w:p>
         </w:tc>
@@ -2719,13 +2563,8 @@
             <w:pPr>
               <w:pStyle w:val="Apiaddress"/>
             </w:pPr>
-            <w:proofErr w:type="spellStart"/>
-            <w:r>
-              <w:t>api</w:t>
-            </w:r>
-            <w:proofErr w:type="spellEnd"/>
-            <w:r>
-              <w:t>/users/login</w:t>
+            <w:r>
+              <w:t>api/users/login</w:t>
             </w:r>
           </w:p>
         </w:tc>
@@ -3090,19 +2929,9 @@
             <w:pPr>
               <w:pStyle w:val="Apiaddress"/>
             </w:pPr>
-            <w:proofErr w:type="spellStart"/>
-            <w:r>
-              <w:t>api</w:t>
-            </w:r>
-            <w:proofErr w:type="spellEnd"/>
-            <w:r>
-              <w:t>/users/</w:t>
-            </w:r>
-            <w:proofErr w:type="spellStart"/>
-            <w:r>
-              <w:t>userInfo</w:t>
-            </w:r>
-            <w:proofErr w:type="spellEnd"/>
+            <w:r>
+              <w:t>api/users/userInfo</w:t>
+            </w:r>
           </w:p>
         </w:tc>
         <w:tc>
@@ -3343,21 +3172,12 @@
                 <w:b/>
               </w:rPr>
             </w:pPr>
-            <w:proofErr w:type="spellStart"/>
             <w:r>
               <w:rPr>
                 <w:rStyle w:val="Strong"/>
                 <w:b/>
               </w:rPr>
-              <w:t>api</w:t>
-            </w:r>
-            <w:proofErr w:type="spellEnd"/>
-            <w:r>
-              <w:rPr>
-                <w:rStyle w:val="Strong"/>
-                <w:b/>
-              </w:rPr>
-              <w:t>/users/logout</w:t>
+              <w:t>api/users/logout</w:t>
             </w:r>
           </w:p>
         </w:tc>
@@ -3510,6 +3330,7 @@
         <w:pStyle w:val="Heading2"/>
       </w:pPr>
       <w:r>
+        <w:lastRenderedPageBreak/>
         <w:t>Statistics</w:t>
       </w:r>
     </w:p>
@@ -3542,13 +3363,8 @@
             <w:pPr>
               <w:pStyle w:val="Apiaddress"/>
             </w:pPr>
-            <w:proofErr w:type="spellStart"/>
-            <w:r>
-              <w:t>api</w:t>
-            </w:r>
-            <w:proofErr w:type="spellEnd"/>
-            <w:r>
-              <w:t>/stats</w:t>
+            <w:r>
+              <w:t>api/stats</w:t>
             </w:r>
           </w:p>
         </w:tc>
@@ -3751,13 +3567,8 @@
             <w:pPr>
               <w:pStyle w:val="Apiaddress"/>
             </w:pPr>
-            <w:proofErr w:type="spellStart"/>
-            <w:r>
-              <w:t>api</w:t>
-            </w:r>
-            <w:proofErr w:type="spellEnd"/>
-            <w:r>
-              <w:t>/</w:t>
+            <w:r>
+              <w:t>api/</w:t>
             </w:r>
             <w:r>
               <w:t>cities</w:t>
@@ -3909,13 +3720,8 @@
             <w:pPr>
               <w:pStyle w:val="Apiaddress"/>
             </w:pPr>
-            <w:proofErr w:type="spellStart"/>
-            <w:r>
-              <w:t>api</w:t>
-            </w:r>
-            <w:proofErr w:type="spellEnd"/>
-            <w:r>
-              <w:t>/trips</w:t>
+            <w:r>
+              <w:t>api/trips</w:t>
             </w:r>
           </w:p>
         </w:tc>
@@ -4596,83 +4402,7 @@
         <w:rPr>
           <w:b/>
         </w:rPr>
-        <w:t xml:space="preserve"> should be in the future. </w:t>
-      </w:r>
-      <w:proofErr w:type="gramStart"/>
-      <w:r>
-        <w:rPr>
-          <w:b/>
-        </w:rPr>
-        <w:t>f</w:t>
-      </w:r>
-      <w:r>
-        <w:rPr>
-          <w:rFonts w:ascii="Consolas" w:hAnsi="Consolas" w:cs="Consolas"/>
-          <w:b/>
-          <w:noProof/>
-          <w:sz w:val="20"/>
-          <w:szCs w:val="20"/>
-        </w:rPr>
-        <w:t>rom</w:t>
-      </w:r>
-      <w:proofErr w:type="gramEnd"/>
-      <w:r>
-        <w:rPr>
-          <w:b/>
-        </w:rPr>
-        <w:t xml:space="preserve"> and </w:t>
-      </w:r>
-      <w:r>
-        <w:rPr>
-          <w:rFonts w:ascii="Consolas" w:hAnsi="Consolas" w:cs="Consolas"/>
-          <w:b/>
-          <w:noProof/>
-          <w:sz w:val="20"/>
-          <w:szCs w:val="20"/>
-        </w:rPr>
-        <w:t>t</w:t>
-      </w:r>
-      <w:r>
-        <w:rPr>
-          <w:rFonts w:ascii="Consolas" w:hAnsi="Consolas" w:cs="Consolas"/>
-          <w:b/>
-          <w:noProof/>
-          <w:sz w:val="20"/>
-          <w:szCs w:val="20"/>
-        </w:rPr>
-        <w:t>o</w:t>
-      </w:r>
-      <w:r>
-        <w:rPr>
-          <w:b/>
-        </w:rPr>
-        <w:t xml:space="preserve"> should be from the list of available cities (/</w:t>
-      </w:r>
-      <w:proofErr w:type="spellStart"/>
-      <w:r>
-        <w:rPr>
-          <w:b/>
-        </w:rPr>
-        <w:t>api</w:t>
-      </w:r>
-      <w:proofErr w:type="spellEnd"/>
-      <w:r>
-        <w:rPr>
-          <w:b/>
-        </w:rPr>
-        <w:t>/cities)</w:t>
-      </w:r>
-      <w:r>
-        <w:rPr>
-          <w:b/>
-        </w:rPr>
-        <w:t xml:space="preserve">. </w:t>
-      </w:r>
-      <w:r>
-        <w:rPr>
-          <w:b/>
-        </w:rPr>
-        <w:t>f</w:t>
+        <w:t xml:space="preserve"> should be in the future. f</w:t>
       </w:r>
       <w:r>
         <w:rPr>
@@ -4714,16 +4444,56 @@
         <w:rPr>
           <w:b/>
         </w:rPr>
-        <w:t xml:space="preserve"> </w:t>
+        <w:t xml:space="preserve"> should be from the list of available cities (/api/cities)</w:t>
       </w:r>
       <w:r>
         <w:rPr>
           <w:b/>
         </w:rPr>
-        <w:t>should be different.</w:t>
+        <w:t>. f</w:t>
       </w:r>
-      <w:bookmarkStart w:id="4" w:name="_GoBack"/>
-      <w:bookmarkEnd w:id="4"/>
+      <w:r>
+        <w:rPr>
+          <w:rFonts w:ascii="Consolas" w:hAnsi="Consolas" w:cs="Consolas"/>
+          <w:b/>
+          <w:noProof/>
+          <w:sz w:val="20"/>
+          <w:szCs w:val="20"/>
+        </w:rPr>
+        <w:t>rom</w:t>
+      </w:r>
+      <w:r>
+        <w:rPr>
+          <w:b/>
+        </w:rPr>
+        <w:t xml:space="preserve"> and </w:t>
+      </w:r>
+      <w:r>
+        <w:rPr>
+          <w:rFonts w:ascii="Consolas" w:hAnsi="Consolas" w:cs="Consolas"/>
+          <w:b/>
+          <w:noProof/>
+          <w:sz w:val="20"/>
+          <w:szCs w:val="20"/>
+        </w:rPr>
+        <w:t>t</w:t>
+      </w:r>
+      <w:r>
+        <w:rPr>
+          <w:rFonts w:ascii="Consolas" w:hAnsi="Consolas" w:cs="Consolas"/>
+          <w:b/>
+          <w:noProof/>
+          <w:sz w:val="20"/>
+          <w:szCs w:val="20"/>
+        </w:rPr>
+        <w:t>o</w:t>
+      </w:r>
+      <w:r>
+        <w:rPr>
+          <w:b/>
+        </w:rPr>
+        <w:t xml:space="preserve"> should be different.</w:t>
+      </w:r>
     </w:p>
     <w:p>
       <w:pPr>
@@ -4736,21 +4506,7 @@
         <w:rPr>
           <w:b/>
         </w:rPr>
-        <w:t xml:space="preserve">* NOTE: </w:t>
-      </w:r>
-      <w:proofErr w:type="spellStart"/>
-      <w:r>
-        <w:rPr>
-          <w:b/>
-        </w:rPr>
-        <w:t>isMine</w:t>
-      </w:r>
-      <w:proofErr w:type="spellEnd"/>
-      <w:r>
-        <w:rPr>
-          <w:b/>
-        </w:rPr>
-        <w:t xml:space="preserve"> value means that the currently logged user is part of the trip (either driver or passenger)</w:t>
+        <w:t>* NOTE: isMine value means that the currently logged user is part of the trip (either driver or passenger)</w:t>
       </w:r>
     </w:p>
     <w:p>
@@ -4811,13 +4567,8 @@
             <w:pPr>
               <w:pStyle w:val="Apiaddress"/>
             </w:pPr>
-            <w:proofErr w:type="spellStart"/>
-            <w:r>
-              <w:t>api</w:t>
-            </w:r>
-            <w:proofErr w:type="spellEnd"/>
-            <w:r>
-              <w:t>/trips/</w:t>
+            <w:r>
+              <w:t>api/trips/</w:t>
             </w:r>
             <w:r>
               <w:t>7362e399-d051-42bd-95a0-109a2673dfd5</w:t>
@@ -5066,83 +4817,83 @@
                 <w:sz w:val="20"/>
                 <w:szCs w:val="20"/>
               </w:rPr>
+              <w:t xml:space="preserve">   "numberOfFreeSea</w:t>
+            </w:r>
+            <w:r>
+              <w:rPr>
+                <w:rFonts w:ascii="Consolas" w:hAnsi="Consolas" w:cs="Consolas"/>
+                <w:noProof/>
+                <w:sz w:val="20"/>
+                <w:szCs w:val="20"/>
+              </w:rPr>
+              <w:t>ts": 3</w:t>
+            </w:r>
+            <w:r>
+              <w:rPr>
+                <w:rFonts w:ascii="Consolas" w:hAnsi="Consolas" w:cs="Consolas"/>
+                <w:noProof/>
+                <w:sz w:val="20"/>
+                <w:szCs w:val="20"/>
+              </w:rPr>
+              <w:t>,</w:t>
+            </w:r>
+          </w:p>
+          <w:p>
+            <w:pPr>
+              <w:spacing w:after="0"/>
+              <w:rPr>
+                <w:rFonts w:ascii="Consolas" w:hAnsi="Consolas" w:cs="Consolas"/>
+                <w:noProof/>
+                <w:sz w:val="20"/>
+                <w:szCs w:val="20"/>
+              </w:rPr>
+            </w:pPr>
+            <w:r>
+              <w:rPr>
+                <w:rFonts w:ascii="Consolas" w:hAnsi="Consolas" w:cs="Consolas"/>
+                <w:noProof/>
+                <w:sz w:val="20"/>
+                <w:szCs w:val="20"/>
+              </w:rPr>
+              <w:t xml:space="preserve">   "isMine": </w:t>
+            </w:r>
+            <w:r>
+              <w:rPr>
+                <w:rFonts w:ascii="Consolas" w:hAnsi="Consolas" w:cs="Consolas"/>
+                <w:noProof/>
+                <w:sz w:val="20"/>
+                <w:szCs w:val="20"/>
+              </w:rPr>
+              <w:t>false</w:t>
+            </w:r>
+            <w:r>
+              <w:rPr>
+                <w:rFonts w:ascii="Consolas" w:hAnsi="Consolas" w:cs="Consolas"/>
+                <w:noProof/>
+                <w:sz w:val="20"/>
+                <w:szCs w:val="20"/>
+              </w:rPr>
+              <w:t>,</w:t>
+            </w:r>
+          </w:p>
+          <w:p>
+            <w:pPr>
+              <w:spacing w:after="0"/>
+              <w:rPr>
+                <w:rFonts w:ascii="Consolas" w:hAnsi="Consolas" w:cs="Consolas"/>
+                <w:noProof/>
+                <w:sz w:val="20"/>
+                <w:szCs w:val="20"/>
+              </w:rPr>
+            </w:pPr>
+            <w:r>
+              <w:rPr>
+                <w:rFonts w:ascii="Consolas" w:hAnsi="Consolas" w:cs="Consolas"/>
+                <w:noProof/>
+                <w:sz w:val="20"/>
+                <w:szCs w:val="20"/>
+              </w:rPr>
               <w:lastRenderedPageBreak/>
-              <w:t xml:space="preserve">   "numberOfFreeSea</w:t>
-            </w:r>
-            <w:r>
-              <w:rPr>
-                <w:rFonts w:ascii="Consolas" w:hAnsi="Consolas" w:cs="Consolas"/>
-                <w:noProof/>
-                <w:sz w:val="20"/>
-                <w:szCs w:val="20"/>
-              </w:rPr>
-              <w:t>ts": 3</w:t>
-            </w:r>
-            <w:r>
-              <w:rPr>
-                <w:rFonts w:ascii="Consolas" w:hAnsi="Consolas" w:cs="Consolas"/>
-                <w:noProof/>
-                <w:sz w:val="20"/>
-                <w:szCs w:val="20"/>
-              </w:rPr>
-              <w:t>,</w:t>
-            </w:r>
-          </w:p>
-          <w:p>
-            <w:pPr>
-              <w:spacing w:after="0"/>
-              <w:rPr>
-                <w:rFonts w:ascii="Consolas" w:hAnsi="Consolas" w:cs="Consolas"/>
-                <w:noProof/>
-                <w:sz w:val="20"/>
-                <w:szCs w:val="20"/>
-              </w:rPr>
-            </w:pPr>
-            <w:r>
-              <w:rPr>
-                <w:rFonts w:ascii="Consolas" w:hAnsi="Consolas" w:cs="Consolas"/>
-                <w:noProof/>
-                <w:sz w:val="20"/>
-                <w:szCs w:val="20"/>
-              </w:rPr>
-              <w:t xml:space="preserve">   "isMine": </w:t>
-            </w:r>
-            <w:r>
-              <w:rPr>
-                <w:rFonts w:ascii="Consolas" w:hAnsi="Consolas" w:cs="Consolas"/>
-                <w:noProof/>
-                <w:sz w:val="20"/>
-                <w:szCs w:val="20"/>
-              </w:rPr>
-              <w:t>false</w:t>
-            </w:r>
-            <w:r>
-              <w:rPr>
-                <w:rFonts w:ascii="Consolas" w:hAnsi="Consolas" w:cs="Consolas"/>
-                <w:noProof/>
-                <w:sz w:val="20"/>
-                <w:szCs w:val="20"/>
-              </w:rPr>
-              <w:t>,</w:t>
-            </w:r>
-          </w:p>
-          <w:p>
-            <w:pPr>
-              <w:spacing w:after="0"/>
-              <w:rPr>
-                <w:rFonts w:ascii="Consolas" w:hAnsi="Consolas" w:cs="Consolas"/>
-                <w:noProof/>
-                <w:sz w:val="20"/>
-                <w:szCs w:val="20"/>
-              </w:rPr>
-            </w:pPr>
-            <w:r>
-              <w:rPr>
-                <w:rFonts w:ascii="Consolas" w:hAnsi="Consolas" w:cs="Consolas"/>
-                <w:noProof/>
-                <w:sz w:val="20"/>
-                <w:szCs w:val="20"/>
-              </w:rPr>
               <w:t xml:space="preserve">   "passangers": [</w:t>
             </w:r>
           </w:p>
@@ -5283,13 +5034,8 @@
             <w:pPr>
               <w:pStyle w:val="Apiaddress"/>
             </w:pPr>
-            <w:proofErr w:type="spellStart"/>
-            <w:r>
-              <w:t>api</w:t>
-            </w:r>
-            <w:proofErr w:type="spellEnd"/>
-            <w:r>
-              <w:t>/trips/</w:t>
+            <w:r>
+              <w:t>api/trips/</w:t>
             </w:r>
             <w:r>
               <w:t>7362e399-d051-42bd-95a0-109a2673dfd5</w:t>
@@ -6219,47 +5965,47 @@
                 <w:sz w:val="20"/>
                 <w:szCs w:val="20"/>
               </w:rPr>
+              <w:t xml:space="preserve">    "departureDate": "2014-09-29T13:37:00",</w:t>
+            </w:r>
+          </w:p>
+          <w:p>
+            <w:pPr>
+              <w:spacing w:after="0"/>
+              <w:rPr>
+                <w:rFonts w:ascii="Consolas" w:hAnsi="Consolas" w:cs="Consolas"/>
+                <w:noProof/>
+                <w:sz w:val="20"/>
+                <w:szCs w:val="20"/>
+              </w:rPr>
+            </w:pPr>
+            <w:r>
+              <w:rPr>
+                <w:rFonts w:ascii="Consolas" w:hAnsi="Consolas" w:cs="Consolas"/>
+                <w:noProof/>
+                <w:sz w:val="20"/>
+                <w:szCs w:val="20"/>
+              </w:rPr>
+              <w:t xml:space="preserve">    "numberOfFreeSeats": 4,</w:t>
+            </w:r>
+          </w:p>
+          <w:p>
+            <w:pPr>
+              <w:spacing w:after="0"/>
+              <w:rPr>
+                <w:rFonts w:ascii="Consolas" w:hAnsi="Consolas" w:cs="Consolas"/>
+                <w:noProof/>
+                <w:sz w:val="20"/>
+                <w:szCs w:val="20"/>
+              </w:rPr>
+            </w:pPr>
+            <w:r>
+              <w:rPr>
+                <w:rFonts w:ascii="Consolas" w:hAnsi="Consolas" w:cs="Consolas"/>
+                <w:noProof/>
+                <w:sz w:val="20"/>
+                <w:szCs w:val="20"/>
+              </w:rPr>
               <w:lastRenderedPageBreak/>
-              <w:t xml:space="preserve">    "departureDate": "2014-09-29T13:37:00",</w:t>
-            </w:r>
-          </w:p>
-          <w:p>
-            <w:pPr>
-              <w:spacing w:after="0"/>
-              <w:rPr>
-                <w:rFonts w:ascii="Consolas" w:hAnsi="Consolas" w:cs="Consolas"/>
-                <w:noProof/>
-                <w:sz w:val="20"/>
-                <w:szCs w:val="20"/>
-              </w:rPr>
-            </w:pPr>
-            <w:r>
-              <w:rPr>
-                <w:rFonts w:ascii="Consolas" w:hAnsi="Consolas" w:cs="Consolas"/>
-                <w:noProof/>
-                <w:sz w:val="20"/>
-                <w:szCs w:val="20"/>
-              </w:rPr>
-              <w:t xml:space="preserve">    "numberOfFreeSeats": 4,</w:t>
-            </w:r>
-          </w:p>
-          <w:p>
-            <w:pPr>
-              <w:spacing w:after="0"/>
-              <w:rPr>
-                <w:rFonts w:ascii="Consolas" w:hAnsi="Consolas" w:cs="Consolas"/>
-                <w:noProof/>
-                <w:sz w:val="20"/>
-                <w:szCs w:val="20"/>
-              </w:rPr>
-            </w:pPr>
-            <w:r>
-              <w:rPr>
-                <w:rFonts w:ascii="Consolas" w:hAnsi="Consolas" w:cs="Consolas"/>
-                <w:noProof/>
-                <w:sz w:val="20"/>
-                <w:szCs w:val="20"/>
-              </w:rPr>
               <w:t xml:space="preserve">    "isMine": true,</w:t>
             </w:r>
           </w:p>
@@ -7441,13 +7187,8 @@
             <w:pPr>
               <w:pStyle w:val="Apiaddress"/>
             </w:pPr>
-            <w:proofErr w:type="spellStart"/>
-            <w:r>
-              <w:t>api</w:t>
-            </w:r>
-            <w:proofErr w:type="spellEnd"/>
-            <w:r>
-              <w:t>/drivers/</w:t>
+            <w:r>
+              <w:t>api/drivers/</w:t>
             </w:r>
             <w:r>
               <w:t>52f9631d-0af7-49b0-81b1-5b0476131022</w:t>
@@ -10879,9 +10620,12 @@
 </file>
 
 <file path=customXml/item1.xml><?xml version="1.0" encoding="utf-8"?>
-<p:properties xmlns:p="http://schemas.microsoft.com/office/2006/metadata/properties" xmlns:xsi="http://www.w3.org/2001/XMLSchema-instance" xmlns:pc="http://schemas.microsoft.com/office/infopath/2007/PartnerControls">
-  <documentManagement/>
-</p:properties>
+<?mso-contentType ?>
+<FormTemplates xmlns="http://schemas.microsoft.com/sharepoint/v3/contenttype/forms">
+  <Display>DocumentLibraryForm</Display>
+  <Edit>DocumentLibraryForm</Edit>
+  <New>DocumentLibraryForm</New>
+</FormTemplates>
 </file>
 
 <file path=customXml/item2.xml><?xml version="1.0" encoding="utf-8"?>
@@ -10999,12 +10743,9 @@
 </file>
 
 <file path=customXml/item3.xml><?xml version="1.0" encoding="utf-8"?>
-<?mso-contentType ?>
-<FormTemplates xmlns="http://schemas.microsoft.com/sharepoint/v3/contenttype/forms">
-  <Display>DocumentLibraryForm</Display>
-  <Edit>DocumentLibraryForm</Edit>
-  <New>DocumentLibraryForm</New>
-</FormTemplates>
+<p:properties xmlns:p="http://schemas.microsoft.com/office/2006/metadata/properties" xmlns:xsi="http://www.w3.org/2001/XMLSchema-instance" xmlns:pc="http://schemas.microsoft.com/office/infopath/2007/PartnerControls">
+  <documentManagement/>
+</p:properties>
 </file>
 
 <file path=customXml/item4.xml><?xml version="1.0" encoding="utf-8"?>
@@ -11012,10 +10753,9 @@
 </file>
 
 <file path=customXml/itemProps1.xml><?xml version="1.0" encoding="utf-8"?>
-<ds:datastoreItem xmlns:ds="http://schemas.openxmlformats.org/officeDocument/2006/customXml" ds:itemID="{F66FAEDF-A9F1-41FF-9D75-207FDAF2C736}">
+<ds:datastoreItem xmlns:ds="http://schemas.openxmlformats.org/officeDocument/2006/customXml" ds:itemID="{88D5DB8E-F92D-49ED-81F8-4B1853AF6E1F}">
   <ds:schemaRefs>
-    <ds:schemaRef ds:uri="http://schemas.microsoft.com/office/2006/metadata/properties"/>
-    <ds:schemaRef ds:uri="http://schemas.microsoft.com/office/infopath/2007/PartnerControls"/>
+    <ds:schemaRef ds:uri="http://schemas.microsoft.com/sharepoint/v3/contenttype/forms"/>
   </ds:schemaRefs>
 </ds:datastoreItem>
 </file>
@@ -11037,15 +10777,16 @@
 </file>
 
 <file path=customXml/itemProps3.xml><?xml version="1.0" encoding="utf-8"?>
-<ds:datastoreItem xmlns:ds="http://schemas.openxmlformats.org/officeDocument/2006/customXml" ds:itemID="{88D5DB8E-F92D-49ED-81F8-4B1853AF6E1F}">
+<ds:datastoreItem xmlns:ds="http://schemas.openxmlformats.org/officeDocument/2006/customXml" ds:itemID="{F66FAEDF-A9F1-41FF-9D75-207FDAF2C736}">
   <ds:schemaRefs>
-    <ds:schemaRef ds:uri="http://schemas.microsoft.com/sharepoint/v3/contenttype/forms"/>
+    <ds:schemaRef ds:uri="http://schemas.microsoft.com/office/2006/metadata/properties"/>
+    <ds:schemaRef ds:uri="http://schemas.microsoft.com/office/infopath/2007/PartnerControls"/>
   </ds:schemaRefs>
 </ds:datastoreItem>
 </file>
 
 <file path=customXml/itemProps4.xml><?xml version="1.0" encoding="utf-8"?>
-<ds:datastoreItem xmlns:ds="http://schemas.openxmlformats.org/officeDocument/2006/customXml" ds:itemID="{532EB3B9-4809-41FF-8604-47C216466705}">
+<ds:datastoreItem xmlns:ds="http://schemas.openxmlformats.org/officeDocument/2006/customXml" ds:itemID="{B161BCA7-DE75-4C90-A541-6D819364C5B0}">
   <ds:schemaRefs>
     <ds:schemaRef ds:uri="http://schemas.openxmlformats.org/officeDocument/2006/bibliography"/>
   </ds:schemaRefs>

</xml_diff>